<commit_message>
Fixes in exercises for "05.1. Methods - Basics"
</commit_message>
<xml_diff>
--- a/Courses/Software-Sciences/Module-1-OOP-New/05.1-Methods-Basics/05.1-Methods-Basics-Exercises.docx
+++ b/Courses/Software-Sciences/Module-1-OOP-New/05.1-Methods-Basics/05.1-Methods-Basics-Exercises.docx
@@ -91,6 +91,337 @@
         </w:r>
       </w:hyperlink>
     </w:p>
+    <w:p>
+      <w:pPr>
+        <w:pStyle w:val="Heading2"/>
+        <w:rPr>
+          <w:noProof/>
+          <w:lang w:val="bg-BG"/>
+        </w:rPr>
+      </w:pPr>
+      <w:r>
+        <w:rPr>
+          <w:noProof/>
+          <w:lang w:val="bg-BG"/>
+        </w:rPr>
+        <w:t>По-голямо число</w:t>
+      </w:r>
+    </w:p>
+    <w:p>
+      <w:pPr>
+        <w:spacing w:line="240" w:lineRule="auto"/>
+        <w:rPr>
+          <w:noProof/>
+        </w:rPr>
+      </w:pPr>
+      <w:r>
+        <w:rPr>
+          <w:noProof/>
+          <w:lang w:val="bg-BG"/>
+        </w:rPr>
+        <w:t xml:space="preserve">Създайте метод </w:t>
+      </w:r>
+      <w:r>
+        <w:rPr>
+          <w:b/>
+          <w:bCs/>
+          <w:noProof/>
+        </w:rPr>
+        <w:t>GetMax()</w:t>
+      </w:r>
+      <w:r>
+        <w:rPr>
+          <w:noProof/>
+        </w:rPr>
+        <w:t xml:space="preserve">, </w:t>
+      </w:r>
+      <w:r>
+        <w:rPr>
+          <w:noProof/>
+          <w:lang w:val="bg-BG"/>
+        </w:rPr>
+        <w:t xml:space="preserve">който </w:t>
+      </w:r>
+      <w:r>
+        <w:rPr>
+          <w:b/>
+          <w:bCs/>
+          <w:noProof/>
+          <w:lang w:val="bg-BG"/>
+        </w:rPr>
+        <w:t xml:space="preserve">връща по-голямото </w:t>
+      </w:r>
+      <w:r>
+        <w:rPr>
+          <w:noProof/>
+          <w:lang w:val="bg-BG"/>
+        </w:rPr>
+        <w:t>от две цели числа</w:t>
+      </w:r>
+      <w:r>
+        <w:rPr>
+          <w:noProof/>
+        </w:rPr>
+        <w:t>.</w:t>
+      </w:r>
+    </w:p>
+    <w:p>
+      <w:pPr>
+        <w:pStyle w:val="Heading3"/>
+      </w:pPr>
+      <w:r>
+        <w:t>Примери</w:t>
+      </w:r>
+    </w:p>
+    <w:tbl>
+      <w:tblPr>
+        <w:tblStyle w:val="TableGrid"/>
+        <w:tblW w:w="0" w:type="auto"/>
+        <w:tblLayout w:type="fixed"/>
+        <w:tblLook w:val="04A0" w:firstRow="1" w:lastRow="0" w:firstColumn="1" w:lastColumn="0" w:noHBand="0" w:noVBand="1"/>
+      </w:tblPr>
+      <w:tblGrid>
+        <w:gridCol w:w="1129"/>
+        <w:gridCol w:w="2977"/>
+      </w:tblGrid>
+      <w:tr>
+        <w:tc>
+          <w:tcPr>
+            <w:tcW w:w="1129" w:type="dxa"/>
+            <w:shd w:val="clear" w:color="auto" w:fill="D9D9D9" w:themeFill="background1" w:themeFillShade="D9"/>
+          </w:tcPr>
+          <w:p>
+            <w:pPr>
+              <w:spacing w:before="40" w:after="40"/>
+              <w:jc w:val="center"/>
+              <w:rPr>
+                <w:b/>
+                <w:noProof/>
+                <w:lang w:val="bg-BG"/>
+              </w:rPr>
+            </w:pPr>
+            <w:r>
+              <w:rPr>
+                <w:b/>
+                <w:noProof/>
+                <w:lang w:val="bg-BG"/>
+              </w:rPr>
+              <w:t>Вход</w:t>
+            </w:r>
+          </w:p>
+        </w:tc>
+        <w:tc>
+          <w:tcPr>
+            <w:tcW w:w="2977" w:type="dxa"/>
+            <w:shd w:val="clear" w:color="auto" w:fill="D9D9D9" w:themeFill="background1" w:themeFillShade="D9"/>
+          </w:tcPr>
+          <w:p>
+            <w:pPr>
+              <w:spacing w:before="40" w:after="40"/>
+              <w:jc w:val="center"/>
+              <w:rPr>
+                <w:b/>
+                <w:noProof/>
+                <w:lang w:val="bg-BG"/>
+              </w:rPr>
+            </w:pPr>
+            <w:r>
+              <w:rPr>
+                <w:b/>
+                <w:noProof/>
+                <w:lang w:val="bg-BG"/>
+              </w:rPr>
+              <w:t>Изход</w:t>
+            </w:r>
+          </w:p>
+        </w:tc>
+      </w:tr>
+      <w:tr>
+        <w:tc>
+          <w:tcPr>
+            <w:tcW w:w="1129" w:type="dxa"/>
+          </w:tcPr>
+          <w:p>
+            <w:pPr>
+              <w:spacing w:before="40" w:after="40"/>
+              <w:rPr>
+                <w:rFonts w:ascii="Consolas" w:hAnsi="Consolas"/>
+                <w:noProof/>
+                <w:lang w:val="bg-BG"/>
+              </w:rPr>
+            </w:pPr>
+            <w:r>
+              <w:rPr>
+                <w:rFonts w:ascii="Consolas" w:hAnsi="Consolas"/>
+                <w:noProof/>
+              </w:rPr>
+              <w:t>2</w:t>
+            </w:r>
+          </w:p>
+          <w:p>
+            <w:pPr>
+              <w:spacing w:before="40" w:after="40"/>
+              <w:rPr>
+                <w:rFonts w:ascii="Consolas" w:hAnsi="Consolas"/>
+                <w:noProof/>
+              </w:rPr>
+            </w:pPr>
+            <w:r>
+              <w:rPr>
+                <w:rFonts w:ascii="Consolas" w:hAnsi="Consolas"/>
+                <w:noProof/>
+              </w:rPr>
+              <w:t>16</w:t>
+            </w:r>
+          </w:p>
+        </w:tc>
+        <w:tc>
+          <w:tcPr>
+            <w:tcW w:w="2977" w:type="dxa"/>
+          </w:tcPr>
+          <w:p>
+            <w:pPr>
+              <w:spacing w:before="40" w:after="40"/>
+              <w:rPr>
+                <w:rFonts w:ascii="Consolas" w:hAnsi="Consolas"/>
+                <w:noProof/>
+              </w:rPr>
+            </w:pPr>
+            <w:r>
+              <w:rPr>
+                <w:rFonts w:ascii="Consolas" w:hAnsi="Consolas"/>
+                <w:noProof/>
+              </w:rPr>
+              <w:t>16</w:t>
+            </w:r>
+          </w:p>
+        </w:tc>
+      </w:tr>
+      <w:tr>
+        <w:tc>
+          <w:tcPr>
+            <w:tcW w:w="1129" w:type="dxa"/>
+          </w:tcPr>
+          <w:p>
+            <w:pPr>
+              <w:spacing w:before="40" w:after="40"/>
+              <w:rPr>
+                <w:rFonts w:ascii="Consolas" w:hAnsi="Consolas"/>
+                <w:noProof/>
+                <w:lang w:val="bg-BG"/>
+              </w:rPr>
+            </w:pPr>
+            <w:r>
+              <w:rPr>
+                <w:rFonts w:ascii="Consolas" w:hAnsi="Consolas"/>
+                <w:noProof/>
+                <w:lang w:val="bg-BG"/>
+              </w:rPr>
+              <w:t>30</w:t>
+            </w:r>
+          </w:p>
+          <w:p>
+            <w:pPr>
+              <w:spacing w:before="40" w:after="40"/>
+              <w:rPr>
+                <w:rFonts w:ascii="Consolas" w:hAnsi="Consolas"/>
+                <w:noProof/>
+                <w:lang w:val="bg-BG"/>
+              </w:rPr>
+            </w:pPr>
+            <w:r>
+              <w:rPr>
+                <w:rFonts w:ascii="Consolas" w:hAnsi="Consolas"/>
+                <w:noProof/>
+                <w:lang w:val="bg-BG"/>
+              </w:rPr>
+              <w:t>1</w:t>
+            </w:r>
+          </w:p>
+        </w:tc>
+        <w:tc>
+          <w:tcPr>
+            <w:tcW w:w="2977" w:type="dxa"/>
+          </w:tcPr>
+          <w:p>
+            <w:pPr>
+              <w:spacing w:before="40" w:after="40"/>
+              <w:rPr>
+                <w:rFonts w:ascii="Consolas" w:hAnsi="Consolas"/>
+                <w:noProof/>
+              </w:rPr>
+            </w:pPr>
+            <w:r>
+              <w:rPr>
+                <w:rFonts w:ascii="Consolas" w:hAnsi="Consolas"/>
+                <w:noProof/>
+              </w:rPr>
+              <w:t>30</w:t>
+            </w:r>
+          </w:p>
+        </w:tc>
+      </w:tr>
+      <w:tr>
+        <w:tc>
+          <w:tcPr>
+            <w:tcW w:w="1129" w:type="dxa"/>
+          </w:tcPr>
+          <w:p>
+            <w:pPr>
+              <w:spacing w:before="40" w:after="40"/>
+              <w:rPr>
+                <w:rFonts w:ascii="Consolas" w:hAnsi="Consolas"/>
+                <w:noProof/>
+              </w:rPr>
+            </w:pPr>
+            <w:r>
+              <w:rPr>
+                <w:rFonts w:ascii="Consolas" w:hAnsi="Consolas"/>
+                <w:noProof/>
+              </w:rPr>
+              <w:t>-5</w:t>
+            </w:r>
+          </w:p>
+          <w:p>
+            <w:pPr>
+              <w:spacing w:before="40" w:after="40"/>
+              <w:rPr>
+                <w:rFonts w:ascii="Consolas" w:hAnsi="Consolas"/>
+                <w:noProof/>
+              </w:rPr>
+            </w:pPr>
+            <w:r>
+              <w:rPr>
+                <w:rFonts w:ascii="Consolas" w:hAnsi="Consolas"/>
+                <w:noProof/>
+              </w:rPr>
+              <w:t>-10</w:t>
+            </w:r>
+          </w:p>
+        </w:tc>
+        <w:tc>
+          <w:tcPr>
+            <w:tcW w:w="2977" w:type="dxa"/>
+          </w:tcPr>
+          <w:p>
+            <w:pPr>
+              <w:spacing w:before="40" w:after="40"/>
+              <w:rPr>
+                <w:rFonts w:ascii="Consolas" w:hAnsi="Consolas"/>
+                <w:noProof/>
+              </w:rPr>
+            </w:pPr>
+            <w:r>
+              <w:rPr>
+                <w:rFonts w:ascii="Consolas" w:hAnsi="Consolas"/>
+                <w:noProof/>
+              </w:rPr>
+              <w:t>-5</w:t>
+            </w:r>
+          </w:p>
+        </w:tc>
+      </w:tr>
+    </w:tbl>
     <w:p>
       <w:pPr>
         <w:pStyle w:val="Heading2"/>
@@ -779,6 +1110,16 @@
     </w:p>
     <w:p>
       <w:pPr>
+        <w:spacing w:line="240" w:lineRule="auto"/>
+        <w:ind w:left="360"/>
+        <w:rPr>
+          <w:noProof/>
+          <w:lang w:val="bg-BG"/>
+        </w:rPr>
+      </w:pPr>
+    </w:p>
+    <w:p>
+      <w:pPr>
         <w:pStyle w:val="Heading2"/>
         <w:rPr>
           <w:noProof/>
@@ -790,7 +1131,6 @@
           <w:noProof/>
           <w:lang w:val="bg-BG"/>
         </w:rPr>
-        <w:lastRenderedPageBreak/>
         <w:t>Знак на цели числа</w:t>
       </w:r>
     </w:p>
@@ -1395,6 +1735,7 @@
                 <w:bCs/>
                 <w:noProof/>
               </w:rPr>
+              <w:lastRenderedPageBreak/>
               <w:t>4</w:t>
             </w:r>
           </w:p>
@@ -1421,6 +1762,7 @@
                 <w:bCs/>
                 <w:noProof/>
               </w:rPr>
+              <w:lastRenderedPageBreak/>
               <w:t>1</w:t>
             </w:r>
           </w:p>
@@ -1693,7 +2035,6 @@
           <w:noProof/>
           <w:lang w:val="bg-BG"/>
         </w:rPr>
-        <w:lastRenderedPageBreak/>
         <w:t xml:space="preserve">Създайте </w:t>
       </w:r>
       <w:r>
@@ -2101,6 +2442,7 @@
         <w:pStyle w:val="Heading3"/>
       </w:pPr>
       <w:r>
+        <w:lastRenderedPageBreak/>
         <w:t>Насоки</w:t>
       </w:r>
     </w:p>
@@ -2429,383 +2771,6 @@
           <w:noProof/>
           <w:lang w:val="bg-BG"/>
         </w:rPr>
-        <w:t>По-голяма стойност</w:t>
-      </w:r>
-      <w:r>
-        <w:rPr>
-          <w:noProof/>
-          <w:lang w:val="bg-BG"/>
-        </w:rPr>
-        <w:t xml:space="preserve"> </w:t>
-      </w:r>
-    </w:p>
-    <w:p>
-      <w:pPr>
-        <w:spacing w:line="240" w:lineRule="auto"/>
-        <w:rPr>
-          <w:noProof/>
-        </w:rPr>
-      </w:pPr>
-      <w:r>
-        <w:rPr>
-          <w:noProof/>
-          <w:lang w:val="bg-BG"/>
-        </w:rPr>
-        <w:t xml:space="preserve">Създайте метод </w:t>
-      </w:r>
-      <w:r>
-        <w:rPr>
-          <w:b/>
-          <w:bCs/>
-          <w:noProof/>
-        </w:rPr>
-        <w:t>GetMax()</w:t>
-      </w:r>
-      <w:r>
-        <w:rPr>
-          <w:noProof/>
-        </w:rPr>
-        <w:t xml:space="preserve">, </w:t>
-      </w:r>
-      <w:r>
-        <w:rPr>
-          <w:noProof/>
-          <w:lang w:val="bg-BG"/>
-        </w:rPr>
-        <w:t xml:space="preserve">който </w:t>
-      </w:r>
-      <w:r>
-        <w:rPr>
-          <w:b/>
-          <w:bCs/>
-          <w:noProof/>
-          <w:lang w:val="bg-BG"/>
-        </w:rPr>
-        <w:t>връща по-голям</w:t>
-      </w:r>
-      <w:r>
-        <w:rPr>
-          <w:b/>
-          <w:bCs/>
-          <w:noProof/>
-          <w:lang w:val="bg-BG"/>
-        </w:rPr>
-        <w:t>а</w:t>
-      </w:r>
-      <w:r>
-        <w:rPr>
-          <w:b/>
-          <w:bCs/>
-          <w:noProof/>
-          <w:lang w:val="bg-BG"/>
-        </w:rPr>
-        <w:t>т</w:t>
-      </w:r>
-      <w:r>
-        <w:rPr>
-          <w:b/>
-          <w:bCs/>
-          <w:noProof/>
-          <w:lang w:val="bg-BG"/>
-        </w:rPr>
-        <w:t>а</w:t>
-      </w:r>
-      <w:r>
-        <w:rPr>
-          <w:b/>
-          <w:bCs/>
-          <w:noProof/>
-          <w:lang w:val="bg-BG"/>
-        </w:rPr>
-        <w:t xml:space="preserve"> </w:t>
-      </w:r>
-      <w:r>
-        <w:rPr>
-          <w:noProof/>
-          <w:lang w:val="bg-BG"/>
-        </w:rPr>
-        <w:t xml:space="preserve">от две </w:t>
-      </w:r>
-      <w:r>
-        <w:rPr>
-          <w:noProof/>
-          <w:lang w:val="bg-BG"/>
-        </w:rPr>
-        <w:t>стойности</w:t>
-      </w:r>
-      <w:r>
-        <w:rPr>
-          <w:noProof/>
-        </w:rPr>
-        <w:t>.</w:t>
-      </w:r>
-    </w:p>
-    <w:p>
-      <w:pPr>
-        <w:pStyle w:val="Heading3"/>
-      </w:pPr>
-      <w:r>
-        <w:lastRenderedPageBreak/>
-        <w:t>Примери</w:t>
-      </w:r>
-    </w:p>
-    <w:tbl>
-      <w:tblPr>
-        <w:tblStyle w:val="TableGrid"/>
-        <w:tblW w:w="0" w:type="auto"/>
-        <w:tblLook w:val="04A0" w:firstRow="1" w:lastRow="0" w:firstColumn="1" w:lastColumn="0" w:noHBand="0" w:noVBand="1"/>
-      </w:tblPr>
-      <w:tblGrid>
-        <w:gridCol w:w="723"/>
-        <w:gridCol w:w="872"/>
-      </w:tblGrid>
-      <w:tr>
-        <w:tc>
-          <w:tcPr>
-            <w:tcW w:w="723" w:type="dxa"/>
-            <w:shd w:val="clear" w:color="auto" w:fill="D9D9D9" w:themeFill="background1" w:themeFillShade="D9"/>
-          </w:tcPr>
-          <w:p>
-            <w:pPr>
-              <w:spacing w:before="40" w:after="40"/>
-              <w:jc w:val="center"/>
-              <w:rPr>
-                <w:b/>
-                <w:noProof/>
-                <w:lang w:val="bg-BG"/>
-              </w:rPr>
-            </w:pPr>
-            <w:r>
-              <w:rPr>
-                <w:b/>
-                <w:noProof/>
-                <w:lang w:val="bg-BG"/>
-              </w:rPr>
-              <w:t>Вход</w:t>
-            </w:r>
-          </w:p>
-        </w:tc>
-        <w:tc>
-          <w:tcPr>
-            <w:tcW w:w="872" w:type="dxa"/>
-            <w:shd w:val="clear" w:color="auto" w:fill="D9D9D9" w:themeFill="background1" w:themeFillShade="D9"/>
-          </w:tcPr>
-          <w:p>
-            <w:pPr>
-              <w:spacing w:before="40" w:after="40"/>
-              <w:jc w:val="center"/>
-              <w:rPr>
-                <w:b/>
-                <w:noProof/>
-                <w:lang w:val="bg-BG"/>
-              </w:rPr>
-            </w:pPr>
-            <w:r>
-              <w:rPr>
-                <w:b/>
-                <w:noProof/>
-                <w:lang w:val="bg-BG"/>
-              </w:rPr>
-              <w:t>Изход</w:t>
-            </w:r>
-          </w:p>
-        </w:tc>
-      </w:tr>
-      <w:tr>
-        <w:tc>
-          <w:tcPr>
-            <w:tcW w:w="723" w:type="dxa"/>
-          </w:tcPr>
-          <w:p>
-            <w:pPr>
-              <w:spacing w:before="40" w:after="40"/>
-              <w:rPr>
-                <w:rFonts w:ascii="Consolas" w:hAnsi="Consolas"/>
-                <w:noProof/>
-                <w:lang w:val="bg-BG"/>
-              </w:rPr>
-            </w:pPr>
-            <w:r>
-              <w:rPr>
-                <w:rFonts w:ascii="Consolas" w:hAnsi="Consolas"/>
-                <w:noProof/>
-              </w:rPr>
-              <w:t>2</w:t>
-            </w:r>
-          </w:p>
-          <w:p>
-            <w:pPr>
-              <w:spacing w:before="40" w:after="40"/>
-              <w:rPr>
-                <w:rFonts w:ascii="Consolas" w:hAnsi="Consolas"/>
-                <w:noProof/>
-              </w:rPr>
-            </w:pPr>
-            <w:r>
-              <w:rPr>
-                <w:rFonts w:ascii="Consolas" w:hAnsi="Consolas"/>
-                <w:noProof/>
-              </w:rPr>
-              <w:t>16</w:t>
-            </w:r>
-          </w:p>
-        </w:tc>
-        <w:tc>
-          <w:tcPr>
-            <w:tcW w:w="872" w:type="dxa"/>
-          </w:tcPr>
-          <w:p>
-            <w:pPr>
-              <w:spacing w:before="40" w:after="40"/>
-              <w:rPr>
-                <w:rFonts w:ascii="Consolas" w:hAnsi="Consolas"/>
-                <w:noProof/>
-              </w:rPr>
-            </w:pPr>
-            <w:r>
-              <w:rPr>
-                <w:rFonts w:ascii="Consolas" w:hAnsi="Consolas"/>
-                <w:noProof/>
-              </w:rPr>
-              <w:t>16</w:t>
-            </w:r>
-          </w:p>
-        </w:tc>
-      </w:tr>
-      <w:tr>
-        <w:tc>
-          <w:tcPr>
-            <w:tcW w:w="723" w:type="dxa"/>
-          </w:tcPr>
-          <w:p>
-            <w:pPr>
-              <w:spacing w:before="40" w:after="40"/>
-              <w:rPr>
-                <w:rFonts w:ascii="Consolas" w:hAnsi="Consolas"/>
-                <w:noProof/>
-              </w:rPr>
-            </w:pPr>
-            <w:r>
-              <w:rPr>
-                <w:rFonts w:ascii="Consolas" w:hAnsi="Consolas"/>
-                <w:noProof/>
-              </w:rPr>
-              <w:t>1.5</w:t>
-            </w:r>
-          </w:p>
-          <w:p>
-            <w:pPr>
-              <w:spacing w:before="40" w:after="40"/>
-              <w:rPr>
-                <w:rFonts w:ascii="Consolas" w:hAnsi="Consolas"/>
-                <w:noProof/>
-              </w:rPr>
-            </w:pPr>
-            <w:r>
-              <w:rPr>
-                <w:rFonts w:ascii="Consolas" w:hAnsi="Consolas"/>
-                <w:noProof/>
-              </w:rPr>
-              <w:t>30</w:t>
-            </w:r>
-          </w:p>
-        </w:tc>
-        <w:tc>
-          <w:tcPr>
-            <w:tcW w:w="872" w:type="dxa"/>
-          </w:tcPr>
-          <w:p>
-            <w:pPr>
-              <w:spacing w:before="40" w:after="40"/>
-              <w:rPr>
-                <w:rFonts w:ascii="Consolas" w:hAnsi="Consolas"/>
-                <w:noProof/>
-              </w:rPr>
-            </w:pPr>
-            <w:r>
-              <w:rPr>
-                <w:rFonts w:ascii="Consolas" w:hAnsi="Consolas"/>
-                <w:noProof/>
-              </w:rPr>
-              <w:t>30</w:t>
-            </w:r>
-          </w:p>
-        </w:tc>
-      </w:tr>
-      <w:tr>
-        <w:tc>
-          <w:tcPr>
-            <w:tcW w:w="723" w:type="dxa"/>
-          </w:tcPr>
-          <w:p>
-            <w:pPr>
-              <w:spacing w:before="40" w:after="40"/>
-              <w:rPr>
-                <w:rFonts w:ascii="Consolas" w:hAnsi="Consolas"/>
-                <w:noProof/>
-              </w:rPr>
-            </w:pPr>
-            <w:r>
-              <w:rPr>
-                <w:rFonts w:ascii="Consolas" w:hAnsi="Consolas"/>
-                <w:noProof/>
-              </w:rPr>
-              <w:t>-5</w:t>
-            </w:r>
-          </w:p>
-          <w:p>
-            <w:pPr>
-              <w:spacing w:before="40" w:after="40"/>
-              <w:rPr>
-                <w:rFonts w:ascii="Consolas" w:hAnsi="Consolas"/>
-                <w:noProof/>
-              </w:rPr>
-            </w:pPr>
-            <w:r>
-              <w:rPr>
-                <w:rFonts w:ascii="Consolas" w:hAnsi="Consolas"/>
-                <w:noProof/>
-              </w:rPr>
-              <w:t>-10</w:t>
-            </w:r>
-          </w:p>
-        </w:tc>
-        <w:tc>
-          <w:tcPr>
-            <w:tcW w:w="872" w:type="dxa"/>
-          </w:tcPr>
-          <w:p>
-            <w:pPr>
-              <w:spacing w:before="40" w:after="40"/>
-              <w:rPr>
-                <w:rFonts w:ascii="Consolas" w:hAnsi="Consolas"/>
-                <w:noProof/>
-              </w:rPr>
-            </w:pPr>
-            <w:r>
-              <w:rPr>
-                <w:rFonts w:ascii="Consolas" w:hAnsi="Consolas"/>
-                <w:noProof/>
-              </w:rPr>
-              <w:t>-5</w:t>
-            </w:r>
-          </w:p>
-        </w:tc>
-      </w:tr>
-    </w:tbl>
-    <w:p>
-      <w:pPr>
-        <w:pStyle w:val="Heading2"/>
-        <w:rPr>
-          <w:noProof/>
-          <w:lang w:val="bg-BG"/>
-        </w:rPr>
-      </w:pPr>
-      <w:r>
-        <w:rPr>
-          <w:noProof/>
-          <w:lang w:val="bg-BG"/>
-        </w:rPr>
         <w:t>Математически операции</w:t>
       </w:r>
     </w:p>
@@ -3370,6 +3335,7 @@
           <w:noProof/>
           <w:lang w:eastAsia="bg-BG"/>
         </w:rPr>
+        <w:lastRenderedPageBreak/>
         <w:drawing>
           <wp:inline distT="0" distB="0" distL="0" distR="0" wp14:anchorId="4ABD7790" wp14:editId="61A0B4D7">
             <wp:extent cx="5653088" cy="1965649"/>
@@ -3477,7 +3443,6 @@
         <w:pStyle w:val="Heading3"/>
       </w:pPr>
       <w:r>
-        <w:lastRenderedPageBreak/>
         <w:t>Примери</w:t>
       </w:r>
     </w:p>
@@ -5165,7 +5130,7 @@
                                   </pic:cNvPicPr>
                                 </pic:nvPicPr>
                                 <pic:blipFill>
-                                  <a:blip r:embed="rId2">
+                                  <a:blip r:embed="rId21">
                                     <a:extLst>
                                       <a:ext uri="{28A0092B-C50C-407E-A947-70E740481C1C}">
                                         <a14:useLocalDpi xmlns:a14="http://schemas.microsoft.com/office/drawing/2010/main" val="0"/>
@@ -5214,7 +5179,7 @@
                           <wp:extent cx="180000" cy="180000"/>
                           <wp:effectExtent l="0" t="0" r="0" b="0"/>
                           <wp:docPr id="2" name="Picture 2">
-                            <a:hlinkClick xmlns:a="http://schemas.openxmlformats.org/drawingml/2006/main" r:id="rId3"/>
+                            <a:hlinkClick xmlns:a="http://schemas.openxmlformats.org/drawingml/2006/main" r:id="rId22"/>
                           </wp:docPr>
                           <wp:cNvGraphicFramePr>
                             <a:graphicFrameLocks xmlns:a="http://schemas.openxmlformats.org/drawingml/2006/main" noChangeAspect="1"/>
@@ -5224,14 +5189,14 @@
                               <pic:pic xmlns:pic="http://schemas.openxmlformats.org/drawingml/2006/picture">
                                 <pic:nvPicPr>
                                   <pic:cNvPr id="2" name="Picture 2">
-                                    <a:hlinkClick r:id="rId3"/>
+                                    <a:hlinkClick r:id="rId22"/>
                                   </pic:cNvPr>
                                   <pic:cNvPicPr>
                                     <a:picLocks noChangeAspect="1" noChangeArrowheads="1"/>
                                   </pic:cNvPicPr>
                                 </pic:nvPicPr>
                                 <pic:blipFill>
-                                  <a:blip r:embed="rId4">
+                                  <a:blip r:embed="rId23">
                                     <a:extLst>
                                       <a:ext uri="{28A0092B-C50C-407E-A947-70E740481C1C}">
                                         <a14:useLocalDpi xmlns:a14="http://schemas.microsoft.com/office/drawing/2010/main" val="0"/>
@@ -5280,7 +5245,7 @@
                           <wp:extent cx="180000" cy="180000"/>
                           <wp:effectExtent l="0" t="0" r="0" b="0"/>
                           <wp:docPr id="5" name="Picture 5" title="Software University @ Facebook">
-                            <a:hlinkClick xmlns:a="http://schemas.openxmlformats.org/drawingml/2006/main" r:id="rId5"/>
+                            <a:hlinkClick xmlns:a="http://schemas.openxmlformats.org/drawingml/2006/main" r:id="rId24"/>
                           </wp:docPr>
                           <wp:cNvGraphicFramePr>
                             <a:graphicFrameLocks xmlns:a="http://schemas.openxmlformats.org/drawingml/2006/main" noChangeAspect="1"/>
@@ -5290,12 +5255,12 @@
                               <pic:pic xmlns:pic="http://schemas.openxmlformats.org/drawingml/2006/picture">
                                 <pic:nvPicPr>
                                   <pic:cNvPr id="5" name="Picture 5" title="Software University @ Facebook">
-                                    <a:hlinkClick r:id="rId5"/>
+                                    <a:hlinkClick r:id="rId24"/>
                                   </pic:cNvPr>
                                   <pic:cNvPicPr/>
                                 </pic:nvPicPr>
                                 <pic:blipFill>
-                                  <a:blip r:embed="rId6"/>
+                                  <a:blip r:embed="rId25"/>
                                   <a:stretch>
                                     <a:fillRect/>
                                   </a:stretch>
@@ -5333,7 +5298,7 @@
                           <wp:extent cx="180000" cy="180000"/>
                           <wp:effectExtent l="0" t="0" r="0" b="0"/>
                           <wp:docPr id="20" name="Picture 20">
-                            <a:hlinkClick xmlns:a="http://schemas.openxmlformats.org/drawingml/2006/main" r:id="rId7"/>
+                            <a:hlinkClick xmlns:a="http://schemas.openxmlformats.org/drawingml/2006/main" r:id="rId26"/>
                           </wp:docPr>
                           <wp:cNvGraphicFramePr>
                             <a:graphicFrameLocks xmlns:a="http://schemas.openxmlformats.org/drawingml/2006/main" noChangeAspect="1"/>
@@ -5343,20 +5308,20 @@
                               <pic:pic xmlns:pic="http://schemas.openxmlformats.org/drawingml/2006/picture">
                                 <pic:nvPicPr>
                                   <pic:cNvPr id="20" name="Picture 20">
-                                    <a:hlinkClick r:id="rId7"/>
+                                    <a:hlinkClick r:id="rId26"/>
                                   </pic:cNvPr>
                                   <pic:cNvPicPr>
                                     <a:picLocks noChangeAspect="1" noChangeArrowheads="1"/>
                                   </pic:cNvPicPr>
                                 </pic:nvPicPr>
                                 <pic:blipFill>
-                                  <a:blip r:embed="rId8">
+                                  <a:blip r:embed="rId27">
                                     <a:extLst>
                                       <a:ext uri="{28A0092B-C50C-407E-A947-70E740481C1C}">
                                         <a14:useLocalDpi xmlns:a14="http://schemas.microsoft.com/office/drawing/2010/main" val="0"/>
                                       </a:ext>
                                       <a:ext uri="{837473B0-CC2E-450A-ABE3-18F120FF3D39}">
-                                        <a1611:picAttrSrcUrl xmlns:a1611="http://schemas.microsoft.com/office/drawing/2016/11/main" r:id="rId9"/>
+                                        <a1611:picAttrSrcUrl xmlns:a1611="http://schemas.microsoft.com/office/drawing/2016/11/main" r:id="rId28"/>
                                       </a:ext>
                                     </a:extLst>
                                   </a:blip>
@@ -5402,7 +5367,7 @@
                           <wp:extent cx="180000" cy="180000"/>
                           <wp:effectExtent l="0" t="0" r="0" b="0"/>
                           <wp:docPr id="7" name="Picture 7" title="Software University @ Twitter">
-                            <a:hlinkClick xmlns:a="http://schemas.openxmlformats.org/drawingml/2006/main" r:id="rId10"/>
+                            <a:hlinkClick xmlns:a="http://schemas.openxmlformats.org/drawingml/2006/main" r:id="rId29"/>
                           </wp:docPr>
                           <wp:cNvGraphicFramePr>
                             <a:graphicFrameLocks xmlns:a="http://schemas.openxmlformats.org/drawingml/2006/main" noChangeAspect="1"/>
@@ -5412,12 +5377,12 @@
                               <pic:pic xmlns:pic="http://schemas.openxmlformats.org/drawingml/2006/picture">
                                 <pic:nvPicPr>
                                   <pic:cNvPr id="7" name="Picture 7" title="Software University @ Twitter">
-                                    <a:hlinkClick r:id="rId10"/>
+                                    <a:hlinkClick r:id="rId29"/>
                                   </pic:cNvPr>
                                   <pic:cNvPicPr/>
                                 </pic:nvPicPr>
                                 <pic:blipFill>
-                                  <a:blip r:embed="rId11"/>
+                                  <a:blip r:embed="rId30"/>
                                   <a:stretch>
                                     <a:fillRect/>
                                   </a:stretch>
@@ -5455,7 +5420,7 @@
                           <wp:extent cx="180000" cy="180000"/>
                           <wp:effectExtent l="0" t="0" r="0" b="0"/>
                           <wp:docPr id="17" name="Picture 17" title="Software University @ YouTube">
-                            <a:hlinkClick xmlns:a="http://schemas.openxmlformats.org/drawingml/2006/main" r:id="rId12"/>
+                            <a:hlinkClick xmlns:a="http://schemas.openxmlformats.org/drawingml/2006/main" r:id="rId31"/>
                           </wp:docPr>
                           <wp:cNvGraphicFramePr>
                             <a:graphicFrameLocks xmlns:a="http://schemas.openxmlformats.org/drawingml/2006/main" noChangeAspect="1"/>
@@ -5465,12 +5430,12 @@
                               <pic:pic xmlns:pic="http://schemas.openxmlformats.org/drawingml/2006/picture">
                                 <pic:nvPicPr>
                                   <pic:cNvPr id="17" name="Picture 17" title="Software University @ YouTube">
-                                    <a:hlinkClick r:id="rId12"/>
+                                    <a:hlinkClick r:id="rId31"/>
                                   </pic:cNvPr>
                                   <pic:cNvPicPr/>
                                 </pic:nvPicPr>
                                 <pic:blipFill>
-                                  <a:blip r:embed="rId13"/>
+                                  <a:blip r:embed="rId32"/>
                                   <a:stretch>
                                     <a:fillRect/>
                                   </a:stretch>
@@ -5508,7 +5473,7 @@
                           <wp:extent cx="180000" cy="180000"/>
                           <wp:effectExtent l="0" t="0" r="0" b="0"/>
                           <wp:docPr id="21" name="Picture 21">
-                            <a:hlinkClick xmlns:a="http://schemas.openxmlformats.org/drawingml/2006/main" r:id="rId14"/>
+                            <a:hlinkClick xmlns:a="http://schemas.openxmlformats.org/drawingml/2006/main" r:id="rId33"/>
                           </wp:docPr>
                           <wp:cNvGraphicFramePr>
                             <a:graphicFrameLocks xmlns:a="http://schemas.openxmlformats.org/drawingml/2006/main" noChangeAspect="1"/>
@@ -5518,14 +5483,14 @@
                               <pic:pic xmlns:pic="http://schemas.openxmlformats.org/drawingml/2006/picture">
                                 <pic:nvPicPr>
                                   <pic:cNvPr id="21" name="Picture 21">
-                                    <a:hlinkClick r:id="rId14"/>
+                                    <a:hlinkClick r:id="rId33"/>
                                   </pic:cNvPr>
                                   <pic:cNvPicPr>
                                     <a:picLocks noChangeAspect="1" noChangeArrowheads="1"/>
                                   </pic:cNvPicPr>
                                 </pic:nvPicPr>
                                 <pic:blipFill rotWithShape="1">
-                                  <a:blip r:embed="rId15">
+                                  <a:blip r:embed="rId34">
                                     <a:extLst>
                                       <a:ext uri="{28A0092B-C50C-407E-A947-70E740481C1C}">
                                         <a14:useLocalDpi xmlns:a14="http://schemas.microsoft.com/office/drawing/2010/main" val="0"/>
@@ -5577,7 +5542,7 @@
                           <wp:extent cx="180000" cy="180000"/>
                           <wp:effectExtent l="0" t="0" r="0" b="0"/>
                           <wp:docPr id="22" name="Picture 22">
-                            <a:hlinkClick xmlns:a="http://schemas.openxmlformats.org/drawingml/2006/main" r:id="rId16"/>
+                            <a:hlinkClick xmlns:a="http://schemas.openxmlformats.org/drawingml/2006/main" r:id="rId35"/>
                           </wp:docPr>
                           <wp:cNvGraphicFramePr>
                             <a:graphicFrameLocks xmlns:a="http://schemas.openxmlformats.org/drawingml/2006/main" noChangeAspect="1"/>
@@ -5587,14 +5552,14 @@
                               <pic:pic xmlns:pic="http://schemas.openxmlformats.org/drawingml/2006/picture">
                                 <pic:nvPicPr>
                                   <pic:cNvPr id="22" name="Picture 22">
-                                    <a:hlinkClick r:id="rId16"/>
+                                    <a:hlinkClick r:id="rId35"/>
                                   </pic:cNvPr>
                                   <pic:cNvPicPr>
                                     <a:picLocks noChangeAspect="1" noChangeArrowheads="1"/>
                                   </pic:cNvPicPr>
                                 </pic:nvPicPr>
                                 <pic:blipFill>
-                                  <a:blip r:embed="rId17">
+                                  <a:blip r:embed="rId36">
                                     <a:extLst>
                                       <a:ext uri="{28A0092B-C50C-407E-A947-70E740481C1C}">
                                         <a14:useLocalDpi xmlns:a14="http://schemas.microsoft.com/office/drawing/2010/main" val="0"/>
@@ -5643,7 +5608,7 @@
                           <wp:extent cx="180000" cy="180000"/>
                           <wp:effectExtent l="0" t="0" r="0" b="0"/>
                           <wp:docPr id="23" name="Picture 23" title="Software University: Email Us">
-                            <a:hlinkClick xmlns:a="http://schemas.openxmlformats.org/drawingml/2006/main" r:id="rId18"/>
+                            <a:hlinkClick xmlns:a="http://schemas.openxmlformats.org/drawingml/2006/main" r:id="rId37"/>
                           </wp:docPr>
                           <wp:cNvGraphicFramePr>
                             <a:graphicFrameLocks xmlns:a="http://schemas.openxmlformats.org/drawingml/2006/main" noChangeAspect="1"/>
@@ -5653,12 +5618,12 @@
                               <pic:pic xmlns:pic="http://schemas.openxmlformats.org/drawingml/2006/picture">
                                 <pic:nvPicPr>
                                   <pic:cNvPr id="23" name="Picture 23" title="Software University: Email Us">
-                                    <a:hlinkClick r:id="rId18"/>
+                                    <a:hlinkClick r:id="rId37"/>
                                   </pic:cNvPr>
                                   <pic:cNvPicPr/>
                                 </pic:nvPicPr>
                                 <pic:blipFill>
-                                  <a:blip r:embed="rId19"/>
+                                  <a:blip r:embed="rId38"/>
                                   <a:stretch>
                                     <a:fillRect/>
                                   </a:stretch>
@@ -5720,7 +5685,7 @@
                   </pic:cNvPicPr>
                 </pic:nvPicPr>
                 <pic:blipFill>
-                  <a:blip r:embed="rId21">
+                  <a:blip r:embed="rId39">
                     <a:extLst>
                       <a:ext uri="{28A0092B-C50C-407E-A947-70E740481C1C}">
                         <a14:useLocalDpi xmlns:a14="http://schemas.microsoft.com/office/drawing/2010/main" val="0"/>

</xml_diff>

<commit_message>
Fixed Judge link for "05.1. Methods - Basics"
</commit_message>
<xml_diff>
--- a/Courses/Software-Sciences/Module-1-OOP-New/05.1-Methods-Basics/05.1-Methods-Basics-Exercises.docx
+++ b/Courses/Software-Sciences/Module-1-OOP-New/05.1-Methods-Basics/05.1-Methods-Basics-Exercises.docx
@@ -87,7 +87,7 @@
           <w:rPr>
             <w:rStyle w:val="Hyperlink"/>
           </w:rPr>
-          <w:t>https://judge.softuni.bg/Contests/3160/Methods</w:t>
+          <w:t>https://judge.softuni.org/Contests/Practice/Index/3901</w:t>
         </w:r>
       </w:hyperlink>
     </w:p>
@@ -104,7 +104,21 @@
           <w:noProof/>
           <w:lang w:val="bg-BG"/>
         </w:rPr>
-        <w:t>По-голямо число</w:t>
+        <w:t xml:space="preserve">По-голямо </w:t>
+      </w:r>
+      <w:r>
+        <w:rPr>
+          <w:noProof/>
+          <w:lang w:val="bg-BG"/>
+        </w:rPr>
+        <w:t xml:space="preserve">цяло </w:t>
+      </w:r>
+      <w:r>
+        <w:rPr>
+          <w:noProof/>
+          <w:lang w:val="bg-BG"/>
+        </w:rPr>
+        <w:t>число</w:t>
       </w:r>
     </w:p>
     <w:p>
@@ -308,70 +322,6 @@
               <w:rPr>
                 <w:rFonts w:ascii="Consolas" w:hAnsi="Consolas"/>
                 <w:noProof/>
-                <w:lang w:val="bg-BG"/>
-              </w:rPr>
-            </w:pPr>
-            <w:r>
-              <w:rPr>
-                <w:rFonts w:ascii="Consolas" w:hAnsi="Consolas"/>
-                <w:noProof/>
-                <w:lang w:val="bg-BG"/>
-              </w:rPr>
-              <w:t>30</w:t>
-            </w:r>
-          </w:p>
-          <w:p>
-            <w:pPr>
-              <w:spacing w:before="40" w:after="40"/>
-              <w:rPr>
-                <w:rFonts w:ascii="Consolas" w:hAnsi="Consolas"/>
-                <w:noProof/>
-                <w:lang w:val="bg-BG"/>
-              </w:rPr>
-            </w:pPr>
-            <w:r>
-              <w:rPr>
-                <w:rFonts w:ascii="Consolas" w:hAnsi="Consolas"/>
-                <w:noProof/>
-                <w:lang w:val="bg-BG"/>
-              </w:rPr>
-              <w:t>1</w:t>
-            </w:r>
-          </w:p>
-        </w:tc>
-        <w:tc>
-          <w:tcPr>
-            <w:tcW w:w="2977" w:type="dxa"/>
-          </w:tcPr>
-          <w:p>
-            <w:pPr>
-              <w:spacing w:before="40" w:after="40"/>
-              <w:rPr>
-                <w:rFonts w:ascii="Consolas" w:hAnsi="Consolas"/>
-                <w:noProof/>
-              </w:rPr>
-            </w:pPr>
-            <w:r>
-              <w:rPr>
-                <w:rFonts w:ascii="Consolas" w:hAnsi="Consolas"/>
-                <w:noProof/>
-              </w:rPr>
-              <w:t>30</w:t>
-            </w:r>
-          </w:p>
-        </w:tc>
-      </w:tr>
-      <w:tr>
-        <w:tc>
-          <w:tcPr>
-            <w:tcW w:w="1129" w:type="dxa"/>
-          </w:tcPr>
-          <w:p>
-            <w:pPr>
-              <w:spacing w:before="40" w:after="40"/>
-              <w:rPr>
-                <w:rFonts w:ascii="Consolas" w:hAnsi="Consolas"/>
-                <w:noProof/>
               </w:rPr>
             </w:pPr>
             <w:r>
@@ -424,6 +374,239 @@
     </w:tbl>
     <w:p>
       <w:pPr>
+        <w:pStyle w:val="Heading3"/>
+      </w:pPr>
+      <w:r>
+        <w:t>Насоки</w:t>
+      </w:r>
+    </w:p>
+    <w:p>
+      <w:pPr>
+        <w:pStyle w:val="ListParagraph"/>
+        <w:numPr>
+          <w:ilvl w:val="0"/>
+          <w:numId w:val="17"/>
+        </w:numPr>
+        <w:spacing w:after="400"/>
+        <w:ind w:left="714" w:hanging="357"/>
+      </w:pPr>
+      <w:r>
+        <w:rPr>
+          <w:lang w:val="bg-BG"/>
+        </w:rPr>
+        <w:t xml:space="preserve">Прочете двете числа от конзолата и ги подайте на метода </w:t>
+      </w:r>
+      <w:r>
+        <w:rPr>
+          <w:rFonts w:ascii="Consolas" w:hAnsi="Consolas" w:cs="Consolas"/>
+          <w:b/>
+          <w:bCs/>
+        </w:rPr>
+        <w:t>GetMax</w:t>
+      </w:r>
+      <w:r>
+        <w:t>.</w:t>
+      </w:r>
+    </w:p>
+    <w:p>
+      <w:pPr>
+        <w:pStyle w:val="ListParagraph"/>
+        <w:ind w:left="717"/>
+      </w:pPr>
+      <w:r>
+        <w:drawing>
+          <wp:inline distT="0" distB="0" distL="0" distR="0" wp14:anchorId="27C594C8" wp14:editId="5386D738">
+            <wp:extent cx="4345678" cy="2198451"/>
+            <wp:effectExtent l="12700" t="12700" r="10795" b="11430"/>
+            <wp:docPr id="13" name="Picture 13" descr="Graphical user interface, text, application&#10;&#10;Description automatically generated"/>
+            <wp:cNvGraphicFramePr>
+              <a:graphicFrameLocks xmlns:a="http://schemas.openxmlformats.org/drawingml/2006/main" noChangeAspect="1"/>
+            </wp:cNvGraphicFramePr>
+            <a:graphic xmlns:a="http://schemas.openxmlformats.org/drawingml/2006/main">
+              <a:graphicData uri="http://schemas.openxmlformats.org/drawingml/2006/picture">
+                <pic:pic xmlns:pic="http://schemas.openxmlformats.org/drawingml/2006/picture">
+                  <pic:nvPicPr>
+                    <pic:cNvPr id="13" name="Picture 13" descr="Graphical user interface, text, application&#10;&#10;Description automatically generated"/>
+                    <pic:cNvPicPr/>
+                  </pic:nvPicPr>
+                  <pic:blipFill>
+                    <a:blip r:embed="rId9"/>
+                    <a:stretch>
+                      <a:fillRect/>
+                    </a:stretch>
+                  </pic:blipFill>
+                  <pic:spPr>
+                    <a:xfrm>
+                      <a:off x="0" y="0"/>
+                      <a:ext cx="4363060" cy="2207245"/>
+                    </a:xfrm>
+                    <a:prstGeom prst="rect">
+                      <a:avLst/>
+                    </a:prstGeom>
+                    <a:ln>
+                      <a:solidFill>
+                        <a:schemeClr val="tx1"/>
+                      </a:solidFill>
+                    </a:ln>
+                  </pic:spPr>
+                </pic:pic>
+              </a:graphicData>
+            </a:graphic>
+          </wp:inline>
+        </w:drawing>
+      </w:r>
+    </w:p>
+    <w:p>
+      <w:pPr>
+        <w:spacing w:line="240" w:lineRule="auto"/>
+        <w:ind w:firstLine="357"/>
+        <w:rPr>
+          <w:noProof/>
+          <w:lang w:val="bg-BG"/>
+        </w:rPr>
+      </w:pPr>
+      <w:r>
+        <w:t xml:space="preserve">2.  </w:t>
+      </w:r>
+      <w:r>
+        <w:rPr>
+          <w:lang w:val="bg-BG"/>
+        </w:rPr>
+        <w:t xml:space="preserve"> </w:t>
+      </w:r>
+      <w:r>
+        <w:rPr>
+          <w:noProof/>
+          <w:lang w:val="bg-BG"/>
+        </w:rPr>
+        <w:t>Създайте метода</w:t>
+      </w:r>
+      <w:r>
+        <w:rPr>
+          <w:noProof/>
+        </w:rPr>
+        <w:t xml:space="preserve"> </w:t>
+      </w:r>
+      <w:r>
+        <w:rPr>
+          <w:rFonts w:ascii="Consolas" w:hAnsi="Consolas" w:cs="Consolas"/>
+          <w:b/>
+          <w:bCs/>
+          <w:noProof/>
+        </w:rPr>
+        <w:t>GetMax</w:t>
+      </w:r>
+      <w:r>
+        <w:rPr>
+          <w:noProof/>
+          <w:lang w:val="bg-BG"/>
+        </w:rPr>
+        <w:t xml:space="preserve"> и добавете </w:t>
+      </w:r>
+      <w:r>
+        <w:rPr>
+          <w:b/>
+          <w:bCs/>
+          <w:noProof/>
+          <w:lang w:val="bg-BG"/>
+        </w:rPr>
+        <w:t>условни конструкции</w:t>
+      </w:r>
+      <w:r>
+        <w:rPr>
+          <w:noProof/>
+          <w:lang w:val="bg-BG"/>
+        </w:rPr>
+        <w:t xml:space="preserve"> за </w:t>
+      </w:r>
+      <w:r>
+        <w:rPr>
+          <w:noProof/>
+          <w:lang w:val="bg-BG"/>
+        </w:rPr>
+        <w:t>определяне на по-голямото число</w:t>
+      </w:r>
+      <w:r>
+        <w:rPr>
+          <w:noProof/>
+          <w:lang w:val="bg-BG"/>
+        </w:rPr>
+        <w:t>.</w:t>
+      </w:r>
+    </w:p>
+    <w:p>
+      <w:pPr>
+        <w:spacing w:line="240" w:lineRule="auto"/>
+        <w:ind w:firstLine="357"/>
+        <w:rPr>
+          <w:noProof/>
+          <w:lang w:val="bg-BG"/>
+        </w:rPr>
+      </w:pPr>
+      <w:r>
+        <w:rPr>
+          <w:noProof/>
+          <w:lang w:val="bg-BG"/>
+        </w:rPr>
+        <w:tab/>
+      </w:r>
+      <w:r>
+        <w:rPr>
+          <w:noProof/>
+          <w:lang w:val="bg-BG"/>
+        </w:rPr>
+        <w:drawing>
+          <wp:inline distT="0" distB="0" distL="0" distR="0" wp14:anchorId="275BBA82" wp14:editId="08E47E21">
+            <wp:extent cx="4429820" cy="1254868"/>
+            <wp:effectExtent l="12700" t="12700" r="15240" b="15240"/>
+            <wp:docPr id="24" name="Picture 24" descr="Graphical user interface, text, application&#10;&#10;Description automatically generated"/>
+            <wp:cNvGraphicFramePr>
+              <a:graphicFrameLocks xmlns:a="http://schemas.openxmlformats.org/drawingml/2006/main" noChangeAspect="1"/>
+            </wp:cNvGraphicFramePr>
+            <a:graphic xmlns:a="http://schemas.openxmlformats.org/drawingml/2006/main">
+              <a:graphicData uri="http://schemas.openxmlformats.org/drawingml/2006/picture">
+                <pic:pic xmlns:pic="http://schemas.openxmlformats.org/drawingml/2006/picture">
+                  <pic:nvPicPr>
+                    <pic:cNvPr id="24" name="Picture 24" descr="Graphical user interface, text, application&#10;&#10;Description automatically generated"/>
+                    <pic:cNvPicPr/>
+                  </pic:nvPicPr>
+                  <pic:blipFill>
+                    <a:blip r:embed="rId10"/>
+                    <a:stretch>
+                      <a:fillRect/>
+                    </a:stretch>
+                  </pic:blipFill>
+                  <pic:spPr>
+                    <a:xfrm>
+                      <a:off x="0" y="0"/>
+                      <a:ext cx="4476965" cy="1268223"/>
+                    </a:xfrm>
+                    <a:prstGeom prst="rect">
+                      <a:avLst/>
+                    </a:prstGeom>
+                    <a:ln>
+                      <a:solidFill>
+                        <a:schemeClr val="tx1"/>
+                      </a:solidFill>
+                    </a:ln>
+                  </pic:spPr>
+                </pic:pic>
+              </a:graphicData>
+            </a:graphic>
+          </wp:inline>
+        </w:drawing>
+      </w:r>
+    </w:p>
+    <w:p>
+      <w:pPr>
+        <w:ind w:firstLine="357"/>
+        <w:rPr>
+          <w:lang w:val="bg-BG"/>
+        </w:rPr>
+      </w:pPr>
+    </w:p>
+    <w:p>
+      <w:pPr>
         <w:pStyle w:val="Heading2"/>
         <w:rPr>
           <w:noProof/>
@@ -592,6 +775,7 @@
         <w:rPr>
           <w:noProof/>
         </w:rPr>
+        <w:lastRenderedPageBreak/>
         <w:t>3.50 – 4.49 - "Good"</w:t>
       </w:r>
     </w:p>
@@ -918,7 +1102,7 @@
                     </pic:cNvPicPr>
                   </pic:nvPicPr>
                   <pic:blipFill>
-                    <a:blip r:embed="rId9">
+                    <a:blip r:embed="rId11">
                       <a:extLst>
                         <a:ext uri="{28A0092B-C50C-407E-A947-70E740481C1C}">
                           <a14:useLocalDpi xmlns:a14="http://schemas.microsoft.com/office/drawing/2010/main" val="0"/>
@@ -1070,7 +1254,7 @@
                     </pic:cNvPicPr>
                   </pic:nvPicPr>
                   <pic:blipFill>
-                    <a:blip r:embed="rId10">
+                    <a:blip r:embed="rId12">
                       <a:extLst>
                         <a:ext uri="{28A0092B-C50C-407E-A947-70E740481C1C}">
                           <a14:useLocalDpi xmlns:a14="http://schemas.microsoft.com/office/drawing/2010/main" val="0"/>
@@ -1110,16 +1294,6 @@
     </w:p>
     <w:p>
       <w:pPr>
-        <w:spacing w:line="240" w:lineRule="auto"/>
-        <w:ind w:left="360"/>
-        <w:rPr>
-          <w:noProof/>
-          <w:lang w:val="bg-BG"/>
-        </w:rPr>
-      </w:pPr>
-    </w:p>
-    <w:p>
-      <w:pPr>
         <w:pStyle w:val="Heading2"/>
         <w:rPr>
           <w:noProof/>
@@ -1420,729 +1594,11 @@
         </w:rPr>
       </w:pPr>
       <w:r>
-        <w:t>Изчисления</w:t>
-      </w:r>
-    </w:p>
-    <w:p>
-      <w:pPr>
-        <w:rPr>
-          <w:lang w:val="bg-BG"/>
-        </w:rPr>
-      </w:pPr>
-      <w:r>
-        <w:rPr>
-          <w:lang w:val="bg-BG"/>
-        </w:rPr>
-        <w:t xml:space="preserve">Напишете програма, която на първия ред получава </w:t>
-      </w:r>
-      <w:r>
-        <w:rPr>
-          <w:b/>
-          <w:bCs/>
-          <w:lang w:val="bg-BG"/>
-        </w:rPr>
-        <w:t xml:space="preserve">стринг </w:t>
-      </w:r>
-      <w:r>
-        <w:rPr>
-          <w:noProof/>
-        </w:rPr>
-        <w:t>(“</w:t>
-      </w:r>
-      <w:r>
-        <w:rPr>
-          <w:rStyle w:val="CodeChar"/>
-        </w:rPr>
-        <w:t>add</w:t>
-      </w:r>
-      <w:r>
-        <w:rPr>
-          <w:noProof/>
-        </w:rPr>
-        <w:t>”, “</w:t>
-      </w:r>
-      <w:r>
-        <w:rPr>
-          <w:rStyle w:val="CodeChar"/>
-        </w:rPr>
-        <w:t>multiply</w:t>
-      </w:r>
-      <w:r>
-        <w:rPr>
-          <w:noProof/>
-        </w:rPr>
-        <w:t>”, “</w:t>
-      </w:r>
-      <w:r>
-        <w:rPr>
-          <w:rStyle w:val="CodeChar"/>
-        </w:rPr>
-        <w:t>subtract</w:t>
-      </w:r>
-      <w:r>
-        <w:rPr>
-          <w:noProof/>
-        </w:rPr>
-        <w:t xml:space="preserve">” </w:t>
-      </w:r>
-      <w:r>
-        <w:rPr>
-          <w:noProof/>
-          <w:lang w:val="bg-BG"/>
-        </w:rPr>
-        <w:t>или</w:t>
-      </w:r>
-      <w:r>
-        <w:rPr>
-          <w:noProof/>
-        </w:rPr>
-        <w:t xml:space="preserve"> “</w:t>
-      </w:r>
-      <w:r>
-        <w:rPr>
-          <w:rStyle w:val="CodeChar"/>
-        </w:rPr>
-        <w:t>divide</w:t>
-      </w:r>
-      <w:r>
-        <w:rPr>
-          <w:noProof/>
-        </w:rPr>
-        <w:t>”)</w:t>
-      </w:r>
-      <w:r>
-        <w:rPr>
-          <w:noProof/>
-          <w:lang w:val="bg-BG"/>
-        </w:rPr>
-        <w:t xml:space="preserve">, а на следващите </w:t>
-      </w:r>
-      <w:r>
-        <w:rPr>
-          <w:b/>
-          <w:bCs/>
-          <w:noProof/>
-          <w:lang w:val="bg-BG"/>
-        </w:rPr>
-        <w:t xml:space="preserve">два реда </w:t>
-      </w:r>
-      <w:r>
-        <w:rPr>
-          <w:noProof/>
-          <w:lang w:val="bg-BG"/>
-        </w:rPr>
-        <w:t xml:space="preserve">получава </w:t>
-      </w:r>
-      <w:r>
-        <w:rPr>
-          <w:b/>
-          <w:bCs/>
-          <w:noProof/>
-          <w:lang w:val="bg-BG"/>
-        </w:rPr>
-        <w:t xml:space="preserve">две цели числа. </w:t>
-      </w:r>
-      <w:r>
-        <w:rPr>
-          <w:noProof/>
-          <w:lang w:val="bg-BG"/>
-        </w:rPr>
-        <w:t xml:space="preserve">Създайте </w:t>
-      </w:r>
-      <w:r>
-        <w:rPr>
-          <w:b/>
-          <w:bCs/>
-          <w:noProof/>
-          <w:lang w:val="bg-BG"/>
-        </w:rPr>
-        <w:t xml:space="preserve">четири метода </w:t>
-      </w:r>
-      <w:r>
-        <w:rPr>
-          <w:noProof/>
-          <w:lang w:val="bg-BG"/>
-        </w:rPr>
-        <w:t xml:space="preserve">(по един за всяка операция) и </w:t>
-      </w:r>
-      <w:r>
-        <w:rPr>
-          <w:b/>
-          <w:bCs/>
-          <w:noProof/>
-          <w:lang w:val="bg-BG"/>
-        </w:rPr>
-        <w:t xml:space="preserve">извикайте правилния метод </w:t>
-      </w:r>
-      <w:r>
-        <w:rPr>
-          <w:noProof/>
-          <w:lang w:val="bg-BG"/>
-        </w:rPr>
-        <w:t xml:space="preserve">в зависимост от командата. Методът трябва да </w:t>
-      </w:r>
-      <w:r>
-        <w:rPr>
-          <w:b/>
-          <w:bCs/>
-          <w:noProof/>
-          <w:lang w:val="bg-BG"/>
-        </w:rPr>
-        <w:t>отпечатва резултата от пресмятането</w:t>
-      </w:r>
-      <w:r>
-        <w:rPr>
-          <w:noProof/>
-          <w:lang w:val="bg-BG"/>
-        </w:rPr>
-        <w:t>.</w:t>
-      </w:r>
-    </w:p>
-    <w:p>
-      <w:pPr>
-        <w:pStyle w:val="Heading3"/>
-      </w:pPr>
-      <w:r>
-        <w:t>Примери</w:t>
-      </w:r>
-    </w:p>
-    <w:tbl>
-      <w:tblPr>
-        <w:tblStyle w:val="TableGrid"/>
-        <w:tblW w:w="2524" w:type="dxa"/>
-        <w:tblInd w:w="23" w:type="dxa"/>
-        <w:tblCellMar>
-          <w:top w:w="57" w:type="dxa"/>
-          <w:left w:w="85" w:type="dxa"/>
-          <w:bottom w:w="57" w:type="dxa"/>
-          <w:right w:w="85" w:type="dxa"/>
-        </w:tblCellMar>
-        <w:tblLook w:val="04A0" w:firstRow="1" w:lastRow="0" w:firstColumn="1" w:lastColumn="0" w:noHBand="0" w:noVBand="1"/>
-      </w:tblPr>
-      <w:tblGrid>
-        <w:gridCol w:w="1259"/>
-        <w:gridCol w:w="1265"/>
-      </w:tblGrid>
-      <w:tr>
-        <w:trPr>
-          <w:trHeight w:val="18"/>
-        </w:trPr>
-        <w:tc>
-          <w:tcPr>
-            <w:tcW w:w="1259" w:type="dxa"/>
-            <w:shd w:val="clear" w:color="auto" w:fill="D9D9D9" w:themeFill="background1" w:themeFillShade="D9"/>
-          </w:tcPr>
-          <w:p>
-            <w:pPr>
-              <w:spacing w:before="40" w:after="40"/>
-              <w:jc w:val="center"/>
-              <w:rPr>
-                <w:b/>
-                <w:noProof/>
-                <w:lang w:val="bg-BG"/>
-              </w:rPr>
-            </w:pPr>
-            <w:r>
-              <w:rPr>
-                <w:b/>
-                <w:noProof/>
-                <w:lang w:val="bg-BG"/>
-              </w:rPr>
-              <w:t>Вход</w:t>
-            </w:r>
-          </w:p>
-        </w:tc>
-        <w:tc>
-          <w:tcPr>
-            <w:tcW w:w="1265" w:type="dxa"/>
-            <w:shd w:val="clear" w:color="auto" w:fill="D9D9D9" w:themeFill="background1" w:themeFillShade="D9"/>
-          </w:tcPr>
-          <w:p>
-            <w:pPr>
-              <w:spacing w:before="40" w:after="40"/>
-              <w:jc w:val="center"/>
-              <w:rPr>
-                <w:b/>
-                <w:noProof/>
-                <w:lang w:val="bg-BG"/>
-              </w:rPr>
-            </w:pPr>
-            <w:r>
-              <w:rPr>
-                <w:b/>
-                <w:noProof/>
-                <w:lang w:val="bg-BG"/>
-              </w:rPr>
-              <w:t>Изход</w:t>
-            </w:r>
-          </w:p>
-        </w:tc>
-      </w:tr>
-      <w:tr>
-        <w:tc>
-          <w:tcPr>
-            <w:tcW w:w="1259" w:type="dxa"/>
-          </w:tcPr>
-          <w:p>
-            <w:pPr>
-              <w:spacing w:before="40" w:after="40"/>
-              <w:rPr>
-                <w:rFonts w:ascii="Consolas" w:hAnsi="Consolas"/>
-                <w:bCs/>
-                <w:noProof/>
-                <w:lang w:val="bg-BG"/>
-              </w:rPr>
-            </w:pPr>
-            <w:r>
-              <w:rPr>
-                <w:rFonts w:ascii="Consolas" w:hAnsi="Consolas"/>
-                <w:bCs/>
-                <w:noProof/>
-              </w:rPr>
-              <w:t>subtract</w:t>
-            </w:r>
-          </w:p>
-          <w:p>
-            <w:pPr>
-              <w:spacing w:before="40" w:after="40"/>
-              <w:rPr>
-                <w:rFonts w:ascii="Consolas" w:hAnsi="Consolas"/>
-                <w:bCs/>
-                <w:noProof/>
-                <w:lang w:val="bg-BG"/>
-              </w:rPr>
-            </w:pPr>
-            <w:r>
-              <w:rPr>
-                <w:rFonts w:ascii="Consolas" w:hAnsi="Consolas"/>
-                <w:bCs/>
-                <w:noProof/>
-              </w:rPr>
-              <w:t>5</w:t>
-            </w:r>
-          </w:p>
-          <w:p>
-            <w:pPr>
-              <w:spacing w:before="40" w:after="40"/>
-              <w:rPr>
-                <w:rFonts w:ascii="Consolas" w:hAnsi="Consolas"/>
-                <w:noProof/>
-              </w:rPr>
-            </w:pPr>
-            <w:r>
-              <w:rPr>
-                <w:rFonts w:ascii="Consolas" w:hAnsi="Consolas"/>
-                <w:bCs/>
-                <w:noProof/>
-              </w:rPr>
-              <w:lastRenderedPageBreak/>
-              <w:t>4</w:t>
-            </w:r>
-          </w:p>
-        </w:tc>
-        <w:tc>
-          <w:tcPr>
-            <w:tcW w:w="1265" w:type="dxa"/>
-          </w:tcPr>
-          <w:p>
-            <w:pPr>
-              <w:tabs>
-                <w:tab w:val="left" w:pos="1941"/>
-              </w:tabs>
-              <w:spacing w:before="40" w:after="40"/>
-              <w:rPr>
-                <w:rFonts w:ascii="Consolas" w:hAnsi="Consolas"/>
-                <w:bCs/>
-                <w:noProof/>
-              </w:rPr>
-            </w:pPr>
-            <w:r>
-              <w:rPr>
-                <w:rFonts w:ascii="Consolas" w:hAnsi="Consolas"/>
-                <w:bCs/>
-                <w:noProof/>
-              </w:rPr>
-              <w:lastRenderedPageBreak/>
-              <w:t>1</w:t>
-            </w:r>
-          </w:p>
-        </w:tc>
-      </w:tr>
-      <w:tr>
-        <w:tc>
-          <w:tcPr>
-            <w:tcW w:w="1259" w:type="dxa"/>
-          </w:tcPr>
-          <w:p>
-            <w:pPr>
-              <w:spacing w:before="40" w:after="40"/>
-              <w:rPr>
-                <w:rFonts w:ascii="Consolas" w:hAnsi="Consolas"/>
-                <w:bCs/>
-                <w:noProof/>
-                <w:lang w:val="bg-BG"/>
-              </w:rPr>
-            </w:pPr>
-            <w:r>
-              <w:rPr>
-                <w:rFonts w:ascii="Consolas" w:hAnsi="Consolas"/>
-                <w:bCs/>
-                <w:noProof/>
-              </w:rPr>
-              <w:t>divide</w:t>
-            </w:r>
-          </w:p>
-          <w:p>
-            <w:pPr>
-              <w:spacing w:before="40" w:after="40"/>
-              <w:rPr>
-                <w:rFonts w:ascii="Consolas" w:hAnsi="Consolas"/>
-                <w:bCs/>
-                <w:noProof/>
-                <w:lang w:val="bg-BG"/>
-              </w:rPr>
-            </w:pPr>
-            <w:r>
-              <w:rPr>
-                <w:rFonts w:ascii="Consolas" w:hAnsi="Consolas"/>
-                <w:bCs/>
-                <w:noProof/>
-              </w:rPr>
-              <w:t>8</w:t>
-            </w:r>
-          </w:p>
-          <w:p>
-            <w:pPr>
-              <w:spacing w:before="40" w:after="40"/>
-              <w:rPr>
-                <w:rFonts w:ascii="Consolas" w:hAnsi="Consolas"/>
-                <w:bCs/>
-                <w:noProof/>
-              </w:rPr>
-            </w:pPr>
-            <w:r>
-              <w:rPr>
-                <w:rFonts w:ascii="Consolas" w:hAnsi="Consolas"/>
-                <w:bCs/>
-                <w:noProof/>
-              </w:rPr>
-              <w:t>4</w:t>
-            </w:r>
-          </w:p>
-        </w:tc>
-        <w:tc>
-          <w:tcPr>
-            <w:tcW w:w="1265" w:type="dxa"/>
-          </w:tcPr>
-          <w:p>
-            <w:pPr>
-              <w:tabs>
-                <w:tab w:val="left" w:pos="1941"/>
-              </w:tabs>
-              <w:spacing w:before="40" w:after="40"/>
-              <w:rPr>
-                <w:rFonts w:ascii="Consolas" w:hAnsi="Consolas"/>
-                <w:bCs/>
-                <w:noProof/>
-              </w:rPr>
-            </w:pPr>
-            <w:r>
-              <w:rPr>
-                <w:rFonts w:ascii="Consolas" w:hAnsi="Consolas"/>
-                <w:bCs/>
-                <w:noProof/>
-              </w:rPr>
-              <w:t>2</w:t>
-            </w:r>
-          </w:p>
-        </w:tc>
-      </w:tr>
-    </w:tbl>
-    <w:p>
-      <w:pPr>
-        <w:pStyle w:val="Heading3"/>
-      </w:pPr>
-      <w:r>
-        <w:t>Насоки</w:t>
-      </w:r>
-    </w:p>
-    <w:p>
-      <w:pPr>
-        <w:pStyle w:val="ListParagraph"/>
-        <w:numPr>
-          <w:ilvl w:val="0"/>
-          <w:numId w:val="15"/>
-        </w:numPr>
-        <w:rPr>
-          <w:lang w:val="bg-BG"/>
-        </w:rPr>
-      </w:pPr>
-      <w:r>
-        <w:rPr>
-          <w:lang w:val="bg-BG"/>
-        </w:rPr>
-        <w:t>Прочетете</w:t>
-      </w:r>
-      <w:r>
-        <w:rPr>
-          <w:b/>
-          <w:bCs/>
-          <w:lang w:val="bg-BG"/>
-        </w:rPr>
-        <w:t xml:space="preserve"> </w:t>
-      </w:r>
-      <w:r>
-        <w:rPr>
-          <w:b/>
-          <w:bCs/>
-          <w:lang w:val="bg-BG"/>
-        </w:rPr>
-        <w:t>командата</w:t>
-      </w:r>
-      <w:r>
-        <w:rPr>
-          <w:b/>
-          <w:bCs/>
-          <w:lang w:val="bg-BG"/>
-        </w:rPr>
-        <w:t xml:space="preserve"> </w:t>
-      </w:r>
-      <w:r>
-        <w:rPr>
-          <w:lang w:val="bg-BG"/>
-        </w:rPr>
-        <w:t xml:space="preserve">на първия ред и </w:t>
-      </w:r>
-      <w:r>
-        <w:rPr>
-          <w:b/>
-          <w:bCs/>
-          <w:lang w:val="bg-BG"/>
-        </w:rPr>
-        <w:t>двете числа</w:t>
-      </w:r>
-      <w:r>
-        <w:rPr>
-          <w:lang w:val="bg-BG"/>
-        </w:rPr>
-        <w:t xml:space="preserve"> и след това направете </w:t>
-      </w:r>
-      <w:r>
-        <w:rPr>
-          <w:b/>
-          <w:bCs/>
-        </w:rPr>
-        <w:t xml:space="preserve">if/switch </w:t>
-      </w:r>
-      <w:r>
-        <w:rPr>
-          <w:b/>
-          <w:bCs/>
-          <w:lang w:val="bg-BG"/>
-        </w:rPr>
-        <w:t xml:space="preserve">конструкция </w:t>
-      </w:r>
-      <w:r>
-        <w:rPr>
-          <w:lang w:val="bg-BG"/>
-        </w:rPr>
-        <w:t>за всяка отделна операция:</w:t>
-      </w:r>
-    </w:p>
-    <w:p>
-      <w:pPr>
-        <w:spacing w:line="240" w:lineRule="auto"/>
-        <w:ind w:left="360"/>
-        <w:rPr>
-          <w:noProof/>
-          <w:lang w:val="bg-BG"/>
-          <w14:textOutline w14:w="9525" w14:cap="rnd" w14:cmpd="sng" w14:algn="ctr">
-            <w14:noFill/>
-            <w14:prstDash w14:val="solid"/>
-            <w14:bevel/>
-          </w14:textOutline>
-        </w:rPr>
-      </w:pPr>
-      <w:r>
-        <w:rPr>
-          <w:noProof/>
-          <w:lang w:eastAsia="bg-BG"/>
-        </w:rPr>
-        <w:drawing>
-          <wp:inline distT="0" distB="0" distL="0" distR="0" wp14:anchorId="6086FFB1" wp14:editId="7DC09CCA">
-            <wp:extent cx="2978720" cy="2531323"/>
-            <wp:effectExtent l="12700" t="12700" r="19050" b="8890"/>
-            <wp:docPr id="12" name="Картина 1" descr="Graphical user interface, text, application&#10;&#10;Description automatically generated"/>
-            <wp:cNvGraphicFramePr>
-              <a:graphicFrameLocks xmlns:a="http://schemas.openxmlformats.org/drawingml/2006/main" noChangeAspect="1"/>
-            </wp:cNvGraphicFramePr>
-            <a:graphic xmlns:a="http://schemas.openxmlformats.org/drawingml/2006/main">
-              <a:graphicData uri="http://schemas.openxmlformats.org/drawingml/2006/picture">
-                <pic:pic xmlns:pic="http://schemas.openxmlformats.org/drawingml/2006/picture">
-                  <pic:nvPicPr>
-                    <pic:cNvPr id="12" name="Картина 1" descr="Graphical user interface, text, application&#10;&#10;Description automatically generated"/>
-                    <pic:cNvPicPr/>
-                  </pic:nvPicPr>
-                  <pic:blipFill>
-                    <a:blip r:embed="rId11">
-                      <a:extLst>
-                        <a:ext uri="{28A0092B-C50C-407E-A947-70E740481C1C}">
-                          <a14:useLocalDpi xmlns:a14="http://schemas.microsoft.com/office/drawing/2010/main" val="0"/>
-                        </a:ext>
-                      </a:extLst>
-                    </a:blip>
-                    <a:stretch>
-                      <a:fillRect/>
-                    </a:stretch>
-                  </pic:blipFill>
-                  <pic:spPr>
-                    <a:xfrm>
-                      <a:off x="0" y="0"/>
-                      <a:ext cx="3042052" cy="2585143"/>
-                    </a:xfrm>
-                    <a:prstGeom prst="rect">
-                      <a:avLst/>
-                    </a:prstGeom>
-                    <a:ln w="9525">
-                      <a:solidFill>
-                        <a:schemeClr val="tx1"/>
-                      </a:solidFill>
-                    </a:ln>
-                    <a:effectLst/>
-                  </pic:spPr>
-                </pic:pic>
-              </a:graphicData>
-            </a:graphic>
-          </wp:inline>
-        </w:drawing>
-      </w:r>
-    </w:p>
-    <w:p>
-      <w:pPr>
-        <w:pStyle w:val="ListParagraph"/>
-        <w:numPr>
-          <w:ilvl w:val="0"/>
-          <w:numId w:val="15"/>
-        </w:numPr>
-        <w:spacing w:line="240" w:lineRule="auto"/>
-        <w:rPr>
-          <w:noProof/>
-          <w:lang w:val="bg-BG"/>
-        </w:rPr>
-      </w:pPr>
-      <w:r>
-        <w:rPr>
-          <w:noProof/>
-          <w:lang w:val="bg-BG"/>
-        </w:rPr>
-        <w:t xml:space="preserve">Създайте </w:t>
-      </w:r>
-      <w:r>
-        <w:rPr>
-          <w:b/>
-          <w:bCs/>
-          <w:noProof/>
-          <w:lang w:val="bg-BG"/>
-        </w:rPr>
-        <w:t xml:space="preserve">четири метода </w:t>
-      </w:r>
-      <w:r>
-        <w:rPr>
-          <w:noProof/>
-          <w:lang w:val="bg-BG"/>
-        </w:rPr>
-        <w:t xml:space="preserve">(по един за всяка операция) и </w:t>
-      </w:r>
-      <w:r>
-        <w:rPr>
-          <w:b/>
-          <w:bCs/>
-          <w:noProof/>
-          <w:lang w:val="bg-BG"/>
-        </w:rPr>
-        <w:t xml:space="preserve">отпечатайте </w:t>
-      </w:r>
-      <w:r>
-        <w:rPr>
-          <w:noProof/>
-          <w:lang w:val="bg-BG"/>
-        </w:rPr>
-        <w:t>резултата:</w:t>
-      </w:r>
-    </w:p>
-    <w:p>
-      <w:pPr>
-        <w:spacing w:line="240" w:lineRule="auto"/>
-        <w:ind w:left="360"/>
-        <w:rPr>
-          <w:noProof/>
-          <w:lang w:val="bg-BG"/>
-        </w:rPr>
-      </w:pPr>
-      <w:r>
-        <w:rPr>
-          <w:noProof/>
-          <w:lang w:eastAsia="bg-BG"/>
-        </w:rPr>
-        <w:drawing>
-          <wp:inline distT="0" distB="0" distL="0" distR="0" wp14:anchorId="08AA2DAE" wp14:editId="03A72D07">
-            <wp:extent cx="3195638" cy="1852612"/>
-            <wp:effectExtent l="19050" t="19050" r="24130" b="14605"/>
-            <wp:docPr id="8" name="Картина 8" descr="Text&#10;&#10;Description automatically generated"/>
-            <wp:cNvGraphicFramePr/>
-            <a:graphic xmlns:a="http://schemas.openxmlformats.org/drawingml/2006/main">
-              <a:graphicData uri="http://schemas.openxmlformats.org/drawingml/2006/picture">
-                <pic:pic xmlns:pic="http://schemas.openxmlformats.org/drawingml/2006/picture">
-                  <pic:nvPicPr>
-                    <pic:cNvPr id="8" name="Картина 8" descr="Text&#10;&#10;Description automatically generated"/>
-                    <pic:cNvPicPr/>
-                  </pic:nvPicPr>
-                  <pic:blipFill>
-                    <a:blip r:embed="rId12">
-                      <a:extLst>
-                        <a:ext uri="{28A0092B-C50C-407E-A947-70E740481C1C}">
-                          <a14:useLocalDpi xmlns:a14="http://schemas.microsoft.com/office/drawing/2010/main" val="0"/>
-                        </a:ext>
-                      </a:extLst>
-                    </a:blip>
-                    <a:stretch>
-                      <a:fillRect/>
-                    </a:stretch>
-                  </pic:blipFill>
-                  <pic:spPr>
-                    <a:xfrm>
-                      <a:off x="0" y="0"/>
-                      <a:ext cx="3198949" cy="1854531"/>
-                    </a:xfrm>
-                    <a:prstGeom prst="rect">
-                      <a:avLst/>
-                    </a:prstGeom>
-                    <a:ln>
-                      <a:solidFill>
-                        <a:schemeClr val="tx1"/>
-                      </a:solidFill>
-                    </a:ln>
-                  </pic:spPr>
-                </pic:pic>
-              </a:graphicData>
-            </a:graphic>
-          </wp:inline>
-        </w:drawing>
-      </w:r>
-    </w:p>
-    <w:p>
-      <w:pPr>
-        <w:pStyle w:val="Heading2"/>
-        <w:rPr>
-          <w:noProof/>
-          <w:lang w:val="bg-BG"/>
-        </w:rPr>
-      </w:pPr>
-      <w:r>
-        <w:rPr>
-          <w:noProof/>
-          <w:lang w:val="bg-BG"/>
-        </w:rPr>
+        <w:rPr>
+          <w:noProof/>
+          <w:lang w:val="bg-BG"/>
+        </w:rPr>
+        <w:lastRenderedPageBreak/>
         <w:t>Лице</w:t>
       </w:r>
       <w:r>
@@ -2442,7 +1898,6 @@
         <w:pStyle w:val="Heading3"/>
       </w:pPr>
       <w:r>
-        <w:lastRenderedPageBreak/>
         <w:t>Насоки</w:t>
       </w:r>
     </w:p>
@@ -2767,6 +2222,724 @@
         </w:rPr>
       </w:pPr>
       <w:r>
+        <w:t>Изчисления</w:t>
+      </w:r>
+    </w:p>
+    <w:p>
+      <w:pPr>
+        <w:rPr>
+          <w:lang w:val="bg-BG"/>
+        </w:rPr>
+      </w:pPr>
+      <w:r>
+        <w:rPr>
+          <w:lang w:val="bg-BG"/>
+        </w:rPr>
+        <w:t xml:space="preserve">Напишете програма, която на първия ред получава </w:t>
+      </w:r>
+      <w:r>
+        <w:rPr>
+          <w:b/>
+          <w:bCs/>
+          <w:lang w:val="bg-BG"/>
+        </w:rPr>
+        <w:t xml:space="preserve">стринг </w:t>
+      </w:r>
+      <w:r>
+        <w:rPr>
+          <w:noProof/>
+        </w:rPr>
+        <w:t>(“</w:t>
+      </w:r>
+      <w:r>
+        <w:rPr>
+          <w:rStyle w:val="CodeChar"/>
+        </w:rPr>
+        <w:t>add</w:t>
+      </w:r>
+      <w:r>
+        <w:rPr>
+          <w:noProof/>
+        </w:rPr>
+        <w:t>”, “</w:t>
+      </w:r>
+      <w:r>
+        <w:rPr>
+          <w:rStyle w:val="CodeChar"/>
+        </w:rPr>
+        <w:t>multiply</w:t>
+      </w:r>
+      <w:r>
+        <w:rPr>
+          <w:noProof/>
+        </w:rPr>
+        <w:t>”, “</w:t>
+      </w:r>
+      <w:r>
+        <w:rPr>
+          <w:rStyle w:val="CodeChar"/>
+        </w:rPr>
+        <w:t>subtract</w:t>
+      </w:r>
+      <w:r>
+        <w:rPr>
+          <w:noProof/>
+        </w:rPr>
+        <w:t xml:space="preserve">” </w:t>
+      </w:r>
+      <w:r>
+        <w:rPr>
+          <w:noProof/>
+          <w:lang w:val="bg-BG"/>
+        </w:rPr>
+        <w:t>или</w:t>
+      </w:r>
+      <w:r>
+        <w:rPr>
+          <w:noProof/>
+        </w:rPr>
+        <w:t xml:space="preserve"> “</w:t>
+      </w:r>
+      <w:r>
+        <w:rPr>
+          <w:rStyle w:val="CodeChar"/>
+        </w:rPr>
+        <w:t>divide</w:t>
+      </w:r>
+      <w:r>
+        <w:rPr>
+          <w:noProof/>
+        </w:rPr>
+        <w:t>”)</w:t>
+      </w:r>
+      <w:r>
+        <w:rPr>
+          <w:noProof/>
+          <w:lang w:val="bg-BG"/>
+        </w:rPr>
+        <w:t xml:space="preserve">, а на следващите </w:t>
+      </w:r>
+      <w:r>
+        <w:rPr>
+          <w:b/>
+          <w:bCs/>
+          <w:noProof/>
+          <w:lang w:val="bg-BG"/>
+        </w:rPr>
+        <w:t xml:space="preserve">два реда </w:t>
+      </w:r>
+      <w:r>
+        <w:rPr>
+          <w:noProof/>
+          <w:lang w:val="bg-BG"/>
+        </w:rPr>
+        <w:t xml:space="preserve">получава </w:t>
+      </w:r>
+      <w:r>
+        <w:rPr>
+          <w:b/>
+          <w:bCs/>
+          <w:noProof/>
+          <w:lang w:val="bg-BG"/>
+        </w:rPr>
+        <w:t xml:space="preserve">две цели числа. </w:t>
+      </w:r>
+      <w:r>
+        <w:rPr>
+          <w:noProof/>
+          <w:lang w:val="bg-BG"/>
+        </w:rPr>
+        <w:t xml:space="preserve">Създайте </w:t>
+      </w:r>
+      <w:r>
+        <w:rPr>
+          <w:b/>
+          <w:bCs/>
+          <w:noProof/>
+          <w:lang w:val="bg-BG"/>
+        </w:rPr>
+        <w:t xml:space="preserve">четири метода </w:t>
+      </w:r>
+      <w:r>
+        <w:rPr>
+          <w:noProof/>
+          <w:lang w:val="bg-BG"/>
+        </w:rPr>
+        <w:t xml:space="preserve">(по един за всяка операция) и </w:t>
+      </w:r>
+      <w:r>
+        <w:rPr>
+          <w:b/>
+          <w:bCs/>
+          <w:noProof/>
+          <w:lang w:val="bg-BG"/>
+        </w:rPr>
+        <w:t xml:space="preserve">извикайте правилния метод </w:t>
+      </w:r>
+      <w:r>
+        <w:rPr>
+          <w:noProof/>
+          <w:lang w:val="bg-BG"/>
+        </w:rPr>
+        <w:t xml:space="preserve">в зависимост от командата. Методът трябва да </w:t>
+      </w:r>
+      <w:r>
+        <w:rPr>
+          <w:b/>
+          <w:bCs/>
+          <w:noProof/>
+          <w:lang w:val="bg-BG"/>
+        </w:rPr>
+        <w:t>отпечатва резултата от пресмятането</w:t>
+      </w:r>
+      <w:r>
+        <w:rPr>
+          <w:noProof/>
+          <w:lang w:val="bg-BG"/>
+        </w:rPr>
+        <w:t>.</w:t>
+      </w:r>
+    </w:p>
+    <w:p>
+      <w:pPr>
+        <w:pStyle w:val="Heading3"/>
+      </w:pPr>
+      <w:r>
+        <w:t>Примери</w:t>
+      </w:r>
+    </w:p>
+    <w:tbl>
+      <w:tblPr>
+        <w:tblStyle w:val="TableGrid"/>
+        <w:tblW w:w="2524" w:type="dxa"/>
+        <w:tblInd w:w="23" w:type="dxa"/>
+        <w:tblCellMar>
+          <w:top w:w="57" w:type="dxa"/>
+          <w:left w:w="85" w:type="dxa"/>
+          <w:bottom w:w="57" w:type="dxa"/>
+          <w:right w:w="85" w:type="dxa"/>
+        </w:tblCellMar>
+        <w:tblLook w:val="04A0" w:firstRow="1" w:lastRow="0" w:firstColumn="1" w:lastColumn="0" w:noHBand="0" w:noVBand="1"/>
+      </w:tblPr>
+      <w:tblGrid>
+        <w:gridCol w:w="1259"/>
+        <w:gridCol w:w="1265"/>
+      </w:tblGrid>
+      <w:tr>
+        <w:trPr>
+          <w:trHeight w:val="18"/>
+        </w:trPr>
+        <w:tc>
+          <w:tcPr>
+            <w:tcW w:w="1259" w:type="dxa"/>
+            <w:shd w:val="clear" w:color="auto" w:fill="D9D9D9" w:themeFill="background1" w:themeFillShade="D9"/>
+          </w:tcPr>
+          <w:p>
+            <w:pPr>
+              <w:spacing w:before="40" w:after="40"/>
+              <w:jc w:val="center"/>
+              <w:rPr>
+                <w:b/>
+                <w:noProof/>
+                <w:lang w:val="bg-BG"/>
+              </w:rPr>
+            </w:pPr>
+            <w:r>
+              <w:rPr>
+                <w:b/>
+                <w:noProof/>
+                <w:lang w:val="bg-BG"/>
+              </w:rPr>
+              <w:t>Вход</w:t>
+            </w:r>
+          </w:p>
+        </w:tc>
+        <w:tc>
+          <w:tcPr>
+            <w:tcW w:w="1265" w:type="dxa"/>
+            <w:shd w:val="clear" w:color="auto" w:fill="D9D9D9" w:themeFill="background1" w:themeFillShade="D9"/>
+          </w:tcPr>
+          <w:p>
+            <w:pPr>
+              <w:spacing w:before="40" w:after="40"/>
+              <w:jc w:val="center"/>
+              <w:rPr>
+                <w:b/>
+                <w:noProof/>
+                <w:lang w:val="bg-BG"/>
+              </w:rPr>
+            </w:pPr>
+            <w:r>
+              <w:rPr>
+                <w:b/>
+                <w:noProof/>
+                <w:lang w:val="bg-BG"/>
+              </w:rPr>
+              <w:t>Изход</w:t>
+            </w:r>
+          </w:p>
+        </w:tc>
+      </w:tr>
+      <w:tr>
+        <w:tc>
+          <w:tcPr>
+            <w:tcW w:w="1259" w:type="dxa"/>
+          </w:tcPr>
+          <w:p>
+            <w:pPr>
+              <w:spacing w:before="40" w:after="40"/>
+              <w:rPr>
+                <w:rFonts w:ascii="Consolas" w:hAnsi="Consolas"/>
+                <w:bCs/>
+                <w:noProof/>
+                <w:lang w:val="bg-BG"/>
+              </w:rPr>
+            </w:pPr>
+            <w:r>
+              <w:rPr>
+                <w:rFonts w:ascii="Consolas" w:hAnsi="Consolas"/>
+                <w:bCs/>
+                <w:noProof/>
+              </w:rPr>
+              <w:t>subtract</w:t>
+            </w:r>
+          </w:p>
+          <w:p>
+            <w:pPr>
+              <w:spacing w:before="40" w:after="40"/>
+              <w:rPr>
+                <w:rFonts w:ascii="Consolas" w:hAnsi="Consolas"/>
+                <w:bCs/>
+                <w:noProof/>
+                <w:lang w:val="bg-BG"/>
+              </w:rPr>
+            </w:pPr>
+            <w:r>
+              <w:rPr>
+                <w:rFonts w:ascii="Consolas" w:hAnsi="Consolas"/>
+                <w:bCs/>
+                <w:noProof/>
+              </w:rPr>
+              <w:t>5</w:t>
+            </w:r>
+          </w:p>
+          <w:p>
+            <w:pPr>
+              <w:spacing w:before="40" w:after="40"/>
+              <w:rPr>
+                <w:rFonts w:ascii="Consolas" w:hAnsi="Consolas"/>
+                <w:noProof/>
+              </w:rPr>
+            </w:pPr>
+            <w:r>
+              <w:rPr>
+                <w:rFonts w:ascii="Consolas" w:hAnsi="Consolas"/>
+                <w:bCs/>
+                <w:noProof/>
+              </w:rPr>
+              <w:t>4</w:t>
+            </w:r>
+          </w:p>
+        </w:tc>
+        <w:tc>
+          <w:tcPr>
+            <w:tcW w:w="1265" w:type="dxa"/>
+          </w:tcPr>
+          <w:p>
+            <w:pPr>
+              <w:tabs>
+                <w:tab w:val="left" w:pos="1941"/>
+              </w:tabs>
+              <w:spacing w:before="40" w:after="40"/>
+              <w:rPr>
+                <w:rFonts w:ascii="Consolas" w:hAnsi="Consolas"/>
+                <w:bCs/>
+                <w:noProof/>
+              </w:rPr>
+            </w:pPr>
+            <w:r>
+              <w:rPr>
+                <w:rFonts w:ascii="Consolas" w:hAnsi="Consolas"/>
+                <w:bCs/>
+                <w:noProof/>
+              </w:rPr>
+              <w:t>1</w:t>
+            </w:r>
+          </w:p>
+        </w:tc>
+      </w:tr>
+      <w:tr>
+        <w:tc>
+          <w:tcPr>
+            <w:tcW w:w="1259" w:type="dxa"/>
+          </w:tcPr>
+          <w:p>
+            <w:pPr>
+              <w:spacing w:before="40" w:after="40"/>
+              <w:rPr>
+                <w:rFonts w:ascii="Consolas" w:hAnsi="Consolas"/>
+                <w:bCs/>
+                <w:noProof/>
+                <w:lang w:val="bg-BG"/>
+              </w:rPr>
+            </w:pPr>
+            <w:r>
+              <w:rPr>
+                <w:rFonts w:ascii="Consolas" w:hAnsi="Consolas"/>
+                <w:bCs/>
+                <w:noProof/>
+              </w:rPr>
+              <w:t>divide</w:t>
+            </w:r>
+          </w:p>
+          <w:p>
+            <w:pPr>
+              <w:spacing w:before="40" w:after="40"/>
+              <w:rPr>
+                <w:rFonts w:ascii="Consolas" w:hAnsi="Consolas"/>
+                <w:bCs/>
+                <w:noProof/>
+                <w:lang w:val="bg-BG"/>
+              </w:rPr>
+            </w:pPr>
+            <w:r>
+              <w:rPr>
+                <w:rFonts w:ascii="Consolas" w:hAnsi="Consolas"/>
+                <w:bCs/>
+                <w:noProof/>
+              </w:rPr>
+              <w:t>8</w:t>
+            </w:r>
+          </w:p>
+          <w:p>
+            <w:pPr>
+              <w:spacing w:before="40" w:after="40"/>
+              <w:rPr>
+                <w:rFonts w:ascii="Consolas" w:hAnsi="Consolas"/>
+                <w:bCs/>
+                <w:noProof/>
+              </w:rPr>
+            </w:pPr>
+            <w:r>
+              <w:rPr>
+                <w:rFonts w:ascii="Consolas" w:hAnsi="Consolas"/>
+                <w:bCs/>
+                <w:noProof/>
+              </w:rPr>
+              <w:t>4</w:t>
+            </w:r>
+          </w:p>
+        </w:tc>
+        <w:tc>
+          <w:tcPr>
+            <w:tcW w:w="1265" w:type="dxa"/>
+          </w:tcPr>
+          <w:p>
+            <w:pPr>
+              <w:tabs>
+                <w:tab w:val="left" w:pos="1941"/>
+              </w:tabs>
+              <w:spacing w:before="40" w:after="40"/>
+              <w:rPr>
+                <w:rFonts w:ascii="Consolas" w:hAnsi="Consolas"/>
+                <w:bCs/>
+                <w:noProof/>
+              </w:rPr>
+            </w:pPr>
+            <w:r>
+              <w:rPr>
+                <w:rFonts w:ascii="Consolas" w:hAnsi="Consolas"/>
+                <w:bCs/>
+                <w:noProof/>
+              </w:rPr>
+              <w:t>2</w:t>
+            </w:r>
+          </w:p>
+        </w:tc>
+      </w:tr>
+    </w:tbl>
+    <w:p>
+      <w:pPr>
+        <w:pStyle w:val="Heading3"/>
+      </w:pPr>
+      <w:r>
+        <w:lastRenderedPageBreak/>
+        <w:t>Насоки</w:t>
+      </w:r>
+    </w:p>
+    <w:p>
+      <w:pPr>
+        <w:pStyle w:val="ListParagraph"/>
+        <w:numPr>
+          <w:ilvl w:val="0"/>
+          <w:numId w:val="15"/>
+        </w:numPr>
+        <w:rPr>
+          <w:lang w:val="bg-BG"/>
+        </w:rPr>
+      </w:pPr>
+      <w:r>
+        <w:rPr>
+          <w:lang w:val="bg-BG"/>
+        </w:rPr>
+        <w:t>Прочетете</w:t>
+      </w:r>
+      <w:r>
+        <w:rPr>
+          <w:b/>
+          <w:bCs/>
+          <w:lang w:val="bg-BG"/>
+        </w:rPr>
+        <w:t xml:space="preserve"> </w:t>
+      </w:r>
+      <w:r>
+        <w:rPr>
+          <w:b/>
+          <w:bCs/>
+          <w:lang w:val="bg-BG"/>
+        </w:rPr>
+        <w:t>командата</w:t>
+      </w:r>
+      <w:r>
+        <w:rPr>
+          <w:b/>
+          <w:bCs/>
+          <w:lang w:val="bg-BG"/>
+        </w:rPr>
+        <w:t xml:space="preserve"> </w:t>
+      </w:r>
+      <w:r>
+        <w:rPr>
+          <w:lang w:val="bg-BG"/>
+        </w:rPr>
+        <w:t xml:space="preserve">на първия ред и </w:t>
+      </w:r>
+      <w:r>
+        <w:rPr>
+          <w:b/>
+          <w:bCs/>
+          <w:lang w:val="bg-BG"/>
+        </w:rPr>
+        <w:t>двете числа</w:t>
+      </w:r>
+      <w:r>
+        <w:rPr>
+          <w:lang w:val="bg-BG"/>
+        </w:rPr>
+        <w:t xml:space="preserve"> и след това направете </w:t>
+      </w:r>
+      <w:r>
+        <w:rPr>
+          <w:b/>
+          <w:bCs/>
+        </w:rPr>
+        <w:t xml:space="preserve">if/switch </w:t>
+      </w:r>
+      <w:r>
+        <w:rPr>
+          <w:b/>
+          <w:bCs/>
+          <w:lang w:val="bg-BG"/>
+        </w:rPr>
+        <w:t xml:space="preserve">конструкция </w:t>
+      </w:r>
+      <w:r>
+        <w:rPr>
+          <w:lang w:val="bg-BG"/>
+        </w:rPr>
+        <w:t>за всяка отделна операция:</w:t>
+      </w:r>
+    </w:p>
+    <w:p>
+      <w:pPr>
+        <w:spacing w:line="240" w:lineRule="auto"/>
+        <w:ind w:left="360"/>
+        <w:rPr>
+          <w:noProof/>
+          <w:lang w:val="bg-BG"/>
+          <w14:textOutline w14:w="9525" w14:cap="rnd" w14:cmpd="sng" w14:algn="ctr">
+            <w14:noFill/>
+            <w14:prstDash w14:val="solid"/>
+            <w14:bevel/>
+          </w14:textOutline>
+        </w:rPr>
+      </w:pPr>
+      <w:r>
+        <w:rPr>
+          <w:noProof/>
+          <w:lang w:eastAsia="bg-BG"/>
+        </w:rPr>
+        <w:drawing>
+          <wp:inline distT="0" distB="0" distL="0" distR="0" wp14:anchorId="3C380A93" wp14:editId="4CFA7A06">
+            <wp:extent cx="2978720" cy="2531323"/>
+            <wp:effectExtent l="12700" t="12700" r="19050" b="8890"/>
+            <wp:docPr id="12" name="Картина 1" descr="Graphical user interface, text, application&#10;&#10;Description automatically generated"/>
+            <wp:cNvGraphicFramePr>
+              <a:graphicFrameLocks xmlns:a="http://schemas.openxmlformats.org/drawingml/2006/main" noChangeAspect="1"/>
+            </wp:cNvGraphicFramePr>
+            <a:graphic xmlns:a="http://schemas.openxmlformats.org/drawingml/2006/main">
+              <a:graphicData uri="http://schemas.openxmlformats.org/drawingml/2006/picture">
+                <pic:pic xmlns:pic="http://schemas.openxmlformats.org/drawingml/2006/picture">
+                  <pic:nvPicPr>
+                    <pic:cNvPr id="12" name="Картина 1" descr="Graphical user interface, text, application&#10;&#10;Description automatically generated"/>
+                    <pic:cNvPicPr/>
+                  </pic:nvPicPr>
+                  <pic:blipFill>
+                    <a:blip r:embed="rId15">
+                      <a:extLst>
+                        <a:ext uri="{28A0092B-C50C-407E-A947-70E740481C1C}">
+                          <a14:useLocalDpi xmlns:a14="http://schemas.microsoft.com/office/drawing/2010/main" val="0"/>
+                        </a:ext>
+                      </a:extLst>
+                    </a:blip>
+                    <a:stretch>
+                      <a:fillRect/>
+                    </a:stretch>
+                  </pic:blipFill>
+                  <pic:spPr>
+                    <a:xfrm>
+                      <a:off x="0" y="0"/>
+                      <a:ext cx="3042052" cy="2585143"/>
+                    </a:xfrm>
+                    <a:prstGeom prst="rect">
+                      <a:avLst/>
+                    </a:prstGeom>
+                    <a:ln w="9525">
+                      <a:solidFill>
+                        <a:schemeClr val="tx1"/>
+                      </a:solidFill>
+                    </a:ln>
+                    <a:effectLst/>
+                  </pic:spPr>
+                </pic:pic>
+              </a:graphicData>
+            </a:graphic>
+          </wp:inline>
+        </w:drawing>
+      </w:r>
+    </w:p>
+    <w:p>
+      <w:pPr>
+        <w:pStyle w:val="ListParagraph"/>
+        <w:numPr>
+          <w:ilvl w:val="0"/>
+          <w:numId w:val="15"/>
+        </w:numPr>
+        <w:spacing w:line="240" w:lineRule="auto"/>
+        <w:rPr>
+          <w:noProof/>
+          <w:lang w:val="bg-BG"/>
+        </w:rPr>
+      </w:pPr>
+      <w:r>
+        <w:rPr>
+          <w:noProof/>
+          <w:lang w:val="bg-BG"/>
+        </w:rPr>
+        <w:t xml:space="preserve">Създайте </w:t>
+      </w:r>
+      <w:r>
+        <w:rPr>
+          <w:b/>
+          <w:bCs/>
+          <w:noProof/>
+          <w:lang w:val="bg-BG"/>
+        </w:rPr>
+        <w:t xml:space="preserve">четири метода </w:t>
+      </w:r>
+      <w:r>
+        <w:rPr>
+          <w:noProof/>
+          <w:lang w:val="bg-BG"/>
+        </w:rPr>
+        <w:t xml:space="preserve">(по един за всяка операция) и </w:t>
+      </w:r>
+      <w:r>
+        <w:rPr>
+          <w:b/>
+          <w:bCs/>
+          <w:noProof/>
+          <w:lang w:val="bg-BG"/>
+        </w:rPr>
+        <w:t xml:space="preserve">отпечатайте </w:t>
+      </w:r>
+      <w:r>
+        <w:rPr>
+          <w:noProof/>
+          <w:lang w:val="bg-BG"/>
+        </w:rPr>
+        <w:t>резултата:</w:t>
+      </w:r>
+    </w:p>
+    <w:p>
+      <w:pPr>
+        <w:spacing w:line="240" w:lineRule="auto"/>
+        <w:ind w:left="360"/>
+        <w:rPr>
+          <w:noProof/>
+          <w:lang w:val="bg-BG"/>
+        </w:rPr>
+      </w:pPr>
+      <w:r>
+        <w:rPr>
+          <w:noProof/>
+          <w:lang w:eastAsia="bg-BG"/>
+        </w:rPr>
+        <w:drawing>
+          <wp:inline distT="0" distB="0" distL="0" distR="0" wp14:anchorId="4028231A" wp14:editId="5ED77E00">
+            <wp:extent cx="3195638" cy="1852612"/>
+            <wp:effectExtent l="19050" t="19050" r="24130" b="14605"/>
+            <wp:docPr id="8" name="Картина 8" descr="Text&#10;&#10;Description automatically generated"/>
+            <wp:cNvGraphicFramePr/>
+            <a:graphic xmlns:a="http://schemas.openxmlformats.org/drawingml/2006/main">
+              <a:graphicData uri="http://schemas.openxmlformats.org/drawingml/2006/picture">
+                <pic:pic xmlns:pic="http://schemas.openxmlformats.org/drawingml/2006/picture">
+                  <pic:nvPicPr>
+                    <pic:cNvPr id="8" name="Картина 8" descr="Text&#10;&#10;Description automatically generated"/>
+                    <pic:cNvPicPr/>
+                  </pic:nvPicPr>
+                  <pic:blipFill>
+                    <a:blip r:embed="rId16">
+                      <a:extLst>
+                        <a:ext uri="{28A0092B-C50C-407E-A947-70E740481C1C}">
+                          <a14:useLocalDpi xmlns:a14="http://schemas.microsoft.com/office/drawing/2010/main" val="0"/>
+                        </a:ext>
+                      </a:extLst>
+                    </a:blip>
+                    <a:stretch>
+                      <a:fillRect/>
+                    </a:stretch>
+                  </pic:blipFill>
+                  <pic:spPr>
+                    <a:xfrm>
+                      <a:off x="0" y="0"/>
+                      <a:ext cx="3198949" cy="1854531"/>
+                    </a:xfrm>
+                    <a:prstGeom prst="rect">
+                      <a:avLst/>
+                    </a:prstGeom>
+                    <a:ln>
+                      <a:solidFill>
+                        <a:schemeClr val="tx1"/>
+                      </a:solidFill>
+                    </a:ln>
+                  </pic:spPr>
+                </pic:pic>
+              </a:graphicData>
+            </a:graphic>
+          </wp:inline>
+        </w:drawing>
+      </w:r>
+    </w:p>
+    <w:p>
+      <w:pPr>
+        <w:pStyle w:val="Heading2"/>
+        <w:rPr>
+          <w:noProof/>
+          <w:lang w:val="bg-BG"/>
+        </w:rPr>
+      </w:pPr>
+      <w:r>
         <w:rPr>
           <w:noProof/>
           <w:lang w:val="bg-BG"/>
@@ -3266,6 +3439,7 @@
         <w:pStyle w:val="Heading3"/>
       </w:pPr>
       <w:r>
+        <w:lastRenderedPageBreak/>
         <w:t>Насоки</w:t>
       </w:r>
     </w:p>
@@ -3335,7 +3509,6 @@
           <w:noProof/>
           <w:lang w:eastAsia="bg-BG"/>
         </w:rPr>
-        <w:lastRenderedPageBreak/>
         <w:drawing>
           <wp:inline distT="0" distB="0" distL="0" distR="0" wp14:anchorId="4ABD7790" wp14:editId="61A0B4D7">
             <wp:extent cx="5653088" cy="1965649"/>
@@ -3352,7 +3525,7 @@
                     <pic:cNvPicPr/>
                   </pic:nvPicPr>
                   <pic:blipFill>
-                    <a:blip r:embed="rId15">
+                    <a:blip r:embed="rId17">
                       <a:extLst>
                         <a:ext uri="{28A0092B-C50C-407E-A947-70E740481C1C}">
                           <a14:useLocalDpi xmlns:a14="http://schemas.microsoft.com/office/drawing/2010/main" val="0"/>
@@ -4056,8 +4229,8 @@
     </w:tbl>
     <w:p/>
     <w:sectPr>
-      <w:headerReference w:type="default" r:id="rId16"/>
-      <w:footerReference w:type="default" r:id="rId17"/>
+      <w:headerReference w:type="default" r:id="rId18"/>
+      <w:footerReference w:type="default" r:id="rId19"/>
       <w:pgSz w:w="11909" w:h="16834" w:code="9"/>
       <w:pgMar w:top="567" w:right="737" w:bottom="1077" w:left="737" w:header="567" w:footer="794" w:gutter="0"/>
       <w:cols w:space="720"/>
@@ -5130,7 +5303,7 @@
                                   </pic:cNvPicPr>
                                 </pic:nvPicPr>
                                 <pic:blipFill>
-                                  <a:blip r:embed="rId21">
+                                  <a:blip r:embed="rId2">
                                     <a:extLst>
                                       <a:ext uri="{28A0092B-C50C-407E-A947-70E740481C1C}">
                                         <a14:useLocalDpi xmlns:a14="http://schemas.microsoft.com/office/drawing/2010/main" val="0"/>
@@ -5179,7 +5352,7 @@
                           <wp:extent cx="180000" cy="180000"/>
                           <wp:effectExtent l="0" t="0" r="0" b="0"/>
                           <wp:docPr id="2" name="Picture 2">
-                            <a:hlinkClick xmlns:a="http://schemas.openxmlformats.org/drawingml/2006/main" r:id="rId22"/>
+                            <a:hlinkClick xmlns:a="http://schemas.openxmlformats.org/drawingml/2006/main" r:id="rId3"/>
                           </wp:docPr>
                           <wp:cNvGraphicFramePr>
                             <a:graphicFrameLocks xmlns:a="http://schemas.openxmlformats.org/drawingml/2006/main" noChangeAspect="1"/>
@@ -5189,14 +5362,14 @@
                               <pic:pic xmlns:pic="http://schemas.openxmlformats.org/drawingml/2006/picture">
                                 <pic:nvPicPr>
                                   <pic:cNvPr id="2" name="Picture 2">
-                                    <a:hlinkClick r:id="rId22"/>
+                                    <a:hlinkClick r:id="rId3"/>
                                   </pic:cNvPr>
                                   <pic:cNvPicPr>
                                     <a:picLocks noChangeAspect="1" noChangeArrowheads="1"/>
                                   </pic:cNvPicPr>
                                 </pic:nvPicPr>
                                 <pic:blipFill>
-                                  <a:blip r:embed="rId23">
+                                  <a:blip r:embed="rId4">
                                     <a:extLst>
                                       <a:ext uri="{28A0092B-C50C-407E-A947-70E740481C1C}">
                                         <a14:useLocalDpi xmlns:a14="http://schemas.microsoft.com/office/drawing/2010/main" val="0"/>
@@ -5245,7 +5418,7 @@
                           <wp:extent cx="180000" cy="180000"/>
                           <wp:effectExtent l="0" t="0" r="0" b="0"/>
                           <wp:docPr id="5" name="Picture 5" title="Software University @ Facebook">
-                            <a:hlinkClick xmlns:a="http://schemas.openxmlformats.org/drawingml/2006/main" r:id="rId24"/>
+                            <a:hlinkClick xmlns:a="http://schemas.openxmlformats.org/drawingml/2006/main" r:id="rId5"/>
                           </wp:docPr>
                           <wp:cNvGraphicFramePr>
                             <a:graphicFrameLocks xmlns:a="http://schemas.openxmlformats.org/drawingml/2006/main" noChangeAspect="1"/>
@@ -5255,12 +5428,12 @@
                               <pic:pic xmlns:pic="http://schemas.openxmlformats.org/drawingml/2006/picture">
                                 <pic:nvPicPr>
                                   <pic:cNvPr id="5" name="Picture 5" title="Software University @ Facebook">
-                                    <a:hlinkClick r:id="rId24"/>
+                                    <a:hlinkClick r:id="rId5"/>
                                   </pic:cNvPr>
                                   <pic:cNvPicPr/>
                                 </pic:nvPicPr>
                                 <pic:blipFill>
-                                  <a:blip r:embed="rId25"/>
+                                  <a:blip r:embed="rId6"/>
                                   <a:stretch>
                                     <a:fillRect/>
                                   </a:stretch>
@@ -5298,7 +5471,7 @@
                           <wp:extent cx="180000" cy="180000"/>
                           <wp:effectExtent l="0" t="0" r="0" b="0"/>
                           <wp:docPr id="20" name="Picture 20">
-                            <a:hlinkClick xmlns:a="http://schemas.openxmlformats.org/drawingml/2006/main" r:id="rId26"/>
+                            <a:hlinkClick xmlns:a="http://schemas.openxmlformats.org/drawingml/2006/main" r:id="rId7"/>
                           </wp:docPr>
                           <wp:cNvGraphicFramePr>
                             <a:graphicFrameLocks xmlns:a="http://schemas.openxmlformats.org/drawingml/2006/main" noChangeAspect="1"/>
@@ -5308,20 +5481,20 @@
                               <pic:pic xmlns:pic="http://schemas.openxmlformats.org/drawingml/2006/picture">
                                 <pic:nvPicPr>
                                   <pic:cNvPr id="20" name="Picture 20">
-                                    <a:hlinkClick r:id="rId26"/>
+                                    <a:hlinkClick r:id="rId7"/>
                                   </pic:cNvPr>
                                   <pic:cNvPicPr>
                                     <a:picLocks noChangeAspect="1" noChangeArrowheads="1"/>
                                   </pic:cNvPicPr>
                                 </pic:nvPicPr>
                                 <pic:blipFill>
-                                  <a:blip r:embed="rId27">
+                                  <a:blip r:embed="rId8">
                                     <a:extLst>
                                       <a:ext uri="{28A0092B-C50C-407E-A947-70E740481C1C}">
                                         <a14:useLocalDpi xmlns:a14="http://schemas.microsoft.com/office/drawing/2010/main" val="0"/>
                                       </a:ext>
                                       <a:ext uri="{837473B0-CC2E-450A-ABE3-18F120FF3D39}">
-                                        <a1611:picAttrSrcUrl xmlns:a1611="http://schemas.microsoft.com/office/drawing/2016/11/main" r:id="rId28"/>
+                                        <a1611:picAttrSrcUrl xmlns:a1611="http://schemas.microsoft.com/office/drawing/2016/11/main" r:id="rId9"/>
                                       </a:ext>
                                     </a:extLst>
                                   </a:blip>
@@ -5367,7 +5540,7 @@
                           <wp:extent cx="180000" cy="180000"/>
                           <wp:effectExtent l="0" t="0" r="0" b="0"/>
                           <wp:docPr id="7" name="Picture 7" title="Software University @ Twitter">
-                            <a:hlinkClick xmlns:a="http://schemas.openxmlformats.org/drawingml/2006/main" r:id="rId29"/>
+                            <a:hlinkClick xmlns:a="http://schemas.openxmlformats.org/drawingml/2006/main" r:id="rId10"/>
                           </wp:docPr>
                           <wp:cNvGraphicFramePr>
                             <a:graphicFrameLocks xmlns:a="http://schemas.openxmlformats.org/drawingml/2006/main" noChangeAspect="1"/>
@@ -5377,12 +5550,12 @@
                               <pic:pic xmlns:pic="http://schemas.openxmlformats.org/drawingml/2006/picture">
                                 <pic:nvPicPr>
                                   <pic:cNvPr id="7" name="Picture 7" title="Software University @ Twitter">
-                                    <a:hlinkClick r:id="rId29"/>
+                                    <a:hlinkClick r:id="rId10"/>
                                   </pic:cNvPr>
                                   <pic:cNvPicPr/>
                                 </pic:nvPicPr>
                                 <pic:blipFill>
-                                  <a:blip r:embed="rId30"/>
+                                  <a:blip r:embed="rId11"/>
                                   <a:stretch>
                                     <a:fillRect/>
                                   </a:stretch>
@@ -5420,7 +5593,7 @@
                           <wp:extent cx="180000" cy="180000"/>
                           <wp:effectExtent l="0" t="0" r="0" b="0"/>
                           <wp:docPr id="17" name="Picture 17" title="Software University @ YouTube">
-                            <a:hlinkClick xmlns:a="http://schemas.openxmlformats.org/drawingml/2006/main" r:id="rId31"/>
+                            <a:hlinkClick xmlns:a="http://schemas.openxmlformats.org/drawingml/2006/main" r:id="rId12"/>
                           </wp:docPr>
                           <wp:cNvGraphicFramePr>
                             <a:graphicFrameLocks xmlns:a="http://schemas.openxmlformats.org/drawingml/2006/main" noChangeAspect="1"/>
@@ -5430,12 +5603,12 @@
                               <pic:pic xmlns:pic="http://schemas.openxmlformats.org/drawingml/2006/picture">
                                 <pic:nvPicPr>
                                   <pic:cNvPr id="17" name="Picture 17" title="Software University @ YouTube">
-                                    <a:hlinkClick r:id="rId31"/>
+                                    <a:hlinkClick r:id="rId12"/>
                                   </pic:cNvPr>
                                   <pic:cNvPicPr/>
                                 </pic:nvPicPr>
                                 <pic:blipFill>
-                                  <a:blip r:embed="rId32"/>
+                                  <a:blip r:embed="rId13"/>
                                   <a:stretch>
                                     <a:fillRect/>
                                   </a:stretch>
@@ -5473,7 +5646,7 @@
                           <wp:extent cx="180000" cy="180000"/>
                           <wp:effectExtent l="0" t="0" r="0" b="0"/>
                           <wp:docPr id="21" name="Picture 21">
-                            <a:hlinkClick xmlns:a="http://schemas.openxmlformats.org/drawingml/2006/main" r:id="rId33"/>
+                            <a:hlinkClick xmlns:a="http://schemas.openxmlformats.org/drawingml/2006/main" r:id="rId14"/>
                           </wp:docPr>
                           <wp:cNvGraphicFramePr>
                             <a:graphicFrameLocks xmlns:a="http://schemas.openxmlformats.org/drawingml/2006/main" noChangeAspect="1"/>
@@ -5483,14 +5656,14 @@
                               <pic:pic xmlns:pic="http://schemas.openxmlformats.org/drawingml/2006/picture">
                                 <pic:nvPicPr>
                                   <pic:cNvPr id="21" name="Picture 21">
-                                    <a:hlinkClick r:id="rId33"/>
+                                    <a:hlinkClick r:id="rId14"/>
                                   </pic:cNvPr>
                                   <pic:cNvPicPr>
                                     <a:picLocks noChangeAspect="1" noChangeArrowheads="1"/>
                                   </pic:cNvPicPr>
                                 </pic:nvPicPr>
                                 <pic:blipFill rotWithShape="1">
-                                  <a:blip r:embed="rId34">
+                                  <a:blip r:embed="rId15">
                                     <a:extLst>
                                       <a:ext uri="{28A0092B-C50C-407E-A947-70E740481C1C}">
                                         <a14:useLocalDpi xmlns:a14="http://schemas.microsoft.com/office/drawing/2010/main" val="0"/>
@@ -5542,7 +5715,7 @@
                           <wp:extent cx="180000" cy="180000"/>
                           <wp:effectExtent l="0" t="0" r="0" b="0"/>
                           <wp:docPr id="22" name="Picture 22">
-                            <a:hlinkClick xmlns:a="http://schemas.openxmlformats.org/drawingml/2006/main" r:id="rId35"/>
+                            <a:hlinkClick xmlns:a="http://schemas.openxmlformats.org/drawingml/2006/main" r:id="rId16"/>
                           </wp:docPr>
                           <wp:cNvGraphicFramePr>
                             <a:graphicFrameLocks xmlns:a="http://schemas.openxmlformats.org/drawingml/2006/main" noChangeAspect="1"/>
@@ -5552,14 +5725,14 @@
                               <pic:pic xmlns:pic="http://schemas.openxmlformats.org/drawingml/2006/picture">
                                 <pic:nvPicPr>
                                   <pic:cNvPr id="22" name="Picture 22">
-                                    <a:hlinkClick r:id="rId35"/>
+                                    <a:hlinkClick r:id="rId16"/>
                                   </pic:cNvPr>
                                   <pic:cNvPicPr>
                                     <a:picLocks noChangeAspect="1" noChangeArrowheads="1"/>
                                   </pic:cNvPicPr>
                                 </pic:nvPicPr>
                                 <pic:blipFill>
-                                  <a:blip r:embed="rId36">
+                                  <a:blip r:embed="rId17">
                                     <a:extLst>
                                       <a:ext uri="{28A0092B-C50C-407E-A947-70E740481C1C}">
                                         <a14:useLocalDpi xmlns:a14="http://schemas.microsoft.com/office/drawing/2010/main" val="0"/>
@@ -5608,7 +5781,7 @@
                           <wp:extent cx="180000" cy="180000"/>
                           <wp:effectExtent l="0" t="0" r="0" b="0"/>
                           <wp:docPr id="23" name="Picture 23" title="Software University: Email Us">
-                            <a:hlinkClick xmlns:a="http://schemas.openxmlformats.org/drawingml/2006/main" r:id="rId37"/>
+                            <a:hlinkClick xmlns:a="http://schemas.openxmlformats.org/drawingml/2006/main" r:id="rId18"/>
                           </wp:docPr>
                           <wp:cNvGraphicFramePr>
                             <a:graphicFrameLocks xmlns:a="http://schemas.openxmlformats.org/drawingml/2006/main" noChangeAspect="1"/>
@@ -5618,12 +5791,12 @@
                               <pic:pic xmlns:pic="http://schemas.openxmlformats.org/drawingml/2006/picture">
                                 <pic:nvPicPr>
                                   <pic:cNvPr id="23" name="Picture 23" title="Software University: Email Us">
-                                    <a:hlinkClick r:id="rId37"/>
+                                    <a:hlinkClick r:id="rId18"/>
                                   </pic:cNvPr>
                                   <pic:cNvPicPr/>
                                 </pic:nvPicPr>
                                 <pic:blipFill>
-                                  <a:blip r:embed="rId38"/>
+                                  <a:blip r:embed="rId19"/>
                                   <a:stretch>
                                     <a:fillRect/>
                                   </a:stretch>
@@ -5685,7 +5858,7 @@
                   </pic:cNvPicPr>
                 </pic:nvPicPr>
                 <pic:blipFill>
-                  <a:blip r:embed="rId39">
+                  <a:blip r:embed="rId21">
                     <a:extLst>
                       <a:ext uri="{28A0092B-C50C-407E-A947-70E740481C1C}">
                         <a14:useLocalDpi xmlns:a14="http://schemas.microsoft.com/office/drawing/2010/main" val="0"/>
@@ -6458,6 +6631,95 @@
     </w:lvl>
   </w:abstractNum>
   <w:abstractNum w:abstractNumId="3" w15:restartNumberingAfterBreak="0">
+    <w:nsid w:val="116F0390"/>
+    <w:multiLevelType w:val="hybridMultilevel"/>
+    <w:tmpl w:val="BEA2C4EC"/>
+    <w:lvl w:ilvl="0" w:tplc="B32416C4">
+      <w:start w:val="1"/>
+      <w:numFmt w:val="decimal"/>
+      <w:lvlText w:val="%1."/>
+      <w:lvlJc w:val="left"/>
+      <w:pPr>
+        <w:ind w:left="717" w:hanging="360"/>
+      </w:pPr>
+      <w:rPr>
+        <w:rFonts w:hint="default"/>
+      </w:rPr>
+    </w:lvl>
+    <w:lvl w:ilvl="1" w:tplc="08090019" w:tentative="1">
+      <w:start w:val="1"/>
+      <w:numFmt w:val="lowerLetter"/>
+      <w:lvlText w:val="%2."/>
+      <w:lvlJc w:val="left"/>
+      <w:pPr>
+        <w:ind w:left="1437" w:hanging="360"/>
+      </w:pPr>
+    </w:lvl>
+    <w:lvl w:ilvl="2" w:tplc="0809001B" w:tentative="1">
+      <w:start w:val="1"/>
+      <w:numFmt w:val="lowerRoman"/>
+      <w:lvlText w:val="%3."/>
+      <w:lvlJc w:val="right"/>
+      <w:pPr>
+        <w:ind w:left="2157" w:hanging="180"/>
+      </w:pPr>
+    </w:lvl>
+    <w:lvl w:ilvl="3" w:tplc="0809000F" w:tentative="1">
+      <w:start w:val="1"/>
+      <w:numFmt w:val="decimal"/>
+      <w:lvlText w:val="%4."/>
+      <w:lvlJc w:val="left"/>
+      <w:pPr>
+        <w:ind w:left="2877" w:hanging="360"/>
+      </w:pPr>
+    </w:lvl>
+    <w:lvl w:ilvl="4" w:tplc="08090019" w:tentative="1">
+      <w:start w:val="1"/>
+      <w:numFmt w:val="lowerLetter"/>
+      <w:lvlText w:val="%5."/>
+      <w:lvlJc w:val="left"/>
+      <w:pPr>
+        <w:ind w:left="3597" w:hanging="360"/>
+      </w:pPr>
+    </w:lvl>
+    <w:lvl w:ilvl="5" w:tplc="0809001B" w:tentative="1">
+      <w:start w:val="1"/>
+      <w:numFmt w:val="lowerRoman"/>
+      <w:lvlText w:val="%6."/>
+      <w:lvlJc w:val="right"/>
+      <w:pPr>
+        <w:ind w:left="4317" w:hanging="180"/>
+      </w:pPr>
+    </w:lvl>
+    <w:lvl w:ilvl="6" w:tplc="0809000F" w:tentative="1">
+      <w:start w:val="1"/>
+      <w:numFmt w:val="decimal"/>
+      <w:lvlText w:val="%7."/>
+      <w:lvlJc w:val="left"/>
+      <w:pPr>
+        <w:ind w:left="5037" w:hanging="360"/>
+      </w:pPr>
+    </w:lvl>
+    <w:lvl w:ilvl="7" w:tplc="08090019" w:tentative="1">
+      <w:start w:val="1"/>
+      <w:numFmt w:val="lowerLetter"/>
+      <w:lvlText w:val="%8."/>
+      <w:lvlJc w:val="left"/>
+      <w:pPr>
+        <w:ind w:left="5757" w:hanging="360"/>
+      </w:pPr>
+    </w:lvl>
+    <w:lvl w:ilvl="8" w:tplc="0809001B" w:tentative="1">
+      <w:start w:val="1"/>
+      <w:numFmt w:val="lowerRoman"/>
+      <w:lvlText w:val="%9."/>
+      <w:lvlJc w:val="right"/>
+      <w:pPr>
+        <w:ind w:left="6477" w:hanging="180"/>
+      </w:pPr>
+    </w:lvl>
+  </w:abstractNum>
+  <w:abstractNum w:abstractNumId="4" w15:restartNumberingAfterBreak="0">
     <w:nsid w:val="13A00DEC"/>
     <w:multiLevelType w:val="hybridMultilevel"/>
     <w:tmpl w:val="A9E40BD8"/>
@@ -6544,7 +6806,7 @@
       </w:pPr>
     </w:lvl>
   </w:abstractNum>
-  <w:abstractNum w:abstractNumId="4" w15:restartNumberingAfterBreak="0">
+  <w:abstractNum w:abstractNumId="5" w15:restartNumberingAfterBreak="0">
     <w:nsid w:val="142740EC"/>
     <w:multiLevelType w:val="hybridMultilevel"/>
     <w:tmpl w:val="C4BAB2C0"/>
@@ -6657,7 +6919,7 @@
       </w:rPr>
     </w:lvl>
   </w:abstractNum>
-  <w:abstractNum w:abstractNumId="5" w15:restartNumberingAfterBreak="0">
+  <w:abstractNum w:abstractNumId="6" w15:restartNumberingAfterBreak="0">
     <w:nsid w:val="1FC33877"/>
     <w:multiLevelType w:val="hybridMultilevel"/>
     <w:tmpl w:val="F554357A"/>
@@ -6743,7 +7005,7 @@
       </w:pPr>
     </w:lvl>
   </w:abstractNum>
-  <w:abstractNum w:abstractNumId="6" w15:restartNumberingAfterBreak="0">
+  <w:abstractNum w:abstractNumId="7" w15:restartNumberingAfterBreak="0">
     <w:nsid w:val="20437049"/>
     <w:multiLevelType w:val="hybridMultilevel"/>
     <w:tmpl w:val="E2929438"/>
@@ -6832,7 +7094,7 @@
       </w:pPr>
     </w:lvl>
   </w:abstractNum>
-  <w:abstractNum w:abstractNumId="7" w15:restartNumberingAfterBreak="0">
+  <w:abstractNum w:abstractNumId="8" w15:restartNumberingAfterBreak="0">
     <w:nsid w:val="2D776E58"/>
     <w:multiLevelType w:val="hybridMultilevel"/>
     <w:tmpl w:val="D6D0AC9A"/>
@@ -6945,7 +7207,7 @@
       </w:rPr>
     </w:lvl>
   </w:abstractNum>
-  <w:abstractNum w:abstractNumId="8" w15:restartNumberingAfterBreak="0">
+  <w:abstractNum w:abstractNumId="9" w15:restartNumberingAfterBreak="0">
     <w:nsid w:val="37201483"/>
     <w:multiLevelType w:val="hybridMultilevel"/>
     <w:tmpl w:val="502E898C"/>
@@ -7058,7 +7320,7 @@
       </w:rPr>
     </w:lvl>
   </w:abstractNum>
-  <w:abstractNum w:abstractNumId="9" w15:restartNumberingAfterBreak="0">
+  <w:abstractNum w:abstractNumId="10" w15:restartNumberingAfterBreak="0">
     <w:nsid w:val="3E051871"/>
     <w:multiLevelType w:val="hybridMultilevel"/>
     <w:tmpl w:val="591E6342"/>
@@ -7144,7 +7406,7 @@
       </w:pPr>
     </w:lvl>
   </w:abstractNum>
-  <w:abstractNum w:abstractNumId="10" w15:restartNumberingAfterBreak="0">
+  <w:abstractNum w:abstractNumId="11" w15:restartNumberingAfterBreak="0">
     <w:nsid w:val="5B38453D"/>
     <w:multiLevelType w:val="hybridMultilevel"/>
     <w:tmpl w:val="E7D0C512"/>
@@ -7257,7 +7519,7 @@
       </w:rPr>
     </w:lvl>
   </w:abstractNum>
-  <w:abstractNum w:abstractNumId="11" w15:restartNumberingAfterBreak="0">
+  <w:abstractNum w:abstractNumId="12" w15:restartNumberingAfterBreak="0">
     <w:nsid w:val="612351B2"/>
     <w:multiLevelType w:val="hybridMultilevel"/>
     <w:tmpl w:val="991E97C2"/>
@@ -7343,7 +7605,7 @@
       </w:pPr>
     </w:lvl>
   </w:abstractNum>
-  <w:abstractNum w:abstractNumId="12" w15:restartNumberingAfterBreak="0">
+  <w:abstractNum w:abstractNumId="13" w15:restartNumberingAfterBreak="0">
     <w:nsid w:val="754658BE"/>
     <w:multiLevelType w:val="hybridMultilevel"/>
     <w:tmpl w:val="991E97C2"/>
@@ -7429,7 +7691,7 @@
       </w:pPr>
     </w:lvl>
   </w:abstractNum>
-  <w:abstractNum w:abstractNumId="13" w15:restartNumberingAfterBreak="0">
+  <w:abstractNum w:abstractNumId="14" w15:restartNumberingAfterBreak="0">
     <w:nsid w:val="75A9176C"/>
     <w:multiLevelType w:val="hybridMultilevel"/>
     <w:tmpl w:val="AAC837B2"/>
@@ -7518,7 +7780,7 @@
       </w:pPr>
     </w:lvl>
   </w:abstractNum>
-  <w:abstractNum w:abstractNumId="14" w15:restartNumberingAfterBreak="0">
+  <w:abstractNum w:abstractNumId="15" w15:restartNumberingAfterBreak="0">
     <w:nsid w:val="76CA056E"/>
     <w:multiLevelType w:val="hybridMultilevel"/>
     <w:tmpl w:val="B5EA77BE"/>
@@ -7607,7 +7869,7 @@
       </w:pPr>
     </w:lvl>
   </w:abstractNum>
-  <w:abstractNum w:abstractNumId="15" w15:restartNumberingAfterBreak="0">
+  <w:abstractNum w:abstractNumId="16" w15:restartNumberingAfterBreak="0">
     <w:nsid w:val="7BFC3C47"/>
     <w:multiLevelType w:val="hybridMultilevel"/>
     <w:tmpl w:val="3F10B1D0"/>
@@ -7697,16 +7959,16 @@
     </w:lvl>
   </w:abstractNum>
   <w:num w:numId="1" w16cid:durableId="794905786">
-    <w:abstractNumId w:val="3"/>
+    <w:abstractNumId w:val="4"/>
   </w:num>
   <w:num w:numId="2" w16cid:durableId="983197866">
-    <w:abstractNumId w:val="10"/>
+    <w:abstractNumId w:val="11"/>
   </w:num>
   <w:num w:numId="3" w16cid:durableId="1966081634">
-    <w:abstractNumId w:val="4"/>
+    <w:abstractNumId w:val="5"/>
   </w:num>
   <w:num w:numId="4" w16cid:durableId="826440639">
-    <w:abstractNumId w:val="6"/>
+    <w:abstractNumId w:val="7"/>
   </w:num>
   <w:num w:numId="5" w16cid:durableId="567806953">
     <w:abstractNumId w:val="0"/>
@@ -7715,34 +7977,37 @@
     <w:abstractNumId w:val="2"/>
   </w:num>
   <w:num w:numId="7" w16cid:durableId="902370513">
-    <w:abstractNumId w:val="7"/>
+    <w:abstractNumId w:val="8"/>
   </w:num>
   <w:num w:numId="8" w16cid:durableId="218177519">
-    <w:abstractNumId w:val="8"/>
+    <w:abstractNumId w:val="9"/>
   </w:num>
   <w:num w:numId="9" w16cid:durableId="1601838729">
+    <w:abstractNumId w:val="15"/>
+  </w:num>
+  <w:num w:numId="10" w16cid:durableId="862062089">
     <w:abstractNumId w:val="14"/>
   </w:num>
-  <w:num w:numId="10" w16cid:durableId="862062089">
-    <w:abstractNumId w:val="13"/>
-  </w:num>
   <w:num w:numId="11" w16cid:durableId="1450202808">
-    <w:abstractNumId w:val="15"/>
+    <w:abstractNumId w:val="16"/>
   </w:num>
   <w:num w:numId="12" w16cid:durableId="1422218681">
     <w:abstractNumId w:val="1"/>
   </w:num>
   <w:num w:numId="13" w16cid:durableId="26804628">
+    <w:abstractNumId w:val="13"/>
+  </w:num>
+  <w:num w:numId="14" w16cid:durableId="1978681387">
+    <w:abstractNumId w:val="10"/>
+  </w:num>
+  <w:num w:numId="15" w16cid:durableId="1442795974">
+    <w:abstractNumId w:val="6"/>
+  </w:num>
+  <w:num w:numId="16" w16cid:durableId="638800898">
     <w:abstractNumId w:val="12"/>
   </w:num>
-  <w:num w:numId="14" w16cid:durableId="1978681387">
-    <w:abstractNumId w:val="9"/>
-  </w:num>
-  <w:num w:numId="15" w16cid:durableId="1442795974">
-    <w:abstractNumId w:val="5"/>
-  </w:num>
-  <w:num w:numId="16" w16cid:durableId="638800898">
-    <w:abstractNumId w:val="11"/>
+  <w:num w:numId="17" w16cid:durableId="161436676">
+    <w:abstractNumId w:val="3"/>
   </w:num>
   <w:numIdMacAtCleanup w:val="16"/>
 </w:numbering>

</xml_diff>

<commit_message>
Improved formatting for "05.1. Methods - Basics" exercises
</commit_message>
<xml_diff>
--- a/Courses/Software-Sciences/Module-1-OOP-New/05.1-Methods-Basics/05.1-Methods-Basics-Exercises.docx
+++ b/Courses/Software-Sciences/Module-1-OOP-New/05.1-Methods-Basics/05.1-Methods-Basics-Exercises.docx
@@ -192,6 +192,12 @@
         <w:tblStyle w:val="TableGrid"/>
         <w:tblW w:w="0" w:type="auto"/>
         <w:tblLayout w:type="fixed"/>
+        <w:tblCellMar>
+          <w:top w:w="85" w:type="dxa"/>
+          <w:left w:w="142" w:type="dxa"/>
+          <w:bottom w:w="85" w:type="dxa"/>
+          <w:right w:w="142" w:type="dxa"/>
+        </w:tblCellMar>
         <w:tblLook w:val="04A0" w:firstRow="1" w:lastRow="0" w:firstColumn="1" w:lastColumn="0" w:noHBand="0" w:noVBand="1"/>
       </w:tblPr>
       <w:tblGrid>
@@ -415,10 +421,10 @@
       </w:pPr>
       <w:r>
         <w:drawing>
-          <wp:inline distT="0" distB="0" distL="0" distR="0" wp14:anchorId="27C594C8" wp14:editId="5386D738">
-            <wp:extent cx="4345678" cy="2198451"/>
-            <wp:effectExtent l="12700" t="12700" r="10795" b="11430"/>
-            <wp:docPr id="13" name="Picture 13" descr="Graphical user interface, text, application&#10;&#10;Description automatically generated"/>
+          <wp:inline distT="0" distB="0" distL="0" distR="0" wp14:anchorId="585BC653" wp14:editId="5B9F6DA2">
+            <wp:extent cx="3686400" cy="1105200"/>
+            <wp:effectExtent l="12700" t="12700" r="9525" b="12700"/>
+            <wp:docPr id="11" name="Picture 11" descr="Graphical user interface, text, application&#10;&#10;Description automatically generated"/>
             <wp:cNvGraphicFramePr>
               <a:graphicFrameLocks xmlns:a="http://schemas.openxmlformats.org/drawingml/2006/main" noChangeAspect="1"/>
             </wp:cNvGraphicFramePr>
@@ -426,7 +432,7 @@
               <a:graphicData uri="http://schemas.openxmlformats.org/drawingml/2006/picture">
                 <pic:pic xmlns:pic="http://schemas.openxmlformats.org/drawingml/2006/picture">
                   <pic:nvPicPr>
-                    <pic:cNvPr id="13" name="Picture 13" descr="Graphical user interface, text, application&#10;&#10;Description automatically generated"/>
+                    <pic:cNvPr id="11" name="Picture 11" descr="Graphical user interface, text, application&#10;&#10;Description automatically generated"/>
                     <pic:cNvPicPr/>
                   </pic:nvPicPr>
                   <pic:blipFill>
@@ -438,14 +444,16 @@
                   <pic:spPr>
                     <a:xfrm>
                       <a:off x="0" y="0"/>
-                      <a:ext cx="4363060" cy="2207245"/>
+                      <a:ext cx="3686400" cy="1105200"/>
                     </a:xfrm>
                     <a:prstGeom prst="rect">
                       <a:avLst/>
                     </a:prstGeom>
                     <a:ln>
                       <a:solidFill>
-                        <a:schemeClr val="tx1"/>
+                        <a:schemeClr val="bg1">
+                          <a:lumMod val="75000"/>
+                        </a:schemeClr>
                       </a:solidFill>
                     </a:ln>
                   </pic:spPr>
@@ -458,22 +466,17 @@
     </w:p>
     <w:p>
       <w:pPr>
+        <w:pStyle w:val="ListParagraph"/>
+        <w:numPr>
+          <w:ilvl w:val="0"/>
+          <w:numId w:val="17"/>
+        </w:numPr>
         <w:spacing w:line="240" w:lineRule="auto"/>
-        <w:ind w:firstLine="357"/>
-        <w:rPr>
-          <w:noProof/>
-          <w:lang w:val="bg-BG"/>
-        </w:rPr>
-      </w:pPr>
-      <w:r>
-        <w:t xml:space="preserve">2.  </w:t>
-      </w:r>
-      <w:r>
-        <w:rPr>
-          <w:lang w:val="bg-BG"/>
-        </w:rPr>
-        <w:t xml:space="preserve"> </w:t>
-      </w:r>
+        <w:rPr>
+          <w:noProof/>
+          <w:lang w:val="bg-BG"/>
+        </w:rPr>
+      </w:pPr>
       <w:r>
         <w:rPr>
           <w:noProof/>
@@ -517,14 +520,16 @@
           <w:noProof/>
           <w:lang w:val="bg-BG"/>
         </w:rPr>
-        <w:t xml:space="preserve"> за </w:t>
-      </w:r>
-      <w:r>
-        <w:rPr>
-          <w:noProof/>
-          <w:lang w:val="bg-BG"/>
-        </w:rPr>
-        <w:t>определяне на по-голямото число</w:t>
+        <w:t xml:space="preserve"> за определяне на </w:t>
+      </w:r>
+      <w:r>
+        <w:rPr>
+          <w:b/>
+          <w:bCs/>
+          <w:noProof/>
+          <w:lang w:val="bg-BG"/>
+        </w:rPr>
+        <w:t>по-голямото число</w:t>
       </w:r>
       <w:r>
         <w:rPr>
@@ -536,30 +541,24 @@
     </w:p>
     <w:p>
       <w:pPr>
+        <w:pStyle w:val="ListParagraph"/>
         <w:spacing w:line="240" w:lineRule="auto"/>
-        <w:ind w:firstLine="357"/>
-        <w:rPr>
-          <w:noProof/>
-          <w:lang w:val="bg-BG"/>
-        </w:rPr>
-      </w:pPr>
-      <w:r>
-        <w:rPr>
-          <w:noProof/>
-          <w:lang w:val="bg-BG"/>
-        </w:rPr>
-        <w:tab/>
-      </w:r>
+        <w:ind w:left="717"/>
+        <w:rPr>
+          <w:noProof/>
+          <w:lang w:val="bg-BG"/>
+        </w:rPr>
+      </w:pPr>
       <w:r>
         <w:rPr>
           <w:noProof/>
           <w:lang w:val="bg-BG"/>
         </w:rPr>
         <w:drawing>
-          <wp:inline distT="0" distB="0" distL="0" distR="0" wp14:anchorId="275BBA82" wp14:editId="08E47E21">
-            <wp:extent cx="4429820" cy="1254868"/>
-            <wp:effectExtent l="12700" t="12700" r="15240" b="15240"/>
-            <wp:docPr id="24" name="Picture 24" descr="Graphical user interface, text, application&#10;&#10;Description automatically generated"/>
+          <wp:inline distT="0" distB="0" distL="0" distR="0" wp14:anchorId="58D7837B" wp14:editId="6FF37653">
+            <wp:extent cx="4042800" cy="1141200"/>
+            <wp:effectExtent l="12700" t="12700" r="8890" b="14605"/>
+            <wp:docPr id="28" name="Picture 28" descr="Text&#10;&#10;Description automatically generated"/>
             <wp:cNvGraphicFramePr>
               <a:graphicFrameLocks xmlns:a="http://schemas.openxmlformats.org/drawingml/2006/main" noChangeAspect="1"/>
             </wp:cNvGraphicFramePr>
@@ -567,7 +566,7 @@
               <a:graphicData uri="http://schemas.openxmlformats.org/drawingml/2006/picture">
                 <pic:pic xmlns:pic="http://schemas.openxmlformats.org/drawingml/2006/picture">
                   <pic:nvPicPr>
-                    <pic:cNvPr id="24" name="Picture 24" descr="Graphical user interface, text, application&#10;&#10;Description automatically generated"/>
+                    <pic:cNvPr id="28" name="Picture 28" descr="Text&#10;&#10;Description automatically generated"/>
                     <pic:cNvPicPr/>
                   </pic:nvPicPr>
                   <pic:blipFill>
@@ -579,14 +578,16 @@
                   <pic:spPr>
                     <a:xfrm>
                       <a:off x="0" y="0"/>
-                      <a:ext cx="4476965" cy="1268223"/>
+                      <a:ext cx="4042800" cy="1141200"/>
                     </a:xfrm>
                     <a:prstGeom prst="rect">
                       <a:avLst/>
                     </a:prstGeom>
                     <a:ln>
                       <a:solidFill>
-                        <a:schemeClr val="tx1"/>
+                        <a:schemeClr val="bg1">
+                          <a:lumMod val="75000"/>
+                        </a:schemeClr>
                       </a:solidFill>
                     </a:ln>
                   </pic:spPr>
@@ -599,30 +600,22 @@
     </w:p>
     <w:p>
       <w:pPr>
-        <w:ind w:firstLine="357"/>
-        <w:rPr>
-          <w:lang w:val="bg-BG"/>
-        </w:rPr>
-      </w:pPr>
+        <w:pStyle w:val="Heading2"/>
+        <w:rPr>
+          <w:noProof/>
+          <w:lang w:val="bg-BG"/>
+        </w:rPr>
+      </w:pPr>
+      <w:r>
+        <w:rPr>
+          <w:noProof/>
+          <w:lang w:val="bg-BG"/>
+        </w:rPr>
+        <w:t>Оценки</w:t>
+      </w:r>
     </w:p>
     <w:p>
       <w:pPr>
-        <w:pStyle w:val="Heading2"/>
-        <w:rPr>
-          <w:noProof/>
-          <w:lang w:val="bg-BG"/>
-        </w:rPr>
-      </w:pPr>
-      <w:r>
-        <w:rPr>
-          <w:noProof/>
-          <w:lang w:val="bg-BG"/>
-        </w:rPr>
-        <w:t>Оценки</w:t>
-      </w:r>
-    </w:p>
-    <w:p>
-      <w:pPr>
         <w:rPr>
           <w:b/>
           <w:bCs/>
@@ -637,11 +630,23 @@
       </w:r>
       <w:r>
         <w:rPr>
+          <w:lang w:val="bg-BG"/>
+        </w:rPr>
+        <w:t>чете</w:t>
+      </w:r>
+      <w:r>
+        <w:rPr>
           <w:b/>
           <w:bCs/>
           <w:lang w:val="bg-BG"/>
         </w:rPr>
-        <w:t>чете</w:t>
+        <w:t xml:space="preserve"> оценка</w:t>
+      </w:r>
+      <w:r>
+        <w:rPr>
+          <w:lang w:val="bg-BG"/>
+        </w:rPr>
+        <w:t xml:space="preserve"> между </w:t>
       </w:r>
       <w:r>
         <w:rPr>
@@ -649,13 +654,13 @@
           <w:bCs/>
           <w:lang w:val="bg-BG"/>
         </w:rPr>
-        <w:t xml:space="preserve"> оценка</w:t>
-      </w:r>
-      <w:r>
-        <w:rPr>
-          <w:lang w:val="bg-BG"/>
-        </w:rPr>
-        <w:t xml:space="preserve"> между </w:t>
+        <w:t>2.00</w:t>
+      </w:r>
+      <w:r>
+        <w:rPr>
+          <w:lang w:val="bg-BG"/>
+        </w:rPr>
+        <w:t xml:space="preserve"> и </w:t>
       </w:r>
       <w:r>
         <w:rPr>
@@ -663,13 +668,7 @@
           <w:bCs/>
           <w:lang w:val="bg-BG"/>
         </w:rPr>
-        <w:t>2.00</w:t>
-      </w:r>
-      <w:r>
-        <w:rPr>
-          <w:lang w:val="bg-BG"/>
-        </w:rPr>
-        <w:t xml:space="preserve"> и </w:t>
+        <w:t>6.00</w:t>
       </w:r>
       <w:r>
         <w:rPr>
@@ -677,7 +676,19 @@
           <w:bCs/>
           <w:lang w:val="bg-BG"/>
         </w:rPr>
-        <w:t>6.00</w:t>
+        <w:t xml:space="preserve"> </w:t>
+      </w:r>
+      <w:r>
+        <w:rPr>
+          <w:lang w:val="bg-BG"/>
+        </w:rPr>
+        <w:t xml:space="preserve">и </w:t>
+      </w:r>
+      <w:r>
+        <w:rPr>
+          <w:lang w:val="bg-BG"/>
+        </w:rPr>
+        <w:t>отпечатва</w:t>
       </w:r>
       <w:r>
         <w:rPr>
@@ -691,7 +702,7 @@
         <w:rPr>
           <w:lang w:val="bg-BG"/>
         </w:rPr>
-        <w:t xml:space="preserve">и </w:t>
+        <w:t>съответната</w:t>
       </w:r>
       <w:r>
         <w:rPr>
@@ -699,15 +710,7 @@
           <w:bCs/>
           <w:lang w:val="bg-BG"/>
         </w:rPr>
-        <w:t xml:space="preserve">отпечатва </w:t>
-      </w:r>
-      <w:r>
-        <w:rPr>
-          <w:b/>
-          <w:bCs/>
-          <w:lang w:val="bg-BG"/>
-        </w:rPr>
-        <w:t>съответната оценка</w:t>
+        <w:t xml:space="preserve"> оценка</w:t>
       </w:r>
       <w:r>
         <w:rPr>
@@ -775,7 +778,6 @@
         <w:rPr>
           <w:noProof/>
         </w:rPr>
-        <w:lastRenderedPageBreak/>
         <w:t>3.50 – 4.49 - "Good"</w:t>
       </w:r>
     </w:p>
@@ -834,6 +836,12 @@
       <w:tblPr>
         <w:tblStyle w:val="TableGrid"/>
         <w:tblW w:w="0" w:type="auto"/>
+        <w:tblCellMar>
+          <w:top w:w="85" w:type="dxa"/>
+          <w:left w:w="142" w:type="dxa"/>
+          <w:bottom w:w="85" w:type="dxa"/>
+          <w:right w:w="142" w:type="dxa"/>
+        </w:tblCellMar>
         <w:tblLook w:val="04A0" w:firstRow="1" w:lastRow="0" w:firstColumn="1" w:lastColumn="0" w:noHBand="0" w:noVBand="1"/>
       </w:tblPr>
       <w:tblGrid>
@@ -910,6 +918,7 @@
                 <w:rFonts w:ascii="Consolas" w:hAnsi="Consolas"/>
                 <w:noProof/>
               </w:rPr>
+              <w:lastRenderedPageBreak/>
               <w:t>3.33</w:t>
             </w:r>
           </w:p>
@@ -1058,37 +1067,30 @@
       </w:r>
       <w:r>
         <w:rPr>
+          <w:rFonts w:ascii="Consolas" w:hAnsi="Consolas" w:cs="Consolas"/>
           <w:b/>
           <w:bCs/>
         </w:rPr>
         <w:t>PrintInWords</w:t>
       </w:r>
-      <w:r>
-        <w:rPr>
-          <w:lang w:val="bg-BG"/>
-        </w:rPr>
-        <w:t>.</w:t>
-      </w:r>
     </w:p>
     <w:p>
       <w:pPr>
-        <w:spacing w:line="240" w:lineRule="auto"/>
-        <w:ind w:left="360"/>
-        <w:rPr>
-          <w:noProof/>
-          <w:lang w:val="bg-BG"/>
-        </w:rPr>
-      </w:pPr>
-      <w:r>
-        <w:rPr>
-          <w:noProof/>
-          <w:lang w:eastAsia="bg-BG"/>
+        <w:pStyle w:val="ListParagraph"/>
+        <w:rPr>
+          <w:lang w:val="bg-BG"/>
+        </w:rPr>
+      </w:pPr>
+      <w:r>
+        <w:rPr>
+          <w:noProof/>
+          <w:lang w:val="bg-BG"/>
         </w:rPr>
         <w:drawing>
-          <wp:inline distT="0" distB="0" distL="0" distR="0" wp14:anchorId="6A098CC7" wp14:editId="0B6AA402">
-            <wp:extent cx="4030980" cy="1722120"/>
-            <wp:effectExtent l="19050" t="19050" r="26670" b="11430"/>
-            <wp:docPr id="10" name="Картина 10" descr="Graphical user interface, text, application, chat or text message&#10;&#10;Description automatically generated"/>
+          <wp:inline distT="0" distB="0" distL="0" distR="0" wp14:anchorId="2448B85C" wp14:editId="14D55B0B">
+            <wp:extent cx="3801600" cy="964800"/>
+            <wp:effectExtent l="12700" t="12700" r="8890" b="13335"/>
+            <wp:docPr id="29" name="Picture 29" descr="Graphical user interface, application&#10;&#10;Description automatically generated"/>
             <wp:cNvGraphicFramePr>
               <a:graphicFrameLocks xmlns:a="http://schemas.openxmlformats.org/drawingml/2006/main" noChangeAspect="1"/>
             </wp:cNvGraphicFramePr>
@@ -1096,959 +1098,11 @@
               <a:graphicData uri="http://schemas.openxmlformats.org/drawingml/2006/picture">
                 <pic:pic xmlns:pic="http://schemas.openxmlformats.org/drawingml/2006/picture">
                   <pic:nvPicPr>
-                    <pic:cNvPr id="10" name="Картина 10" descr="Graphical user interface, text, application, chat or text message&#10;&#10;Description automatically generated"/>
-                    <pic:cNvPicPr>
-                      <a:picLocks noChangeAspect="1" noChangeArrowheads="1"/>
-                    </pic:cNvPicPr>
-                  </pic:nvPicPr>
-                  <pic:blipFill>
-                    <a:blip r:embed="rId11">
-                      <a:extLst>
-                        <a:ext uri="{28A0092B-C50C-407E-A947-70E740481C1C}">
-                          <a14:useLocalDpi xmlns:a14="http://schemas.microsoft.com/office/drawing/2010/main" val="0"/>
-                        </a:ext>
-                      </a:extLst>
-                    </a:blip>
-                    <a:srcRect/>
-                    <a:stretch>
-                      <a:fillRect/>
-                    </a:stretch>
-                  </pic:blipFill>
-                  <pic:spPr bwMode="auto">
-                    <a:xfrm>
-                      <a:off x="0" y="0"/>
-                      <a:ext cx="4030980" cy="1722120"/>
-                    </a:xfrm>
-                    <a:prstGeom prst="rect">
-                      <a:avLst/>
-                    </a:prstGeom>
-                    <a:noFill/>
-                    <a:ln w="12700" cmpd="sng">
-                      <a:solidFill>
-                        <a:srgbClr val="000000"/>
-                      </a:solidFill>
-                      <a:miter lim="800000"/>
-                      <a:headEnd/>
-                      <a:tailEnd/>
-                    </a:ln>
-                    <a:effectLst/>
-                  </pic:spPr>
-                </pic:pic>
-              </a:graphicData>
-            </a:graphic>
-          </wp:inline>
-        </w:drawing>
-      </w:r>
-    </w:p>
-    <w:p>
-      <w:pPr>
-        <w:pStyle w:val="ListParagraph"/>
-        <w:spacing w:line="240" w:lineRule="auto"/>
-        <w:rPr>
-          <w:noProof/>
-          <w:lang w:val="bg-BG"/>
-        </w:rPr>
-      </w:pPr>
-    </w:p>
-    <w:p>
-      <w:pPr>
-        <w:pStyle w:val="ListParagraph"/>
-        <w:numPr>
-          <w:ilvl w:val="0"/>
-          <w:numId w:val="14"/>
-        </w:numPr>
-        <w:spacing w:line="240" w:lineRule="auto"/>
-        <w:rPr>
-          <w:noProof/>
-          <w:lang w:val="bg-BG"/>
-        </w:rPr>
-      </w:pPr>
-      <w:r>
-        <w:rPr>
-          <w:noProof/>
-          <w:lang w:val="bg-BG"/>
-        </w:rPr>
-        <w:t>Създайте метода</w:t>
-      </w:r>
-      <w:r>
-        <w:rPr>
-          <w:noProof/>
-        </w:rPr>
-        <w:t xml:space="preserve"> </w:t>
-      </w:r>
-      <w:r>
-        <w:rPr>
-          <w:b/>
-          <w:bCs/>
-          <w:noProof/>
-        </w:rPr>
-        <w:t>PrintInWords</w:t>
-      </w:r>
-      <w:r>
-        <w:rPr>
-          <w:noProof/>
-          <w:lang w:val="bg-BG"/>
-        </w:rPr>
-        <w:t xml:space="preserve"> и добавете </w:t>
-      </w:r>
-      <w:r>
-        <w:rPr>
-          <w:b/>
-          <w:bCs/>
-          <w:noProof/>
-          <w:lang w:val="bg-BG"/>
-        </w:rPr>
-        <w:t>условни конструкции</w:t>
-      </w:r>
-      <w:r>
-        <w:rPr>
-          <w:noProof/>
-          <w:lang w:val="bg-BG"/>
-        </w:rPr>
-        <w:t xml:space="preserve"> за вс</w:t>
-      </w:r>
-      <w:r>
-        <w:rPr>
-          <w:noProof/>
-          <w:lang w:val="bg-BG"/>
-        </w:rPr>
-        <w:t>яка оценка</w:t>
-      </w:r>
-      <w:r>
-        <w:rPr>
-          <w:noProof/>
-          <w:lang w:val="bg-BG"/>
-        </w:rPr>
-        <w:t>.</w:t>
-      </w:r>
-    </w:p>
-    <w:p>
-      <w:pPr>
-        <w:spacing w:line="240" w:lineRule="auto"/>
-        <w:ind w:left="360"/>
-        <w:rPr>
-          <w:noProof/>
-          <w:lang w:val="bg-BG"/>
-        </w:rPr>
-      </w:pPr>
-      <w:r>
-        <w:rPr>
-          <w:noProof/>
-          <w:lang w:eastAsia="bg-BG"/>
-        </w:rPr>
-        <w:drawing>
-          <wp:inline distT="0" distB="0" distL="0" distR="0" wp14:anchorId="1522A1EB" wp14:editId="6CAA68E5">
-            <wp:extent cx="3497580" cy="1630680"/>
-            <wp:effectExtent l="19050" t="19050" r="26670" b="26670"/>
-            <wp:docPr id="9" name="Картина 9" descr="Text&#10;&#10;Description automatically generated"/>
-            <wp:cNvGraphicFramePr>
-              <a:graphicFrameLocks xmlns:a="http://schemas.openxmlformats.org/drawingml/2006/main" noChangeAspect="1"/>
-            </wp:cNvGraphicFramePr>
-            <a:graphic xmlns:a="http://schemas.openxmlformats.org/drawingml/2006/main">
-              <a:graphicData uri="http://schemas.openxmlformats.org/drawingml/2006/picture">
-                <pic:pic xmlns:pic="http://schemas.openxmlformats.org/drawingml/2006/picture">
-                  <pic:nvPicPr>
-                    <pic:cNvPr id="9" name="Картина 9" descr="Text&#10;&#10;Description automatically generated"/>
-                    <pic:cNvPicPr>
-                      <a:picLocks noChangeAspect="1" noChangeArrowheads="1"/>
-                    </pic:cNvPicPr>
-                  </pic:nvPicPr>
-                  <pic:blipFill>
-                    <a:blip r:embed="rId12">
-                      <a:extLst>
-                        <a:ext uri="{28A0092B-C50C-407E-A947-70E740481C1C}">
-                          <a14:useLocalDpi xmlns:a14="http://schemas.microsoft.com/office/drawing/2010/main" val="0"/>
-                        </a:ext>
-                      </a:extLst>
-                    </a:blip>
-                    <a:srcRect/>
-                    <a:stretch>
-                      <a:fillRect/>
-                    </a:stretch>
-                  </pic:blipFill>
-                  <pic:spPr bwMode="auto">
-                    <a:xfrm>
-                      <a:off x="0" y="0"/>
-                      <a:ext cx="3497580" cy="1630680"/>
-                    </a:xfrm>
-                    <a:prstGeom prst="rect">
-                      <a:avLst/>
-                    </a:prstGeom>
-                    <a:noFill/>
-                    <a:ln w="12700" cmpd="sng">
-                      <a:solidFill>
-                        <a:srgbClr val="000000"/>
-                      </a:solidFill>
-                      <a:miter lim="800000"/>
-                      <a:headEnd/>
-                      <a:tailEnd/>
-                    </a:ln>
-                    <a:effectLst/>
-                  </pic:spPr>
-                </pic:pic>
-              </a:graphicData>
-            </a:graphic>
-          </wp:inline>
-        </w:drawing>
-      </w:r>
-    </w:p>
-    <w:p>
-      <w:pPr>
-        <w:pStyle w:val="Heading2"/>
-        <w:rPr>
-          <w:noProof/>
-          <w:lang w:val="bg-BG"/>
-        </w:rPr>
-      </w:pPr>
-      <w:r>
-        <w:rPr>
-          <w:noProof/>
-          <w:lang w:val="bg-BG"/>
-        </w:rPr>
-        <w:t>Знак на цели числа</w:t>
-      </w:r>
-    </w:p>
-    <w:p>
-      <w:pPr>
-        <w:rPr>
-          <w:lang w:val="bg-BG"/>
-        </w:rPr>
-      </w:pPr>
-      <w:r>
-        <w:rPr>
-          <w:lang w:val="bg-BG"/>
-        </w:rPr>
-        <w:t xml:space="preserve">Създайте метод, който чете цяло число </w:t>
-      </w:r>
-      <w:r>
-        <w:rPr>
-          <w:b/>
-          <w:bCs/>
-        </w:rPr>
-        <w:t xml:space="preserve">n </w:t>
-      </w:r>
-      <w:r>
-        <w:rPr>
-          <w:lang w:val="bg-BG"/>
-        </w:rPr>
-        <w:t xml:space="preserve">и отпечатва </w:t>
-      </w:r>
-      <w:r>
-        <w:rPr>
-          <w:lang w:val="bg-BG"/>
-        </w:rPr>
-        <w:t xml:space="preserve">дали числото е </w:t>
-      </w:r>
-      <w:r>
-        <w:rPr>
-          <w:b/>
-          <w:bCs/>
-          <w:lang w:val="bg-BG"/>
-        </w:rPr>
-        <w:t>положително</w:t>
-      </w:r>
-      <w:r>
-        <w:rPr>
-          <w:lang w:val="bg-BG"/>
-        </w:rPr>
-        <w:t xml:space="preserve">, </w:t>
-      </w:r>
-      <w:r>
-        <w:rPr>
-          <w:b/>
-          <w:bCs/>
-          <w:lang w:val="bg-BG"/>
-        </w:rPr>
-        <w:t>отрицателно</w:t>
-      </w:r>
-      <w:r>
-        <w:rPr>
-          <w:lang w:val="bg-BG"/>
-        </w:rPr>
-        <w:t xml:space="preserve"> или </w:t>
-      </w:r>
-      <w:r>
-        <w:rPr>
-          <w:b/>
-          <w:bCs/>
-          <w:lang w:val="bg-BG"/>
-        </w:rPr>
-        <w:t>равно на 0</w:t>
-      </w:r>
-      <w:r>
-        <w:rPr>
-          <w:lang w:val="bg-BG"/>
-        </w:rPr>
-        <w:t>:</w:t>
-      </w:r>
-    </w:p>
-    <w:p>
-      <w:pPr>
-        <w:pStyle w:val="Heading3"/>
-      </w:pPr>
-      <w:r>
-        <w:t>Примери</w:t>
-      </w:r>
-    </w:p>
-    <w:tbl>
-      <w:tblPr>
-        <w:tblStyle w:val="TableGrid"/>
-        <w:tblW w:w="0" w:type="auto"/>
-        <w:tblLook w:val="04A0" w:firstRow="1" w:lastRow="0" w:firstColumn="1" w:lastColumn="0" w:noHBand="0" w:noVBand="1"/>
-      </w:tblPr>
-      <w:tblGrid>
-        <w:gridCol w:w="715"/>
-        <w:gridCol w:w="3361"/>
-      </w:tblGrid>
-      <w:tr>
-        <w:tc>
-          <w:tcPr>
-            <w:tcW w:w="715" w:type="dxa"/>
-            <w:shd w:val="clear" w:color="auto" w:fill="D9D9D9" w:themeFill="background1" w:themeFillShade="D9"/>
-          </w:tcPr>
-          <w:p>
-            <w:pPr>
-              <w:spacing w:before="40" w:after="40"/>
-              <w:jc w:val="center"/>
-              <w:rPr>
-                <w:b/>
-                <w:noProof/>
-                <w:lang w:val="bg-BG"/>
-              </w:rPr>
-            </w:pPr>
-            <w:r>
-              <w:rPr>
-                <w:b/>
-                <w:noProof/>
-                <w:lang w:val="bg-BG"/>
-              </w:rPr>
-              <w:t>Вход</w:t>
-            </w:r>
-          </w:p>
-        </w:tc>
-        <w:tc>
-          <w:tcPr>
-            <w:tcW w:w="3361" w:type="dxa"/>
-            <w:shd w:val="clear" w:color="auto" w:fill="D9D9D9" w:themeFill="background1" w:themeFillShade="D9"/>
-          </w:tcPr>
-          <w:p>
-            <w:pPr>
-              <w:spacing w:before="40" w:after="40"/>
-              <w:jc w:val="center"/>
-              <w:rPr>
-                <w:b/>
-                <w:noProof/>
-                <w:lang w:val="bg-BG"/>
-              </w:rPr>
-            </w:pPr>
-            <w:r>
-              <w:rPr>
-                <w:b/>
-                <w:noProof/>
-                <w:lang w:val="bg-BG"/>
-              </w:rPr>
-              <w:t>Изход</w:t>
-            </w:r>
-          </w:p>
-        </w:tc>
-      </w:tr>
-      <w:tr>
-        <w:tc>
-          <w:tcPr>
-            <w:tcW w:w="715" w:type="dxa"/>
-          </w:tcPr>
-          <w:p>
-            <w:pPr>
-              <w:spacing w:before="40" w:after="40"/>
-              <w:rPr>
-                <w:rFonts w:ascii="Consolas" w:hAnsi="Consolas"/>
-                <w:noProof/>
-              </w:rPr>
-            </w:pPr>
-            <w:r>
-              <w:rPr>
-                <w:rFonts w:ascii="Consolas" w:hAnsi="Consolas"/>
-                <w:noProof/>
-              </w:rPr>
-              <w:t>2</w:t>
-            </w:r>
-          </w:p>
-        </w:tc>
-        <w:tc>
-          <w:tcPr>
-            <w:tcW w:w="3361" w:type="dxa"/>
-          </w:tcPr>
-          <w:p>
-            <w:pPr>
-              <w:spacing w:before="40" w:after="40"/>
-              <w:rPr>
-                <w:rFonts w:ascii="Consolas" w:hAnsi="Consolas"/>
-                <w:noProof/>
-              </w:rPr>
-            </w:pPr>
-            <w:r>
-              <w:rPr>
-                <w:rFonts w:ascii="Consolas" w:hAnsi="Consolas"/>
-                <w:noProof/>
-              </w:rPr>
-              <w:t>The number 2 is positive.</w:t>
-            </w:r>
-          </w:p>
-        </w:tc>
-      </w:tr>
-      <w:tr>
-        <w:tc>
-          <w:tcPr>
-            <w:tcW w:w="715" w:type="dxa"/>
-          </w:tcPr>
-          <w:p>
-            <w:pPr>
-              <w:spacing w:before="40" w:after="40"/>
-              <w:rPr>
-                <w:rFonts w:ascii="Consolas" w:hAnsi="Consolas"/>
-                <w:noProof/>
-              </w:rPr>
-            </w:pPr>
-            <w:r>
-              <w:rPr>
-                <w:rFonts w:ascii="Consolas" w:hAnsi="Consolas"/>
-                <w:noProof/>
-              </w:rPr>
-              <w:t>-5</w:t>
-            </w:r>
-          </w:p>
-        </w:tc>
-        <w:tc>
-          <w:tcPr>
-            <w:tcW w:w="3361" w:type="dxa"/>
-          </w:tcPr>
-          <w:p>
-            <w:pPr>
-              <w:spacing w:before="40" w:after="40"/>
-              <w:rPr>
-                <w:rFonts w:ascii="Consolas" w:hAnsi="Consolas"/>
-                <w:noProof/>
-              </w:rPr>
-            </w:pPr>
-            <w:r>
-              <w:rPr>
-                <w:rFonts w:ascii="Consolas" w:hAnsi="Consolas"/>
-                <w:noProof/>
-              </w:rPr>
-              <w:t>The number -5 is negative.</w:t>
-            </w:r>
-          </w:p>
-        </w:tc>
-      </w:tr>
-      <w:tr>
-        <w:tc>
-          <w:tcPr>
-            <w:tcW w:w="715" w:type="dxa"/>
-          </w:tcPr>
-          <w:p>
-            <w:pPr>
-              <w:spacing w:before="40" w:after="40"/>
-              <w:rPr>
-                <w:rFonts w:ascii="Consolas" w:hAnsi="Consolas"/>
-                <w:noProof/>
-              </w:rPr>
-            </w:pPr>
-            <w:r>
-              <w:rPr>
-                <w:rFonts w:ascii="Consolas" w:hAnsi="Consolas"/>
-                <w:noProof/>
-              </w:rPr>
-              <w:t>0</w:t>
-            </w:r>
-          </w:p>
-        </w:tc>
-        <w:tc>
-          <w:tcPr>
-            <w:tcW w:w="3361" w:type="dxa"/>
-          </w:tcPr>
-          <w:p>
-            <w:pPr>
-              <w:spacing w:before="40" w:after="40"/>
-              <w:rPr>
-                <w:rFonts w:ascii="Consolas" w:hAnsi="Consolas"/>
-                <w:noProof/>
-              </w:rPr>
-            </w:pPr>
-            <w:r>
-              <w:rPr>
-                <w:rFonts w:ascii="Consolas" w:hAnsi="Consolas"/>
-                <w:noProof/>
-              </w:rPr>
-              <w:t>The number 0 is zero.</w:t>
-            </w:r>
-          </w:p>
-        </w:tc>
-      </w:tr>
-    </w:tbl>
-    <w:p>
-      <w:pPr>
-        <w:pStyle w:val="Heading2"/>
-        <w:rPr>
-          <w:noProof/>
-          <w:lang w:val="bg-BG"/>
-        </w:rPr>
-      </w:pPr>
-      <w:r>
-        <w:rPr>
-          <w:noProof/>
-          <w:lang w:val="bg-BG"/>
-        </w:rPr>
-        <w:lastRenderedPageBreak/>
-        <w:t>Лице</w:t>
-      </w:r>
-      <w:r>
-        <w:rPr>
-          <w:noProof/>
-          <w:lang w:val="bg-BG"/>
-        </w:rPr>
-        <w:t xml:space="preserve"> на правоъгълник</w:t>
-      </w:r>
-    </w:p>
-    <w:p>
-      <w:r>
-        <w:rPr>
-          <w:lang w:val="bg-BG"/>
-        </w:rPr>
-        <w:t xml:space="preserve">Създайте метод, който изчислява и </w:t>
-      </w:r>
-      <w:r>
-        <w:rPr>
-          <w:b/>
-          <w:bCs/>
-          <w:lang w:val="bg-BG"/>
-        </w:rPr>
-        <w:t xml:space="preserve">връща </w:t>
-      </w:r>
-      <w:r>
-        <w:rPr>
-          <w:b/>
-          <w:bCs/>
-          <w:lang w:val="bg-BG"/>
-        </w:rPr>
-        <w:t>лицето на правоъгълник</w:t>
-      </w:r>
-      <w:r>
-        <w:rPr>
-          <w:lang w:val="bg-BG"/>
-        </w:rPr>
-        <w:t xml:space="preserve"> при зададен</w:t>
-      </w:r>
-      <w:r>
-        <w:rPr>
-          <w:lang w:val="bg-BG"/>
-        </w:rPr>
-        <w:t xml:space="preserve">и </w:t>
-      </w:r>
-      <w:r>
-        <w:rPr>
-          <w:b/>
-          <w:bCs/>
-          <w:lang w:val="bg-BG"/>
-        </w:rPr>
-        <w:t>височина</w:t>
-      </w:r>
-      <w:r>
-        <w:rPr>
-          <w:lang w:val="bg-BG"/>
-        </w:rPr>
-        <w:t xml:space="preserve"> и </w:t>
-      </w:r>
-      <w:r>
-        <w:rPr>
-          <w:b/>
-          <w:bCs/>
-          <w:lang w:val="bg-BG"/>
-        </w:rPr>
-        <w:t>ширина</w:t>
-      </w:r>
-      <w:r>
-        <w:t>.</w:t>
-      </w:r>
-    </w:p>
-    <w:p>
-      <w:pPr>
-        <w:pStyle w:val="Heading3"/>
-      </w:pPr>
-      <w:r>
-        <w:t>Пример</w:t>
-      </w:r>
-      <w:r>
-        <w:t>и</w:t>
-      </w:r>
-    </w:p>
-    <w:tbl>
-      <w:tblPr>
-        <w:tblStyle w:val="TableGrid"/>
-        <w:tblW w:w="1705" w:type="dxa"/>
-        <w:tblInd w:w="23" w:type="dxa"/>
-        <w:tblCellMar>
-          <w:top w:w="57" w:type="dxa"/>
-          <w:left w:w="85" w:type="dxa"/>
-          <w:bottom w:w="57" w:type="dxa"/>
-          <w:right w:w="85" w:type="dxa"/>
-        </w:tblCellMar>
-        <w:tblLook w:val="04A0" w:firstRow="1" w:lastRow="0" w:firstColumn="1" w:lastColumn="0" w:noHBand="0" w:noVBand="1"/>
-      </w:tblPr>
-      <w:tblGrid>
-        <w:gridCol w:w="769"/>
-        <w:gridCol w:w="936"/>
-      </w:tblGrid>
-      <w:tr>
-        <w:trPr>
-          <w:trHeight w:val="18"/>
-        </w:trPr>
-        <w:tc>
-          <w:tcPr>
-            <w:tcW w:w="769" w:type="dxa"/>
-            <w:shd w:val="clear" w:color="auto" w:fill="D9D9D9" w:themeFill="background1" w:themeFillShade="D9"/>
-          </w:tcPr>
-          <w:p>
-            <w:pPr>
-              <w:spacing w:before="40" w:after="40"/>
-              <w:jc w:val="center"/>
-              <w:rPr>
-                <w:b/>
-                <w:noProof/>
-                <w:lang w:val="bg-BG"/>
-              </w:rPr>
-            </w:pPr>
-            <w:r>
-              <w:rPr>
-                <w:b/>
-                <w:noProof/>
-                <w:lang w:val="bg-BG"/>
-              </w:rPr>
-              <w:t>Вход</w:t>
-            </w:r>
-          </w:p>
-        </w:tc>
-        <w:tc>
-          <w:tcPr>
-            <w:tcW w:w="936" w:type="dxa"/>
-            <w:shd w:val="clear" w:color="auto" w:fill="D9D9D9" w:themeFill="background1" w:themeFillShade="D9"/>
-          </w:tcPr>
-          <w:p>
-            <w:pPr>
-              <w:spacing w:before="40" w:after="40"/>
-              <w:jc w:val="center"/>
-              <w:rPr>
-                <w:b/>
-                <w:noProof/>
-                <w:lang w:val="bg-BG"/>
-              </w:rPr>
-            </w:pPr>
-            <w:r>
-              <w:rPr>
-                <w:b/>
-                <w:noProof/>
-                <w:lang w:val="bg-BG"/>
-              </w:rPr>
-              <w:t>Изход</w:t>
-            </w:r>
-          </w:p>
-        </w:tc>
-      </w:tr>
-      <w:tr>
-        <w:tc>
-          <w:tcPr>
-            <w:tcW w:w="769" w:type="dxa"/>
-          </w:tcPr>
-          <w:p>
-            <w:pPr>
-              <w:spacing w:before="40" w:after="40"/>
-              <w:rPr>
-                <w:rFonts w:ascii="Consolas" w:hAnsi="Consolas"/>
-                <w:bCs/>
-                <w:noProof/>
-                <w:lang w:val="bg-BG"/>
-              </w:rPr>
-            </w:pPr>
-            <w:r>
-              <w:rPr>
-                <w:rFonts w:ascii="Consolas" w:hAnsi="Consolas"/>
-                <w:bCs/>
-                <w:noProof/>
-              </w:rPr>
-              <w:t>3</w:t>
-            </w:r>
-          </w:p>
-          <w:p>
-            <w:pPr>
-              <w:spacing w:before="40" w:after="40"/>
-              <w:rPr>
-                <w:rFonts w:ascii="Consolas" w:hAnsi="Consolas"/>
-                <w:noProof/>
-              </w:rPr>
-            </w:pPr>
-            <w:r>
-              <w:rPr>
-                <w:rFonts w:ascii="Consolas" w:hAnsi="Consolas"/>
-                <w:bCs/>
-                <w:noProof/>
-              </w:rPr>
-              <w:t>4</w:t>
-            </w:r>
-          </w:p>
-        </w:tc>
-        <w:tc>
-          <w:tcPr>
-            <w:tcW w:w="936" w:type="dxa"/>
-          </w:tcPr>
-          <w:p>
-            <w:pPr>
-              <w:tabs>
-                <w:tab w:val="left" w:pos="1941"/>
-              </w:tabs>
-              <w:spacing w:before="40" w:after="40"/>
-              <w:rPr>
-                <w:rFonts w:ascii="Consolas" w:hAnsi="Consolas"/>
-                <w:bCs/>
-                <w:noProof/>
-              </w:rPr>
-            </w:pPr>
-            <w:r>
-              <w:rPr>
-                <w:rFonts w:ascii="Consolas" w:hAnsi="Consolas"/>
-                <w:bCs/>
-                <w:noProof/>
-              </w:rPr>
-              <w:t>12</w:t>
-            </w:r>
-          </w:p>
-        </w:tc>
-      </w:tr>
-      <w:tr>
-        <w:tc>
-          <w:tcPr>
-            <w:tcW w:w="769" w:type="dxa"/>
-          </w:tcPr>
-          <w:p>
-            <w:pPr>
-              <w:spacing w:before="40" w:after="40"/>
-              <w:rPr>
-                <w:rFonts w:ascii="Consolas" w:hAnsi="Consolas"/>
-                <w:bCs/>
-                <w:noProof/>
-                <w:lang w:val="bg-BG"/>
-              </w:rPr>
-            </w:pPr>
-            <w:r>
-              <w:rPr>
-                <w:rFonts w:ascii="Consolas" w:hAnsi="Consolas"/>
-                <w:bCs/>
-                <w:noProof/>
-              </w:rPr>
-              <w:t>6</w:t>
-            </w:r>
-          </w:p>
-          <w:p>
-            <w:pPr>
-              <w:spacing w:before="40" w:after="40"/>
-              <w:rPr>
-                <w:rFonts w:ascii="Consolas" w:hAnsi="Consolas"/>
-                <w:bCs/>
-                <w:noProof/>
-              </w:rPr>
-            </w:pPr>
-            <w:r>
-              <w:rPr>
-                <w:rFonts w:ascii="Consolas" w:hAnsi="Consolas"/>
-                <w:bCs/>
-                <w:noProof/>
-              </w:rPr>
-              <w:t>2</w:t>
-            </w:r>
-          </w:p>
-        </w:tc>
-        <w:tc>
-          <w:tcPr>
-            <w:tcW w:w="936" w:type="dxa"/>
-          </w:tcPr>
-          <w:p>
-            <w:pPr>
-              <w:tabs>
-                <w:tab w:val="left" w:pos="1941"/>
-              </w:tabs>
-              <w:spacing w:before="40" w:after="40"/>
-              <w:rPr>
-                <w:rFonts w:ascii="Consolas" w:hAnsi="Consolas"/>
-                <w:bCs/>
-                <w:noProof/>
-              </w:rPr>
-            </w:pPr>
-            <w:r>
-              <w:rPr>
-                <w:rFonts w:ascii="Consolas" w:hAnsi="Consolas"/>
-                <w:bCs/>
-                <w:noProof/>
-              </w:rPr>
-              <w:t>12</w:t>
-            </w:r>
-          </w:p>
-        </w:tc>
-      </w:tr>
-    </w:tbl>
-    <w:p>
-      <w:pPr>
-        <w:pStyle w:val="Heading3"/>
-      </w:pPr>
-      <w:r>
-        <w:t>Насоки</w:t>
-      </w:r>
-    </w:p>
-    <w:p>
-      <w:pPr>
-        <w:pStyle w:val="ListParagraph"/>
-        <w:numPr>
-          <w:ilvl w:val="0"/>
-          <w:numId w:val="11"/>
-        </w:numPr>
-        <w:spacing w:line="240" w:lineRule="auto"/>
-        <w:rPr>
-          <w:noProof/>
-          <w:lang w:val="bg-BG"/>
-        </w:rPr>
-      </w:pPr>
-      <w:r>
-        <w:rPr>
-          <w:noProof/>
-          <w:lang w:val="bg-BG"/>
-        </w:rPr>
-        <w:t>Прочетете входа</w:t>
-      </w:r>
-    </w:p>
-    <w:p>
-      <w:pPr>
-        <w:pStyle w:val="ListParagraph"/>
-        <w:numPr>
-          <w:ilvl w:val="0"/>
-          <w:numId w:val="11"/>
-        </w:numPr>
-        <w:spacing w:line="240" w:lineRule="auto"/>
-        <w:rPr>
-          <w:noProof/>
-          <w:lang w:val="bg-BG"/>
-        </w:rPr>
-      </w:pPr>
-      <w:r>
-        <w:rPr>
-          <w:noProof/>
-          <w:lang w:val="bg-BG"/>
-        </w:rPr>
-        <w:t>Създайте метод, но този път вместо да използвате</w:t>
-      </w:r>
-      <w:r>
-        <w:rPr>
-          <w:noProof/>
-        </w:rPr>
-        <w:t xml:space="preserve"> “</w:t>
-      </w:r>
-      <w:r>
-        <w:rPr>
-          <w:b/>
-          <w:bCs/>
-          <w:noProof/>
-        </w:rPr>
-        <w:t xml:space="preserve">static void” </w:t>
-      </w:r>
-      <w:r>
-        <w:rPr>
-          <w:noProof/>
-          <w:lang w:val="bg-BG"/>
-        </w:rPr>
-        <w:t xml:space="preserve">преди името му, използвайте </w:t>
-      </w:r>
-      <w:r>
-        <w:rPr>
-          <w:b/>
-          <w:bCs/>
-          <w:noProof/>
-        </w:rPr>
-        <w:t>“static double”</w:t>
-      </w:r>
-      <w:r>
-        <w:rPr>
-          <w:b/>
-          <w:bCs/>
-          <w:noProof/>
-          <w:lang w:val="bg-BG"/>
-        </w:rPr>
-        <w:t xml:space="preserve">, </w:t>
-      </w:r>
-      <w:r>
-        <w:rPr>
-          <w:noProof/>
-          <w:lang w:val="bg-BG"/>
-        </w:rPr>
-        <w:t xml:space="preserve">за да </w:t>
-      </w:r>
-      <w:r>
-        <w:rPr>
-          <w:b/>
-          <w:bCs/>
-          <w:noProof/>
-          <w:lang w:val="bg-BG"/>
-        </w:rPr>
-        <w:t>върнете</w:t>
-      </w:r>
-      <w:r>
-        <w:rPr>
-          <w:noProof/>
-          <w:lang w:val="bg-BG"/>
-        </w:rPr>
-        <w:t xml:space="preserve"> стойност от тип </w:t>
-      </w:r>
-      <w:r>
-        <w:rPr>
-          <w:b/>
-          <w:bCs/>
-          <w:noProof/>
-        </w:rPr>
-        <w:t>double:</w:t>
-      </w:r>
-    </w:p>
-    <w:p>
-      <w:pPr>
-        <w:spacing w:line="240" w:lineRule="auto"/>
-        <w:ind w:left="360"/>
-        <w:rPr>
-          <w:noProof/>
-          <w:lang w:val="bg-BG"/>
-        </w:rPr>
-      </w:pPr>
-      <w:r>
-        <w:rPr>
-          <w:noProof/>
-          <w:lang w:eastAsia="bg-BG"/>
-        </w:rPr>
-        <w:drawing>
-          <wp:inline distT="0" distB="0" distL="0" distR="0" wp14:anchorId="72535327" wp14:editId="01A9FA21">
-            <wp:extent cx="4751841" cy="814388"/>
-            <wp:effectExtent l="19050" t="19050" r="10795" b="24130"/>
-            <wp:docPr id="15" name="Picture 15" descr="A picture containing text&#10;&#10;Description automatically generated"/>
-            <wp:cNvGraphicFramePr>
-              <a:graphicFrameLocks xmlns:a="http://schemas.openxmlformats.org/drawingml/2006/main" noChangeAspect="1"/>
-            </wp:cNvGraphicFramePr>
-            <a:graphic xmlns:a="http://schemas.openxmlformats.org/drawingml/2006/main">
-              <a:graphicData uri="http://schemas.openxmlformats.org/drawingml/2006/picture">
-                <pic:pic xmlns:pic="http://schemas.openxmlformats.org/drawingml/2006/picture">
-                  <pic:nvPicPr>
-                    <pic:cNvPr id="15" name="Picture 15" descr="A picture containing text&#10;&#10;Description automatically generated"/>
+                    <pic:cNvPr id="29" name="Picture 29" descr="Graphical user interface, application&#10;&#10;Description automatically generated"/>
                     <pic:cNvPicPr/>
                   </pic:nvPicPr>
                   <pic:blipFill>
-                    <a:blip r:embed="rId13">
-                      <a:extLst>
-                        <a:ext uri="{28A0092B-C50C-407E-A947-70E740481C1C}">
-                          <a14:useLocalDpi xmlns:a14="http://schemas.microsoft.com/office/drawing/2010/main" val="0"/>
-                        </a:ext>
-                      </a:extLst>
-                    </a:blip>
+                    <a:blip r:embed="rId11"/>
                     <a:stretch>
                       <a:fillRect/>
                     </a:stretch>
@@ -2056,14 +1110,16 @@
                   <pic:spPr>
                     <a:xfrm>
                       <a:off x="0" y="0"/>
-                      <a:ext cx="4796729" cy="822081"/>
+                      <a:ext cx="3801600" cy="964800"/>
                     </a:xfrm>
                     <a:prstGeom prst="rect">
                       <a:avLst/>
                     </a:prstGeom>
                     <a:ln>
                       <a:solidFill>
-                        <a:schemeClr val="tx1"/>
+                        <a:schemeClr val="bg1">
+                          <a:lumMod val="75000"/>
+                        </a:schemeClr>
                       </a:solidFill>
                     </a:ln>
                   </pic:spPr>
@@ -2077,58 +1133,53 @@
     <w:p>
       <w:pPr>
         <w:pStyle w:val="ListParagraph"/>
+        <w:spacing w:line="240" w:lineRule="auto"/>
+        <w:rPr>
+          <w:noProof/>
+          <w:lang w:val="bg-BG"/>
+        </w:rPr>
+      </w:pPr>
+    </w:p>
+    <w:p>
+      <w:pPr>
+        <w:pStyle w:val="ListParagraph"/>
         <w:numPr>
           <w:ilvl w:val="0"/>
-          <w:numId w:val="11"/>
+          <w:numId w:val="14"/>
         </w:numPr>
-        <w:spacing w:after="0" w:line="240" w:lineRule="auto"/>
-        <w:ind w:left="714" w:hanging="357"/>
-        <w:rPr>
-          <w:noProof/>
-          <w:lang w:val="bg-BG"/>
-        </w:rPr>
-      </w:pPr>
+        <w:spacing w:line="240" w:lineRule="auto"/>
+        <w:rPr>
+          <w:noProof/>
+          <w:lang w:val="bg-BG"/>
+        </w:rPr>
+      </w:pPr>
+      <w:r>
+        <w:rPr>
+          <w:noProof/>
+          <w:lang w:val="bg-BG"/>
+        </w:rPr>
+        <w:t>Създайте метода</w:t>
+      </w:r>
+      <w:r>
+        <w:rPr>
+          <w:noProof/>
+        </w:rPr>
+        <w:t xml:space="preserve"> </w:t>
+      </w:r>
       <w:r>
         <w:rPr>
           <w:b/>
           <w:bCs/>
           <w:noProof/>
-          <w:lang w:val="bg-BG"/>
-        </w:rPr>
-        <w:t xml:space="preserve">Извикайте </w:t>
-      </w:r>
-      <w:r>
-        <w:rPr>
-          <w:noProof/>
-          <w:lang w:val="bg-BG"/>
-        </w:rPr>
-        <w:t>метода</w:t>
-      </w:r>
-      <w:r>
-        <w:rPr>
-          <w:noProof/>
-        </w:rPr>
-        <w:t xml:space="preserve"> GetRectangleArea</w:t>
-      </w:r>
-      <w:r>
-        <w:rPr>
-          <w:noProof/>
-          <w:lang w:val="bg-BG"/>
-        </w:rPr>
-        <w:t xml:space="preserve"> в </w:t>
-      </w:r>
-      <w:r>
-        <w:rPr>
-          <w:noProof/>
-        </w:rPr>
-        <w:t xml:space="preserve">Main </w:t>
-      </w:r>
-      <w:r>
-        <w:rPr>
-          <w:noProof/>
-          <w:lang w:val="bg-BG"/>
-        </w:rPr>
-        <w:t xml:space="preserve">и </w:t>
+        </w:rPr>
+        <w:t>PrintInWords</w:t>
+      </w:r>
+      <w:r>
+        <w:rPr>
+          <w:noProof/>
+          <w:lang w:val="bg-BG"/>
+        </w:rPr>
+        <w:t xml:space="preserve"> и добавете </w:t>
       </w:r>
       <w:r>
         <w:rPr>
@@ -2137,39 +1188,42 @@
           <w:noProof/>
           <w:lang w:val="bg-BG"/>
         </w:rPr>
-        <w:t>запазете върнатата стойност в нова променлива:</w:t>
+        <w:t>условни конструкции</w:t>
+      </w:r>
+      <w:r>
+        <w:rPr>
+          <w:noProof/>
+          <w:lang w:val="bg-BG"/>
+        </w:rPr>
+        <w:t xml:space="preserve"> за вс</w:t>
+      </w:r>
+      <w:r>
+        <w:rPr>
+          <w:noProof/>
+          <w:lang w:val="bg-BG"/>
+        </w:rPr>
+        <w:t>яка оценка</w:t>
       </w:r>
     </w:p>
     <w:p>
       <w:pPr>
         <w:pStyle w:val="ListParagraph"/>
-        <w:spacing w:after="0" w:line="240" w:lineRule="auto"/>
-        <w:ind w:left="714"/>
-        <w:rPr>
-          <w:noProof/>
-          <w:lang w:val="bg-BG"/>
-        </w:rPr>
-      </w:pPr>
-    </w:p>
-    <w:p>
-      <w:pPr>
-        <w:spacing w:after="0" w:line="240" w:lineRule="auto"/>
-        <w:ind w:left="357"/>
-        <w:rPr>
-          <w:noProof/>
-          <w:lang w:val="bg-BG"/>
-        </w:rPr>
-      </w:pPr>
-      <w:r>
-        <w:rPr>
-          <w:noProof/>
-          <w:lang w:eastAsia="bg-BG"/>
+        <w:spacing w:line="240" w:lineRule="auto"/>
+        <w:rPr>
+          <w:noProof/>
+          <w:lang w:val="bg-BG"/>
+        </w:rPr>
+      </w:pPr>
+      <w:r>
+        <w:rPr>
+          <w:noProof/>
+          <w:lang w:val="bg-BG"/>
         </w:rPr>
         <w:drawing>
-          <wp:inline distT="0" distB="0" distL="0" distR="0" wp14:anchorId="70ED7A4F" wp14:editId="617A1CFD">
-            <wp:extent cx="3967163" cy="776840"/>
-            <wp:effectExtent l="19050" t="19050" r="14605" b="23495"/>
-            <wp:docPr id="18" name="Picture 18" descr="Text&#10;&#10;Description automatically generated"/>
+          <wp:inline distT="0" distB="0" distL="0" distR="0" wp14:anchorId="46458CB0" wp14:editId="714858B9">
+            <wp:extent cx="3726000" cy="1432800"/>
+            <wp:effectExtent l="12700" t="12700" r="8255" b="15240"/>
+            <wp:docPr id="30" name="Picture 30" descr="Graphical user interface, text, application&#10;&#10;Description automatically generated"/>
             <wp:cNvGraphicFramePr>
               <a:graphicFrameLocks xmlns:a="http://schemas.openxmlformats.org/drawingml/2006/main" noChangeAspect="1"/>
             </wp:cNvGraphicFramePr>
@@ -2177,17 +1231,11 @@
               <a:graphicData uri="http://schemas.openxmlformats.org/drawingml/2006/picture">
                 <pic:pic xmlns:pic="http://schemas.openxmlformats.org/drawingml/2006/picture">
                   <pic:nvPicPr>
-                    <pic:cNvPr id="18" name="Picture 18" descr="Text&#10;&#10;Description automatically generated"/>
+                    <pic:cNvPr id="30" name="Picture 30" descr="Graphical user interface, text, application&#10;&#10;Description automatically generated"/>
                     <pic:cNvPicPr/>
                   </pic:nvPicPr>
                   <pic:blipFill>
-                    <a:blip r:embed="rId14">
-                      <a:extLst>
-                        <a:ext uri="{28A0092B-C50C-407E-A947-70E740481C1C}">
-                          <a14:useLocalDpi xmlns:a14="http://schemas.microsoft.com/office/drawing/2010/main" val="0"/>
-                        </a:ext>
-                      </a:extLst>
-                    </a:blip>
+                    <a:blip r:embed="rId12"/>
                     <a:stretch>
                       <a:fillRect/>
                     </a:stretch>
@@ -2195,14 +1243,16 @@
                   <pic:spPr>
                     <a:xfrm>
                       <a:off x="0" y="0"/>
-                      <a:ext cx="4085901" cy="800091"/>
+                      <a:ext cx="3726000" cy="1432800"/>
                     </a:xfrm>
                     <a:prstGeom prst="rect">
                       <a:avLst/>
                     </a:prstGeom>
                     <a:ln>
                       <a:solidFill>
-                        <a:schemeClr val="tx1"/>
+                        <a:schemeClr val="bg1">
+                          <a:lumMod val="75000"/>
+                        </a:schemeClr>
                       </a:solidFill>
                     </a:ln>
                   </pic:spPr>
@@ -2222,6 +1272,1451 @@
         </w:rPr>
       </w:pPr>
       <w:r>
+        <w:rPr>
+          <w:noProof/>
+          <w:lang w:val="bg-BG"/>
+        </w:rPr>
+        <w:t>Знак на цели числа</w:t>
+      </w:r>
+    </w:p>
+    <w:p>
+      <w:pPr>
+        <w:rPr>
+          <w:lang w:val="bg-BG"/>
+        </w:rPr>
+      </w:pPr>
+      <w:r>
+        <w:rPr>
+          <w:lang w:val="bg-BG"/>
+        </w:rPr>
+        <w:t xml:space="preserve">Създайте метод, който чете </w:t>
+      </w:r>
+      <w:r>
+        <w:rPr>
+          <w:b/>
+          <w:bCs/>
+          <w:lang w:val="bg-BG"/>
+        </w:rPr>
+        <w:t>цяло число</w:t>
+      </w:r>
+      <w:r>
+        <w:rPr>
+          <w:lang w:val="bg-BG"/>
+        </w:rPr>
+        <w:t xml:space="preserve"> </w:t>
+      </w:r>
+      <w:r>
+        <w:rPr>
+          <w:b/>
+          <w:bCs/>
+        </w:rPr>
+        <w:t xml:space="preserve">n </w:t>
+      </w:r>
+      <w:r>
+        <w:rPr>
+          <w:lang w:val="bg-BG"/>
+        </w:rPr>
+        <w:t xml:space="preserve">и отпечатва </w:t>
+      </w:r>
+      <w:r>
+        <w:rPr>
+          <w:lang w:val="bg-BG"/>
+        </w:rPr>
+        <w:t xml:space="preserve">дали числото е </w:t>
+      </w:r>
+      <w:r>
+        <w:rPr>
+          <w:b/>
+          <w:bCs/>
+          <w:lang w:val="bg-BG"/>
+        </w:rPr>
+        <w:t>положително</w:t>
+      </w:r>
+      <w:r>
+        <w:rPr>
+          <w:lang w:val="bg-BG"/>
+        </w:rPr>
+        <w:t xml:space="preserve">, </w:t>
+      </w:r>
+      <w:r>
+        <w:rPr>
+          <w:b/>
+          <w:bCs/>
+          <w:lang w:val="bg-BG"/>
+        </w:rPr>
+        <w:t>отрицателно</w:t>
+      </w:r>
+      <w:r>
+        <w:rPr>
+          <w:lang w:val="bg-BG"/>
+        </w:rPr>
+        <w:t xml:space="preserve"> или </w:t>
+      </w:r>
+      <w:r>
+        <w:rPr>
+          <w:b/>
+          <w:bCs/>
+          <w:lang w:val="bg-BG"/>
+        </w:rPr>
+        <w:t>равно на 0</w:t>
+      </w:r>
+    </w:p>
+    <w:p>
+      <w:pPr>
+        <w:pStyle w:val="Heading3"/>
+      </w:pPr>
+      <w:r>
+        <w:t>Примери</w:t>
+      </w:r>
+    </w:p>
+    <w:tbl>
+      <w:tblPr>
+        <w:tblStyle w:val="TableGrid"/>
+        <w:tblW w:w="0" w:type="auto"/>
+        <w:tblCellMar>
+          <w:top w:w="85" w:type="dxa"/>
+          <w:left w:w="142" w:type="dxa"/>
+          <w:bottom w:w="85" w:type="dxa"/>
+          <w:right w:w="142" w:type="dxa"/>
+        </w:tblCellMar>
+        <w:tblLook w:val="04A0" w:firstRow="1" w:lastRow="0" w:firstColumn="1" w:lastColumn="0" w:noHBand="0" w:noVBand="1"/>
+      </w:tblPr>
+      <w:tblGrid>
+        <w:gridCol w:w="870"/>
+        <w:gridCol w:w="3882"/>
+      </w:tblGrid>
+      <w:tr>
+        <w:trPr>
+          <w:trHeight w:val="286"/>
+        </w:trPr>
+        <w:tc>
+          <w:tcPr>
+            <w:tcW w:w="870" w:type="dxa"/>
+            <w:shd w:val="clear" w:color="auto" w:fill="D9D9D9" w:themeFill="background1" w:themeFillShade="D9"/>
+          </w:tcPr>
+          <w:p>
+            <w:pPr>
+              <w:spacing w:before="40" w:after="40"/>
+              <w:jc w:val="center"/>
+              <w:rPr>
+                <w:b/>
+                <w:noProof/>
+                <w:lang w:val="bg-BG"/>
+              </w:rPr>
+            </w:pPr>
+            <w:r>
+              <w:rPr>
+                <w:b/>
+                <w:noProof/>
+                <w:lang w:val="bg-BG"/>
+              </w:rPr>
+              <w:t>Вход</w:t>
+            </w:r>
+          </w:p>
+        </w:tc>
+        <w:tc>
+          <w:tcPr>
+            <w:tcW w:w="3882" w:type="dxa"/>
+            <w:shd w:val="clear" w:color="auto" w:fill="D9D9D9" w:themeFill="background1" w:themeFillShade="D9"/>
+          </w:tcPr>
+          <w:p>
+            <w:pPr>
+              <w:spacing w:before="40" w:after="40"/>
+              <w:jc w:val="center"/>
+              <w:rPr>
+                <w:b/>
+                <w:noProof/>
+                <w:lang w:val="bg-BG"/>
+              </w:rPr>
+            </w:pPr>
+            <w:r>
+              <w:rPr>
+                <w:b/>
+                <w:noProof/>
+                <w:lang w:val="bg-BG"/>
+              </w:rPr>
+              <w:t>Изход</w:t>
+            </w:r>
+          </w:p>
+        </w:tc>
+      </w:tr>
+      <w:tr>
+        <w:trPr>
+          <w:trHeight w:val="264"/>
+        </w:trPr>
+        <w:tc>
+          <w:tcPr>
+            <w:tcW w:w="870" w:type="dxa"/>
+          </w:tcPr>
+          <w:p>
+            <w:pPr>
+              <w:spacing w:before="40" w:after="40"/>
+              <w:rPr>
+                <w:rFonts w:ascii="Consolas" w:hAnsi="Consolas"/>
+                <w:noProof/>
+              </w:rPr>
+            </w:pPr>
+            <w:r>
+              <w:rPr>
+                <w:rFonts w:ascii="Consolas" w:hAnsi="Consolas"/>
+                <w:noProof/>
+              </w:rPr>
+              <w:t>2</w:t>
+            </w:r>
+          </w:p>
+        </w:tc>
+        <w:tc>
+          <w:tcPr>
+            <w:tcW w:w="3882" w:type="dxa"/>
+          </w:tcPr>
+          <w:p>
+            <w:pPr>
+              <w:spacing w:before="40" w:after="40"/>
+              <w:rPr>
+                <w:rFonts w:ascii="Consolas" w:hAnsi="Consolas"/>
+                <w:noProof/>
+              </w:rPr>
+            </w:pPr>
+            <w:r>
+              <w:rPr>
+                <w:rFonts w:ascii="Consolas" w:hAnsi="Consolas"/>
+                <w:noProof/>
+              </w:rPr>
+              <w:t>The number 2 is positive.</w:t>
+            </w:r>
+          </w:p>
+        </w:tc>
+      </w:tr>
+      <w:tr>
+        <w:trPr>
+          <w:trHeight w:val="324"/>
+        </w:trPr>
+        <w:tc>
+          <w:tcPr>
+            <w:tcW w:w="870" w:type="dxa"/>
+          </w:tcPr>
+          <w:p>
+            <w:pPr>
+              <w:spacing w:before="40" w:after="40"/>
+              <w:rPr>
+                <w:rFonts w:ascii="Consolas" w:hAnsi="Consolas"/>
+                <w:noProof/>
+              </w:rPr>
+            </w:pPr>
+            <w:r>
+              <w:rPr>
+                <w:rFonts w:ascii="Consolas" w:hAnsi="Consolas"/>
+                <w:noProof/>
+              </w:rPr>
+              <w:t>-5</w:t>
+            </w:r>
+          </w:p>
+        </w:tc>
+        <w:tc>
+          <w:tcPr>
+            <w:tcW w:w="3882" w:type="dxa"/>
+          </w:tcPr>
+          <w:p>
+            <w:pPr>
+              <w:spacing w:before="40" w:after="40"/>
+              <w:rPr>
+                <w:rFonts w:ascii="Consolas" w:hAnsi="Consolas"/>
+                <w:noProof/>
+              </w:rPr>
+            </w:pPr>
+            <w:r>
+              <w:rPr>
+                <w:rFonts w:ascii="Consolas" w:hAnsi="Consolas"/>
+                <w:noProof/>
+              </w:rPr>
+              <w:t>The number -5 is negative.</w:t>
+            </w:r>
+          </w:p>
+        </w:tc>
+      </w:tr>
+      <w:tr>
+        <w:trPr>
+          <w:trHeight w:val="264"/>
+        </w:trPr>
+        <w:tc>
+          <w:tcPr>
+            <w:tcW w:w="870" w:type="dxa"/>
+          </w:tcPr>
+          <w:p>
+            <w:pPr>
+              <w:spacing w:before="40" w:after="40"/>
+              <w:rPr>
+                <w:rFonts w:ascii="Consolas" w:hAnsi="Consolas"/>
+                <w:noProof/>
+              </w:rPr>
+            </w:pPr>
+            <w:r>
+              <w:rPr>
+                <w:rFonts w:ascii="Consolas" w:hAnsi="Consolas"/>
+                <w:noProof/>
+              </w:rPr>
+              <w:t>0</w:t>
+            </w:r>
+          </w:p>
+        </w:tc>
+        <w:tc>
+          <w:tcPr>
+            <w:tcW w:w="3882" w:type="dxa"/>
+          </w:tcPr>
+          <w:p>
+            <w:pPr>
+              <w:spacing w:before="40" w:after="40"/>
+              <w:rPr>
+                <w:rFonts w:ascii="Consolas" w:hAnsi="Consolas"/>
+                <w:noProof/>
+              </w:rPr>
+            </w:pPr>
+            <w:r>
+              <w:rPr>
+                <w:rFonts w:ascii="Consolas" w:hAnsi="Consolas"/>
+                <w:noProof/>
+              </w:rPr>
+              <w:t>The number 0 is zero.</w:t>
+            </w:r>
+          </w:p>
+        </w:tc>
+      </w:tr>
+    </w:tbl>
+    <w:p>
+      <w:pPr>
+        <w:pStyle w:val="Heading3"/>
+      </w:pPr>
+      <w:r>
+        <w:t>Насоки</w:t>
+      </w:r>
+    </w:p>
+    <w:p>
+      <w:pPr>
+        <w:pStyle w:val="ListParagraph"/>
+        <w:numPr>
+          <w:ilvl w:val="0"/>
+          <w:numId w:val="18"/>
+        </w:numPr>
+        <w:rPr>
+          <w:lang w:val="bg-BG"/>
+        </w:rPr>
+      </w:pPr>
+      <w:r>
+        <w:rPr>
+          <w:lang w:val="bg-BG"/>
+        </w:rPr>
+        <w:t xml:space="preserve">Прочетете </w:t>
+      </w:r>
+      <w:r>
+        <w:rPr>
+          <w:lang w:val="bg-BG"/>
+        </w:rPr>
+        <w:t xml:space="preserve">от конзолата числото </w:t>
+      </w:r>
+      <w:r>
+        <w:rPr>
+          <w:b/>
+          <w:bCs/>
+        </w:rPr>
+        <w:t>n</w:t>
+      </w:r>
+      <w:r>
+        <w:t xml:space="preserve"> </w:t>
+      </w:r>
+      <w:r>
+        <w:rPr>
+          <w:lang w:val="bg-BG"/>
+        </w:rPr>
+        <w:t>и г</w:t>
+      </w:r>
+      <w:r>
+        <w:rPr>
+          <w:lang w:val="bg-BG"/>
+        </w:rPr>
+        <w:t>о</w:t>
+      </w:r>
+      <w:r>
+        <w:rPr>
+          <w:lang w:val="bg-BG"/>
+        </w:rPr>
+        <w:t xml:space="preserve"> подайте на метода </w:t>
+      </w:r>
+      <w:r>
+        <w:rPr>
+          <w:rFonts w:ascii="Consolas" w:hAnsi="Consolas" w:cs="Consolas"/>
+          <w:b/>
+          <w:bCs/>
+        </w:rPr>
+        <w:t>PrintSign</w:t>
+      </w:r>
+    </w:p>
+    <w:p>
+      <w:pPr>
+        <w:pStyle w:val="ListParagraph"/>
+        <w:rPr>
+          <w:lang w:val="bg-BG"/>
+        </w:rPr>
+      </w:pPr>
+      <w:r>
+        <w:rPr>
+          <w:lang w:val="bg-BG"/>
+        </w:rPr>
+        <w:drawing>
+          <wp:inline distT="0" distB="0" distL="0" distR="0" wp14:anchorId="1B64E71D" wp14:editId="328BB5D2">
+            <wp:extent cx="3218400" cy="964800"/>
+            <wp:effectExtent l="12700" t="12700" r="7620" b="13335"/>
+            <wp:docPr id="31" name="Picture 31" descr="Graphical user interface&#10;&#10;Description automatically generated with medium confidence"/>
+            <wp:cNvGraphicFramePr>
+              <a:graphicFrameLocks xmlns:a="http://schemas.openxmlformats.org/drawingml/2006/main" noChangeAspect="1"/>
+            </wp:cNvGraphicFramePr>
+            <a:graphic xmlns:a="http://schemas.openxmlformats.org/drawingml/2006/main">
+              <a:graphicData uri="http://schemas.openxmlformats.org/drawingml/2006/picture">
+                <pic:pic xmlns:pic="http://schemas.openxmlformats.org/drawingml/2006/picture">
+                  <pic:nvPicPr>
+                    <pic:cNvPr id="31" name="Picture 31" descr="Graphical user interface&#10;&#10;Description automatically generated with medium confidence"/>
+                    <pic:cNvPicPr/>
+                  </pic:nvPicPr>
+                  <pic:blipFill>
+                    <a:blip r:embed="rId13"/>
+                    <a:stretch>
+                      <a:fillRect/>
+                    </a:stretch>
+                  </pic:blipFill>
+                  <pic:spPr>
+                    <a:xfrm>
+                      <a:off x="0" y="0"/>
+                      <a:ext cx="3218400" cy="964800"/>
+                    </a:xfrm>
+                    <a:prstGeom prst="rect">
+                      <a:avLst/>
+                    </a:prstGeom>
+                    <a:ln>
+                      <a:solidFill>
+                        <a:schemeClr val="bg1">
+                          <a:lumMod val="75000"/>
+                        </a:schemeClr>
+                      </a:solidFill>
+                    </a:ln>
+                  </pic:spPr>
+                </pic:pic>
+              </a:graphicData>
+            </a:graphic>
+          </wp:inline>
+        </w:drawing>
+      </w:r>
+    </w:p>
+    <w:p>
+      <w:pPr>
+        <w:pStyle w:val="ListParagraph"/>
+        <w:numPr>
+          <w:ilvl w:val="0"/>
+          <w:numId w:val="18"/>
+        </w:numPr>
+        <w:rPr>
+          <w:lang w:val="bg-BG"/>
+        </w:rPr>
+      </w:pPr>
+      <w:r>
+        <w:rPr>
+          <w:lang w:val="bg-BG"/>
+        </w:rPr>
+        <w:lastRenderedPageBreak/>
+        <w:t>Създайте метод</w:t>
+      </w:r>
+      <w:r>
+        <w:rPr>
+          <w:lang w:val="bg-BG"/>
+        </w:rPr>
+        <w:t xml:space="preserve">а </w:t>
+      </w:r>
+      <w:r>
+        <w:rPr>
+          <w:rFonts w:ascii="Consolas" w:hAnsi="Consolas" w:cs="Consolas"/>
+          <w:b/>
+          <w:bCs/>
+        </w:rPr>
+        <w:t>PrintSign</w:t>
+      </w:r>
+      <w:r>
+        <w:rPr>
+          <w:lang w:val="bg-BG"/>
+        </w:rPr>
+        <w:t xml:space="preserve">, който да </w:t>
+      </w:r>
+      <w:r>
+        <w:rPr>
+          <w:lang w:val="bg-BG"/>
+        </w:rPr>
+        <w:t>отпечатва</w:t>
+      </w:r>
+      <w:r>
+        <w:rPr>
+          <w:lang w:val="bg-BG"/>
+        </w:rPr>
+        <w:t xml:space="preserve"> дали числото е </w:t>
+      </w:r>
+      <w:r>
+        <w:rPr>
+          <w:b/>
+          <w:bCs/>
+          <w:lang w:val="bg-BG"/>
+        </w:rPr>
+        <w:t>положително</w:t>
+      </w:r>
+      <w:r>
+        <w:rPr>
+          <w:lang w:val="bg-BG"/>
+        </w:rPr>
+        <w:t xml:space="preserve">, </w:t>
+      </w:r>
+      <w:r>
+        <w:rPr>
+          <w:b/>
+          <w:bCs/>
+          <w:lang w:val="bg-BG"/>
+        </w:rPr>
+        <w:t>отрицателно</w:t>
+      </w:r>
+      <w:r>
+        <w:rPr>
+          <w:lang w:val="bg-BG"/>
+        </w:rPr>
+        <w:t xml:space="preserve"> или равно на </w:t>
+      </w:r>
+      <w:r>
+        <w:rPr>
+          <w:b/>
+          <w:bCs/>
+          <w:lang w:val="bg-BG"/>
+        </w:rPr>
+        <w:t>0</w:t>
+      </w:r>
+    </w:p>
+    <w:p>
+      <w:pPr>
+        <w:pStyle w:val="ListParagraph"/>
+        <w:rPr>
+          <w:lang w:val="bg-BG"/>
+        </w:rPr>
+      </w:pPr>
+      <w:r>
+        <w:rPr>
+          <w:lang w:val="bg-BG"/>
+        </w:rPr>
+        <w:drawing>
+          <wp:inline distT="0" distB="0" distL="0" distR="0" wp14:anchorId="585C9430" wp14:editId="3BD963FA">
+            <wp:extent cx="4305600" cy="1432800"/>
+            <wp:effectExtent l="12700" t="12700" r="12700" b="15240"/>
+            <wp:docPr id="32" name="Picture 32" descr="Graphical user interface, text, application&#10;&#10;Description automatically generated"/>
+            <wp:cNvGraphicFramePr>
+              <a:graphicFrameLocks xmlns:a="http://schemas.openxmlformats.org/drawingml/2006/main" noChangeAspect="1"/>
+            </wp:cNvGraphicFramePr>
+            <a:graphic xmlns:a="http://schemas.openxmlformats.org/drawingml/2006/main">
+              <a:graphicData uri="http://schemas.openxmlformats.org/drawingml/2006/picture">
+                <pic:pic xmlns:pic="http://schemas.openxmlformats.org/drawingml/2006/picture">
+                  <pic:nvPicPr>
+                    <pic:cNvPr id="32" name="Picture 32" descr="Graphical user interface, text, application&#10;&#10;Description automatically generated"/>
+                    <pic:cNvPicPr/>
+                  </pic:nvPicPr>
+                  <pic:blipFill>
+                    <a:blip r:embed="rId14"/>
+                    <a:stretch>
+                      <a:fillRect/>
+                    </a:stretch>
+                  </pic:blipFill>
+                  <pic:spPr>
+                    <a:xfrm>
+                      <a:off x="0" y="0"/>
+                      <a:ext cx="4305600" cy="1432800"/>
+                    </a:xfrm>
+                    <a:prstGeom prst="rect">
+                      <a:avLst/>
+                    </a:prstGeom>
+                    <a:ln>
+                      <a:solidFill>
+                        <a:schemeClr val="bg1">
+                          <a:lumMod val="75000"/>
+                        </a:schemeClr>
+                      </a:solidFill>
+                    </a:ln>
+                  </pic:spPr>
+                </pic:pic>
+              </a:graphicData>
+            </a:graphic>
+          </wp:inline>
+        </w:drawing>
+      </w:r>
+    </w:p>
+    <w:p>
+      <w:pPr>
+        <w:pStyle w:val="Heading2"/>
+        <w:rPr>
+          <w:noProof/>
+          <w:lang w:val="bg-BG"/>
+        </w:rPr>
+      </w:pPr>
+      <w:r>
+        <w:rPr>
+          <w:noProof/>
+          <w:lang w:val="bg-BG"/>
+        </w:rPr>
+        <w:t>Лице</w:t>
+      </w:r>
+      <w:r>
+        <w:rPr>
+          <w:noProof/>
+          <w:lang w:val="bg-BG"/>
+        </w:rPr>
+        <w:t xml:space="preserve"> на правоъгълник</w:t>
+      </w:r>
+    </w:p>
+    <w:p>
+      <w:r>
+        <w:rPr>
+          <w:lang w:val="bg-BG"/>
+        </w:rPr>
+        <w:t xml:space="preserve">Създайте метод, който изчислява и </w:t>
+      </w:r>
+      <w:r>
+        <w:rPr>
+          <w:b/>
+          <w:bCs/>
+          <w:lang w:val="bg-BG"/>
+        </w:rPr>
+        <w:t xml:space="preserve">връща </w:t>
+      </w:r>
+      <w:r>
+        <w:rPr>
+          <w:b/>
+          <w:bCs/>
+          <w:lang w:val="bg-BG"/>
+        </w:rPr>
+        <w:t>лицето на правоъгълник</w:t>
+      </w:r>
+      <w:r>
+        <w:rPr>
+          <w:lang w:val="bg-BG"/>
+        </w:rPr>
+        <w:t xml:space="preserve"> при зададен</w:t>
+      </w:r>
+      <w:r>
+        <w:rPr>
+          <w:lang w:val="bg-BG"/>
+        </w:rPr>
+        <w:t xml:space="preserve">и </w:t>
+      </w:r>
+      <w:r>
+        <w:rPr>
+          <w:b/>
+          <w:bCs/>
+          <w:lang w:val="bg-BG"/>
+        </w:rPr>
+        <w:t>дължина</w:t>
+      </w:r>
+      <w:r>
+        <w:rPr>
+          <w:lang w:val="bg-BG"/>
+        </w:rPr>
+        <w:t xml:space="preserve"> и </w:t>
+      </w:r>
+      <w:r>
+        <w:rPr>
+          <w:b/>
+          <w:bCs/>
+          <w:lang w:val="bg-BG"/>
+        </w:rPr>
+        <w:t>ширина</w:t>
+      </w:r>
+      <w:r>
+        <w:t>.</w:t>
+      </w:r>
+    </w:p>
+    <w:p>
+      <w:pPr>
+        <w:pStyle w:val="Heading3"/>
+      </w:pPr>
+      <w:r>
+        <w:t>Пример</w:t>
+      </w:r>
+      <w:r>
+        <w:t>и</w:t>
+      </w:r>
+    </w:p>
+    <w:tbl>
+      <w:tblPr>
+        <w:tblStyle w:val="TableGrid"/>
+        <w:tblW w:w="1984" w:type="dxa"/>
+        <w:tblInd w:w="23" w:type="dxa"/>
+        <w:tblCellMar>
+          <w:top w:w="85" w:type="dxa"/>
+          <w:left w:w="142" w:type="dxa"/>
+          <w:bottom w:w="85" w:type="dxa"/>
+          <w:right w:w="142" w:type="dxa"/>
+        </w:tblCellMar>
+        <w:tblLook w:val="04A0" w:firstRow="1" w:lastRow="0" w:firstColumn="1" w:lastColumn="0" w:noHBand="0" w:noVBand="1"/>
+      </w:tblPr>
+      <w:tblGrid>
+        <w:gridCol w:w="895"/>
+        <w:gridCol w:w="1089"/>
+      </w:tblGrid>
+      <w:tr>
+        <w:trPr>
+          <w:trHeight w:val="18"/>
+        </w:trPr>
+        <w:tc>
+          <w:tcPr>
+            <w:tcW w:w="895" w:type="dxa"/>
+            <w:shd w:val="clear" w:color="auto" w:fill="D9D9D9" w:themeFill="background1" w:themeFillShade="D9"/>
+          </w:tcPr>
+          <w:p>
+            <w:pPr>
+              <w:spacing w:before="40" w:after="40"/>
+              <w:jc w:val="center"/>
+              <w:rPr>
+                <w:b/>
+                <w:noProof/>
+                <w:lang w:val="bg-BG"/>
+              </w:rPr>
+            </w:pPr>
+            <w:r>
+              <w:rPr>
+                <w:b/>
+                <w:noProof/>
+                <w:lang w:val="bg-BG"/>
+              </w:rPr>
+              <w:t>Вход</w:t>
+            </w:r>
+          </w:p>
+        </w:tc>
+        <w:tc>
+          <w:tcPr>
+            <w:tcW w:w="1089" w:type="dxa"/>
+            <w:shd w:val="clear" w:color="auto" w:fill="D9D9D9" w:themeFill="background1" w:themeFillShade="D9"/>
+          </w:tcPr>
+          <w:p>
+            <w:pPr>
+              <w:spacing w:before="40" w:after="40"/>
+              <w:jc w:val="center"/>
+              <w:rPr>
+                <w:b/>
+                <w:noProof/>
+                <w:lang w:val="bg-BG"/>
+              </w:rPr>
+            </w:pPr>
+            <w:r>
+              <w:rPr>
+                <w:b/>
+                <w:noProof/>
+                <w:lang w:val="bg-BG"/>
+              </w:rPr>
+              <w:t>Изход</w:t>
+            </w:r>
+          </w:p>
+        </w:tc>
+      </w:tr>
+      <w:tr>
+        <w:trPr>
+          <w:trHeight w:val="640"/>
+        </w:trPr>
+        <w:tc>
+          <w:tcPr>
+            <w:tcW w:w="895" w:type="dxa"/>
+          </w:tcPr>
+          <w:p>
+            <w:pPr>
+              <w:spacing w:before="40" w:after="40"/>
+              <w:rPr>
+                <w:rFonts w:ascii="Consolas" w:hAnsi="Consolas"/>
+                <w:bCs/>
+                <w:noProof/>
+                <w:lang w:val="bg-BG"/>
+              </w:rPr>
+            </w:pPr>
+            <w:r>
+              <w:rPr>
+                <w:rFonts w:ascii="Consolas" w:hAnsi="Consolas"/>
+                <w:bCs/>
+                <w:noProof/>
+              </w:rPr>
+              <w:t>3</w:t>
+            </w:r>
+          </w:p>
+          <w:p>
+            <w:pPr>
+              <w:spacing w:before="40" w:after="40"/>
+              <w:rPr>
+                <w:rFonts w:ascii="Consolas" w:hAnsi="Consolas"/>
+                <w:noProof/>
+              </w:rPr>
+            </w:pPr>
+            <w:r>
+              <w:rPr>
+                <w:rFonts w:ascii="Consolas" w:hAnsi="Consolas"/>
+                <w:bCs/>
+                <w:noProof/>
+              </w:rPr>
+              <w:t>4</w:t>
+            </w:r>
+          </w:p>
+        </w:tc>
+        <w:tc>
+          <w:tcPr>
+            <w:tcW w:w="1089" w:type="dxa"/>
+          </w:tcPr>
+          <w:p>
+            <w:pPr>
+              <w:tabs>
+                <w:tab w:val="left" w:pos="1941"/>
+              </w:tabs>
+              <w:spacing w:before="40" w:after="40"/>
+              <w:rPr>
+                <w:rFonts w:ascii="Consolas" w:hAnsi="Consolas"/>
+                <w:bCs/>
+                <w:noProof/>
+              </w:rPr>
+            </w:pPr>
+            <w:r>
+              <w:rPr>
+                <w:rFonts w:ascii="Consolas" w:hAnsi="Consolas"/>
+                <w:bCs/>
+                <w:noProof/>
+              </w:rPr>
+              <w:t>12</w:t>
+            </w:r>
+          </w:p>
+        </w:tc>
+      </w:tr>
+      <w:tr>
+        <w:trPr>
+          <w:trHeight w:val="640"/>
+        </w:trPr>
+        <w:tc>
+          <w:tcPr>
+            <w:tcW w:w="895" w:type="dxa"/>
+          </w:tcPr>
+          <w:p>
+            <w:pPr>
+              <w:spacing w:before="40" w:after="40"/>
+              <w:rPr>
+                <w:rFonts w:ascii="Consolas" w:hAnsi="Consolas"/>
+                <w:bCs/>
+                <w:noProof/>
+                <w:lang w:val="bg-BG"/>
+              </w:rPr>
+            </w:pPr>
+            <w:r>
+              <w:rPr>
+                <w:rFonts w:ascii="Consolas" w:hAnsi="Consolas"/>
+                <w:bCs/>
+                <w:noProof/>
+              </w:rPr>
+              <w:t>6</w:t>
+            </w:r>
+          </w:p>
+          <w:p>
+            <w:pPr>
+              <w:spacing w:before="40" w:after="40"/>
+              <w:rPr>
+                <w:rFonts w:ascii="Consolas" w:hAnsi="Consolas"/>
+                <w:bCs/>
+                <w:noProof/>
+              </w:rPr>
+            </w:pPr>
+            <w:r>
+              <w:rPr>
+                <w:rFonts w:ascii="Consolas" w:hAnsi="Consolas"/>
+                <w:bCs/>
+                <w:noProof/>
+              </w:rPr>
+              <w:t>2</w:t>
+            </w:r>
+          </w:p>
+        </w:tc>
+        <w:tc>
+          <w:tcPr>
+            <w:tcW w:w="1089" w:type="dxa"/>
+          </w:tcPr>
+          <w:p>
+            <w:pPr>
+              <w:tabs>
+                <w:tab w:val="left" w:pos="1941"/>
+              </w:tabs>
+              <w:spacing w:before="40" w:after="40"/>
+              <w:rPr>
+                <w:rFonts w:ascii="Consolas" w:hAnsi="Consolas"/>
+                <w:bCs/>
+                <w:noProof/>
+              </w:rPr>
+            </w:pPr>
+            <w:r>
+              <w:rPr>
+                <w:rFonts w:ascii="Consolas" w:hAnsi="Consolas"/>
+                <w:bCs/>
+                <w:noProof/>
+              </w:rPr>
+              <w:t>12</w:t>
+            </w:r>
+          </w:p>
+        </w:tc>
+      </w:tr>
+    </w:tbl>
+    <w:p>
+      <w:pPr>
+        <w:pStyle w:val="Heading3"/>
+      </w:pPr>
+      <w:r>
+        <w:t>Насоки</w:t>
+      </w:r>
+    </w:p>
+    <w:p>
+      <w:pPr>
+        <w:pStyle w:val="ListParagraph"/>
+        <w:numPr>
+          <w:ilvl w:val="0"/>
+          <w:numId w:val="11"/>
+        </w:numPr>
+        <w:spacing w:line="240" w:lineRule="auto"/>
+        <w:rPr>
+          <w:noProof/>
+          <w:lang w:val="bg-BG"/>
+        </w:rPr>
+      </w:pPr>
+      <w:r>
+        <w:rPr>
+          <w:lang w:val="bg-BG"/>
+        </w:rPr>
+        <w:t>Прочетете</w:t>
+      </w:r>
+      <w:r>
+        <w:rPr>
+          <w:noProof/>
+          <w:lang w:val="bg-BG"/>
+        </w:rPr>
+        <w:t xml:space="preserve"> входните данни – </w:t>
+      </w:r>
+      <w:r>
+        <w:rPr>
+          <w:b/>
+          <w:bCs/>
+          <w:noProof/>
+          <w:lang w:val="bg-BG"/>
+        </w:rPr>
+        <w:t xml:space="preserve">дължината </w:t>
+      </w:r>
+      <w:r>
+        <w:rPr>
+          <w:noProof/>
+          <w:lang w:val="bg-BG"/>
+        </w:rPr>
+        <w:t xml:space="preserve">и </w:t>
+      </w:r>
+      <w:r>
+        <w:rPr>
+          <w:b/>
+          <w:bCs/>
+          <w:noProof/>
+          <w:lang w:val="bg-BG"/>
+        </w:rPr>
+        <w:t xml:space="preserve">ширината </w:t>
+      </w:r>
+      <w:r>
+        <w:rPr>
+          <w:noProof/>
+          <w:lang w:val="bg-BG"/>
+        </w:rPr>
+        <w:t>на триъгълника</w:t>
+      </w:r>
+      <w:r>
+        <w:rPr>
+          <w:noProof/>
+        </w:rPr>
+        <w:t xml:space="preserve"> – </w:t>
+      </w:r>
+      <w:r>
+        <w:rPr>
+          <w:noProof/>
+          <w:lang w:val="bg-BG"/>
+        </w:rPr>
+        <w:t xml:space="preserve">и ги подайте на метода </w:t>
+      </w:r>
+      <w:r>
+        <w:rPr>
+          <w:rFonts w:ascii="Consolas" w:hAnsi="Consolas" w:cs="Consolas"/>
+          <w:b/>
+          <w:bCs/>
+          <w:noProof/>
+        </w:rPr>
+        <w:t>GetRectangleArea</w:t>
+      </w:r>
+    </w:p>
+    <w:p>
+      <w:pPr>
+        <w:pStyle w:val="ListParagraph"/>
+        <w:spacing w:line="240" w:lineRule="auto"/>
+        <w:rPr>
+          <w:noProof/>
+          <w:lang w:val="bg-BG"/>
+        </w:rPr>
+      </w:pPr>
+      <w:r>
+        <w:rPr>
+          <w:noProof/>
+          <w:lang w:val="bg-BG"/>
+        </w:rPr>
+        <w:drawing>
+          <wp:inline distT="0" distB="0" distL="0" distR="0" wp14:anchorId="1858ED75" wp14:editId="010A9D9D">
+            <wp:extent cx="3416400" cy="1108800"/>
+            <wp:effectExtent l="12700" t="12700" r="12700" b="8890"/>
+            <wp:docPr id="33" name="Picture 33" descr="Graphical user interface, text, application&#10;&#10;Description automatically generated"/>
+            <wp:cNvGraphicFramePr>
+              <a:graphicFrameLocks xmlns:a="http://schemas.openxmlformats.org/drawingml/2006/main" noChangeAspect="1"/>
+            </wp:cNvGraphicFramePr>
+            <a:graphic xmlns:a="http://schemas.openxmlformats.org/drawingml/2006/main">
+              <a:graphicData uri="http://schemas.openxmlformats.org/drawingml/2006/picture">
+                <pic:pic xmlns:pic="http://schemas.openxmlformats.org/drawingml/2006/picture">
+                  <pic:nvPicPr>
+                    <pic:cNvPr id="33" name="Picture 33" descr="Graphical user interface, text, application&#10;&#10;Description automatically generated"/>
+                    <pic:cNvPicPr/>
+                  </pic:nvPicPr>
+                  <pic:blipFill>
+                    <a:blip r:embed="rId15"/>
+                    <a:stretch>
+                      <a:fillRect/>
+                    </a:stretch>
+                  </pic:blipFill>
+                  <pic:spPr>
+                    <a:xfrm>
+                      <a:off x="0" y="0"/>
+                      <a:ext cx="3416400" cy="1108800"/>
+                    </a:xfrm>
+                    <a:prstGeom prst="rect">
+                      <a:avLst/>
+                    </a:prstGeom>
+                    <a:ln>
+                      <a:solidFill>
+                        <a:schemeClr val="bg1">
+                          <a:lumMod val="75000"/>
+                        </a:schemeClr>
+                      </a:solidFill>
+                    </a:ln>
+                  </pic:spPr>
+                </pic:pic>
+              </a:graphicData>
+            </a:graphic>
+          </wp:inline>
+        </w:drawing>
+      </w:r>
+    </w:p>
+    <w:p>
+      <w:pPr>
+        <w:pStyle w:val="ListParagraph"/>
+        <w:numPr>
+          <w:ilvl w:val="0"/>
+          <w:numId w:val="11"/>
+        </w:numPr>
+        <w:spacing w:before="1680" w:line="240" w:lineRule="auto"/>
+        <w:ind w:left="714" w:hanging="357"/>
+        <w:rPr>
+          <w:noProof/>
+          <w:lang w:val="bg-BG"/>
+        </w:rPr>
+      </w:pPr>
+      <w:r>
+        <w:rPr>
+          <w:noProof/>
+          <w:lang w:val="bg-BG"/>
+        </w:rPr>
+        <w:t>Създайте метод</w:t>
+      </w:r>
+      <w:r>
+        <w:rPr>
+          <w:noProof/>
+          <w:lang w:val="bg-BG"/>
+        </w:rPr>
+        <w:t xml:space="preserve">а </w:t>
+      </w:r>
+      <w:r>
+        <w:rPr>
+          <w:rFonts w:ascii="Consolas" w:hAnsi="Consolas" w:cs="Consolas"/>
+          <w:b/>
+          <w:bCs/>
+          <w:noProof/>
+        </w:rPr>
+        <w:t>GetRectangleArea</w:t>
+      </w:r>
+      <w:r>
+        <w:rPr>
+          <w:noProof/>
+          <w:lang w:val="bg-BG"/>
+        </w:rPr>
+        <w:t>, но този път вместо да използвате</w:t>
+      </w:r>
+      <w:r>
+        <w:rPr>
+          <w:noProof/>
+        </w:rPr>
+        <w:t xml:space="preserve"> “</w:t>
+      </w:r>
+      <w:r>
+        <w:rPr>
+          <w:rFonts w:ascii="Consolas" w:hAnsi="Consolas" w:cs="Consolas"/>
+          <w:b/>
+          <w:bCs/>
+          <w:noProof/>
+        </w:rPr>
+        <w:t>static void</w:t>
+      </w:r>
+      <w:r>
+        <w:rPr>
+          <w:b/>
+          <w:bCs/>
+          <w:noProof/>
+        </w:rPr>
+        <w:t xml:space="preserve">” </w:t>
+      </w:r>
+      <w:r>
+        <w:rPr>
+          <w:noProof/>
+          <w:lang w:val="bg-BG"/>
+        </w:rPr>
+        <w:t xml:space="preserve">преди името му, използвайте </w:t>
+      </w:r>
+      <w:r>
+        <w:rPr>
+          <w:b/>
+          <w:bCs/>
+          <w:noProof/>
+        </w:rPr>
+        <w:t>“</w:t>
+      </w:r>
+      <w:r>
+        <w:rPr>
+          <w:rFonts w:ascii="Consolas" w:hAnsi="Consolas" w:cs="Consolas"/>
+          <w:b/>
+          <w:bCs/>
+          <w:noProof/>
+        </w:rPr>
+        <w:t>static double</w:t>
+      </w:r>
+      <w:r>
+        <w:rPr>
+          <w:b/>
+          <w:bCs/>
+          <w:noProof/>
+        </w:rPr>
+        <w:t>”</w:t>
+      </w:r>
+      <w:r>
+        <w:rPr>
+          <w:b/>
+          <w:bCs/>
+          <w:noProof/>
+          <w:lang w:val="bg-BG"/>
+        </w:rPr>
+        <w:t xml:space="preserve">, </w:t>
+      </w:r>
+      <w:r>
+        <w:rPr>
+          <w:noProof/>
+          <w:lang w:val="bg-BG"/>
+        </w:rPr>
+        <w:t xml:space="preserve">за да </w:t>
+      </w:r>
+      <w:r>
+        <w:rPr>
+          <w:b/>
+          <w:bCs/>
+          <w:noProof/>
+          <w:lang w:val="bg-BG"/>
+        </w:rPr>
+        <w:t>върнете</w:t>
+      </w:r>
+      <w:r>
+        <w:rPr>
+          <w:noProof/>
+          <w:lang w:val="bg-BG"/>
+        </w:rPr>
+        <w:t xml:space="preserve"> стойност от тип </w:t>
+      </w:r>
+      <w:r>
+        <w:rPr>
+          <w:rFonts w:ascii="Consolas" w:hAnsi="Consolas" w:cs="Consolas"/>
+          <w:b/>
+          <w:bCs/>
+          <w:noProof/>
+        </w:rPr>
+        <w:t>double</w:t>
+      </w:r>
+    </w:p>
+    <w:p>
+      <w:pPr>
+        <w:pStyle w:val="ListParagraph"/>
+        <w:spacing w:before="1680" w:line="240" w:lineRule="auto"/>
+        <w:ind w:left="714"/>
+        <w:rPr>
+          <w:noProof/>
+          <w:lang w:val="bg-BG"/>
+        </w:rPr>
+      </w:pPr>
+      <w:r>
+        <w:rPr>
+          <w:noProof/>
+          <w:lang w:val="bg-BG"/>
+        </w:rPr>
+        <w:drawing>
+          <wp:inline distT="0" distB="0" distL="0" distR="0" wp14:anchorId="7DD5643A" wp14:editId="2EEED718">
+            <wp:extent cx="4604400" cy="802800"/>
+            <wp:effectExtent l="12700" t="12700" r="5715" b="10160"/>
+            <wp:docPr id="34" name="Picture 34" descr="A picture containing diagram&#10;&#10;Description automatically generated"/>
+            <wp:cNvGraphicFramePr>
+              <a:graphicFrameLocks xmlns:a="http://schemas.openxmlformats.org/drawingml/2006/main" noChangeAspect="1"/>
+            </wp:cNvGraphicFramePr>
+            <a:graphic xmlns:a="http://schemas.openxmlformats.org/drawingml/2006/main">
+              <a:graphicData uri="http://schemas.openxmlformats.org/drawingml/2006/picture">
+                <pic:pic xmlns:pic="http://schemas.openxmlformats.org/drawingml/2006/picture">
+                  <pic:nvPicPr>
+                    <pic:cNvPr id="34" name="Picture 34" descr="A picture containing diagram&#10;&#10;Description automatically generated"/>
+                    <pic:cNvPicPr/>
+                  </pic:nvPicPr>
+                  <pic:blipFill>
+                    <a:blip r:embed="rId16"/>
+                    <a:stretch>
+                      <a:fillRect/>
+                    </a:stretch>
+                  </pic:blipFill>
+                  <pic:spPr>
+                    <a:xfrm>
+                      <a:off x="0" y="0"/>
+                      <a:ext cx="4604400" cy="802800"/>
+                    </a:xfrm>
+                    <a:prstGeom prst="rect">
+                      <a:avLst/>
+                    </a:prstGeom>
+                    <a:ln>
+                      <a:solidFill>
+                        <a:schemeClr val="bg1">
+                          <a:lumMod val="75000"/>
+                        </a:schemeClr>
+                      </a:solidFill>
+                    </a:ln>
+                  </pic:spPr>
+                </pic:pic>
+              </a:graphicData>
+            </a:graphic>
+          </wp:inline>
+        </w:drawing>
+      </w:r>
+    </w:p>
+    <w:p>
+      <w:pPr>
+        <w:pStyle w:val="ListParagraph"/>
+        <w:spacing w:before="1680" w:line="240" w:lineRule="auto"/>
+        <w:ind w:left="714"/>
+        <w:rPr>
+          <w:noProof/>
+          <w:lang w:val="bg-BG"/>
+        </w:rPr>
+      </w:pPr>
+    </w:p>
+    <w:p>
+      <w:pPr>
+        <w:pStyle w:val="ListParagraph"/>
+        <w:numPr>
+          <w:ilvl w:val="0"/>
+          <w:numId w:val="11"/>
+        </w:numPr>
+        <w:spacing w:after="0" w:line="240" w:lineRule="auto"/>
+        <w:ind w:left="714" w:hanging="357"/>
+        <w:rPr>
+          <w:noProof/>
+          <w:lang w:val="bg-BG"/>
+        </w:rPr>
+      </w:pPr>
+      <w:r>
+        <w:rPr>
+          <w:b/>
+          <w:bCs/>
+          <w:noProof/>
+          <w:lang w:val="bg-BG"/>
+        </w:rPr>
+        <w:t xml:space="preserve">Извикайте </w:t>
+      </w:r>
+      <w:r>
+        <w:rPr>
+          <w:noProof/>
+          <w:lang w:val="bg-BG"/>
+        </w:rPr>
+        <w:t>метода</w:t>
+      </w:r>
+      <w:r>
+        <w:rPr>
+          <w:noProof/>
+        </w:rPr>
+        <w:t xml:space="preserve"> </w:t>
+      </w:r>
+      <w:r>
+        <w:rPr>
+          <w:rFonts w:ascii="Consolas" w:hAnsi="Consolas" w:cs="Consolas"/>
+          <w:b/>
+          <w:bCs/>
+          <w:noProof/>
+        </w:rPr>
+        <w:t>GetRectangleArea</w:t>
+      </w:r>
+      <w:r>
+        <w:rPr>
+          <w:noProof/>
+          <w:lang w:val="bg-BG"/>
+        </w:rPr>
+        <w:t xml:space="preserve"> в </w:t>
+      </w:r>
+      <w:r>
+        <w:rPr>
+          <w:b/>
+          <w:bCs/>
+          <w:noProof/>
+        </w:rPr>
+        <w:t>Main</w:t>
+      </w:r>
+      <w:r>
+        <w:rPr>
+          <w:noProof/>
+        </w:rPr>
+        <w:t>,</w:t>
+      </w:r>
+      <w:r>
+        <w:rPr>
+          <w:noProof/>
+          <w:lang w:val="bg-BG"/>
+        </w:rPr>
+        <w:t xml:space="preserve"> </w:t>
+      </w:r>
+      <w:r>
+        <w:rPr>
+          <w:noProof/>
+          <w:lang w:val="bg-BG"/>
+        </w:rPr>
+        <w:t>запазете</w:t>
+      </w:r>
+      <w:r>
+        <w:rPr>
+          <w:b/>
+          <w:bCs/>
+          <w:noProof/>
+          <w:lang w:val="bg-BG"/>
+        </w:rPr>
+        <w:t xml:space="preserve"> върнатата стойност </w:t>
+      </w:r>
+      <w:r>
+        <w:rPr>
+          <w:noProof/>
+          <w:lang w:val="bg-BG"/>
+        </w:rPr>
+        <w:t>в нова</w:t>
+      </w:r>
+      <w:r>
+        <w:rPr>
+          <w:b/>
+          <w:bCs/>
+          <w:noProof/>
+          <w:lang w:val="bg-BG"/>
+        </w:rPr>
+        <w:t xml:space="preserve"> променлива</w:t>
+      </w:r>
+      <w:r>
+        <w:rPr>
+          <w:b/>
+          <w:bCs/>
+          <w:noProof/>
+        </w:rPr>
+        <w:t xml:space="preserve"> </w:t>
+      </w:r>
+      <w:r>
+        <w:rPr>
+          <w:noProof/>
+          <w:lang w:val="bg-BG"/>
+        </w:rPr>
+        <w:t xml:space="preserve">и отпечатайте </w:t>
+      </w:r>
+      <w:r>
+        <w:rPr>
+          <w:b/>
+          <w:bCs/>
+          <w:noProof/>
+          <w:lang w:val="bg-BG"/>
+        </w:rPr>
+        <w:t>лицето</w:t>
+      </w:r>
+    </w:p>
+    <w:p>
+      <w:pPr>
+        <w:pStyle w:val="ListParagraph"/>
+        <w:spacing w:after="0" w:line="240" w:lineRule="auto"/>
+        <w:ind w:left="714"/>
+        <w:rPr>
+          <w:noProof/>
+          <w:lang w:val="bg-BG"/>
+        </w:rPr>
+      </w:pPr>
+      <w:r>
+        <w:rPr>
+          <w:noProof/>
+          <w:lang w:val="bg-BG"/>
+        </w:rPr>
+        <w:lastRenderedPageBreak/>
+        <w:drawing>
+          <wp:inline distT="0" distB="0" distL="0" distR="0" wp14:anchorId="3B1E5D1E" wp14:editId="45010ED0">
+            <wp:extent cx="3643200" cy="1278000"/>
+            <wp:effectExtent l="12700" t="12700" r="14605" b="17780"/>
+            <wp:docPr id="35" name="Picture 35" descr="Graphical user interface, text, application&#10;&#10;Description automatically generated"/>
+            <wp:cNvGraphicFramePr>
+              <a:graphicFrameLocks xmlns:a="http://schemas.openxmlformats.org/drawingml/2006/main" noChangeAspect="1"/>
+            </wp:cNvGraphicFramePr>
+            <a:graphic xmlns:a="http://schemas.openxmlformats.org/drawingml/2006/main">
+              <a:graphicData uri="http://schemas.openxmlformats.org/drawingml/2006/picture">
+                <pic:pic xmlns:pic="http://schemas.openxmlformats.org/drawingml/2006/picture">
+                  <pic:nvPicPr>
+                    <pic:cNvPr id="35" name="Picture 35" descr="Graphical user interface, text, application&#10;&#10;Description automatically generated"/>
+                    <pic:cNvPicPr/>
+                  </pic:nvPicPr>
+                  <pic:blipFill>
+                    <a:blip r:embed="rId17"/>
+                    <a:stretch>
+                      <a:fillRect/>
+                    </a:stretch>
+                  </pic:blipFill>
+                  <pic:spPr>
+                    <a:xfrm>
+                      <a:off x="0" y="0"/>
+                      <a:ext cx="3643200" cy="1278000"/>
+                    </a:xfrm>
+                    <a:prstGeom prst="rect">
+                      <a:avLst/>
+                    </a:prstGeom>
+                    <a:ln>
+                      <a:solidFill>
+                        <a:schemeClr val="bg1">
+                          <a:lumMod val="75000"/>
+                        </a:schemeClr>
+                      </a:solidFill>
+                    </a:ln>
+                  </pic:spPr>
+                </pic:pic>
+              </a:graphicData>
+            </a:graphic>
+          </wp:inline>
+        </w:drawing>
+      </w:r>
+    </w:p>
+    <w:p>
+      <w:pPr>
+        <w:pStyle w:val="Heading2"/>
+        <w:rPr>
+          <w:noProof/>
+          <w:lang w:val="bg-BG"/>
+        </w:rPr>
+      </w:pPr>
+      <w:r>
         <w:t>Изчисления</w:t>
       </w:r>
     </w:p>
@@ -2414,10 +2909,10 @@
         <w:tblW w:w="2524" w:type="dxa"/>
         <w:tblInd w:w="23" w:type="dxa"/>
         <w:tblCellMar>
-          <w:top w:w="57" w:type="dxa"/>
-          <w:left w:w="85" w:type="dxa"/>
-          <w:bottom w:w="57" w:type="dxa"/>
-          <w:right w:w="85" w:type="dxa"/>
+          <w:top w:w="85" w:type="dxa"/>
+          <w:left w:w="142" w:type="dxa"/>
+          <w:bottom w:w="85" w:type="dxa"/>
+          <w:right w:w="142" w:type="dxa"/>
         </w:tblCellMar>
         <w:tblLook w:val="04A0" w:firstRow="1" w:lastRow="0" w:firstColumn="1" w:lastColumn="0" w:noHBand="0" w:noVBand="1"/>
       </w:tblPr>
@@ -2663,7 +3158,6 @@
         <w:pStyle w:val="Heading3"/>
       </w:pPr>
       <w:r>
-        <w:lastRenderedPageBreak/>
         <w:t>Насоки</w:t>
       </w:r>
     </w:p>
@@ -2747,75 +3241,7 @@
         <w:rPr>
           <w:lang w:val="bg-BG"/>
         </w:rPr>
-        <w:t>за всяка отделна операция:</w:t>
-      </w:r>
-    </w:p>
-    <w:p>
-      <w:pPr>
-        <w:spacing w:line="240" w:lineRule="auto"/>
-        <w:ind w:left="360"/>
-        <w:rPr>
-          <w:noProof/>
-          <w:lang w:val="bg-BG"/>
-          <w14:textOutline w14:w="9525" w14:cap="rnd" w14:cmpd="sng" w14:algn="ctr">
-            <w14:noFill/>
-            <w14:prstDash w14:val="solid"/>
-            <w14:bevel/>
-          </w14:textOutline>
-        </w:rPr>
-      </w:pPr>
-      <w:r>
-        <w:rPr>
-          <w:noProof/>
-          <w:lang w:eastAsia="bg-BG"/>
-        </w:rPr>
-        <w:drawing>
-          <wp:inline distT="0" distB="0" distL="0" distR="0" wp14:anchorId="3C380A93" wp14:editId="4CFA7A06">
-            <wp:extent cx="2978720" cy="2531323"/>
-            <wp:effectExtent l="12700" t="12700" r="19050" b="8890"/>
-            <wp:docPr id="12" name="Картина 1" descr="Graphical user interface, text, application&#10;&#10;Description automatically generated"/>
-            <wp:cNvGraphicFramePr>
-              <a:graphicFrameLocks xmlns:a="http://schemas.openxmlformats.org/drawingml/2006/main" noChangeAspect="1"/>
-            </wp:cNvGraphicFramePr>
-            <a:graphic xmlns:a="http://schemas.openxmlformats.org/drawingml/2006/main">
-              <a:graphicData uri="http://schemas.openxmlformats.org/drawingml/2006/picture">
-                <pic:pic xmlns:pic="http://schemas.openxmlformats.org/drawingml/2006/picture">
-                  <pic:nvPicPr>
-                    <pic:cNvPr id="12" name="Картина 1" descr="Graphical user interface, text, application&#10;&#10;Description automatically generated"/>
-                    <pic:cNvPicPr/>
-                  </pic:nvPicPr>
-                  <pic:blipFill>
-                    <a:blip r:embed="rId15">
-                      <a:extLst>
-                        <a:ext uri="{28A0092B-C50C-407E-A947-70E740481C1C}">
-                          <a14:useLocalDpi xmlns:a14="http://schemas.microsoft.com/office/drawing/2010/main" val="0"/>
-                        </a:ext>
-                      </a:extLst>
-                    </a:blip>
-                    <a:stretch>
-                      <a:fillRect/>
-                    </a:stretch>
-                  </pic:blipFill>
-                  <pic:spPr>
-                    <a:xfrm>
-                      <a:off x="0" y="0"/>
-                      <a:ext cx="3042052" cy="2585143"/>
-                    </a:xfrm>
-                    <a:prstGeom prst="rect">
-                      <a:avLst/>
-                    </a:prstGeom>
-                    <a:ln w="9525">
-                      <a:solidFill>
-                        <a:schemeClr val="tx1"/>
-                      </a:solidFill>
-                    </a:ln>
-                    <a:effectLst/>
-                  </pic:spPr>
-                </pic:pic>
-              </a:graphicData>
-            </a:graphic>
-          </wp:inline>
-        </w:drawing>
+        <w:t>за всяка отделна операция</w:t>
       </w:r>
     </w:p>
     <w:p>
@@ -2868,67 +3294,7 @@
           <w:noProof/>
           <w:lang w:val="bg-BG"/>
         </w:rPr>
-        <w:t>резултата:</w:t>
-      </w:r>
-    </w:p>
-    <w:p>
-      <w:pPr>
-        <w:spacing w:line="240" w:lineRule="auto"/>
-        <w:ind w:left="360"/>
-        <w:rPr>
-          <w:noProof/>
-          <w:lang w:val="bg-BG"/>
-        </w:rPr>
-      </w:pPr>
-      <w:r>
-        <w:rPr>
-          <w:noProof/>
-          <w:lang w:eastAsia="bg-BG"/>
-        </w:rPr>
-        <w:drawing>
-          <wp:inline distT="0" distB="0" distL="0" distR="0" wp14:anchorId="4028231A" wp14:editId="5ED77E00">
-            <wp:extent cx="3195638" cy="1852612"/>
-            <wp:effectExtent l="19050" t="19050" r="24130" b="14605"/>
-            <wp:docPr id="8" name="Картина 8" descr="Text&#10;&#10;Description automatically generated"/>
-            <wp:cNvGraphicFramePr/>
-            <a:graphic xmlns:a="http://schemas.openxmlformats.org/drawingml/2006/main">
-              <a:graphicData uri="http://schemas.openxmlformats.org/drawingml/2006/picture">
-                <pic:pic xmlns:pic="http://schemas.openxmlformats.org/drawingml/2006/picture">
-                  <pic:nvPicPr>
-                    <pic:cNvPr id="8" name="Картина 8" descr="Text&#10;&#10;Description automatically generated"/>
-                    <pic:cNvPicPr/>
-                  </pic:nvPicPr>
-                  <pic:blipFill>
-                    <a:blip r:embed="rId16">
-                      <a:extLst>
-                        <a:ext uri="{28A0092B-C50C-407E-A947-70E740481C1C}">
-                          <a14:useLocalDpi xmlns:a14="http://schemas.microsoft.com/office/drawing/2010/main" val="0"/>
-                        </a:ext>
-                      </a:extLst>
-                    </a:blip>
-                    <a:stretch>
-                      <a:fillRect/>
-                    </a:stretch>
-                  </pic:blipFill>
-                  <pic:spPr>
-                    <a:xfrm>
-                      <a:off x="0" y="0"/>
-                      <a:ext cx="3198949" cy="1854531"/>
-                    </a:xfrm>
-                    <a:prstGeom prst="rect">
-                      <a:avLst/>
-                    </a:prstGeom>
-                    <a:ln>
-                      <a:solidFill>
-                        <a:schemeClr val="tx1"/>
-                      </a:solidFill>
-                    </a:ln>
-                  </pic:spPr>
-                </pic:pic>
-              </a:graphicData>
-            </a:graphic>
-          </wp:inline>
-        </w:drawing>
+        <w:t>резултата</w:t>
       </w:r>
     </w:p>
     <w:p>
@@ -3192,19 +3558,19 @@
     <w:tbl>
       <w:tblPr>
         <w:tblStyle w:val="TableGrid"/>
-        <w:tblW w:w="1705" w:type="dxa"/>
+        <w:tblW w:w="2243" w:type="dxa"/>
         <w:tblInd w:w="23" w:type="dxa"/>
         <w:tblCellMar>
-          <w:top w:w="57" w:type="dxa"/>
-          <w:left w:w="85" w:type="dxa"/>
-          <w:bottom w:w="57" w:type="dxa"/>
-          <w:right w:w="85" w:type="dxa"/>
+          <w:top w:w="85" w:type="dxa"/>
+          <w:left w:w="142" w:type="dxa"/>
+          <w:bottom w:w="85" w:type="dxa"/>
+          <w:right w:w="142" w:type="dxa"/>
         </w:tblCellMar>
         <w:tblLook w:val="04A0" w:firstRow="1" w:lastRow="0" w:firstColumn="1" w:lastColumn="0" w:noHBand="0" w:noVBand="1"/>
       </w:tblPr>
       <w:tblGrid>
-        <w:gridCol w:w="769"/>
-        <w:gridCol w:w="936"/>
+        <w:gridCol w:w="1012"/>
+        <w:gridCol w:w="1231"/>
       </w:tblGrid>
       <w:tr>
         <w:trPr>
@@ -3212,7 +3578,7 @@
         </w:trPr>
         <w:tc>
           <w:tcPr>
-            <w:tcW w:w="769" w:type="dxa"/>
+            <w:tcW w:w="1012" w:type="dxa"/>
             <w:shd w:val="clear" w:color="auto" w:fill="D9D9D9" w:themeFill="background1" w:themeFillShade="D9"/>
           </w:tcPr>
           <w:p>
@@ -3237,7 +3603,7 @@
         </w:tc>
         <w:tc>
           <w:tcPr>
-            <w:tcW w:w="936" w:type="dxa"/>
+            <w:tcW w:w="1231" w:type="dxa"/>
             <w:shd w:val="clear" w:color="auto" w:fill="D9D9D9" w:themeFill="background1" w:themeFillShade="D9"/>
           </w:tcPr>
           <w:p>
@@ -3262,9 +3628,12 @@
         </w:tc>
       </w:tr>
       <w:tr>
+        <w:trPr>
+          <w:trHeight w:val="936"/>
+        </w:trPr>
         <w:tc>
           <w:tcPr>
-            <w:tcW w:w="769" w:type="dxa"/>
+            <w:tcW w:w="1012" w:type="dxa"/>
           </w:tcPr>
           <w:p>
             <w:pPr>
@@ -3325,7 +3694,7 @@
         </w:tc>
         <w:tc>
           <w:tcPr>
-            <w:tcW w:w="936" w:type="dxa"/>
+            <w:tcW w:w="1231" w:type="dxa"/>
           </w:tcPr>
           <w:p>
             <w:pPr>
@@ -3348,9 +3717,12 @@
         </w:tc>
       </w:tr>
       <w:tr>
+        <w:trPr>
+          <w:trHeight w:val="936"/>
+        </w:trPr>
         <w:tc>
           <w:tcPr>
-            <w:tcW w:w="769" w:type="dxa"/>
+            <w:tcW w:w="1012" w:type="dxa"/>
           </w:tcPr>
           <w:p>
             <w:pPr>
@@ -3368,6 +3740,7 @@
                 <w:bCs/>
                 <w:noProof/>
               </w:rPr>
+              <w:lastRenderedPageBreak/>
               <w:t>4</w:t>
             </w:r>
           </w:p>
@@ -3411,7 +3784,7 @@
         </w:tc>
         <w:tc>
           <w:tcPr>
-            <w:tcW w:w="936" w:type="dxa"/>
+            <w:tcW w:w="1231" w:type="dxa"/>
           </w:tcPr>
           <w:p>
             <w:pPr>
@@ -3436,130 +3809,6 @@
     </w:tbl>
     <w:p>
       <w:pPr>
-        <w:pStyle w:val="Heading3"/>
-      </w:pPr>
-      <w:r>
-        <w:lastRenderedPageBreak/>
-        <w:t>Насоки</w:t>
-      </w:r>
-    </w:p>
-    <w:p>
-      <w:pPr>
-        <w:pStyle w:val="ListParagraph"/>
-        <w:numPr>
-          <w:ilvl w:val="0"/>
-          <w:numId w:val="16"/>
-        </w:numPr>
-        <w:rPr>
-          <w:lang w:val="bg-BG"/>
-        </w:rPr>
-      </w:pPr>
-      <w:r>
-        <w:rPr>
-          <w:lang w:val="bg-BG"/>
-        </w:rPr>
-        <w:t>Прочетете данните от входа</w:t>
-      </w:r>
-    </w:p>
-    <w:p>
-      <w:pPr>
-        <w:pStyle w:val="ListParagraph"/>
-        <w:numPr>
-          <w:ilvl w:val="0"/>
-          <w:numId w:val="16"/>
-        </w:numPr>
-        <w:rPr>
-          <w:lang w:val="bg-BG"/>
-        </w:rPr>
-      </w:pPr>
-      <w:r>
-        <w:rPr>
-          <w:lang w:val="bg-BG"/>
-        </w:rPr>
-        <w:t xml:space="preserve">Създайте метод, който връща стойност от тип </w:t>
-      </w:r>
-      <w:r>
-        <w:rPr>
-          <w:b/>
-          <w:bCs/>
-        </w:rPr>
-        <w:t>double</w:t>
-      </w:r>
-      <w:r>
-        <w:t xml:space="preserve"> (</w:t>
-      </w:r>
-      <w:r>
-        <w:rPr>
-          <w:lang w:val="bg-BG"/>
-        </w:rPr>
-        <w:t>резултата от математическите изчисления)</w:t>
-      </w:r>
-    </w:p>
-    <w:p>
-      <w:pPr>
-        <w:spacing w:line="240" w:lineRule="auto"/>
-        <w:ind w:left="360"/>
-        <w:rPr>
-          <w:noProof/>
-          <w:lang w:val="bg-BG"/>
-        </w:rPr>
-      </w:pPr>
-      <w:r>
-        <w:rPr>
-          <w:noProof/>
-          <w:lang w:eastAsia="bg-BG"/>
-        </w:rPr>
-        <w:drawing>
-          <wp:inline distT="0" distB="0" distL="0" distR="0" wp14:anchorId="4ABD7790" wp14:editId="61A0B4D7">
-            <wp:extent cx="5653088" cy="1965649"/>
-            <wp:effectExtent l="19050" t="19050" r="24130" b="15875"/>
-            <wp:docPr id="25" name="Картина 5" descr="Graphical user interface, text, application, email&#10;&#10;Description automatically generated"/>
-            <wp:cNvGraphicFramePr>
-              <a:graphicFrameLocks xmlns:a="http://schemas.openxmlformats.org/drawingml/2006/main" noChangeAspect="1"/>
-            </wp:cNvGraphicFramePr>
-            <a:graphic xmlns:a="http://schemas.openxmlformats.org/drawingml/2006/main">
-              <a:graphicData uri="http://schemas.openxmlformats.org/drawingml/2006/picture">
-                <pic:pic xmlns:pic="http://schemas.openxmlformats.org/drawingml/2006/picture">
-                  <pic:nvPicPr>
-                    <pic:cNvPr id="25" name="Картина 5" descr="Graphical user interface, text, application, email&#10;&#10;Description automatically generated"/>
-                    <pic:cNvPicPr/>
-                  </pic:nvPicPr>
-                  <pic:blipFill>
-                    <a:blip r:embed="rId17">
-                      <a:extLst>
-                        <a:ext uri="{28A0092B-C50C-407E-A947-70E740481C1C}">
-                          <a14:useLocalDpi xmlns:a14="http://schemas.microsoft.com/office/drawing/2010/main" val="0"/>
-                        </a:ext>
-                      </a:extLst>
-                    </a:blip>
-                    <a:stretch>
-                      <a:fillRect/>
-                    </a:stretch>
-                  </pic:blipFill>
-                  <pic:spPr>
-                    <a:xfrm>
-                      <a:off x="0" y="0"/>
-                      <a:ext cx="5669504" cy="1971357"/>
-                    </a:xfrm>
-                    <a:prstGeom prst="rect">
-                      <a:avLst/>
-                    </a:prstGeom>
-                    <a:noFill/>
-                    <a:ln>
-                      <a:solidFill>
-                        <a:schemeClr val="tx1"/>
-                      </a:solidFill>
-                    </a:ln>
-                  </pic:spPr>
-                </pic:pic>
-              </a:graphicData>
-            </a:graphic>
-          </wp:inline>
-        </w:drawing>
-      </w:r>
-    </w:p>
-    <w:p>
-      <w:pPr>
         <w:pStyle w:val="Heading2"/>
         <w:rPr>
           <w:noProof/>
@@ -3622,19 +3871,413 @@
     <w:tbl>
       <w:tblPr>
         <w:tblStyle w:val="TableGrid3"/>
-        <w:tblW w:w="1683" w:type="dxa"/>
+        <w:tblW w:w="2280" w:type="dxa"/>
         <w:tblInd w:w="13" w:type="dxa"/>
         <w:tblCellMar>
-          <w:top w:w="57" w:type="dxa"/>
-          <w:left w:w="85" w:type="dxa"/>
-          <w:bottom w:w="57" w:type="dxa"/>
-          <w:right w:w="85" w:type="dxa"/>
+          <w:top w:w="85" w:type="dxa"/>
+          <w:left w:w="142" w:type="dxa"/>
+          <w:bottom w:w="85" w:type="dxa"/>
+          <w:right w:w="142" w:type="dxa"/>
         </w:tblCellMar>
         <w:tblLook w:val="04A0" w:firstRow="1" w:lastRow="0" w:firstColumn="1" w:lastColumn="0" w:noHBand="0" w:noVBand="1"/>
       </w:tblPr>
       <w:tblGrid>
-        <w:gridCol w:w="775"/>
-        <w:gridCol w:w="908"/>
+        <w:gridCol w:w="1050"/>
+        <w:gridCol w:w="1230"/>
+      </w:tblGrid>
+      <w:tr>
+        <w:trPr>
+          <w:trHeight w:val="198"/>
+        </w:trPr>
+        <w:tc>
+          <w:tcPr>
+            <w:tcW w:w="1050" w:type="dxa"/>
+            <w:shd w:val="clear" w:color="auto" w:fill="D9D9D9" w:themeFill="background1" w:themeFillShade="D9"/>
+          </w:tcPr>
+          <w:p>
+            <w:pPr>
+              <w:spacing w:before="40" w:after="40"/>
+              <w:jc w:val="center"/>
+              <w:rPr>
+                <w:rFonts w:ascii="Calibri" w:eastAsia="Calibri" w:hAnsi="Calibri" w:cs="Times New Roman"/>
+                <w:b/>
+                <w:noProof/>
+                <w:lang w:val="bg-BG"/>
+              </w:rPr>
+            </w:pPr>
+            <w:r>
+              <w:rPr>
+                <w:rFonts w:ascii="Calibri" w:eastAsia="Calibri" w:hAnsi="Calibri" w:cs="Times New Roman"/>
+                <w:b/>
+                <w:noProof/>
+                <w:lang w:val="bg-BG"/>
+              </w:rPr>
+              <w:t>Вход</w:t>
+            </w:r>
+          </w:p>
+        </w:tc>
+        <w:tc>
+          <w:tcPr>
+            <w:tcW w:w="1230" w:type="dxa"/>
+            <w:shd w:val="clear" w:color="auto" w:fill="D9D9D9" w:themeFill="background1" w:themeFillShade="D9"/>
+          </w:tcPr>
+          <w:p>
+            <w:pPr>
+              <w:spacing w:before="40" w:after="40"/>
+              <w:jc w:val="center"/>
+              <w:rPr>
+                <w:rFonts w:ascii="Calibri" w:eastAsia="Calibri" w:hAnsi="Calibri" w:cs="Times New Roman"/>
+                <w:b/>
+                <w:noProof/>
+                <w:lang w:val="bg-BG"/>
+              </w:rPr>
+            </w:pPr>
+            <w:r>
+              <w:rPr>
+                <w:rFonts w:ascii="Calibri" w:eastAsia="Calibri" w:hAnsi="Calibri" w:cs="Times New Roman"/>
+                <w:b/>
+                <w:noProof/>
+                <w:lang w:val="bg-BG"/>
+              </w:rPr>
+              <w:t>Изход</w:t>
+            </w:r>
+          </w:p>
+        </w:tc>
+      </w:tr>
+      <w:tr>
+        <w:trPr>
+          <w:trHeight w:val="376"/>
+        </w:trPr>
+        <w:tc>
+          <w:tcPr>
+            <w:tcW w:w="1050" w:type="dxa"/>
+          </w:tcPr>
+          <w:p>
+            <w:pPr>
+              <w:spacing w:before="40" w:after="40"/>
+              <w:rPr>
+                <w:rFonts w:ascii="Consolas" w:eastAsia="Calibri" w:hAnsi="Consolas" w:cs="Times New Roman"/>
+                <w:noProof/>
+                <w:lang w:val="bg-BG"/>
+              </w:rPr>
+            </w:pPr>
+            <w:r>
+              <w:rPr>
+                <w:rFonts w:ascii="Consolas" w:eastAsia="Calibri" w:hAnsi="Consolas" w:cs="Times New Roman"/>
+                <w:noProof/>
+              </w:rPr>
+              <w:t>2</w:t>
+            </w:r>
+          </w:p>
+          <w:p>
+            <w:pPr>
+              <w:spacing w:before="40" w:after="40"/>
+              <w:rPr>
+                <w:rFonts w:ascii="Consolas" w:eastAsia="Calibri" w:hAnsi="Consolas" w:cs="Times New Roman"/>
+                <w:noProof/>
+                <w:lang w:val="bg-BG"/>
+              </w:rPr>
+            </w:pPr>
+            <w:r>
+              <w:rPr>
+                <w:rFonts w:ascii="Consolas" w:eastAsia="Calibri" w:hAnsi="Consolas" w:cs="Times New Roman"/>
+                <w:noProof/>
+              </w:rPr>
+              <w:t>5</w:t>
+            </w:r>
+          </w:p>
+          <w:p>
+            <w:pPr>
+              <w:spacing w:before="40" w:after="40"/>
+              <w:rPr>
+                <w:rFonts w:ascii="Consolas" w:eastAsia="Calibri" w:hAnsi="Consolas" w:cs="Times New Roman"/>
+                <w:noProof/>
+              </w:rPr>
+            </w:pPr>
+            <w:r>
+              <w:rPr>
+                <w:rFonts w:ascii="Consolas" w:eastAsia="Calibri" w:hAnsi="Consolas" w:cs="Times New Roman"/>
+                <w:noProof/>
+              </w:rPr>
+              <w:t>3</w:t>
+            </w:r>
+          </w:p>
+        </w:tc>
+        <w:tc>
+          <w:tcPr>
+            <w:tcW w:w="1230" w:type="dxa"/>
+          </w:tcPr>
+          <w:p>
+            <w:pPr>
+              <w:spacing w:before="40" w:after="40"/>
+              <w:rPr>
+                <w:rFonts w:ascii="Consolas" w:eastAsia="Calibri" w:hAnsi="Consolas" w:cs="Times New Roman"/>
+                <w:bCs/>
+                <w:noProof/>
+              </w:rPr>
+            </w:pPr>
+            <w:r>
+              <w:rPr>
+                <w:rFonts w:ascii="Consolas" w:eastAsia="Calibri" w:hAnsi="Consolas" w:cs="Times New Roman"/>
+                <w:bCs/>
+                <w:noProof/>
+              </w:rPr>
+              <w:t>2</w:t>
+            </w:r>
+          </w:p>
+        </w:tc>
+      </w:tr>
+      <w:tr>
+        <w:trPr>
+          <w:trHeight w:val="382"/>
+        </w:trPr>
+        <w:tc>
+          <w:tcPr>
+            <w:tcW w:w="1050" w:type="dxa"/>
+          </w:tcPr>
+          <w:p>
+            <w:pPr>
+              <w:spacing w:before="40" w:after="40"/>
+              <w:rPr>
+                <w:rFonts w:ascii="Consolas" w:eastAsia="Calibri" w:hAnsi="Consolas" w:cs="Times New Roman"/>
+                <w:noProof/>
+                <w:lang w:val="bg-BG"/>
+              </w:rPr>
+            </w:pPr>
+            <w:r>
+              <w:rPr>
+                <w:rFonts w:ascii="Consolas" w:eastAsia="Calibri" w:hAnsi="Consolas" w:cs="Times New Roman"/>
+                <w:noProof/>
+              </w:rPr>
+              <w:t>600</w:t>
+            </w:r>
+          </w:p>
+          <w:p>
+            <w:pPr>
+              <w:spacing w:before="40" w:after="40"/>
+              <w:rPr>
+                <w:rFonts w:ascii="Consolas" w:eastAsia="Calibri" w:hAnsi="Consolas" w:cs="Times New Roman"/>
+                <w:noProof/>
+                <w:lang w:val="bg-BG"/>
+              </w:rPr>
+            </w:pPr>
+            <w:r>
+              <w:rPr>
+                <w:rFonts w:ascii="Consolas" w:eastAsia="Calibri" w:hAnsi="Consolas" w:cs="Times New Roman"/>
+                <w:noProof/>
+              </w:rPr>
+              <w:t>342</w:t>
+            </w:r>
+          </w:p>
+          <w:p>
+            <w:pPr>
+              <w:spacing w:before="40" w:after="40"/>
+              <w:rPr>
+                <w:rFonts w:ascii="Consolas" w:eastAsia="Calibri" w:hAnsi="Consolas" w:cs="Times New Roman"/>
+                <w:noProof/>
+              </w:rPr>
+            </w:pPr>
+            <w:r>
+              <w:rPr>
+                <w:rFonts w:ascii="Consolas" w:eastAsia="Calibri" w:hAnsi="Consolas" w:cs="Times New Roman"/>
+                <w:noProof/>
+              </w:rPr>
+              <w:t>123</w:t>
+            </w:r>
+          </w:p>
+        </w:tc>
+        <w:tc>
+          <w:tcPr>
+            <w:tcW w:w="1230" w:type="dxa"/>
+          </w:tcPr>
+          <w:p>
+            <w:pPr>
+              <w:spacing w:before="40" w:after="40"/>
+              <w:rPr>
+                <w:rFonts w:ascii="Consolas" w:eastAsia="Calibri" w:hAnsi="Consolas" w:cs="Times New Roman"/>
+                <w:bCs/>
+                <w:noProof/>
+              </w:rPr>
+            </w:pPr>
+            <w:r>
+              <w:rPr>
+                <w:rFonts w:ascii="Consolas" w:eastAsia="Calibri" w:hAnsi="Consolas" w:cs="Times New Roman"/>
+                <w:bCs/>
+                <w:noProof/>
+              </w:rPr>
+              <w:t>123</w:t>
+            </w:r>
+          </w:p>
+        </w:tc>
+      </w:tr>
+      <w:tr>
+        <w:trPr>
+          <w:trHeight w:val="382"/>
+        </w:trPr>
+        <w:tc>
+          <w:tcPr>
+            <w:tcW w:w="1050" w:type="dxa"/>
+          </w:tcPr>
+          <w:p>
+            <w:pPr>
+              <w:spacing w:before="40" w:after="40"/>
+              <w:rPr>
+                <w:rFonts w:ascii="Consolas" w:eastAsia="Calibri" w:hAnsi="Consolas" w:cs="Times New Roman"/>
+                <w:noProof/>
+                <w:lang w:val="bg-BG"/>
+              </w:rPr>
+            </w:pPr>
+            <w:r>
+              <w:rPr>
+                <w:rFonts w:ascii="Consolas" w:eastAsia="Calibri" w:hAnsi="Consolas" w:cs="Times New Roman"/>
+                <w:noProof/>
+              </w:rPr>
+              <w:t>25</w:t>
+            </w:r>
+          </w:p>
+          <w:p>
+            <w:pPr>
+              <w:spacing w:before="40" w:after="40"/>
+              <w:rPr>
+                <w:rFonts w:ascii="Consolas" w:eastAsia="Calibri" w:hAnsi="Consolas" w:cs="Times New Roman"/>
+                <w:noProof/>
+                <w:lang w:val="bg-BG"/>
+              </w:rPr>
+            </w:pPr>
+            <w:r>
+              <w:rPr>
+                <w:rFonts w:ascii="Consolas" w:eastAsia="Calibri" w:hAnsi="Consolas" w:cs="Times New Roman"/>
+                <w:noProof/>
+              </w:rPr>
+              <w:t>21</w:t>
+            </w:r>
+          </w:p>
+          <w:p>
+            <w:pPr>
+              <w:spacing w:before="40" w:after="40"/>
+              <w:rPr>
+                <w:rFonts w:ascii="Consolas" w:eastAsia="Calibri" w:hAnsi="Consolas" w:cs="Times New Roman"/>
+                <w:noProof/>
+              </w:rPr>
+            </w:pPr>
+            <w:r>
+              <w:rPr>
+                <w:rFonts w:ascii="Consolas" w:eastAsia="Calibri" w:hAnsi="Consolas" w:cs="Times New Roman"/>
+                <w:noProof/>
+              </w:rPr>
+              <w:t>4</w:t>
+            </w:r>
+          </w:p>
+        </w:tc>
+        <w:tc>
+          <w:tcPr>
+            <w:tcW w:w="1230" w:type="dxa"/>
+          </w:tcPr>
+          <w:p>
+            <w:pPr>
+              <w:spacing w:before="40" w:after="40"/>
+              <w:rPr>
+                <w:rFonts w:ascii="Consolas" w:eastAsia="Calibri" w:hAnsi="Consolas" w:cs="Times New Roman"/>
+                <w:bCs/>
+                <w:noProof/>
+              </w:rPr>
+            </w:pPr>
+            <w:r>
+              <w:rPr>
+                <w:rFonts w:ascii="Consolas" w:eastAsia="Calibri" w:hAnsi="Consolas" w:cs="Times New Roman"/>
+                <w:bCs/>
+                <w:noProof/>
+              </w:rPr>
+              <w:t>4</w:t>
+            </w:r>
+          </w:p>
+        </w:tc>
+      </w:tr>
+    </w:tbl>
+    <w:p>
+      <w:pPr>
+        <w:pStyle w:val="Heading2"/>
+        <w:rPr>
+          <w:noProof/>
+          <w:lang w:val="bg-BG"/>
+        </w:rPr>
+      </w:pPr>
+      <w:r>
+        <w:rPr>
+          <w:noProof/>
+          <w:lang w:val="bg-BG"/>
+        </w:rPr>
+        <w:t xml:space="preserve">Брой на гласните </w:t>
+      </w:r>
+      <w:r>
+        <w:t>букви</w:t>
+      </w:r>
+    </w:p>
+    <w:p>
+      <w:pPr>
+        <w:rPr>
+          <w:lang w:val="bg-BG"/>
+        </w:rPr>
+      </w:pPr>
+      <w:r>
+        <w:rPr>
+          <w:lang w:val="bg-BG"/>
+        </w:rPr>
+        <w:t xml:space="preserve">Напишете метод, който получава </w:t>
+      </w:r>
+      <w:r>
+        <w:rPr>
+          <w:b/>
+          <w:bCs/>
+          <w:lang w:val="bg-BG"/>
+        </w:rPr>
+        <w:t xml:space="preserve">един стринг </w:t>
+      </w:r>
+      <w:r>
+        <w:rPr>
+          <w:lang w:val="bg-BG"/>
+        </w:rPr>
+        <w:t xml:space="preserve">и отпечатва </w:t>
+      </w:r>
+      <w:r>
+        <w:rPr>
+          <w:b/>
+          <w:bCs/>
+          <w:lang w:val="bg-BG"/>
+        </w:rPr>
+        <w:t xml:space="preserve">броя на гласните букви </w:t>
+      </w:r>
+      <w:r>
+        <w:rPr>
+          <w:lang w:val="bg-BG"/>
+        </w:rPr>
+        <w:t xml:space="preserve">в него. </w:t>
+      </w:r>
+    </w:p>
+    <w:p>
+      <w:pPr>
+        <w:pStyle w:val="Heading3"/>
+      </w:pPr>
+      <w:r>
+        <w:t>Примери</w:t>
+      </w:r>
+    </w:p>
+    <w:tbl>
+      <w:tblPr>
+        <w:tblStyle w:val="TableGrid"/>
+        <w:tblW w:w="2250" w:type="dxa"/>
+        <w:tblInd w:w="13" w:type="dxa"/>
+        <w:tblCellMar>
+          <w:top w:w="85" w:type="dxa"/>
+          <w:left w:w="142" w:type="dxa"/>
+          <w:bottom w:w="85" w:type="dxa"/>
+          <w:right w:w="142" w:type="dxa"/>
+        </w:tblCellMar>
+        <w:tblLook w:val="04A0" w:firstRow="1" w:lastRow="0" w:firstColumn="1" w:lastColumn="0" w:noHBand="0" w:noVBand="1"/>
+      </w:tblPr>
+      <w:tblGrid>
+        <w:gridCol w:w="1131"/>
+        <w:gridCol w:w="1119"/>
       </w:tblGrid>
       <w:tr>
         <w:trPr>
@@ -3642,7 +4285,7 @@
         </w:trPr>
         <w:tc>
           <w:tcPr>
-            <w:tcW w:w="775" w:type="dxa"/>
+            <w:tcW w:w="1131" w:type="dxa"/>
             <w:shd w:val="clear" w:color="auto" w:fill="D9D9D9" w:themeFill="background1" w:themeFillShade="D9"/>
           </w:tcPr>
           <w:p>
@@ -3650,7 +4293,6 @@
               <w:spacing w:before="40" w:after="40"/>
               <w:jc w:val="center"/>
               <w:rPr>
-                <w:rFonts w:ascii="Calibri" w:eastAsia="Calibri" w:hAnsi="Calibri" w:cs="Times New Roman"/>
                 <w:b/>
                 <w:noProof/>
                 <w:lang w:val="bg-BG"/>
@@ -3658,7 +4300,6 @@
             </w:pPr>
             <w:r>
               <w:rPr>
-                <w:rFonts w:ascii="Calibri" w:eastAsia="Calibri" w:hAnsi="Calibri" w:cs="Times New Roman"/>
                 <w:b/>
                 <w:noProof/>
                 <w:lang w:val="bg-BG"/>
@@ -3669,7 +4310,7 @@
         </w:tc>
         <w:tc>
           <w:tcPr>
-            <w:tcW w:w="908" w:type="dxa"/>
+            <w:tcW w:w="1119" w:type="dxa"/>
             <w:shd w:val="clear" w:color="auto" w:fill="D9D9D9" w:themeFill="background1" w:themeFillShade="D9"/>
           </w:tcPr>
           <w:p>
@@ -3677,7 +4318,6 @@
               <w:spacing w:before="40" w:after="40"/>
               <w:jc w:val="center"/>
               <w:rPr>
-                <w:rFonts w:ascii="Calibri" w:eastAsia="Calibri" w:hAnsi="Calibri" w:cs="Times New Roman"/>
                 <w:b/>
                 <w:noProof/>
                 <w:lang w:val="bg-BG"/>
@@ -3685,7 +4325,6 @@
             </w:pPr>
             <w:r>
               <w:rPr>
-                <w:rFonts w:ascii="Calibri" w:eastAsia="Calibri" w:hAnsi="Calibri" w:cs="Times New Roman"/>
                 <w:b/>
                 <w:noProof/>
                 <w:lang w:val="bg-BG"/>
@@ -3701,397 +4340,7 @@
         </w:trPr>
         <w:tc>
           <w:tcPr>
-            <w:tcW w:w="775" w:type="dxa"/>
-          </w:tcPr>
-          <w:p>
-            <w:pPr>
-              <w:spacing w:before="40" w:after="40"/>
-              <w:rPr>
-                <w:rFonts w:ascii="Consolas" w:eastAsia="Calibri" w:hAnsi="Consolas" w:cs="Times New Roman"/>
-                <w:noProof/>
-                <w:lang w:val="bg-BG"/>
-              </w:rPr>
-            </w:pPr>
-            <w:r>
-              <w:rPr>
-                <w:rFonts w:ascii="Consolas" w:eastAsia="Calibri" w:hAnsi="Consolas" w:cs="Times New Roman"/>
-                <w:noProof/>
-              </w:rPr>
-              <w:t>2</w:t>
-            </w:r>
-          </w:p>
-          <w:p>
-            <w:pPr>
-              <w:spacing w:before="40" w:after="40"/>
-              <w:rPr>
-                <w:rFonts w:ascii="Consolas" w:eastAsia="Calibri" w:hAnsi="Consolas" w:cs="Times New Roman"/>
-                <w:noProof/>
-                <w:lang w:val="bg-BG"/>
-              </w:rPr>
-            </w:pPr>
-            <w:r>
-              <w:rPr>
-                <w:rFonts w:ascii="Consolas" w:eastAsia="Calibri" w:hAnsi="Consolas" w:cs="Times New Roman"/>
-                <w:noProof/>
-              </w:rPr>
-              <w:t>5</w:t>
-            </w:r>
-          </w:p>
-          <w:p>
-            <w:pPr>
-              <w:spacing w:before="40" w:after="40"/>
-              <w:rPr>
-                <w:rFonts w:ascii="Consolas" w:eastAsia="Calibri" w:hAnsi="Consolas" w:cs="Times New Roman"/>
-                <w:noProof/>
-              </w:rPr>
-            </w:pPr>
-            <w:r>
-              <w:rPr>
-                <w:rFonts w:ascii="Consolas" w:eastAsia="Calibri" w:hAnsi="Consolas" w:cs="Times New Roman"/>
-                <w:noProof/>
-              </w:rPr>
-              <w:t>3</w:t>
-            </w:r>
-          </w:p>
-        </w:tc>
-        <w:tc>
-          <w:tcPr>
-            <w:tcW w:w="908" w:type="dxa"/>
-          </w:tcPr>
-          <w:p>
-            <w:pPr>
-              <w:spacing w:before="40" w:after="40"/>
-              <w:rPr>
-                <w:rFonts w:ascii="Consolas" w:eastAsia="Calibri" w:hAnsi="Consolas" w:cs="Times New Roman"/>
-                <w:bCs/>
-                <w:noProof/>
-              </w:rPr>
-            </w:pPr>
-            <w:r>
-              <w:rPr>
-                <w:rFonts w:ascii="Consolas" w:eastAsia="Calibri" w:hAnsi="Consolas" w:cs="Times New Roman"/>
-                <w:bCs/>
-                <w:noProof/>
-              </w:rPr>
-              <w:t>2</w:t>
-            </w:r>
-          </w:p>
-        </w:tc>
-      </w:tr>
-      <w:tr>
-        <w:trPr>
-          <w:trHeight w:val="378"/>
-        </w:trPr>
-        <w:tc>
-          <w:tcPr>
-            <w:tcW w:w="775" w:type="dxa"/>
-          </w:tcPr>
-          <w:p>
-            <w:pPr>
-              <w:spacing w:before="40" w:after="40"/>
-              <w:rPr>
-                <w:rFonts w:ascii="Consolas" w:eastAsia="Calibri" w:hAnsi="Consolas" w:cs="Times New Roman"/>
-                <w:noProof/>
-                <w:lang w:val="bg-BG"/>
-              </w:rPr>
-            </w:pPr>
-            <w:r>
-              <w:rPr>
-                <w:rFonts w:ascii="Consolas" w:eastAsia="Calibri" w:hAnsi="Consolas" w:cs="Times New Roman"/>
-                <w:noProof/>
-              </w:rPr>
-              <w:t>600</w:t>
-            </w:r>
-          </w:p>
-          <w:p>
-            <w:pPr>
-              <w:spacing w:before="40" w:after="40"/>
-              <w:rPr>
-                <w:rFonts w:ascii="Consolas" w:eastAsia="Calibri" w:hAnsi="Consolas" w:cs="Times New Roman"/>
-                <w:noProof/>
-                <w:lang w:val="bg-BG"/>
-              </w:rPr>
-            </w:pPr>
-            <w:r>
-              <w:rPr>
-                <w:rFonts w:ascii="Consolas" w:eastAsia="Calibri" w:hAnsi="Consolas" w:cs="Times New Roman"/>
-                <w:noProof/>
-              </w:rPr>
-              <w:t>342</w:t>
-            </w:r>
-          </w:p>
-          <w:p>
-            <w:pPr>
-              <w:spacing w:before="40" w:after="40"/>
-              <w:rPr>
-                <w:rFonts w:ascii="Consolas" w:eastAsia="Calibri" w:hAnsi="Consolas" w:cs="Times New Roman"/>
-                <w:noProof/>
-              </w:rPr>
-            </w:pPr>
-            <w:r>
-              <w:rPr>
-                <w:rFonts w:ascii="Consolas" w:eastAsia="Calibri" w:hAnsi="Consolas" w:cs="Times New Roman"/>
-                <w:noProof/>
-              </w:rPr>
-              <w:t>123</w:t>
-            </w:r>
-          </w:p>
-        </w:tc>
-        <w:tc>
-          <w:tcPr>
-            <w:tcW w:w="908" w:type="dxa"/>
-          </w:tcPr>
-          <w:p>
-            <w:pPr>
-              <w:spacing w:before="40" w:after="40"/>
-              <w:rPr>
-                <w:rFonts w:ascii="Consolas" w:eastAsia="Calibri" w:hAnsi="Consolas" w:cs="Times New Roman"/>
-                <w:bCs/>
-                <w:noProof/>
-              </w:rPr>
-            </w:pPr>
-            <w:r>
-              <w:rPr>
-                <w:rFonts w:ascii="Consolas" w:eastAsia="Calibri" w:hAnsi="Consolas" w:cs="Times New Roman"/>
-                <w:bCs/>
-                <w:noProof/>
-              </w:rPr>
-              <w:t>123</w:t>
-            </w:r>
-          </w:p>
-        </w:tc>
-      </w:tr>
-      <w:tr>
-        <w:trPr>
-          <w:trHeight w:val="378"/>
-        </w:trPr>
-        <w:tc>
-          <w:tcPr>
-            <w:tcW w:w="775" w:type="dxa"/>
-          </w:tcPr>
-          <w:p>
-            <w:pPr>
-              <w:spacing w:before="40" w:after="40"/>
-              <w:rPr>
-                <w:rFonts w:ascii="Consolas" w:eastAsia="Calibri" w:hAnsi="Consolas" w:cs="Times New Roman"/>
-                <w:noProof/>
-                <w:lang w:val="bg-BG"/>
-              </w:rPr>
-            </w:pPr>
-            <w:r>
-              <w:rPr>
-                <w:rFonts w:ascii="Consolas" w:eastAsia="Calibri" w:hAnsi="Consolas" w:cs="Times New Roman"/>
-                <w:noProof/>
-              </w:rPr>
-              <w:t>25</w:t>
-            </w:r>
-          </w:p>
-          <w:p>
-            <w:pPr>
-              <w:spacing w:before="40" w:after="40"/>
-              <w:rPr>
-                <w:rFonts w:ascii="Consolas" w:eastAsia="Calibri" w:hAnsi="Consolas" w:cs="Times New Roman"/>
-                <w:noProof/>
-                <w:lang w:val="bg-BG"/>
-              </w:rPr>
-            </w:pPr>
-            <w:r>
-              <w:rPr>
-                <w:rFonts w:ascii="Consolas" w:eastAsia="Calibri" w:hAnsi="Consolas" w:cs="Times New Roman"/>
-                <w:noProof/>
-              </w:rPr>
-              <w:t>21</w:t>
-            </w:r>
-          </w:p>
-          <w:p>
-            <w:pPr>
-              <w:spacing w:before="40" w:after="40"/>
-              <w:rPr>
-                <w:rFonts w:ascii="Consolas" w:eastAsia="Calibri" w:hAnsi="Consolas" w:cs="Times New Roman"/>
-                <w:noProof/>
-              </w:rPr>
-            </w:pPr>
-            <w:r>
-              <w:rPr>
-                <w:rFonts w:ascii="Consolas" w:eastAsia="Calibri" w:hAnsi="Consolas" w:cs="Times New Roman"/>
-                <w:noProof/>
-              </w:rPr>
-              <w:t>4</w:t>
-            </w:r>
-          </w:p>
-        </w:tc>
-        <w:tc>
-          <w:tcPr>
-            <w:tcW w:w="908" w:type="dxa"/>
-          </w:tcPr>
-          <w:p>
-            <w:pPr>
-              <w:spacing w:before="40" w:after="40"/>
-              <w:rPr>
-                <w:rFonts w:ascii="Consolas" w:eastAsia="Calibri" w:hAnsi="Consolas" w:cs="Times New Roman"/>
-                <w:bCs/>
-                <w:noProof/>
-              </w:rPr>
-            </w:pPr>
-            <w:r>
-              <w:rPr>
-                <w:rFonts w:ascii="Consolas" w:eastAsia="Calibri" w:hAnsi="Consolas" w:cs="Times New Roman"/>
-                <w:bCs/>
-                <w:noProof/>
-              </w:rPr>
-              <w:t>4</w:t>
-            </w:r>
-          </w:p>
-        </w:tc>
-      </w:tr>
-    </w:tbl>
-    <w:p>
-      <w:pPr>
-        <w:pStyle w:val="Heading2"/>
-        <w:rPr>
-          <w:noProof/>
-          <w:lang w:val="bg-BG"/>
-        </w:rPr>
-      </w:pPr>
-      <w:r>
-        <w:rPr>
-          <w:noProof/>
-          <w:lang w:val="bg-BG"/>
-        </w:rPr>
-        <w:t xml:space="preserve">Брой на гласните </w:t>
-      </w:r>
-      <w:r>
-        <w:t>букви</w:t>
-      </w:r>
-    </w:p>
-    <w:p>
-      <w:pPr>
-        <w:rPr>
-          <w:lang w:val="bg-BG"/>
-        </w:rPr>
-      </w:pPr>
-      <w:r>
-        <w:rPr>
-          <w:lang w:val="bg-BG"/>
-        </w:rPr>
-        <w:t xml:space="preserve">Напишете метод, който получава </w:t>
-      </w:r>
-      <w:r>
-        <w:rPr>
-          <w:b/>
-          <w:bCs/>
-          <w:lang w:val="bg-BG"/>
-        </w:rPr>
-        <w:t xml:space="preserve">един стринг </w:t>
-      </w:r>
-      <w:r>
-        <w:rPr>
-          <w:lang w:val="bg-BG"/>
-        </w:rPr>
-        <w:t xml:space="preserve">и отпечатва </w:t>
-      </w:r>
-      <w:r>
-        <w:rPr>
-          <w:b/>
-          <w:bCs/>
-          <w:lang w:val="bg-BG"/>
-        </w:rPr>
-        <w:t xml:space="preserve">броя на гласните букви </w:t>
-      </w:r>
-      <w:r>
-        <w:rPr>
-          <w:lang w:val="bg-BG"/>
-        </w:rPr>
-        <w:t xml:space="preserve">в него. </w:t>
-      </w:r>
-    </w:p>
-    <w:p>
-      <w:pPr>
-        <w:pStyle w:val="Heading3"/>
-      </w:pPr>
-      <w:r>
-        <w:t>Примери</w:t>
-      </w:r>
-    </w:p>
-    <w:tbl>
-      <w:tblPr>
-        <w:tblStyle w:val="TableGrid"/>
-        <w:tblW w:w="1826" w:type="dxa"/>
-        <w:tblInd w:w="13" w:type="dxa"/>
-        <w:tblCellMar>
-          <w:top w:w="57" w:type="dxa"/>
-          <w:left w:w="85" w:type="dxa"/>
-          <w:bottom w:w="57" w:type="dxa"/>
-          <w:right w:w="85" w:type="dxa"/>
-        </w:tblCellMar>
-        <w:tblLook w:val="04A0" w:firstRow="1" w:lastRow="0" w:firstColumn="1" w:lastColumn="0" w:noHBand="0" w:noVBand="1"/>
-      </w:tblPr>
-      <w:tblGrid>
-        <w:gridCol w:w="1017"/>
-        <w:gridCol w:w="809"/>
-      </w:tblGrid>
-      <w:tr>
-        <w:trPr>
-          <w:trHeight w:val="196"/>
-        </w:trPr>
-        <w:tc>
-          <w:tcPr>
-            <w:tcW w:w="896" w:type="dxa"/>
-            <w:shd w:val="clear" w:color="auto" w:fill="D9D9D9" w:themeFill="background1" w:themeFillShade="D9"/>
-          </w:tcPr>
-          <w:p>
-            <w:pPr>
-              <w:spacing w:before="40" w:after="40"/>
-              <w:jc w:val="center"/>
-              <w:rPr>
-                <w:b/>
-                <w:noProof/>
-                <w:lang w:val="bg-BG"/>
-              </w:rPr>
-            </w:pPr>
-            <w:r>
-              <w:rPr>
-                <w:b/>
-                <w:noProof/>
-                <w:lang w:val="bg-BG"/>
-              </w:rPr>
-              <w:t>Вход</w:t>
-            </w:r>
-          </w:p>
-        </w:tc>
-        <w:tc>
-          <w:tcPr>
-            <w:tcW w:w="930" w:type="dxa"/>
-            <w:shd w:val="clear" w:color="auto" w:fill="D9D9D9" w:themeFill="background1" w:themeFillShade="D9"/>
-          </w:tcPr>
-          <w:p>
-            <w:pPr>
-              <w:spacing w:before="40" w:after="40"/>
-              <w:jc w:val="center"/>
-              <w:rPr>
-                <w:b/>
-                <w:noProof/>
-                <w:lang w:val="bg-BG"/>
-              </w:rPr>
-            </w:pPr>
-            <w:r>
-              <w:rPr>
-                <w:b/>
-                <w:noProof/>
-                <w:lang w:val="bg-BG"/>
-              </w:rPr>
-              <w:t>Изход</w:t>
-            </w:r>
-          </w:p>
-        </w:tc>
-      </w:tr>
-      <w:tr>
-        <w:trPr>
-          <w:trHeight w:val="372"/>
-        </w:trPr>
-        <w:tc>
-          <w:tcPr>
-            <w:tcW w:w="896" w:type="dxa"/>
+            <w:tcW w:w="1131" w:type="dxa"/>
           </w:tcPr>
           <w:p>
             <w:pPr>
@@ -4112,7 +4361,7 @@
         </w:tc>
         <w:tc>
           <w:tcPr>
-            <w:tcW w:w="930" w:type="dxa"/>
+            <w:tcW w:w="1119" w:type="dxa"/>
           </w:tcPr>
           <w:p>
             <w:pPr>
@@ -4138,7 +4387,7 @@
         </w:trPr>
         <w:tc>
           <w:tcPr>
-            <w:tcW w:w="896" w:type="dxa"/>
+            <w:tcW w:w="1131" w:type="dxa"/>
           </w:tcPr>
           <w:p>
             <w:pPr>
@@ -4159,7 +4408,7 @@
         </w:tc>
         <w:tc>
           <w:tcPr>
-            <w:tcW w:w="930" w:type="dxa"/>
+            <w:tcW w:w="1119" w:type="dxa"/>
           </w:tcPr>
           <w:p>
             <w:pPr>
@@ -4185,7 +4434,7 @@
         </w:trPr>
         <w:tc>
           <w:tcPr>
-            <w:tcW w:w="896" w:type="dxa"/>
+            <w:tcW w:w="1131" w:type="dxa"/>
           </w:tcPr>
           <w:p>
             <w:pPr>
@@ -4206,7 +4455,7 @@
         </w:tc>
         <w:tc>
           <w:tcPr>
-            <w:tcW w:w="930" w:type="dxa"/>
+            <w:tcW w:w="1119" w:type="dxa"/>
           </w:tcPr>
           <w:p>
             <w:pPr>
@@ -4455,12 +4704,21 @@
                             </w:rPr>
                             <w:t xml:space="preserve">© </w:t>
                           </w:r>
+                          <w:proofErr w:type="spellStart"/>
                           <w:r>
                             <w:rPr>
                               <w:sz w:val="17"/>
                               <w:szCs w:val="17"/>
                             </w:rPr>
-                            <w:t xml:space="preserve">SoftUni – </w:t>
+                            <w:t>SoftUni</w:t>
+                          </w:r>
+                          <w:proofErr w:type="spellEnd"/>
+                          <w:r>
+                            <w:rPr>
+                              <w:sz w:val="17"/>
+                              <w:szCs w:val="17"/>
+                            </w:rPr>
+                            <w:t xml:space="preserve"> – </w:t>
                           </w:r>
                           <w:hyperlink r:id="rId1" w:history="1">
                             <w:r>
@@ -5303,7 +5561,7 @@
                                   </pic:cNvPicPr>
                                 </pic:nvPicPr>
                                 <pic:blipFill>
-                                  <a:blip r:embed="rId2">
+                                  <a:blip r:embed="rId21">
                                     <a:extLst>
                                       <a:ext uri="{28A0092B-C50C-407E-A947-70E740481C1C}">
                                         <a14:useLocalDpi xmlns:a14="http://schemas.microsoft.com/office/drawing/2010/main" val="0"/>
@@ -5352,7 +5610,7 @@
                           <wp:extent cx="180000" cy="180000"/>
                           <wp:effectExtent l="0" t="0" r="0" b="0"/>
                           <wp:docPr id="2" name="Picture 2">
-                            <a:hlinkClick xmlns:a="http://schemas.openxmlformats.org/drawingml/2006/main" r:id="rId3"/>
+                            <a:hlinkClick xmlns:a="http://schemas.openxmlformats.org/drawingml/2006/main" r:id="rId22"/>
                           </wp:docPr>
                           <wp:cNvGraphicFramePr>
                             <a:graphicFrameLocks xmlns:a="http://schemas.openxmlformats.org/drawingml/2006/main" noChangeAspect="1"/>
@@ -5362,14 +5620,14 @@
                               <pic:pic xmlns:pic="http://schemas.openxmlformats.org/drawingml/2006/picture">
                                 <pic:nvPicPr>
                                   <pic:cNvPr id="2" name="Picture 2">
-                                    <a:hlinkClick r:id="rId3"/>
+                                    <a:hlinkClick r:id="rId22"/>
                                   </pic:cNvPr>
                                   <pic:cNvPicPr>
                                     <a:picLocks noChangeAspect="1" noChangeArrowheads="1"/>
                                   </pic:cNvPicPr>
                                 </pic:nvPicPr>
                                 <pic:blipFill>
-                                  <a:blip r:embed="rId4">
+                                  <a:blip r:embed="rId23">
                                     <a:extLst>
                                       <a:ext uri="{28A0092B-C50C-407E-A947-70E740481C1C}">
                                         <a14:useLocalDpi xmlns:a14="http://schemas.microsoft.com/office/drawing/2010/main" val="0"/>
@@ -5418,7 +5676,7 @@
                           <wp:extent cx="180000" cy="180000"/>
                           <wp:effectExtent l="0" t="0" r="0" b="0"/>
                           <wp:docPr id="5" name="Picture 5" title="Software University @ Facebook">
-                            <a:hlinkClick xmlns:a="http://schemas.openxmlformats.org/drawingml/2006/main" r:id="rId5"/>
+                            <a:hlinkClick xmlns:a="http://schemas.openxmlformats.org/drawingml/2006/main" r:id="rId24"/>
                           </wp:docPr>
                           <wp:cNvGraphicFramePr>
                             <a:graphicFrameLocks xmlns:a="http://schemas.openxmlformats.org/drawingml/2006/main" noChangeAspect="1"/>
@@ -5428,12 +5686,12 @@
                               <pic:pic xmlns:pic="http://schemas.openxmlformats.org/drawingml/2006/picture">
                                 <pic:nvPicPr>
                                   <pic:cNvPr id="5" name="Picture 5" title="Software University @ Facebook">
-                                    <a:hlinkClick r:id="rId5"/>
+                                    <a:hlinkClick r:id="rId24"/>
                                   </pic:cNvPr>
                                   <pic:cNvPicPr/>
                                 </pic:nvPicPr>
                                 <pic:blipFill>
-                                  <a:blip r:embed="rId6"/>
+                                  <a:blip r:embed="rId25"/>
                                   <a:stretch>
                                     <a:fillRect/>
                                   </a:stretch>
@@ -5471,7 +5729,7 @@
                           <wp:extent cx="180000" cy="180000"/>
                           <wp:effectExtent l="0" t="0" r="0" b="0"/>
                           <wp:docPr id="20" name="Picture 20">
-                            <a:hlinkClick xmlns:a="http://schemas.openxmlformats.org/drawingml/2006/main" r:id="rId7"/>
+                            <a:hlinkClick xmlns:a="http://schemas.openxmlformats.org/drawingml/2006/main" r:id="rId26"/>
                           </wp:docPr>
                           <wp:cNvGraphicFramePr>
                             <a:graphicFrameLocks xmlns:a="http://schemas.openxmlformats.org/drawingml/2006/main" noChangeAspect="1"/>
@@ -5481,20 +5739,20 @@
                               <pic:pic xmlns:pic="http://schemas.openxmlformats.org/drawingml/2006/picture">
                                 <pic:nvPicPr>
                                   <pic:cNvPr id="20" name="Picture 20">
-                                    <a:hlinkClick r:id="rId7"/>
+                                    <a:hlinkClick r:id="rId26"/>
                                   </pic:cNvPr>
                                   <pic:cNvPicPr>
                                     <a:picLocks noChangeAspect="1" noChangeArrowheads="1"/>
                                   </pic:cNvPicPr>
                                 </pic:nvPicPr>
                                 <pic:blipFill>
-                                  <a:blip r:embed="rId8">
+                                  <a:blip r:embed="rId27">
                                     <a:extLst>
                                       <a:ext uri="{28A0092B-C50C-407E-A947-70E740481C1C}">
                                         <a14:useLocalDpi xmlns:a14="http://schemas.microsoft.com/office/drawing/2010/main" val="0"/>
                                       </a:ext>
                                       <a:ext uri="{837473B0-CC2E-450A-ABE3-18F120FF3D39}">
-                                        <a1611:picAttrSrcUrl xmlns:a1611="http://schemas.microsoft.com/office/drawing/2016/11/main" r:id="rId9"/>
+                                        <a1611:picAttrSrcUrl xmlns:a1611="http://schemas.microsoft.com/office/drawing/2016/11/main" r:id="rId28"/>
                                       </a:ext>
                                     </a:extLst>
                                   </a:blip>
@@ -5540,7 +5798,7 @@
                           <wp:extent cx="180000" cy="180000"/>
                           <wp:effectExtent l="0" t="0" r="0" b="0"/>
                           <wp:docPr id="7" name="Picture 7" title="Software University @ Twitter">
-                            <a:hlinkClick xmlns:a="http://schemas.openxmlformats.org/drawingml/2006/main" r:id="rId10"/>
+                            <a:hlinkClick xmlns:a="http://schemas.openxmlformats.org/drawingml/2006/main" r:id="rId29"/>
                           </wp:docPr>
                           <wp:cNvGraphicFramePr>
                             <a:graphicFrameLocks xmlns:a="http://schemas.openxmlformats.org/drawingml/2006/main" noChangeAspect="1"/>
@@ -5550,12 +5808,12 @@
                               <pic:pic xmlns:pic="http://schemas.openxmlformats.org/drawingml/2006/picture">
                                 <pic:nvPicPr>
                                   <pic:cNvPr id="7" name="Picture 7" title="Software University @ Twitter">
-                                    <a:hlinkClick r:id="rId10"/>
+                                    <a:hlinkClick r:id="rId29"/>
                                   </pic:cNvPr>
                                   <pic:cNvPicPr/>
                                 </pic:nvPicPr>
                                 <pic:blipFill>
-                                  <a:blip r:embed="rId11"/>
+                                  <a:blip r:embed="rId30"/>
                                   <a:stretch>
                                     <a:fillRect/>
                                   </a:stretch>
@@ -5593,7 +5851,7 @@
                           <wp:extent cx="180000" cy="180000"/>
                           <wp:effectExtent l="0" t="0" r="0" b="0"/>
                           <wp:docPr id="17" name="Picture 17" title="Software University @ YouTube">
-                            <a:hlinkClick xmlns:a="http://schemas.openxmlformats.org/drawingml/2006/main" r:id="rId12"/>
+                            <a:hlinkClick xmlns:a="http://schemas.openxmlformats.org/drawingml/2006/main" r:id="rId31"/>
                           </wp:docPr>
                           <wp:cNvGraphicFramePr>
                             <a:graphicFrameLocks xmlns:a="http://schemas.openxmlformats.org/drawingml/2006/main" noChangeAspect="1"/>
@@ -5603,12 +5861,12 @@
                               <pic:pic xmlns:pic="http://schemas.openxmlformats.org/drawingml/2006/picture">
                                 <pic:nvPicPr>
                                   <pic:cNvPr id="17" name="Picture 17" title="Software University @ YouTube">
-                                    <a:hlinkClick r:id="rId12"/>
+                                    <a:hlinkClick r:id="rId31"/>
                                   </pic:cNvPr>
                                   <pic:cNvPicPr/>
                                 </pic:nvPicPr>
                                 <pic:blipFill>
-                                  <a:blip r:embed="rId13"/>
+                                  <a:blip r:embed="rId32"/>
                                   <a:stretch>
                                     <a:fillRect/>
                                   </a:stretch>
@@ -5646,7 +5904,7 @@
                           <wp:extent cx="180000" cy="180000"/>
                           <wp:effectExtent l="0" t="0" r="0" b="0"/>
                           <wp:docPr id="21" name="Picture 21">
-                            <a:hlinkClick xmlns:a="http://schemas.openxmlformats.org/drawingml/2006/main" r:id="rId14"/>
+                            <a:hlinkClick xmlns:a="http://schemas.openxmlformats.org/drawingml/2006/main" r:id="rId33"/>
                           </wp:docPr>
                           <wp:cNvGraphicFramePr>
                             <a:graphicFrameLocks xmlns:a="http://schemas.openxmlformats.org/drawingml/2006/main" noChangeAspect="1"/>
@@ -5656,14 +5914,14 @@
                               <pic:pic xmlns:pic="http://schemas.openxmlformats.org/drawingml/2006/picture">
                                 <pic:nvPicPr>
                                   <pic:cNvPr id="21" name="Picture 21">
-                                    <a:hlinkClick r:id="rId14"/>
+                                    <a:hlinkClick r:id="rId33"/>
                                   </pic:cNvPr>
                                   <pic:cNvPicPr>
                                     <a:picLocks noChangeAspect="1" noChangeArrowheads="1"/>
                                   </pic:cNvPicPr>
                                 </pic:nvPicPr>
                                 <pic:blipFill rotWithShape="1">
-                                  <a:blip r:embed="rId15">
+                                  <a:blip r:embed="rId34">
                                     <a:extLst>
                                       <a:ext uri="{28A0092B-C50C-407E-A947-70E740481C1C}">
                                         <a14:useLocalDpi xmlns:a14="http://schemas.microsoft.com/office/drawing/2010/main" val="0"/>
@@ -5715,7 +5973,7 @@
                           <wp:extent cx="180000" cy="180000"/>
                           <wp:effectExtent l="0" t="0" r="0" b="0"/>
                           <wp:docPr id="22" name="Picture 22">
-                            <a:hlinkClick xmlns:a="http://schemas.openxmlformats.org/drawingml/2006/main" r:id="rId16"/>
+                            <a:hlinkClick xmlns:a="http://schemas.openxmlformats.org/drawingml/2006/main" r:id="rId35"/>
                           </wp:docPr>
                           <wp:cNvGraphicFramePr>
                             <a:graphicFrameLocks xmlns:a="http://schemas.openxmlformats.org/drawingml/2006/main" noChangeAspect="1"/>
@@ -5725,14 +5983,14 @@
                               <pic:pic xmlns:pic="http://schemas.openxmlformats.org/drawingml/2006/picture">
                                 <pic:nvPicPr>
                                   <pic:cNvPr id="22" name="Picture 22">
-                                    <a:hlinkClick r:id="rId16"/>
+                                    <a:hlinkClick r:id="rId35"/>
                                   </pic:cNvPr>
                                   <pic:cNvPicPr>
                                     <a:picLocks noChangeAspect="1" noChangeArrowheads="1"/>
                                   </pic:cNvPicPr>
                                 </pic:nvPicPr>
                                 <pic:blipFill>
-                                  <a:blip r:embed="rId17">
+                                  <a:blip r:embed="rId36">
                                     <a:extLst>
                                       <a:ext uri="{28A0092B-C50C-407E-A947-70E740481C1C}">
                                         <a14:useLocalDpi xmlns:a14="http://schemas.microsoft.com/office/drawing/2010/main" val="0"/>
@@ -5781,7 +6039,7 @@
                           <wp:extent cx="180000" cy="180000"/>
                           <wp:effectExtent l="0" t="0" r="0" b="0"/>
                           <wp:docPr id="23" name="Picture 23" title="Software University: Email Us">
-                            <a:hlinkClick xmlns:a="http://schemas.openxmlformats.org/drawingml/2006/main" r:id="rId18"/>
+                            <a:hlinkClick xmlns:a="http://schemas.openxmlformats.org/drawingml/2006/main" r:id="rId37"/>
                           </wp:docPr>
                           <wp:cNvGraphicFramePr>
                             <a:graphicFrameLocks xmlns:a="http://schemas.openxmlformats.org/drawingml/2006/main" noChangeAspect="1"/>
@@ -5791,12 +6049,12 @@
                               <pic:pic xmlns:pic="http://schemas.openxmlformats.org/drawingml/2006/picture">
                                 <pic:nvPicPr>
                                   <pic:cNvPr id="23" name="Picture 23" title="Software University: Email Us">
-                                    <a:hlinkClick r:id="rId18"/>
+                                    <a:hlinkClick r:id="rId37"/>
                                   </pic:cNvPr>
                                   <pic:cNvPicPr/>
                                 </pic:nvPicPr>
                                 <pic:blipFill>
-                                  <a:blip r:embed="rId19"/>
+                                  <a:blip r:embed="rId38"/>
                                   <a:stretch>
                                     <a:fillRect/>
                                   </a:stretch>
@@ -5841,7 +6099,7 @@
           <wp:effectExtent l="0" t="0" r="0" b="5715"/>
           <wp:wrapSquare wrapText="bothSides"/>
           <wp:docPr id="1" name="Picture 1">
-            <a:hlinkClick xmlns:a="http://schemas.openxmlformats.org/drawingml/2006/main" r:id="rId20"/>
+            <a:hlinkClick xmlns:a="http://schemas.openxmlformats.org/drawingml/2006/main" r:id="rId1"/>
           </wp:docPr>
           <wp:cNvGraphicFramePr>
             <a:graphicFrameLocks xmlns:a="http://schemas.openxmlformats.org/drawingml/2006/main" noChangeAspect="1"/>
@@ -5858,7 +6116,7 @@
                   </pic:cNvPicPr>
                 </pic:nvPicPr>
                 <pic:blipFill>
-                  <a:blip r:embed="rId21">
+                  <a:blip r:embed="rId39">
                     <a:extLst>
                       <a:ext uri="{28A0092B-C50C-407E-A947-70E740481C1C}">
                         <a14:useLocalDpi xmlns:a14="http://schemas.microsoft.com/office/drawing/2010/main" val="0"/>
@@ -7606,6 +7864,95 @@
     </w:lvl>
   </w:abstractNum>
   <w:abstractNum w:abstractNumId="13" w15:restartNumberingAfterBreak="0">
+    <w:nsid w:val="751B58EC"/>
+    <w:multiLevelType w:val="hybridMultilevel"/>
+    <w:tmpl w:val="7B38A304"/>
+    <w:lvl w:ilvl="0" w:tplc="0809000F">
+      <w:start w:val="1"/>
+      <w:numFmt w:val="decimal"/>
+      <w:lvlText w:val="%1."/>
+      <w:lvlJc w:val="left"/>
+      <w:pPr>
+        <w:ind w:left="720" w:hanging="360"/>
+      </w:pPr>
+      <w:rPr>
+        <w:rFonts w:hint="default"/>
+      </w:rPr>
+    </w:lvl>
+    <w:lvl w:ilvl="1" w:tplc="08090019" w:tentative="1">
+      <w:start w:val="1"/>
+      <w:numFmt w:val="lowerLetter"/>
+      <w:lvlText w:val="%2."/>
+      <w:lvlJc w:val="left"/>
+      <w:pPr>
+        <w:ind w:left="1440" w:hanging="360"/>
+      </w:pPr>
+    </w:lvl>
+    <w:lvl w:ilvl="2" w:tplc="0809001B" w:tentative="1">
+      <w:start w:val="1"/>
+      <w:numFmt w:val="lowerRoman"/>
+      <w:lvlText w:val="%3."/>
+      <w:lvlJc w:val="right"/>
+      <w:pPr>
+        <w:ind w:left="2160" w:hanging="180"/>
+      </w:pPr>
+    </w:lvl>
+    <w:lvl w:ilvl="3" w:tplc="0809000F" w:tentative="1">
+      <w:start w:val="1"/>
+      <w:numFmt w:val="decimal"/>
+      <w:lvlText w:val="%4."/>
+      <w:lvlJc w:val="left"/>
+      <w:pPr>
+        <w:ind w:left="2880" w:hanging="360"/>
+      </w:pPr>
+    </w:lvl>
+    <w:lvl w:ilvl="4" w:tplc="08090019" w:tentative="1">
+      <w:start w:val="1"/>
+      <w:numFmt w:val="lowerLetter"/>
+      <w:lvlText w:val="%5."/>
+      <w:lvlJc w:val="left"/>
+      <w:pPr>
+        <w:ind w:left="3600" w:hanging="360"/>
+      </w:pPr>
+    </w:lvl>
+    <w:lvl w:ilvl="5" w:tplc="0809001B" w:tentative="1">
+      <w:start w:val="1"/>
+      <w:numFmt w:val="lowerRoman"/>
+      <w:lvlText w:val="%6."/>
+      <w:lvlJc w:val="right"/>
+      <w:pPr>
+        <w:ind w:left="4320" w:hanging="180"/>
+      </w:pPr>
+    </w:lvl>
+    <w:lvl w:ilvl="6" w:tplc="0809000F" w:tentative="1">
+      <w:start w:val="1"/>
+      <w:numFmt w:val="decimal"/>
+      <w:lvlText w:val="%7."/>
+      <w:lvlJc w:val="left"/>
+      <w:pPr>
+        <w:ind w:left="5040" w:hanging="360"/>
+      </w:pPr>
+    </w:lvl>
+    <w:lvl w:ilvl="7" w:tplc="08090019" w:tentative="1">
+      <w:start w:val="1"/>
+      <w:numFmt w:val="lowerLetter"/>
+      <w:lvlText w:val="%8."/>
+      <w:lvlJc w:val="left"/>
+      <w:pPr>
+        <w:ind w:left="5760" w:hanging="360"/>
+      </w:pPr>
+    </w:lvl>
+    <w:lvl w:ilvl="8" w:tplc="0809001B" w:tentative="1">
+      <w:start w:val="1"/>
+      <w:numFmt w:val="lowerRoman"/>
+      <w:lvlText w:val="%9."/>
+      <w:lvlJc w:val="right"/>
+      <w:pPr>
+        <w:ind w:left="6480" w:hanging="180"/>
+      </w:pPr>
+    </w:lvl>
+  </w:abstractNum>
+  <w:abstractNum w:abstractNumId="14" w15:restartNumberingAfterBreak="0">
     <w:nsid w:val="754658BE"/>
     <w:multiLevelType w:val="hybridMultilevel"/>
     <w:tmpl w:val="991E97C2"/>
@@ -7691,7 +8038,7 @@
       </w:pPr>
     </w:lvl>
   </w:abstractNum>
-  <w:abstractNum w:abstractNumId="14" w15:restartNumberingAfterBreak="0">
+  <w:abstractNum w:abstractNumId="15" w15:restartNumberingAfterBreak="0">
     <w:nsid w:val="75A9176C"/>
     <w:multiLevelType w:val="hybridMultilevel"/>
     <w:tmpl w:val="AAC837B2"/>
@@ -7780,7 +8127,7 @@
       </w:pPr>
     </w:lvl>
   </w:abstractNum>
-  <w:abstractNum w:abstractNumId="15" w15:restartNumberingAfterBreak="0">
+  <w:abstractNum w:abstractNumId="16" w15:restartNumberingAfterBreak="0">
     <w:nsid w:val="76CA056E"/>
     <w:multiLevelType w:val="hybridMultilevel"/>
     <w:tmpl w:val="B5EA77BE"/>
@@ -7869,7 +8216,7 @@
       </w:pPr>
     </w:lvl>
   </w:abstractNum>
-  <w:abstractNum w:abstractNumId="16" w15:restartNumberingAfterBreak="0">
+  <w:abstractNum w:abstractNumId="17" w15:restartNumberingAfterBreak="0">
     <w:nsid w:val="7BFC3C47"/>
     <w:multiLevelType w:val="hybridMultilevel"/>
     <w:tmpl w:val="3F10B1D0"/>
@@ -7983,19 +8330,19 @@
     <w:abstractNumId w:val="9"/>
   </w:num>
   <w:num w:numId="9" w16cid:durableId="1601838729">
+    <w:abstractNumId w:val="16"/>
+  </w:num>
+  <w:num w:numId="10" w16cid:durableId="862062089">
     <w:abstractNumId w:val="15"/>
   </w:num>
-  <w:num w:numId="10" w16cid:durableId="862062089">
-    <w:abstractNumId w:val="14"/>
-  </w:num>
   <w:num w:numId="11" w16cid:durableId="1450202808">
-    <w:abstractNumId w:val="16"/>
+    <w:abstractNumId w:val="17"/>
   </w:num>
   <w:num w:numId="12" w16cid:durableId="1422218681">
     <w:abstractNumId w:val="1"/>
   </w:num>
   <w:num w:numId="13" w16cid:durableId="26804628">
-    <w:abstractNumId w:val="13"/>
+    <w:abstractNumId w:val="14"/>
   </w:num>
   <w:num w:numId="14" w16cid:durableId="1978681387">
     <w:abstractNumId w:val="10"/>
@@ -8008,6 +8355,9 @@
   </w:num>
   <w:num w:numId="17" w16cid:durableId="161436676">
     <w:abstractNumId w:val="3"/>
+  </w:num>
+  <w:num w:numId="18" w16cid:durableId="656496663">
+    <w:abstractNumId w:val="13"/>
   </w:num>
   <w:numIdMacAtCleanup w:val="16"/>
 </w:numbering>

</xml_diff>

<commit_message>
Added GUI task to "05.1. Methods - Basics" exercises
</commit_message>
<xml_diff>
--- a/Courses/Software-Sciences/Module-1-OOP-New/05.1-Methods-Basics/05.1-Methods-Basics-Exercises.docx
+++ b/Courses/Software-Sciences/Module-1-OOP-New/05.1-Methods-Basics/05.1-Methods-Basics-Exercises.docx
@@ -1,6 +1,6 @@
 
 <file path=word/document.xml><?xml version="1.0" encoding="utf-8"?>
-<w:document xmlns:wpc="http://schemas.microsoft.com/office/word/2010/wordprocessingCanvas" xmlns:cx="http://schemas.microsoft.com/office/drawing/2014/chartex" xmlns:cx1="http://schemas.microsoft.com/office/drawing/2015/9/8/chartex" xmlns:cx2="http://schemas.microsoft.com/office/drawing/2015/10/21/chartex" xmlns:cx3="http://schemas.microsoft.com/office/drawing/2016/5/9/chartex" xmlns:cx4="http://schemas.microsoft.com/office/drawing/2016/5/10/chartex" xmlns:cx5="http://schemas.microsoft.com/office/drawing/2016/5/11/chartex" xmlns:cx6="http://schemas.microsoft.com/office/drawing/2016/5/12/chartex" xmlns:cx7="http://schemas.microsoft.com/office/drawing/2016/5/13/chartex" xmlns:cx8="http://schemas.microsoft.com/office/drawing/2016/5/14/chartex" xmlns:mc="http://schemas.openxmlformats.org/markup-compatibility/2006" xmlns:aink="http://schemas.microsoft.com/office/drawing/2016/ink" xmlns:am3d="http://schemas.microsoft.com/office/drawing/2017/model3d" xmlns:o="urn:schemas-microsoft-com:office:office" xmlns:oel="http://schemas.microsoft.com/office/2019/extlst" xmlns:r="http://schemas.openxmlformats.org/officeDocument/2006/relationships" xmlns:m="http://schemas.openxmlformats.org/officeDocument/2006/math" xmlns:v="urn:schemas-microsoft-com:vml" xmlns:wp14="http://schemas.microsoft.com/office/word/2010/wordprocessingDrawing" xmlns:wp="http://schemas.openxmlformats.org/drawingml/2006/wordprocessingDrawing" xmlns:w10="urn:schemas-microsoft-com:office:word" xmlns:w="http://schemas.openxmlformats.org/wordprocessingml/2006/main" xmlns:w14="http://schemas.microsoft.com/office/word/2010/wordml" xmlns:w15="http://schemas.microsoft.com/office/word/2012/wordml" xmlns:w16cex="http://schemas.microsoft.com/office/word/2018/wordml/cex" xmlns:w16cid="http://schemas.microsoft.com/office/word/2016/wordml/cid" xmlns:w16="http://schemas.microsoft.com/office/word/2018/wordml" xmlns:w16sdtdh="http://schemas.microsoft.com/office/word/2020/wordml/sdtdatahash" xmlns:w16se="http://schemas.microsoft.com/office/word/2015/wordml/symex" xmlns:wpg="http://schemas.microsoft.com/office/word/2010/wordprocessingGroup" xmlns:wpi="http://schemas.microsoft.com/office/word/2010/wordprocessingInk" xmlns:wne="http://schemas.microsoft.com/office/word/2006/wordml" xmlns:wps="http://schemas.microsoft.com/office/word/2010/wordprocessingShape" mc:Ignorable="w14 w15 w16se w16cid w16 w16cex w16sdtdh wp14">
+<w:document xmlns:wpc="http://schemas.microsoft.com/office/word/2010/wordprocessingCanvas" xmlns:cx="http://schemas.microsoft.com/office/drawing/2014/chartex" xmlns:cx1="http://schemas.microsoft.com/office/drawing/2015/9/8/chartex" xmlns:cx2="http://schemas.microsoft.com/office/drawing/2015/10/21/chartex" xmlns:cx3="http://schemas.microsoft.com/office/drawing/2016/5/9/chartex" xmlns:cx4="http://schemas.microsoft.com/office/drawing/2016/5/10/chartex" xmlns:cx5="http://schemas.microsoft.com/office/drawing/2016/5/11/chartex" xmlns:cx6="http://schemas.microsoft.com/office/drawing/2016/5/12/chartex" xmlns:cx7="http://schemas.microsoft.com/office/drawing/2016/5/13/chartex" xmlns:cx8="http://schemas.microsoft.com/office/drawing/2016/5/14/chartex" xmlns:mc="http://schemas.openxmlformats.org/markup-compatibility/2006" xmlns:aink="http://schemas.microsoft.com/office/drawing/2016/ink" xmlns:am3d="http://schemas.microsoft.com/office/drawing/2017/model3d" xmlns:o="urn:schemas-microsoft-com:office:office" xmlns:oel="http://schemas.microsoft.com/office/2019/extlst" xmlns:r="http://schemas.openxmlformats.org/officeDocument/2006/relationships" xmlns:m="http://schemas.openxmlformats.org/officeDocument/2006/math" xmlns:v="urn:schemas-microsoft-com:vml" xmlns:wp14="http://schemas.microsoft.com/office/word/2010/wordprocessingDrawing" xmlns:wp="http://schemas.openxmlformats.org/drawingml/2006/wordprocessingDrawing" xmlns:w10="urn:schemas-microsoft-com:office:word" xmlns:w="http://schemas.openxmlformats.org/wordprocessingml/2006/main" xmlns:w14="http://schemas.microsoft.com/office/word/2010/wordml" xmlns:w15="http://schemas.microsoft.com/office/word/2012/wordml" xmlns:w16cex="http://schemas.microsoft.com/office/word/2018/wordml/cex" xmlns:w16cid="http://schemas.microsoft.com/office/word/2016/wordml/cid" xmlns:w16="http://schemas.microsoft.com/office/word/2018/wordml" xmlns:w16du="http://schemas.microsoft.com/office/word/2023/wordml/word16du" xmlns:w16sdtdh="http://schemas.microsoft.com/office/word/2020/wordml/sdtdatahash" xmlns:w16se="http://schemas.microsoft.com/office/word/2015/wordml/symex" xmlns:wpg="http://schemas.microsoft.com/office/word/2010/wordprocessingGroup" xmlns:wpi="http://schemas.microsoft.com/office/word/2010/wordprocessingInk" xmlns:wne="http://schemas.microsoft.com/office/word/2006/wordml" xmlns:wps="http://schemas.microsoft.com/office/word/2010/wordprocessingShape" mc:Ignorable="w14 w15 w16se w16cid w16 w16cex w16sdtdh wp14">
   <w:body>
     <w:p>
       <w:pPr>
@@ -420,6 +420,9 @@
         <w:ind w:left="717"/>
       </w:pPr>
       <w:r>
+        <w:rPr>
+          <w:noProof/>
+        </w:rPr>
         <w:drawing>
           <wp:inline distT="0" distB="0" distL="0" distR="0" wp14:anchorId="585BC653" wp14:editId="5B9F6DA2">
             <wp:extent cx="3686400" cy="1105200"/>
@@ -1659,6 +1662,7 @@
       </w:pPr>
       <w:r>
         <w:rPr>
+          <w:noProof/>
           <w:lang w:val="bg-BG"/>
         </w:rPr>
         <w:drawing>
@@ -1801,6 +1805,7 @@
       </w:pPr>
       <w:r>
         <w:rPr>
+          <w:noProof/>
           <w:lang w:val="bg-BG"/>
         </w:rPr>
         <w:drawing>
@@ -3155,6 +3160,105 @@
     </w:tbl>
     <w:p>
       <w:pPr>
+        <w:pStyle w:val="Heading2"/>
+        <w:spacing w:line="240" w:lineRule="auto"/>
+        <w:rPr>
+          <w:noProof/>
+          <w:lang w:val="bg-BG"/>
+        </w:rPr>
+      </w:pPr>
+      <w:r>
+        <w:rPr>
+          <w:noProof/>
+        </w:rPr>
+        <w:t xml:space="preserve">GUI App – </w:t>
+      </w:r>
+      <w:r>
+        <w:rPr>
+          <w:noProof/>
+          <w:lang w:val="bg-BG"/>
+        </w:rPr>
+        <w:t>Изчисления</w:t>
+      </w:r>
+    </w:p>
+    <w:p>
+      <w:r>
+        <w:rPr>
+          <w:lang w:val="bg-BG"/>
+        </w:rPr>
+        <w:t>Реализирайте предходната задача като</w:t>
+      </w:r>
+      <w:r>
+        <w:t xml:space="preserve"> </w:t>
+      </w:r>
+      <w:r>
+        <w:rPr>
+          <w:b/>
+          <w:bCs/>
+        </w:rPr>
+        <w:t>Windows Forms GUI app</w:t>
+      </w:r>
+      <w:r>
+        <w:t xml:space="preserve">. </w:t>
+      </w:r>
+      <w:r>
+        <w:rPr>
+          <w:lang w:val="bg-BG"/>
+        </w:rPr>
+        <w:t>Потребителският интерфейс трябва да изглежда така:</w:t>
+      </w:r>
+    </w:p>
+    <w:p>
+      <w:pPr>
+        <w:pStyle w:val="Heading3"/>
+        <w:rPr>
+          <w:lang w:val="en-US"/>
+        </w:rPr>
+      </w:pPr>
+      <w:r>
+        <w:rPr>
+          <w:lang w:val="en-US"/>
+        </w:rPr>
+        <w:lastRenderedPageBreak/>
+        <w:drawing>
+          <wp:inline distT="0" distB="0" distL="0" distR="0" wp14:anchorId="66133E84" wp14:editId="0B523D4D">
+            <wp:extent cx="3156368" cy="2826346"/>
+            <wp:effectExtent l="0" t="0" r="0" b="0"/>
+            <wp:docPr id="8" name="Picture 8" descr="Graphical user interface, application&#10;&#10;Description automatically generated"/>
+            <wp:cNvGraphicFramePr>
+              <a:graphicFrameLocks xmlns:a="http://schemas.openxmlformats.org/drawingml/2006/main" noChangeAspect="1"/>
+            </wp:cNvGraphicFramePr>
+            <a:graphic xmlns:a="http://schemas.openxmlformats.org/drawingml/2006/main">
+              <a:graphicData uri="http://schemas.openxmlformats.org/drawingml/2006/picture">
+                <pic:pic xmlns:pic="http://schemas.openxmlformats.org/drawingml/2006/picture">
+                  <pic:nvPicPr>
+                    <pic:cNvPr id="31" name="Picture 31" descr="Graphical user interface, application&#10;&#10;Description automatically generated"/>
+                    <pic:cNvPicPr/>
+                  </pic:nvPicPr>
+                  <pic:blipFill>
+                    <a:blip r:embed="rId18"/>
+                    <a:stretch>
+                      <a:fillRect/>
+                    </a:stretch>
+                  </pic:blipFill>
+                  <pic:spPr>
+                    <a:xfrm>
+                      <a:off x="0" y="0"/>
+                      <a:ext cx="3180843" cy="2848262"/>
+                    </a:xfrm>
+                    <a:prstGeom prst="rect">
+                      <a:avLst/>
+                    </a:prstGeom>
+                  </pic:spPr>
+                </pic:pic>
+              </a:graphicData>
+            </a:graphic>
+          </wp:inline>
+        </w:drawing>
+      </w:r>
+    </w:p>
+    <w:p>
+      <w:pPr>
         <w:pStyle w:val="Heading3"/>
       </w:pPr>
       <w:r>
@@ -3166,82 +3270,74 @@
         <w:pStyle w:val="ListParagraph"/>
         <w:numPr>
           <w:ilvl w:val="0"/>
-          <w:numId w:val="15"/>
+          <w:numId w:val="19"/>
         </w:numPr>
-        <w:rPr>
-          <w:lang w:val="bg-BG"/>
-        </w:rPr>
-      </w:pPr>
-      <w:r>
-        <w:rPr>
-          <w:lang w:val="bg-BG"/>
-        </w:rPr>
-        <w:t>Прочетете</w:t>
-      </w:r>
-      <w:r>
-        <w:rPr>
-          <w:b/>
-          <w:bCs/>
-          <w:lang w:val="bg-BG"/>
-        </w:rPr>
-        <w:t xml:space="preserve"> </w:t>
-      </w:r>
-      <w:r>
-        <w:rPr>
-          <w:b/>
-          <w:bCs/>
-          <w:lang w:val="bg-BG"/>
-        </w:rPr>
-        <w:t>командата</w:t>
-      </w:r>
-      <w:r>
-        <w:rPr>
-          <w:b/>
-          <w:bCs/>
-          <w:lang w:val="bg-BG"/>
-        </w:rPr>
-        <w:t xml:space="preserve"> </w:t>
-      </w:r>
-      <w:r>
-        <w:rPr>
-          <w:lang w:val="bg-BG"/>
-        </w:rPr>
-        <w:t xml:space="preserve">на първия ред и </w:t>
-      </w:r>
-      <w:r>
-        <w:rPr>
-          <w:b/>
-          <w:bCs/>
-          <w:lang w:val="bg-BG"/>
-        </w:rPr>
-        <w:t>двете числа</w:t>
-      </w:r>
-      <w:r>
-        <w:rPr>
-          <w:lang w:val="bg-BG"/>
-        </w:rPr>
-        <w:t xml:space="preserve"> и след това направете </w:t>
-      </w:r>
-      <w:r>
-        <w:rPr>
-          <w:b/>
-          <w:bCs/>
-        </w:rPr>
-        <w:t xml:space="preserve">if/switch </w:t>
-      </w:r>
-      <w:r>
-        <w:rPr>
-          <w:b/>
-          <w:bCs/>
-          <w:lang w:val="bg-BG"/>
-        </w:rPr>
-        <w:t xml:space="preserve">конструкция </w:t>
-      </w:r>
-      <w:r>
-        <w:rPr>
-          <w:lang w:val="bg-BG"/>
-        </w:rPr>
-        <w:t>за всяка отделна операция</w:t>
+        <w:spacing w:before="200" w:after="0"/>
+        <w:ind w:left="284" w:hanging="284"/>
+        <w:contextualSpacing w:val="0"/>
+        <w:rPr>
+          <w:lang w:val="bg-BG"/>
+        </w:rPr>
+      </w:pPr>
+      <w:r>
+        <w:rPr>
+          <w:lang w:val="bg-BG"/>
+        </w:rPr>
+        <w:t xml:space="preserve">Създайте нов </w:t>
+      </w:r>
+      <w:r>
+        <w:rPr>
+          <w:b/>
+          <w:bCs/>
+        </w:rPr>
+        <w:t xml:space="preserve">Windows Forms </w:t>
+      </w:r>
+      <w:r>
+        <w:rPr>
+          <w:b/>
+          <w:bCs/>
+          <w:lang w:val="bg-BG"/>
+        </w:rPr>
+        <w:t xml:space="preserve">проект </w:t>
+      </w:r>
+      <w:r>
+        <w:rPr>
+          <w:lang w:val="bg-BG"/>
+        </w:rPr>
+        <w:t xml:space="preserve">и му задайте </w:t>
+      </w:r>
+      <w:r>
+        <w:rPr>
+          <w:b/>
+          <w:bCs/>
+          <w:lang w:val="bg-BG"/>
+        </w:rPr>
+        <w:t>смислено име</w:t>
+      </w:r>
+      <w:r>
+        <w:rPr>
+          <w:lang w:val="bg-BG"/>
+        </w:rPr>
+        <w:t xml:space="preserve">, например </w:t>
+      </w:r>
+      <w:r>
+        <w:t>"</w:t>
+      </w:r>
+      <w:proofErr w:type="spellStart"/>
+      <w:r>
+        <w:rPr>
+          <w:rFonts w:ascii="Consolas" w:hAnsi="Consolas" w:cs="Consolas"/>
+          <w:b/>
+          <w:bCs/>
+        </w:rPr>
+        <w:t>CalculationsApp</w:t>
+      </w:r>
+      <w:proofErr w:type="spellEnd"/>
+      <w:r>
+        <w:rPr>
+          <w:lang w:val="bg-BG"/>
+        </w:rPr>
+        <w:t>"</w:t>
       </w:r>
     </w:p>
     <w:p>
@@ -3249,52 +3345,1165 @@
         <w:pStyle w:val="ListParagraph"/>
         <w:numPr>
           <w:ilvl w:val="0"/>
-          <w:numId w:val="15"/>
+          <w:numId w:val="19"/>
         </w:numPr>
-        <w:spacing w:line="240" w:lineRule="auto"/>
-        <w:rPr>
-          <w:noProof/>
-          <w:lang w:val="bg-BG"/>
-        </w:rPr>
-      </w:pPr>
-      <w:r>
-        <w:rPr>
-          <w:noProof/>
-          <w:lang w:val="bg-BG"/>
-        </w:rPr>
-        <w:t xml:space="preserve">Създайте </w:t>
-      </w:r>
-      <w:r>
-        <w:rPr>
-          <w:b/>
-          <w:bCs/>
-          <w:noProof/>
-          <w:lang w:val="bg-BG"/>
-        </w:rPr>
-        <w:t xml:space="preserve">четири метода </w:t>
-      </w:r>
-      <w:r>
-        <w:rPr>
-          <w:noProof/>
-          <w:lang w:val="bg-BG"/>
-        </w:rPr>
-        <w:t xml:space="preserve">(по един за всяка операция) и </w:t>
-      </w:r>
-      <w:r>
-        <w:rPr>
-          <w:b/>
-          <w:bCs/>
-          <w:noProof/>
-          <w:lang w:val="bg-BG"/>
-        </w:rPr>
-        <w:t xml:space="preserve">отпечатайте </w:t>
-      </w:r>
-      <w:r>
-        <w:rPr>
-          <w:noProof/>
-          <w:lang w:val="bg-BG"/>
-        </w:rPr>
-        <w:t>резултата</w:t>
+        <w:spacing w:after="0"/>
+        <w:ind w:left="284" w:hanging="284"/>
+        <w:contextualSpacing w:val="0"/>
+        <w:rPr>
+          <w:lang w:val="bg-BG"/>
+        </w:rPr>
+      </w:pPr>
+      <w:r>
+        <w:rPr>
+          <w:lang w:val="bg-BG"/>
+        </w:rPr>
+        <w:t xml:space="preserve">Променете </w:t>
+      </w:r>
+      <w:r>
+        <w:rPr>
+          <w:b/>
+          <w:bCs/>
+          <w:lang w:val="bg-BG"/>
+        </w:rPr>
+        <w:t xml:space="preserve">името </w:t>
+      </w:r>
+      <w:r>
+        <w:rPr>
+          <w:lang w:val="bg-BG"/>
+        </w:rPr>
+        <w:t xml:space="preserve">на формата: </w:t>
+      </w:r>
+      <w:r>
+        <w:t>"</w:t>
+      </w:r>
+      <w:r>
+        <w:rPr>
+          <w:rFonts w:ascii="Consolas" w:hAnsi="Consolas" w:cs="Consolas"/>
+          <w:b/>
+          <w:bCs/>
+        </w:rPr>
+        <w:t>Form1</w:t>
+      </w:r>
+      <w:r>
+        <w:t xml:space="preserve">" </w:t>
+      </w:r>
+      <w:r>
+        <w:rPr>
+          <w:noProof/>
+        </w:rPr>
+        <w:sym w:font="Wingdings" w:char="F0E0"/>
+      </w:r>
+      <w:r>
+        <w:rPr>
+          <w:noProof/>
+        </w:rPr>
+        <w:t xml:space="preserve"> "</w:t>
+      </w:r>
+      <w:r>
+        <w:rPr>
+          <w:rFonts w:ascii="Consolas" w:hAnsi="Consolas" w:cs="Consolas"/>
+          <w:b/>
+          <w:bCs/>
+          <w:noProof/>
+        </w:rPr>
+        <w:t>FormCalculations</w:t>
+      </w:r>
+      <w:r>
+        <w:rPr>
+          <w:noProof/>
+        </w:rPr>
+        <w:t>"</w:t>
+      </w:r>
+    </w:p>
+    <w:p>
+      <w:pPr>
+        <w:pStyle w:val="ListParagraph"/>
+        <w:numPr>
+          <w:ilvl w:val="0"/>
+          <w:numId w:val="19"/>
+        </w:numPr>
+        <w:spacing w:after="0"/>
+        <w:ind w:left="284" w:hanging="284"/>
+        <w:contextualSpacing w:val="0"/>
+        <w:rPr>
+          <w:lang w:val="bg-BG"/>
+        </w:rPr>
+      </w:pPr>
+      <w:r>
+        <w:rPr>
+          <w:lang w:val="bg-BG"/>
+        </w:rPr>
+        <w:t xml:space="preserve">Променете </w:t>
+      </w:r>
+      <w:r>
+        <w:rPr>
+          <w:b/>
+          <w:bCs/>
+          <w:lang w:val="bg-BG"/>
+        </w:rPr>
+        <w:t xml:space="preserve">заглавието </w:t>
+      </w:r>
+      <w:r>
+        <w:rPr>
+          <w:lang w:val="bg-BG"/>
+        </w:rPr>
+        <w:t>на формата: "</w:t>
+      </w:r>
+      <w:r>
+        <w:rPr>
+          <w:b/>
+          <w:bCs/>
+        </w:rPr>
+        <w:t>Form 1</w:t>
+      </w:r>
+      <w:r>
+        <w:t xml:space="preserve">" </w:t>
+      </w:r>
+      <w:r>
+        <w:rPr>
+          <w:noProof/>
+        </w:rPr>
+        <w:sym w:font="Wingdings" w:char="F0E0"/>
+      </w:r>
+      <w:r>
+        <w:rPr>
+          <w:noProof/>
+        </w:rPr>
+        <w:t xml:space="preserve"> "</w:t>
+      </w:r>
+      <w:r>
+        <w:rPr>
+          <w:b/>
+          <w:bCs/>
+          <w:noProof/>
+        </w:rPr>
+        <w:t>Calculations</w:t>
+      </w:r>
+      <w:r>
+        <w:rPr>
+          <w:noProof/>
+        </w:rPr>
+        <w:t>"</w:t>
+      </w:r>
+    </w:p>
+    <w:p>
+      <w:pPr>
+        <w:pStyle w:val="ListParagraph"/>
+        <w:numPr>
+          <w:ilvl w:val="0"/>
+          <w:numId w:val="19"/>
+        </w:numPr>
+        <w:ind w:left="284" w:hanging="284"/>
+        <w:contextualSpacing w:val="0"/>
+        <w:rPr>
+          <w:lang w:val="bg-BG"/>
+        </w:rPr>
+      </w:pPr>
+      <w:r>
+        <w:rPr>
+          <w:noProof/>
+          <w:lang w:val="bg-BG"/>
+        </w:rPr>
+        <w:t xml:space="preserve">Добавете необходимите </w:t>
+      </w:r>
+      <w:r>
+        <w:rPr>
+          <w:b/>
+          <w:bCs/>
+          <w:noProof/>
+          <w:lang w:val="bg-BG"/>
+        </w:rPr>
+        <w:t>контроли</w:t>
+      </w:r>
+      <w:r>
+        <w:rPr>
+          <w:noProof/>
+          <w:lang w:val="bg-BG"/>
+        </w:rPr>
+        <w:t>, примерно ето така:</w:t>
+      </w:r>
+    </w:p>
+    <w:p>
+      <w:pPr>
+        <w:pStyle w:val="ListParagraph"/>
+        <w:spacing w:after="0"/>
+        <w:ind w:left="284"/>
+        <w:contextualSpacing w:val="0"/>
+        <w:rPr>
+          <w:lang w:val="bg-BG"/>
+        </w:rPr>
+      </w:pPr>
+      <w:r>
+        <w:rPr>
+          <w:noProof/>
+          <w:lang w:val="bg-BG"/>
+        </w:rPr>
+        <w:drawing>
+          <wp:inline distT="0" distB="0" distL="0" distR="0" wp14:anchorId="6D06634D" wp14:editId="291C60E2">
+            <wp:extent cx="3025302" cy="2621330"/>
+            <wp:effectExtent l="12700" t="12700" r="10160" b="7620"/>
+            <wp:docPr id="9" name="Picture 9" descr="Graphical user interface, application&#10;&#10;Description automatically generated"/>
+            <wp:cNvGraphicFramePr>
+              <a:graphicFrameLocks xmlns:a="http://schemas.openxmlformats.org/drawingml/2006/main" noChangeAspect="1"/>
+            </wp:cNvGraphicFramePr>
+            <a:graphic xmlns:a="http://schemas.openxmlformats.org/drawingml/2006/main">
+              <a:graphicData uri="http://schemas.openxmlformats.org/drawingml/2006/picture">
+                <pic:pic xmlns:pic="http://schemas.openxmlformats.org/drawingml/2006/picture">
+                  <pic:nvPicPr>
+                    <pic:cNvPr id="28" name="Picture 28" descr="Graphical user interface, application&#10;&#10;Description automatically generated"/>
+                    <pic:cNvPicPr/>
+                  </pic:nvPicPr>
+                  <pic:blipFill>
+                    <a:blip r:embed="rId19"/>
+                    <a:stretch>
+                      <a:fillRect/>
+                    </a:stretch>
+                  </pic:blipFill>
+                  <pic:spPr>
+                    <a:xfrm>
+                      <a:off x="0" y="0"/>
+                      <a:ext cx="3032300" cy="2627394"/>
+                    </a:xfrm>
+                    <a:prstGeom prst="rect">
+                      <a:avLst/>
+                    </a:prstGeom>
+                    <a:ln>
+                      <a:solidFill>
+                        <a:schemeClr val="bg1">
+                          <a:lumMod val="75000"/>
+                        </a:schemeClr>
+                      </a:solidFill>
+                    </a:ln>
+                  </pic:spPr>
+                </pic:pic>
+              </a:graphicData>
+            </a:graphic>
+          </wp:inline>
+        </w:drawing>
+      </w:r>
+    </w:p>
+    <w:p>
+      <w:pPr>
+        <w:spacing w:before="200" w:after="0"/>
+        <w:rPr>
+          <w:lang w:val="bg-BG"/>
+        </w:rPr>
+      </w:pPr>
+      <w:r>
+        <w:rPr>
+          <w:lang w:val="bg-BG"/>
+        </w:rPr>
+        <w:t>Контролите трябва да бъдат следните:</w:t>
+      </w:r>
+    </w:p>
+    <w:p>
+      <w:pPr>
+        <w:pStyle w:val="ListParagraph"/>
+        <w:numPr>
+          <w:ilvl w:val="0"/>
+          <w:numId w:val="12"/>
+        </w:numPr>
+        <w:spacing w:before="200" w:after="0"/>
+        <w:rPr>
+          <w:lang w:val="bg-BG"/>
+        </w:rPr>
+      </w:pPr>
+      <w:r>
+        <w:rPr>
+          <w:b/>
+          <w:bCs/>
+          <w:lang w:val="bg-BG"/>
+        </w:rPr>
+        <w:t xml:space="preserve">четири </w:t>
+      </w:r>
+      <w:r>
+        <w:rPr>
+          <w:lang w:val="bg-BG"/>
+        </w:rPr>
+        <w:t>надписа (</w:t>
+      </w:r>
+      <w:r>
+        <w:t>Label):</w:t>
+      </w:r>
+    </w:p>
+    <w:p>
+      <w:pPr>
+        <w:pStyle w:val="ListParagraph"/>
+        <w:numPr>
+          <w:ilvl w:val="1"/>
+          <w:numId w:val="12"/>
+        </w:numPr>
+        <w:spacing w:before="200" w:after="0"/>
+        <w:rPr>
+          <w:lang w:val="bg-BG"/>
+        </w:rPr>
+      </w:pPr>
+      <w:r>
+        <w:t>"</w:t>
+      </w:r>
+      <w:r>
+        <w:rPr>
+          <w:rFonts w:ascii="Consolas" w:hAnsi="Consolas" w:cs="Consolas"/>
+          <w:b/>
+          <w:bCs/>
+        </w:rPr>
+        <w:t>labelNum1</w:t>
+      </w:r>
+      <w:r>
+        <w:t xml:space="preserve">" </w:t>
+      </w:r>
+      <w:r>
+        <w:rPr>
+          <w:lang w:val="bg-BG"/>
+        </w:rPr>
+        <w:t xml:space="preserve">с текст </w:t>
+      </w:r>
+      <w:r>
+        <w:t>"</w:t>
+      </w:r>
+      <w:r>
+        <w:rPr>
+          <w:b/>
+          <w:bCs/>
+        </w:rPr>
+        <w:t>First number:</w:t>
+      </w:r>
+      <w:r>
+        <w:t xml:space="preserve"> "</w:t>
+      </w:r>
+    </w:p>
+    <w:p>
+      <w:pPr>
+        <w:pStyle w:val="ListParagraph"/>
+        <w:numPr>
+          <w:ilvl w:val="1"/>
+          <w:numId w:val="12"/>
+        </w:numPr>
+        <w:spacing w:before="200" w:after="0"/>
+        <w:rPr>
+          <w:lang w:val="bg-BG"/>
+        </w:rPr>
+      </w:pPr>
+      <w:r>
+        <w:t>"</w:t>
+      </w:r>
+      <w:r>
+        <w:rPr>
+          <w:rFonts w:ascii="Consolas" w:hAnsi="Consolas" w:cs="Consolas"/>
+          <w:b/>
+          <w:bCs/>
+        </w:rPr>
+        <w:t>labelNum2</w:t>
+      </w:r>
+      <w:r>
+        <w:t xml:space="preserve">" </w:t>
+      </w:r>
+      <w:r>
+        <w:rPr>
+          <w:lang w:val="bg-BG"/>
+        </w:rPr>
+        <w:t xml:space="preserve">с текст </w:t>
+      </w:r>
+      <w:r>
+        <w:t>"</w:t>
+      </w:r>
+      <w:r>
+        <w:rPr>
+          <w:b/>
+          <w:bCs/>
+        </w:rPr>
+        <w:t>Second number:</w:t>
+      </w:r>
+      <w:r>
+        <w:t xml:space="preserve"> "</w:t>
+      </w:r>
+    </w:p>
+    <w:p>
+      <w:pPr>
+        <w:pStyle w:val="ListParagraph"/>
+        <w:numPr>
+          <w:ilvl w:val="1"/>
+          <w:numId w:val="12"/>
+        </w:numPr>
+        <w:spacing w:before="200" w:after="0"/>
+        <w:rPr>
+          <w:lang w:val="bg-BG"/>
+        </w:rPr>
+      </w:pPr>
+      <w:r>
+        <w:t>"</w:t>
+      </w:r>
+      <w:proofErr w:type="spellStart"/>
+      <w:r>
+        <w:rPr>
+          <w:rFonts w:ascii="Consolas" w:hAnsi="Consolas" w:cs="Consolas"/>
+          <w:b/>
+          <w:bCs/>
+        </w:rPr>
+        <w:t>labelOperation</w:t>
+      </w:r>
+      <w:proofErr w:type="spellEnd"/>
+      <w:r>
+        <w:t xml:space="preserve">" </w:t>
+      </w:r>
+      <w:r>
+        <w:rPr>
+          <w:lang w:val="bg-BG"/>
+        </w:rPr>
+        <w:t xml:space="preserve">с текст </w:t>
+      </w:r>
+      <w:r>
+        <w:t>"</w:t>
+      </w:r>
+      <w:r>
+        <w:rPr>
+          <w:b/>
+          <w:bCs/>
+        </w:rPr>
+        <w:t>Operation:</w:t>
+      </w:r>
+      <w:r>
+        <w:t xml:space="preserve"> "</w:t>
+      </w:r>
+    </w:p>
+    <w:p>
+      <w:pPr>
+        <w:pStyle w:val="ListParagraph"/>
+        <w:numPr>
+          <w:ilvl w:val="1"/>
+          <w:numId w:val="12"/>
+        </w:numPr>
+        <w:spacing w:before="200" w:after="0"/>
+        <w:rPr>
+          <w:lang w:val="bg-BG"/>
+        </w:rPr>
+      </w:pPr>
+      <w:r>
+        <w:t>"</w:t>
+      </w:r>
+      <w:proofErr w:type="spellStart"/>
+      <w:r>
+        <w:rPr>
+          <w:rFonts w:ascii="Consolas" w:hAnsi="Consolas" w:cs="Consolas"/>
+          <w:b/>
+          <w:bCs/>
+        </w:rPr>
+        <w:t>labelResult</w:t>
+      </w:r>
+      <w:proofErr w:type="spellEnd"/>
+      <w:r>
+        <w:t>"</w:t>
+      </w:r>
+      <w:r>
+        <w:rPr>
+          <w:lang w:val="bg-BG"/>
+        </w:rPr>
+        <w:t xml:space="preserve"> с текст </w:t>
+      </w:r>
+      <w:r>
+        <w:t>"</w:t>
+      </w:r>
+      <w:r>
+        <w:rPr>
+          <w:b/>
+          <w:bCs/>
+        </w:rPr>
+        <w:t>Result:</w:t>
+      </w:r>
+      <w:r>
+        <w:t xml:space="preserve"> "</w:t>
+      </w:r>
+    </w:p>
+    <w:p>
+      <w:pPr>
+        <w:pStyle w:val="ListParagraph"/>
+        <w:numPr>
+          <w:ilvl w:val="0"/>
+          <w:numId w:val="12"/>
+        </w:numPr>
+        <w:spacing w:before="200" w:after="0"/>
+        <w:rPr>
+          <w:lang w:val="bg-BG"/>
+        </w:rPr>
+      </w:pPr>
+      <w:r>
+        <w:rPr>
+          <w:b/>
+          <w:bCs/>
+          <w:lang w:val="bg-BG"/>
+        </w:rPr>
+        <w:t xml:space="preserve">две </w:t>
+      </w:r>
+      <w:r>
+        <w:rPr>
+          <w:lang w:val="bg-BG"/>
+        </w:rPr>
+        <w:t>числови полета (</w:t>
+      </w:r>
+      <w:proofErr w:type="spellStart"/>
+      <w:r>
+        <w:t>NumericUpDown</w:t>
+      </w:r>
+      <w:proofErr w:type="spellEnd"/>
+      <w:r>
+        <w:t>)</w:t>
+      </w:r>
+    </w:p>
+    <w:p>
+      <w:pPr>
+        <w:pStyle w:val="ListParagraph"/>
+        <w:numPr>
+          <w:ilvl w:val="1"/>
+          <w:numId w:val="12"/>
+        </w:numPr>
+        <w:spacing w:before="200" w:after="0"/>
+        <w:rPr>
+          <w:lang w:val="bg-BG"/>
+        </w:rPr>
+      </w:pPr>
+      <w:r>
+        <w:rPr>
+          <w:lang w:val="bg-BG"/>
+        </w:rPr>
+        <w:t>"</w:t>
+      </w:r>
+      <w:r>
+        <w:rPr>
+          <w:rFonts w:ascii="Consolas" w:hAnsi="Consolas" w:cs="Consolas"/>
+          <w:b/>
+          <w:bCs/>
+        </w:rPr>
+        <w:t>numericUpDownNum1</w:t>
+      </w:r>
+      <w:r>
+        <w:t xml:space="preserve">" </w:t>
+      </w:r>
+      <w:r>
+        <w:rPr>
+          <w:lang w:val="bg-BG"/>
+        </w:rPr>
+        <w:t xml:space="preserve">с минимална стойност </w:t>
+      </w:r>
+      <w:r>
+        <w:rPr>
+          <w:b/>
+          <w:bCs/>
+          <w:lang w:val="bg-BG"/>
+        </w:rPr>
+        <w:t>1</w:t>
+      </w:r>
+      <w:r>
+        <w:rPr>
+          <w:lang w:val="bg-BG"/>
+        </w:rPr>
+        <w:t xml:space="preserve"> и максимална стойност </w:t>
+      </w:r>
+      <w:r>
+        <w:rPr>
+          <w:b/>
+          <w:bCs/>
+          <w:lang w:val="bg-BG"/>
+        </w:rPr>
+        <w:t>100</w:t>
+      </w:r>
+    </w:p>
+    <w:p>
+      <w:pPr>
+        <w:pStyle w:val="ListParagraph"/>
+        <w:numPr>
+          <w:ilvl w:val="1"/>
+          <w:numId w:val="12"/>
+        </w:numPr>
+        <w:spacing w:before="200" w:after="0"/>
+        <w:rPr>
+          <w:lang w:val="bg-BG"/>
+        </w:rPr>
+      </w:pPr>
+      <w:r>
+        <w:t>"</w:t>
+      </w:r>
+      <w:r>
+        <w:rPr>
+          <w:rFonts w:ascii="Consolas" w:hAnsi="Consolas" w:cs="Consolas"/>
+          <w:b/>
+          <w:bCs/>
+        </w:rPr>
+        <w:t>numericUpDownNum2</w:t>
+      </w:r>
+      <w:r>
+        <w:t xml:space="preserve">" </w:t>
+      </w:r>
+      <w:r>
+        <w:rPr>
+          <w:lang w:val="bg-BG"/>
+        </w:rPr>
+        <w:t xml:space="preserve">с минимална стойност </w:t>
+      </w:r>
+      <w:r>
+        <w:rPr>
+          <w:b/>
+          <w:bCs/>
+          <w:lang w:val="bg-BG"/>
+        </w:rPr>
+        <w:t>1</w:t>
+      </w:r>
+      <w:r>
+        <w:rPr>
+          <w:lang w:val="bg-BG"/>
+        </w:rPr>
+        <w:t xml:space="preserve"> и максимална стойност </w:t>
+      </w:r>
+      <w:r>
+        <w:rPr>
+          <w:b/>
+          <w:bCs/>
+          <w:lang w:val="bg-BG"/>
+        </w:rPr>
+        <w:t>100</w:t>
+      </w:r>
+    </w:p>
+    <w:p>
+      <w:pPr>
+        <w:pStyle w:val="ListParagraph"/>
+        <w:numPr>
+          <w:ilvl w:val="0"/>
+          <w:numId w:val="12"/>
+        </w:numPr>
+        <w:spacing w:before="200" w:after="0"/>
+        <w:rPr>
+          <w:lang w:val="bg-BG"/>
+        </w:rPr>
+      </w:pPr>
+      <w:r>
+        <w:rPr>
+          <w:b/>
+          <w:bCs/>
+          <w:lang w:val="bg-BG"/>
+        </w:rPr>
+        <w:t xml:space="preserve">едно </w:t>
+      </w:r>
+      <w:r>
+        <w:rPr>
+          <w:lang w:val="bg-BG"/>
+        </w:rPr>
+        <w:t>падащо меню (</w:t>
+      </w:r>
+      <w:proofErr w:type="spellStart"/>
+      <w:r>
+        <w:t>ComboBox</w:t>
+      </w:r>
+      <w:proofErr w:type="spellEnd"/>
+      <w:r>
+        <w:t>)</w:t>
+      </w:r>
+    </w:p>
+    <w:p>
+      <w:pPr>
+        <w:pStyle w:val="ListParagraph"/>
+        <w:numPr>
+          <w:ilvl w:val="1"/>
+          <w:numId w:val="12"/>
+        </w:numPr>
+        <w:spacing w:before="200" w:after="0"/>
+        <w:rPr>
+          <w:lang w:val="bg-BG"/>
+        </w:rPr>
+      </w:pPr>
+      <w:r>
+        <w:rPr>
+          <w:lang w:val="bg-BG"/>
+        </w:rPr>
+        <w:lastRenderedPageBreak/>
+        <w:t>"</w:t>
+      </w:r>
+      <w:proofErr w:type="spellStart"/>
+      <w:r>
+        <w:rPr>
+          <w:rFonts w:ascii="Consolas" w:hAnsi="Consolas" w:cs="Consolas"/>
+          <w:b/>
+          <w:bCs/>
+        </w:rPr>
+        <w:t>comboBoxOperation</w:t>
+      </w:r>
+      <w:proofErr w:type="spellEnd"/>
+      <w:r>
+        <w:t xml:space="preserve">" </w:t>
+      </w:r>
+      <w:r>
+        <w:rPr>
+          <w:lang w:val="bg-BG"/>
+        </w:rPr>
+        <w:t xml:space="preserve">със стил </w:t>
+      </w:r>
+      <w:r>
+        <w:t>"</w:t>
+      </w:r>
+      <w:proofErr w:type="spellStart"/>
+      <w:r>
+        <w:rPr>
+          <w:b/>
+          <w:bCs/>
+        </w:rPr>
+        <w:t>DropDownList</w:t>
+      </w:r>
+      <w:proofErr w:type="spellEnd"/>
+      <w:r>
+        <w:t>"</w:t>
+      </w:r>
+      <w:r>
+        <w:t xml:space="preserve"> </w:t>
+      </w:r>
+      <w:r>
+        <w:rPr>
+          <w:lang w:val="bg-BG"/>
+        </w:rPr>
+        <w:t xml:space="preserve">и възможни стойности </w:t>
+      </w:r>
+      <w:r>
+        <w:t>"</w:t>
+      </w:r>
+      <w:r>
+        <w:rPr>
+          <w:b/>
+          <w:bCs/>
+        </w:rPr>
+        <w:t>add</w:t>
+      </w:r>
+      <w:r>
+        <w:t>", "</w:t>
+      </w:r>
+      <w:r>
+        <w:rPr>
+          <w:b/>
+          <w:bCs/>
+        </w:rPr>
+        <w:t>subtract</w:t>
+      </w:r>
+      <w:r>
+        <w:t>", "</w:t>
+      </w:r>
+      <w:r>
+        <w:rPr>
+          <w:b/>
+          <w:bCs/>
+        </w:rPr>
+        <w:t>multiply</w:t>
+      </w:r>
+      <w:r>
+        <w:t xml:space="preserve">" </w:t>
+      </w:r>
+      <w:r>
+        <w:rPr>
+          <w:lang w:val="bg-BG"/>
+        </w:rPr>
+        <w:t xml:space="preserve">и </w:t>
+      </w:r>
+      <w:r>
+        <w:t>"</w:t>
+      </w:r>
+      <w:r>
+        <w:rPr>
+          <w:b/>
+          <w:bCs/>
+        </w:rPr>
+        <w:t>divide</w:t>
+      </w:r>
+      <w:r>
+        <w:t>"</w:t>
+      </w:r>
+    </w:p>
+    <w:p>
+      <w:pPr>
+        <w:pStyle w:val="ListParagraph"/>
+        <w:numPr>
+          <w:ilvl w:val="0"/>
+          <w:numId w:val="12"/>
+        </w:numPr>
+        <w:spacing w:before="200" w:after="0"/>
+        <w:rPr>
+          <w:lang w:val="bg-BG"/>
+        </w:rPr>
+      </w:pPr>
+      <w:r>
+        <w:rPr>
+          <w:b/>
+          <w:bCs/>
+          <w:lang w:val="bg-BG"/>
+        </w:rPr>
+        <w:t xml:space="preserve">един </w:t>
+      </w:r>
+      <w:r>
+        <w:rPr>
+          <w:lang w:val="bg-BG"/>
+        </w:rPr>
+        <w:t>бутон (</w:t>
+      </w:r>
+      <w:r>
+        <w:t>Button)</w:t>
+      </w:r>
+    </w:p>
+    <w:p>
+      <w:pPr>
+        <w:pStyle w:val="ListParagraph"/>
+        <w:numPr>
+          <w:ilvl w:val="1"/>
+          <w:numId w:val="12"/>
+        </w:numPr>
+        <w:spacing w:before="200" w:after="0"/>
+        <w:rPr>
+          <w:lang w:val="bg-BG"/>
+        </w:rPr>
+      </w:pPr>
+      <w:r>
+        <w:t>"</w:t>
+      </w:r>
+      <w:proofErr w:type="spellStart"/>
+      <w:r>
+        <w:rPr>
+          <w:rFonts w:ascii="Consolas" w:hAnsi="Consolas" w:cs="Consolas"/>
+          <w:b/>
+          <w:bCs/>
+        </w:rPr>
+        <w:t>buttonCalculate</w:t>
+      </w:r>
+      <w:proofErr w:type="spellEnd"/>
+      <w:r>
+        <w:t xml:space="preserve">" </w:t>
+      </w:r>
+      <w:r>
+        <w:rPr>
+          <w:lang w:val="bg-BG"/>
+        </w:rPr>
+        <w:t>с текст "</w:t>
+      </w:r>
+      <w:proofErr w:type="gramStart"/>
+      <w:r>
+        <w:rPr>
+          <w:b/>
+          <w:bCs/>
+        </w:rPr>
+        <w:t>Calculate</w:t>
+      </w:r>
+      <w:proofErr w:type="gramEnd"/>
+      <w:r>
+        <w:t>"</w:t>
+      </w:r>
+    </w:p>
+    <w:p>
+      <w:pPr>
+        <w:pStyle w:val="ListParagraph"/>
+        <w:numPr>
+          <w:ilvl w:val="0"/>
+          <w:numId w:val="19"/>
+        </w:numPr>
+        <w:ind w:left="284" w:hanging="284"/>
+        <w:contextualSpacing w:val="0"/>
+        <w:rPr>
+          <w:lang w:val="bg-BG"/>
+        </w:rPr>
+      </w:pPr>
+      <w:r>
+        <w:rPr>
+          <w:noProof/>
+          <w:lang w:val="bg-BG"/>
+        </w:rPr>
+        <w:t xml:space="preserve">Добавете </w:t>
+      </w:r>
+      <w:r>
+        <w:rPr>
+          <w:b/>
+          <w:bCs/>
+          <w:noProof/>
+          <w:lang w:val="bg-BG"/>
+        </w:rPr>
+        <w:t xml:space="preserve">метод-обработчик </w:t>
+      </w:r>
+      <w:r>
+        <w:rPr>
+          <w:noProof/>
+          <w:lang w:val="bg-BG"/>
+        </w:rPr>
+        <w:t xml:space="preserve">на бутона </w:t>
+      </w:r>
+      <w:r>
+        <w:rPr>
+          <w:b/>
+          <w:bCs/>
+          <w:noProof/>
+        </w:rPr>
+        <w:t xml:space="preserve">buttonCalculate </w:t>
+      </w:r>
+      <w:r>
+        <w:rPr>
+          <w:noProof/>
+          <w:lang w:val="bg-BG"/>
+        </w:rPr>
+        <w:t xml:space="preserve">при събитието </w:t>
+      </w:r>
+      <w:r>
+        <w:rPr>
+          <w:b/>
+          <w:bCs/>
+          <w:noProof/>
+        </w:rPr>
+        <w:t xml:space="preserve">Click </w:t>
+      </w:r>
+      <w:r>
+        <w:rPr>
+          <w:noProof/>
+          <w:lang w:val="bg-BG"/>
+        </w:rPr>
+        <w:t>(чрез двоен клик в празното пространство)</w:t>
+      </w:r>
+    </w:p>
+    <w:p>
+      <w:pPr>
+        <w:pStyle w:val="ListParagraph"/>
+        <w:numPr>
+          <w:ilvl w:val="0"/>
+          <w:numId w:val="19"/>
+        </w:numPr>
+        <w:ind w:left="284" w:hanging="284"/>
+        <w:contextualSpacing w:val="0"/>
+        <w:rPr>
+          <w:lang w:val="bg-BG"/>
+        </w:rPr>
+      </w:pPr>
+      <w:r>
+        <w:rPr>
+          <w:noProof/>
+          <w:lang w:val="bg-BG"/>
+        </w:rPr>
+        <w:t xml:space="preserve">Добавете код в метода-обработчик, който да </w:t>
+      </w:r>
+      <w:r>
+        <w:rPr>
+          <w:b/>
+          <w:bCs/>
+          <w:noProof/>
+          <w:lang w:val="bg-BG"/>
+        </w:rPr>
+        <w:t>изчисли</w:t>
+      </w:r>
+      <w:r>
+        <w:rPr>
+          <w:noProof/>
+          <w:lang w:val="bg-BG"/>
+        </w:rPr>
+        <w:t xml:space="preserve"> и </w:t>
+      </w:r>
+      <w:r>
+        <w:rPr>
+          <w:b/>
+          <w:bCs/>
+          <w:noProof/>
+          <w:lang w:val="bg-BG"/>
+        </w:rPr>
+        <w:t>визуализира</w:t>
+      </w:r>
+      <w:r>
+        <w:rPr>
+          <w:noProof/>
+          <w:lang w:val="bg-BG"/>
+        </w:rPr>
+        <w:t xml:space="preserve"> резултата</w:t>
+      </w:r>
+      <w:r>
+        <w:rPr>
+          <w:noProof/>
+        </w:rPr>
+        <w:t>:</w:t>
+      </w:r>
+    </w:p>
+    <w:p>
+      <w:pPr>
+        <w:pStyle w:val="ListParagraph"/>
+        <w:ind w:left="284"/>
+        <w:contextualSpacing w:val="0"/>
+        <w:rPr>
+          <w:lang w:val="bg-BG"/>
+        </w:rPr>
+      </w:pPr>
+      <w:r>
+        <w:rPr>
+          <w:noProof/>
+          <w:lang w:val="bg-BG"/>
+        </w:rPr>
+        <w:drawing>
+          <wp:inline distT="0" distB="0" distL="0" distR="0" wp14:anchorId="40BD84C2" wp14:editId="419AEB55">
+            <wp:extent cx="5466945" cy="1462218"/>
+            <wp:effectExtent l="12700" t="12700" r="6985" b="11430"/>
+            <wp:docPr id="10" name="Picture 10" descr="A screenshot of a computer&#10;&#10;Description automatically generated with medium confidence"/>
+            <wp:cNvGraphicFramePr>
+              <a:graphicFrameLocks xmlns:a="http://schemas.openxmlformats.org/drawingml/2006/main" noChangeAspect="1"/>
+            </wp:cNvGraphicFramePr>
+            <a:graphic xmlns:a="http://schemas.openxmlformats.org/drawingml/2006/main">
+              <a:graphicData uri="http://schemas.openxmlformats.org/drawingml/2006/picture">
+                <pic:pic xmlns:pic="http://schemas.openxmlformats.org/drawingml/2006/picture">
+                  <pic:nvPicPr>
+                    <pic:cNvPr id="33" name="Picture 33" descr="A screenshot of a computer&#10;&#10;Description automatically generated with medium confidence"/>
+                    <pic:cNvPicPr/>
+                  </pic:nvPicPr>
+                  <pic:blipFill>
+                    <a:blip r:embed="rId20"/>
+                    <a:stretch>
+                      <a:fillRect/>
+                    </a:stretch>
+                  </pic:blipFill>
+                  <pic:spPr>
+                    <a:xfrm>
+                      <a:off x="0" y="0"/>
+                      <a:ext cx="5510343" cy="1473826"/>
+                    </a:xfrm>
+                    <a:prstGeom prst="rect">
+                      <a:avLst/>
+                    </a:prstGeom>
+                    <a:ln>
+                      <a:solidFill>
+                        <a:schemeClr val="bg1">
+                          <a:lumMod val="75000"/>
+                        </a:schemeClr>
+                      </a:solidFill>
+                    </a:ln>
+                  </pic:spPr>
+                </pic:pic>
+              </a:graphicData>
+            </a:graphic>
+          </wp:inline>
+        </w:drawing>
+      </w:r>
+    </w:p>
+    <w:p>
+      <w:pPr>
+        <w:pStyle w:val="ListParagraph"/>
+        <w:numPr>
+          <w:ilvl w:val="0"/>
+          <w:numId w:val="19"/>
+        </w:numPr>
+        <w:ind w:left="284" w:hanging="284"/>
+        <w:contextualSpacing w:val="0"/>
+        <w:rPr>
+          <w:lang w:val="bg-BG"/>
+        </w:rPr>
+      </w:pPr>
+      <w:r>
+        <w:rPr>
+          <w:noProof/>
+          <w:lang w:val="bg-BG"/>
+        </w:rPr>
+        <w:t xml:space="preserve">Стартирайте приложението с </w:t>
+      </w:r>
+      <w:r>
+        <w:rPr>
+          <w:b/>
+          <w:bCs/>
+          <w:noProof/>
+        </w:rPr>
+        <w:t xml:space="preserve">[Ctrl + F5] </w:t>
+      </w:r>
+      <w:r>
+        <w:rPr>
+          <w:noProof/>
+          <w:lang w:val="bg-BG"/>
+        </w:rPr>
+        <w:t>и го тествайте:</w:t>
+      </w:r>
+    </w:p>
+    <w:p>
+      <w:pPr>
+        <w:spacing w:before="200" w:after="0"/>
+        <w:rPr>
+          <w:lang w:val="bg-BG"/>
+        </w:rPr>
+      </w:pPr>
+      <w:r>
+        <w:rPr>
+          <w:noProof/>
+          <w:lang w:val="bg-BG"/>
+        </w:rPr>
+        <w:drawing>
+          <wp:inline distT="0" distB="0" distL="0" distR="0" wp14:anchorId="6F42E216" wp14:editId="73E84765">
+            <wp:extent cx="3156368" cy="2753627"/>
+            <wp:effectExtent l="0" t="0" r="0" b="0"/>
+            <wp:docPr id="12" name="Picture 12" descr="Graphical user interface, application&#10;&#10;Description automatically generated"/>
+            <wp:cNvGraphicFramePr>
+              <a:graphicFrameLocks xmlns:a="http://schemas.openxmlformats.org/drawingml/2006/main" noChangeAspect="1"/>
+            </wp:cNvGraphicFramePr>
+            <a:graphic xmlns:a="http://schemas.openxmlformats.org/drawingml/2006/main">
+              <a:graphicData uri="http://schemas.openxmlformats.org/drawingml/2006/picture">
+                <pic:pic xmlns:pic="http://schemas.openxmlformats.org/drawingml/2006/picture">
+                  <pic:nvPicPr>
+                    <pic:cNvPr id="29" name="Picture 29" descr="Graphical user interface, application&#10;&#10;Description automatically generated"/>
+                    <pic:cNvPicPr/>
+                  </pic:nvPicPr>
+                  <pic:blipFill>
+                    <a:blip r:embed="rId21"/>
+                    <a:stretch>
+                      <a:fillRect/>
+                    </a:stretch>
+                  </pic:blipFill>
+                  <pic:spPr>
+                    <a:xfrm>
+                      <a:off x="0" y="0"/>
+                      <a:ext cx="3184423" cy="2778102"/>
+                    </a:xfrm>
+                    <a:prstGeom prst="rect">
+                      <a:avLst/>
+                    </a:prstGeom>
+                  </pic:spPr>
+                </pic:pic>
+              </a:graphicData>
+            </a:graphic>
+          </wp:inline>
+        </w:drawing>
+      </w:r>
+      <w:r>
+        <w:rPr>
+          <w:noProof/>
+        </w:rPr>
+        <w:t xml:space="preserve"> </w:t>
+      </w:r>
+      <w:r>
+        <w:rPr>
+          <w:noProof/>
+          <w:lang w:val="bg-BG"/>
+        </w:rPr>
+        <w:drawing>
+          <wp:inline distT="0" distB="0" distL="0" distR="0" wp14:anchorId="3107F2FD" wp14:editId="1901B326">
+            <wp:extent cx="3155950" cy="2753262"/>
+            <wp:effectExtent l="0" t="0" r="0" b="0"/>
+            <wp:docPr id="13" name="Picture 13" descr="Graphical user interface, application&#10;&#10;Description automatically generated"/>
+            <wp:cNvGraphicFramePr>
+              <a:graphicFrameLocks xmlns:a="http://schemas.openxmlformats.org/drawingml/2006/main" noChangeAspect="1"/>
+            </wp:cNvGraphicFramePr>
+            <a:graphic xmlns:a="http://schemas.openxmlformats.org/drawingml/2006/main">
+              <a:graphicData uri="http://schemas.openxmlformats.org/drawingml/2006/picture">
+                <pic:pic xmlns:pic="http://schemas.openxmlformats.org/drawingml/2006/picture">
+                  <pic:nvPicPr>
+                    <pic:cNvPr id="30" name="Picture 30" descr="Graphical user interface, application&#10;&#10;Description automatically generated"/>
+                    <pic:cNvPicPr/>
+                  </pic:nvPicPr>
+                  <pic:blipFill>
+                    <a:blip r:embed="rId22"/>
+                    <a:stretch>
+                      <a:fillRect/>
+                    </a:stretch>
+                  </pic:blipFill>
+                  <pic:spPr>
+                    <a:xfrm>
+                      <a:off x="0" y="0"/>
+                      <a:ext cx="3172106" cy="2767357"/>
+                    </a:xfrm>
+                    <a:prstGeom prst="rect">
+                      <a:avLst/>
+                    </a:prstGeom>
+                  </pic:spPr>
+                </pic:pic>
+              </a:graphicData>
+            </a:graphic>
+          </wp:inline>
+        </w:drawing>
       </w:r>
     </w:p>
     <w:p>
@@ -4478,8 +5687,8 @@
     </w:tbl>
     <w:p/>
     <w:sectPr>
-      <w:headerReference w:type="default" r:id="rId18"/>
-      <w:footerReference w:type="default" r:id="rId19"/>
+      <w:headerReference w:type="default" r:id="rId23"/>
+      <w:footerReference w:type="default" r:id="rId24"/>
       <w:pgSz w:w="11909" w:h="16834" w:code="9"/>
       <w:pgMar w:top="567" w:right="737" w:bottom="1077" w:left="737" w:header="567" w:footer="794" w:gutter="0"/>
       <w:cols w:space="720"/>
@@ -4490,7 +5699,7 @@
 </file>
 
 <file path=word/endnotes.xml><?xml version="1.0" encoding="utf-8"?>
-<w:endnotes xmlns:wpc="http://schemas.microsoft.com/office/word/2010/wordprocessingCanvas" xmlns:cx="http://schemas.microsoft.com/office/drawing/2014/chartex" xmlns:cx1="http://schemas.microsoft.com/office/drawing/2015/9/8/chartex" xmlns:cx2="http://schemas.microsoft.com/office/drawing/2015/10/21/chartex" xmlns:cx3="http://schemas.microsoft.com/office/drawing/2016/5/9/chartex" xmlns:cx4="http://schemas.microsoft.com/office/drawing/2016/5/10/chartex" xmlns:cx5="http://schemas.microsoft.com/office/drawing/2016/5/11/chartex" xmlns:cx6="http://schemas.microsoft.com/office/drawing/2016/5/12/chartex" xmlns:cx7="http://schemas.microsoft.com/office/drawing/2016/5/13/chartex" xmlns:cx8="http://schemas.microsoft.com/office/drawing/2016/5/14/chartex" xmlns:mc="http://schemas.openxmlformats.org/markup-compatibility/2006" xmlns:aink="http://schemas.microsoft.com/office/drawing/2016/ink" xmlns:am3d="http://schemas.microsoft.com/office/drawing/2017/model3d" xmlns:o="urn:schemas-microsoft-com:office:office" xmlns:oel="http://schemas.microsoft.com/office/2019/extlst" xmlns:r="http://schemas.openxmlformats.org/officeDocument/2006/relationships" xmlns:m="http://schemas.openxmlformats.org/officeDocument/2006/math" xmlns:v="urn:schemas-microsoft-com:vml" xmlns:wp14="http://schemas.microsoft.com/office/word/2010/wordprocessingDrawing" xmlns:wp="http://schemas.openxmlformats.org/drawingml/2006/wordprocessingDrawing" xmlns:w10="urn:schemas-microsoft-com:office:word" xmlns:w="http://schemas.openxmlformats.org/wordprocessingml/2006/main" xmlns:w14="http://schemas.microsoft.com/office/word/2010/wordml" xmlns:w15="http://schemas.microsoft.com/office/word/2012/wordml" xmlns:w16cex="http://schemas.microsoft.com/office/word/2018/wordml/cex" xmlns:w16cid="http://schemas.microsoft.com/office/word/2016/wordml/cid" xmlns:w16="http://schemas.microsoft.com/office/word/2018/wordml" xmlns:w16sdtdh="http://schemas.microsoft.com/office/word/2020/wordml/sdtdatahash" xmlns:w16se="http://schemas.microsoft.com/office/word/2015/wordml/symex" xmlns:wpg="http://schemas.microsoft.com/office/word/2010/wordprocessingGroup" xmlns:wpi="http://schemas.microsoft.com/office/word/2010/wordprocessingInk" xmlns:wne="http://schemas.microsoft.com/office/word/2006/wordml" xmlns:wps="http://schemas.microsoft.com/office/word/2010/wordprocessingShape" mc:Ignorable="w14 w15 w16se w16cid w16 w16cex w16sdtdh wp14">
+<w:endnotes xmlns:wpc="http://schemas.microsoft.com/office/word/2010/wordprocessingCanvas" xmlns:cx="http://schemas.microsoft.com/office/drawing/2014/chartex" xmlns:cx1="http://schemas.microsoft.com/office/drawing/2015/9/8/chartex" xmlns:cx2="http://schemas.microsoft.com/office/drawing/2015/10/21/chartex" xmlns:cx3="http://schemas.microsoft.com/office/drawing/2016/5/9/chartex" xmlns:cx4="http://schemas.microsoft.com/office/drawing/2016/5/10/chartex" xmlns:cx5="http://schemas.microsoft.com/office/drawing/2016/5/11/chartex" xmlns:cx6="http://schemas.microsoft.com/office/drawing/2016/5/12/chartex" xmlns:cx7="http://schemas.microsoft.com/office/drawing/2016/5/13/chartex" xmlns:cx8="http://schemas.microsoft.com/office/drawing/2016/5/14/chartex" xmlns:mc="http://schemas.openxmlformats.org/markup-compatibility/2006" xmlns:aink="http://schemas.microsoft.com/office/drawing/2016/ink" xmlns:am3d="http://schemas.microsoft.com/office/drawing/2017/model3d" xmlns:o="urn:schemas-microsoft-com:office:office" xmlns:oel="http://schemas.microsoft.com/office/2019/extlst" xmlns:r="http://schemas.openxmlformats.org/officeDocument/2006/relationships" xmlns:m="http://schemas.openxmlformats.org/officeDocument/2006/math" xmlns:v="urn:schemas-microsoft-com:vml" xmlns:wp14="http://schemas.microsoft.com/office/word/2010/wordprocessingDrawing" xmlns:wp="http://schemas.openxmlformats.org/drawingml/2006/wordprocessingDrawing" xmlns:w10="urn:schemas-microsoft-com:office:word" xmlns:w="http://schemas.openxmlformats.org/wordprocessingml/2006/main" xmlns:w14="http://schemas.microsoft.com/office/word/2010/wordml" xmlns:w15="http://schemas.microsoft.com/office/word/2012/wordml" xmlns:w16cex="http://schemas.microsoft.com/office/word/2018/wordml/cex" xmlns:w16cid="http://schemas.microsoft.com/office/word/2016/wordml/cid" xmlns:w16="http://schemas.microsoft.com/office/word/2018/wordml" xmlns:w16du="http://schemas.microsoft.com/office/word/2023/wordml/word16du" xmlns:w16sdtdh="http://schemas.microsoft.com/office/word/2020/wordml/sdtdatahash" xmlns:w16se="http://schemas.microsoft.com/office/word/2015/wordml/symex" xmlns:wpg="http://schemas.microsoft.com/office/word/2010/wordprocessingGroup" xmlns:wpi="http://schemas.microsoft.com/office/word/2010/wordprocessingInk" xmlns:wne="http://schemas.microsoft.com/office/word/2006/wordml" xmlns:wps="http://schemas.microsoft.com/office/word/2010/wordprocessingShape" mc:Ignorable="w14 w15 w16se w16cid w16 w16cex w16sdtdh wp14">
   <w:endnote w:type="separator" w:id="-1">
     <w:p>
       <w:pPr>
@@ -4515,7 +5724,7 @@
 </file>
 
 <file path=word/footer1.xml><?xml version="1.0" encoding="utf-8"?>
-<w:ftr xmlns:wpc="http://schemas.microsoft.com/office/word/2010/wordprocessingCanvas" xmlns:cx="http://schemas.microsoft.com/office/drawing/2014/chartex" xmlns:cx1="http://schemas.microsoft.com/office/drawing/2015/9/8/chartex" xmlns:cx2="http://schemas.microsoft.com/office/drawing/2015/10/21/chartex" xmlns:cx3="http://schemas.microsoft.com/office/drawing/2016/5/9/chartex" xmlns:cx4="http://schemas.microsoft.com/office/drawing/2016/5/10/chartex" xmlns:cx5="http://schemas.microsoft.com/office/drawing/2016/5/11/chartex" xmlns:cx6="http://schemas.microsoft.com/office/drawing/2016/5/12/chartex" xmlns:cx7="http://schemas.microsoft.com/office/drawing/2016/5/13/chartex" xmlns:cx8="http://schemas.microsoft.com/office/drawing/2016/5/14/chartex" xmlns:mc="http://schemas.openxmlformats.org/markup-compatibility/2006" xmlns:aink="http://schemas.microsoft.com/office/drawing/2016/ink" xmlns:am3d="http://schemas.microsoft.com/office/drawing/2017/model3d" xmlns:o="urn:schemas-microsoft-com:office:office" xmlns:oel="http://schemas.microsoft.com/office/2019/extlst" xmlns:r="http://schemas.openxmlformats.org/officeDocument/2006/relationships" xmlns:m="http://schemas.openxmlformats.org/officeDocument/2006/math" xmlns:v="urn:schemas-microsoft-com:vml" xmlns:wp14="http://schemas.microsoft.com/office/word/2010/wordprocessingDrawing" xmlns:wp="http://schemas.openxmlformats.org/drawingml/2006/wordprocessingDrawing" xmlns:w10="urn:schemas-microsoft-com:office:word" xmlns:w="http://schemas.openxmlformats.org/wordprocessingml/2006/main" xmlns:w14="http://schemas.microsoft.com/office/word/2010/wordml" xmlns:w15="http://schemas.microsoft.com/office/word/2012/wordml" xmlns:w16cex="http://schemas.microsoft.com/office/word/2018/wordml/cex" xmlns:w16cid="http://schemas.microsoft.com/office/word/2016/wordml/cid" xmlns:w16="http://schemas.microsoft.com/office/word/2018/wordml" xmlns:w16sdtdh="http://schemas.microsoft.com/office/word/2020/wordml/sdtdatahash" xmlns:w16se="http://schemas.microsoft.com/office/word/2015/wordml/symex" xmlns:wpg="http://schemas.microsoft.com/office/word/2010/wordprocessingGroup" xmlns:wpi="http://schemas.microsoft.com/office/word/2010/wordprocessingInk" xmlns:wne="http://schemas.microsoft.com/office/word/2006/wordml" xmlns:wps="http://schemas.microsoft.com/office/word/2010/wordprocessingShape" mc:Ignorable="w14 w15 w16se w16cid w16 w16cex w16sdtdh wp14">
+<w:ftr xmlns:wpc="http://schemas.microsoft.com/office/word/2010/wordprocessingCanvas" xmlns:cx="http://schemas.microsoft.com/office/drawing/2014/chartex" xmlns:cx1="http://schemas.microsoft.com/office/drawing/2015/9/8/chartex" xmlns:cx2="http://schemas.microsoft.com/office/drawing/2015/10/21/chartex" xmlns:cx3="http://schemas.microsoft.com/office/drawing/2016/5/9/chartex" xmlns:cx4="http://schemas.microsoft.com/office/drawing/2016/5/10/chartex" xmlns:cx5="http://schemas.microsoft.com/office/drawing/2016/5/11/chartex" xmlns:cx6="http://schemas.microsoft.com/office/drawing/2016/5/12/chartex" xmlns:cx7="http://schemas.microsoft.com/office/drawing/2016/5/13/chartex" xmlns:cx8="http://schemas.microsoft.com/office/drawing/2016/5/14/chartex" xmlns:mc="http://schemas.openxmlformats.org/markup-compatibility/2006" xmlns:aink="http://schemas.microsoft.com/office/drawing/2016/ink" xmlns:am3d="http://schemas.microsoft.com/office/drawing/2017/model3d" xmlns:o="urn:schemas-microsoft-com:office:office" xmlns:oel="http://schemas.microsoft.com/office/2019/extlst" xmlns:r="http://schemas.openxmlformats.org/officeDocument/2006/relationships" xmlns:m="http://schemas.openxmlformats.org/officeDocument/2006/math" xmlns:v="urn:schemas-microsoft-com:vml" xmlns:wp14="http://schemas.microsoft.com/office/word/2010/wordprocessingDrawing" xmlns:wp="http://schemas.openxmlformats.org/drawingml/2006/wordprocessingDrawing" xmlns:w10="urn:schemas-microsoft-com:office:word" xmlns:w="http://schemas.openxmlformats.org/wordprocessingml/2006/main" xmlns:w14="http://schemas.microsoft.com/office/word/2010/wordml" xmlns:w15="http://schemas.microsoft.com/office/word/2012/wordml" xmlns:w16cex="http://schemas.microsoft.com/office/word/2018/wordml/cex" xmlns:w16cid="http://schemas.microsoft.com/office/word/2016/wordml/cid" xmlns:w16="http://schemas.microsoft.com/office/word/2018/wordml" xmlns:w16du="http://schemas.microsoft.com/office/word/2023/wordml/word16du" xmlns:w16sdtdh="http://schemas.microsoft.com/office/word/2020/wordml/sdtdatahash" xmlns:w16se="http://schemas.microsoft.com/office/word/2015/wordml/symex" xmlns:wpg="http://schemas.microsoft.com/office/word/2010/wordprocessingGroup" xmlns:wpi="http://schemas.microsoft.com/office/word/2010/wordprocessingInk" xmlns:wne="http://schemas.microsoft.com/office/word/2006/wordml" xmlns:wps="http://schemas.microsoft.com/office/word/2010/wordprocessingShape" mc:Ignorable="w14 w15 w16se w16cid w16 w16cex w16sdtdh wp14">
   <w:p>
     <w:pPr>
       <w:pStyle w:val="Footer"/>
@@ -4704,21 +5913,12 @@
                             </w:rPr>
                             <w:t xml:space="preserve">© </w:t>
                           </w:r>
-                          <w:proofErr w:type="spellStart"/>
                           <w:r>
                             <w:rPr>
                               <w:sz w:val="17"/>
                               <w:szCs w:val="17"/>
                             </w:rPr>
-                            <w:t>SoftUni</w:t>
-                          </w:r>
-                          <w:proofErr w:type="spellEnd"/>
-                          <w:r>
-                            <w:rPr>
-                              <w:sz w:val="17"/>
-                              <w:szCs w:val="17"/>
-                            </w:rPr>
-                            <w:t xml:space="preserve"> – </w:t>
+                            <w:t xml:space="preserve">SoftUni – </w:t>
                           </w:r>
                           <w:hyperlink r:id="rId1" w:history="1">
                             <w:r>
@@ -5561,7 +6761,7 @@
                                   </pic:cNvPicPr>
                                 </pic:nvPicPr>
                                 <pic:blipFill>
-                                  <a:blip r:embed="rId21">
+                                  <a:blip r:embed="rId2">
                                     <a:extLst>
                                       <a:ext uri="{28A0092B-C50C-407E-A947-70E740481C1C}">
                                         <a14:useLocalDpi xmlns:a14="http://schemas.microsoft.com/office/drawing/2010/main" val="0"/>
@@ -5610,7 +6810,7 @@
                           <wp:extent cx="180000" cy="180000"/>
                           <wp:effectExtent l="0" t="0" r="0" b="0"/>
                           <wp:docPr id="2" name="Picture 2">
-                            <a:hlinkClick xmlns:a="http://schemas.openxmlformats.org/drawingml/2006/main" r:id="rId22"/>
+                            <a:hlinkClick xmlns:a="http://schemas.openxmlformats.org/drawingml/2006/main" r:id="rId3"/>
                           </wp:docPr>
                           <wp:cNvGraphicFramePr>
                             <a:graphicFrameLocks xmlns:a="http://schemas.openxmlformats.org/drawingml/2006/main" noChangeAspect="1"/>
@@ -5620,14 +6820,14 @@
                               <pic:pic xmlns:pic="http://schemas.openxmlformats.org/drawingml/2006/picture">
                                 <pic:nvPicPr>
                                   <pic:cNvPr id="2" name="Picture 2">
-                                    <a:hlinkClick r:id="rId22"/>
+                                    <a:hlinkClick r:id="rId3"/>
                                   </pic:cNvPr>
                                   <pic:cNvPicPr>
                                     <a:picLocks noChangeAspect="1" noChangeArrowheads="1"/>
                                   </pic:cNvPicPr>
                                 </pic:nvPicPr>
                                 <pic:blipFill>
-                                  <a:blip r:embed="rId23">
+                                  <a:blip r:embed="rId4">
                                     <a:extLst>
                                       <a:ext uri="{28A0092B-C50C-407E-A947-70E740481C1C}">
                                         <a14:useLocalDpi xmlns:a14="http://schemas.microsoft.com/office/drawing/2010/main" val="0"/>
@@ -5676,7 +6876,7 @@
                           <wp:extent cx="180000" cy="180000"/>
                           <wp:effectExtent l="0" t="0" r="0" b="0"/>
                           <wp:docPr id="5" name="Picture 5" title="Software University @ Facebook">
-                            <a:hlinkClick xmlns:a="http://schemas.openxmlformats.org/drawingml/2006/main" r:id="rId24"/>
+                            <a:hlinkClick xmlns:a="http://schemas.openxmlformats.org/drawingml/2006/main" r:id="rId5"/>
                           </wp:docPr>
                           <wp:cNvGraphicFramePr>
                             <a:graphicFrameLocks xmlns:a="http://schemas.openxmlformats.org/drawingml/2006/main" noChangeAspect="1"/>
@@ -5686,12 +6886,12 @@
                               <pic:pic xmlns:pic="http://schemas.openxmlformats.org/drawingml/2006/picture">
                                 <pic:nvPicPr>
                                   <pic:cNvPr id="5" name="Picture 5" title="Software University @ Facebook">
-                                    <a:hlinkClick r:id="rId24"/>
+                                    <a:hlinkClick r:id="rId5"/>
                                   </pic:cNvPr>
                                   <pic:cNvPicPr/>
                                 </pic:nvPicPr>
                                 <pic:blipFill>
-                                  <a:blip r:embed="rId25"/>
+                                  <a:blip r:embed="rId6"/>
                                   <a:stretch>
                                     <a:fillRect/>
                                   </a:stretch>
@@ -5729,7 +6929,7 @@
                           <wp:extent cx="180000" cy="180000"/>
                           <wp:effectExtent l="0" t="0" r="0" b="0"/>
                           <wp:docPr id="20" name="Picture 20">
-                            <a:hlinkClick xmlns:a="http://schemas.openxmlformats.org/drawingml/2006/main" r:id="rId26"/>
+                            <a:hlinkClick xmlns:a="http://schemas.openxmlformats.org/drawingml/2006/main" r:id="rId7"/>
                           </wp:docPr>
                           <wp:cNvGraphicFramePr>
                             <a:graphicFrameLocks xmlns:a="http://schemas.openxmlformats.org/drawingml/2006/main" noChangeAspect="1"/>
@@ -5739,20 +6939,20 @@
                               <pic:pic xmlns:pic="http://schemas.openxmlformats.org/drawingml/2006/picture">
                                 <pic:nvPicPr>
                                   <pic:cNvPr id="20" name="Picture 20">
-                                    <a:hlinkClick r:id="rId26"/>
+                                    <a:hlinkClick r:id="rId7"/>
                                   </pic:cNvPr>
                                   <pic:cNvPicPr>
                                     <a:picLocks noChangeAspect="1" noChangeArrowheads="1"/>
                                   </pic:cNvPicPr>
                                 </pic:nvPicPr>
                                 <pic:blipFill>
-                                  <a:blip r:embed="rId27">
+                                  <a:blip r:embed="rId8">
                                     <a:extLst>
                                       <a:ext uri="{28A0092B-C50C-407E-A947-70E740481C1C}">
                                         <a14:useLocalDpi xmlns:a14="http://schemas.microsoft.com/office/drawing/2010/main" val="0"/>
                                       </a:ext>
                                       <a:ext uri="{837473B0-CC2E-450A-ABE3-18F120FF3D39}">
-                                        <a1611:picAttrSrcUrl xmlns:a1611="http://schemas.microsoft.com/office/drawing/2016/11/main" r:id="rId28"/>
+                                        <a1611:picAttrSrcUrl xmlns:a1611="http://schemas.microsoft.com/office/drawing/2016/11/main" r:id="rId9"/>
                                       </a:ext>
                                     </a:extLst>
                                   </a:blip>
@@ -5798,7 +6998,7 @@
                           <wp:extent cx="180000" cy="180000"/>
                           <wp:effectExtent l="0" t="0" r="0" b="0"/>
                           <wp:docPr id="7" name="Picture 7" title="Software University @ Twitter">
-                            <a:hlinkClick xmlns:a="http://schemas.openxmlformats.org/drawingml/2006/main" r:id="rId29"/>
+                            <a:hlinkClick xmlns:a="http://schemas.openxmlformats.org/drawingml/2006/main" r:id="rId10"/>
                           </wp:docPr>
                           <wp:cNvGraphicFramePr>
                             <a:graphicFrameLocks xmlns:a="http://schemas.openxmlformats.org/drawingml/2006/main" noChangeAspect="1"/>
@@ -5808,12 +7008,12 @@
                               <pic:pic xmlns:pic="http://schemas.openxmlformats.org/drawingml/2006/picture">
                                 <pic:nvPicPr>
                                   <pic:cNvPr id="7" name="Picture 7" title="Software University @ Twitter">
-                                    <a:hlinkClick r:id="rId29"/>
+                                    <a:hlinkClick r:id="rId10"/>
                                   </pic:cNvPr>
                                   <pic:cNvPicPr/>
                                 </pic:nvPicPr>
                                 <pic:blipFill>
-                                  <a:blip r:embed="rId30"/>
+                                  <a:blip r:embed="rId11"/>
                                   <a:stretch>
                                     <a:fillRect/>
                                   </a:stretch>
@@ -5851,7 +7051,7 @@
                           <wp:extent cx="180000" cy="180000"/>
                           <wp:effectExtent l="0" t="0" r="0" b="0"/>
                           <wp:docPr id="17" name="Picture 17" title="Software University @ YouTube">
-                            <a:hlinkClick xmlns:a="http://schemas.openxmlformats.org/drawingml/2006/main" r:id="rId31"/>
+                            <a:hlinkClick xmlns:a="http://schemas.openxmlformats.org/drawingml/2006/main" r:id="rId12"/>
                           </wp:docPr>
                           <wp:cNvGraphicFramePr>
                             <a:graphicFrameLocks xmlns:a="http://schemas.openxmlformats.org/drawingml/2006/main" noChangeAspect="1"/>
@@ -5861,12 +7061,12 @@
                               <pic:pic xmlns:pic="http://schemas.openxmlformats.org/drawingml/2006/picture">
                                 <pic:nvPicPr>
                                   <pic:cNvPr id="17" name="Picture 17" title="Software University @ YouTube">
-                                    <a:hlinkClick r:id="rId31"/>
+                                    <a:hlinkClick r:id="rId12"/>
                                   </pic:cNvPr>
                                   <pic:cNvPicPr/>
                                 </pic:nvPicPr>
                                 <pic:blipFill>
-                                  <a:blip r:embed="rId32"/>
+                                  <a:blip r:embed="rId13"/>
                                   <a:stretch>
                                     <a:fillRect/>
                                   </a:stretch>
@@ -5904,7 +7104,7 @@
                           <wp:extent cx="180000" cy="180000"/>
                           <wp:effectExtent l="0" t="0" r="0" b="0"/>
                           <wp:docPr id="21" name="Picture 21">
-                            <a:hlinkClick xmlns:a="http://schemas.openxmlformats.org/drawingml/2006/main" r:id="rId33"/>
+                            <a:hlinkClick xmlns:a="http://schemas.openxmlformats.org/drawingml/2006/main" r:id="rId14"/>
                           </wp:docPr>
                           <wp:cNvGraphicFramePr>
                             <a:graphicFrameLocks xmlns:a="http://schemas.openxmlformats.org/drawingml/2006/main" noChangeAspect="1"/>
@@ -5914,14 +7114,14 @@
                               <pic:pic xmlns:pic="http://schemas.openxmlformats.org/drawingml/2006/picture">
                                 <pic:nvPicPr>
                                   <pic:cNvPr id="21" name="Picture 21">
-                                    <a:hlinkClick r:id="rId33"/>
+                                    <a:hlinkClick r:id="rId14"/>
                                   </pic:cNvPr>
                                   <pic:cNvPicPr>
                                     <a:picLocks noChangeAspect="1" noChangeArrowheads="1"/>
                                   </pic:cNvPicPr>
                                 </pic:nvPicPr>
                                 <pic:blipFill rotWithShape="1">
-                                  <a:blip r:embed="rId34">
+                                  <a:blip r:embed="rId15">
                                     <a:extLst>
                                       <a:ext uri="{28A0092B-C50C-407E-A947-70E740481C1C}">
                                         <a14:useLocalDpi xmlns:a14="http://schemas.microsoft.com/office/drawing/2010/main" val="0"/>
@@ -5973,7 +7173,7 @@
                           <wp:extent cx="180000" cy="180000"/>
                           <wp:effectExtent l="0" t="0" r="0" b="0"/>
                           <wp:docPr id="22" name="Picture 22">
-                            <a:hlinkClick xmlns:a="http://schemas.openxmlformats.org/drawingml/2006/main" r:id="rId35"/>
+                            <a:hlinkClick xmlns:a="http://schemas.openxmlformats.org/drawingml/2006/main" r:id="rId16"/>
                           </wp:docPr>
                           <wp:cNvGraphicFramePr>
                             <a:graphicFrameLocks xmlns:a="http://schemas.openxmlformats.org/drawingml/2006/main" noChangeAspect="1"/>
@@ -5983,14 +7183,14 @@
                               <pic:pic xmlns:pic="http://schemas.openxmlformats.org/drawingml/2006/picture">
                                 <pic:nvPicPr>
                                   <pic:cNvPr id="22" name="Picture 22">
-                                    <a:hlinkClick r:id="rId35"/>
+                                    <a:hlinkClick r:id="rId16"/>
                                   </pic:cNvPr>
                                   <pic:cNvPicPr>
                                     <a:picLocks noChangeAspect="1" noChangeArrowheads="1"/>
                                   </pic:cNvPicPr>
                                 </pic:nvPicPr>
                                 <pic:blipFill>
-                                  <a:blip r:embed="rId36">
+                                  <a:blip r:embed="rId17">
                                     <a:extLst>
                                       <a:ext uri="{28A0092B-C50C-407E-A947-70E740481C1C}">
                                         <a14:useLocalDpi xmlns:a14="http://schemas.microsoft.com/office/drawing/2010/main" val="0"/>
@@ -6039,7 +7239,7 @@
                           <wp:extent cx="180000" cy="180000"/>
                           <wp:effectExtent l="0" t="0" r="0" b="0"/>
                           <wp:docPr id="23" name="Picture 23" title="Software University: Email Us">
-                            <a:hlinkClick xmlns:a="http://schemas.openxmlformats.org/drawingml/2006/main" r:id="rId37"/>
+                            <a:hlinkClick xmlns:a="http://schemas.openxmlformats.org/drawingml/2006/main" r:id="rId18"/>
                           </wp:docPr>
                           <wp:cNvGraphicFramePr>
                             <a:graphicFrameLocks xmlns:a="http://schemas.openxmlformats.org/drawingml/2006/main" noChangeAspect="1"/>
@@ -6049,12 +7249,12 @@
                               <pic:pic xmlns:pic="http://schemas.openxmlformats.org/drawingml/2006/picture">
                                 <pic:nvPicPr>
                                   <pic:cNvPr id="23" name="Picture 23" title="Software University: Email Us">
-                                    <a:hlinkClick r:id="rId37"/>
+                                    <a:hlinkClick r:id="rId18"/>
                                   </pic:cNvPr>
                                   <pic:cNvPicPr/>
                                 </pic:nvPicPr>
                                 <pic:blipFill>
-                                  <a:blip r:embed="rId38"/>
+                                  <a:blip r:embed="rId19"/>
                                   <a:stretch>
                                     <a:fillRect/>
                                   </a:stretch>
@@ -6099,7 +7299,7 @@
           <wp:effectExtent l="0" t="0" r="0" b="5715"/>
           <wp:wrapSquare wrapText="bothSides"/>
           <wp:docPr id="1" name="Picture 1">
-            <a:hlinkClick xmlns:a="http://schemas.openxmlformats.org/drawingml/2006/main" r:id="rId1"/>
+            <a:hlinkClick xmlns:a="http://schemas.openxmlformats.org/drawingml/2006/main" r:id="rId20"/>
           </wp:docPr>
           <wp:cNvGraphicFramePr>
             <a:graphicFrameLocks xmlns:a="http://schemas.openxmlformats.org/drawingml/2006/main" noChangeAspect="1"/>
@@ -6116,7 +7316,7 @@
                   </pic:cNvPicPr>
                 </pic:nvPicPr>
                 <pic:blipFill>
-                  <a:blip r:embed="rId39">
+                  <a:blip r:embed="rId21">
                     <a:extLst>
                       <a:ext uri="{28A0092B-C50C-407E-A947-70E740481C1C}">
                         <a14:useLocalDpi xmlns:a14="http://schemas.microsoft.com/office/drawing/2010/main" val="0"/>
@@ -6512,7 +7712,7 @@
 </file>
 
 <file path=word/footnotes.xml><?xml version="1.0" encoding="utf-8"?>
-<w:footnotes xmlns:wpc="http://schemas.microsoft.com/office/word/2010/wordprocessingCanvas" xmlns:cx="http://schemas.microsoft.com/office/drawing/2014/chartex" xmlns:cx1="http://schemas.microsoft.com/office/drawing/2015/9/8/chartex" xmlns:cx2="http://schemas.microsoft.com/office/drawing/2015/10/21/chartex" xmlns:cx3="http://schemas.microsoft.com/office/drawing/2016/5/9/chartex" xmlns:cx4="http://schemas.microsoft.com/office/drawing/2016/5/10/chartex" xmlns:cx5="http://schemas.microsoft.com/office/drawing/2016/5/11/chartex" xmlns:cx6="http://schemas.microsoft.com/office/drawing/2016/5/12/chartex" xmlns:cx7="http://schemas.microsoft.com/office/drawing/2016/5/13/chartex" xmlns:cx8="http://schemas.microsoft.com/office/drawing/2016/5/14/chartex" xmlns:mc="http://schemas.openxmlformats.org/markup-compatibility/2006" xmlns:aink="http://schemas.microsoft.com/office/drawing/2016/ink" xmlns:am3d="http://schemas.microsoft.com/office/drawing/2017/model3d" xmlns:o="urn:schemas-microsoft-com:office:office" xmlns:oel="http://schemas.microsoft.com/office/2019/extlst" xmlns:r="http://schemas.openxmlformats.org/officeDocument/2006/relationships" xmlns:m="http://schemas.openxmlformats.org/officeDocument/2006/math" xmlns:v="urn:schemas-microsoft-com:vml" xmlns:wp14="http://schemas.microsoft.com/office/word/2010/wordprocessingDrawing" xmlns:wp="http://schemas.openxmlformats.org/drawingml/2006/wordprocessingDrawing" xmlns:w10="urn:schemas-microsoft-com:office:word" xmlns:w="http://schemas.openxmlformats.org/wordprocessingml/2006/main" xmlns:w14="http://schemas.microsoft.com/office/word/2010/wordml" xmlns:w15="http://schemas.microsoft.com/office/word/2012/wordml" xmlns:w16cex="http://schemas.microsoft.com/office/word/2018/wordml/cex" xmlns:w16cid="http://schemas.microsoft.com/office/word/2016/wordml/cid" xmlns:w16="http://schemas.microsoft.com/office/word/2018/wordml" xmlns:w16sdtdh="http://schemas.microsoft.com/office/word/2020/wordml/sdtdatahash" xmlns:w16se="http://schemas.microsoft.com/office/word/2015/wordml/symex" xmlns:wpg="http://schemas.microsoft.com/office/word/2010/wordprocessingGroup" xmlns:wpi="http://schemas.microsoft.com/office/word/2010/wordprocessingInk" xmlns:wne="http://schemas.microsoft.com/office/word/2006/wordml" xmlns:wps="http://schemas.microsoft.com/office/word/2010/wordprocessingShape" mc:Ignorable="w14 w15 w16se w16cid w16 w16cex w16sdtdh wp14">
+<w:footnotes xmlns:wpc="http://schemas.microsoft.com/office/word/2010/wordprocessingCanvas" xmlns:cx="http://schemas.microsoft.com/office/drawing/2014/chartex" xmlns:cx1="http://schemas.microsoft.com/office/drawing/2015/9/8/chartex" xmlns:cx2="http://schemas.microsoft.com/office/drawing/2015/10/21/chartex" xmlns:cx3="http://schemas.microsoft.com/office/drawing/2016/5/9/chartex" xmlns:cx4="http://schemas.microsoft.com/office/drawing/2016/5/10/chartex" xmlns:cx5="http://schemas.microsoft.com/office/drawing/2016/5/11/chartex" xmlns:cx6="http://schemas.microsoft.com/office/drawing/2016/5/12/chartex" xmlns:cx7="http://schemas.microsoft.com/office/drawing/2016/5/13/chartex" xmlns:cx8="http://schemas.microsoft.com/office/drawing/2016/5/14/chartex" xmlns:mc="http://schemas.openxmlformats.org/markup-compatibility/2006" xmlns:aink="http://schemas.microsoft.com/office/drawing/2016/ink" xmlns:am3d="http://schemas.microsoft.com/office/drawing/2017/model3d" xmlns:o="urn:schemas-microsoft-com:office:office" xmlns:oel="http://schemas.microsoft.com/office/2019/extlst" xmlns:r="http://schemas.openxmlformats.org/officeDocument/2006/relationships" xmlns:m="http://schemas.openxmlformats.org/officeDocument/2006/math" xmlns:v="urn:schemas-microsoft-com:vml" xmlns:wp14="http://schemas.microsoft.com/office/word/2010/wordprocessingDrawing" xmlns:wp="http://schemas.openxmlformats.org/drawingml/2006/wordprocessingDrawing" xmlns:w10="urn:schemas-microsoft-com:office:word" xmlns:w="http://schemas.openxmlformats.org/wordprocessingml/2006/main" xmlns:w14="http://schemas.microsoft.com/office/word/2010/wordml" xmlns:w15="http://schemas.microsoft.com/office/word/2012/wordml" xmlns:w16cex="http://schemas.microsoft.com/office/word/2018/wordml/cex" xmlns:w16cid="http://schemas.microsoft.com/office/word/2016/wordml/cid" xmlns:w16="http://schemas.microsoft.com/office/word/2018/wordml" xmlns:w16du="http://schemas.microsoft.com/office/word/2023/wordml/word16du" xmlns:w16sdtdh="http://schemas.microsoft.com/office/word/2020/wordml/sdtdatahash" xmlns:w16se="http://schemas.microsoft.com/office/word/2015/wordml/symex" xmlns:wpg="http://schemas.microsoft.com/office/word/2010/wordprocessingGroup" xmlns:wpi="http://schemas.microsoft.com/office/word/2010/wordprocessingInk" xmlns:wne="http://schemas.microsoft.com/office/word/2006/wordml" xmlns:wps="http://schemas.microsoft.com/office/word/2010/wordprocessingShape" mc:Ignorable="w14 w15 w16se w16cid w16 w16cex w16sdtdh wp14">
   <w:footnote w:type="separator" w:id="-1">
     <w:p>
       <w:pPr>
@@ -6537,7 +7737,7 @@
 </file>
 
 <file path=word/header1.xml><?xml version="1.0" encoding="utf-8"?>
-<w:hdr xmlns:wpc="http://schemas.microsoft.com/office/word/2010/wordprocessingCanvas" xmlns:cx="http://schemas.microsoft.com/office/drawing/2014/chartex" xmlns:cx1="http://schemas.microsoft.com/office/drawing/2015/9/8/chartex" xmlns:cx2="http://schemas.microsoft.com/office/drawing/2015/10/21/chartex" xmlns:cx3="http://schemas.microsoft.com/office/drawing/2016/5/9/chartex" xmlns:cx4="http://schemas.microsoft.com/office/drawing/2016/5/10/chartex" xmlns:cx5="http://schemas.microsoft.com/office/drawing/2016/5/11/chartex" xmlns:cx6="http://schemas.microsoft.com/office/drawing/2016/5/12/chartex" xmlns:cx7="http://schemas.microsoft.com/office/drawing/2016/5/13/chartex" xmlns:cx8="http://schemas.microsoft.com/office/drawing/2016/5/14/chartex" xmlns:mc="http://schemas.openxmlformats.org/markup-compatibility/2006" xmlns:aink="http://schemas.microsoft.com/office/drawing/2016/ink" xmlns:am3d="http://schemas.microsoft.com/office/drawing/2017/model3d" xmlns:o="urn:schemas-microsoft-com:office:office" xmlns:oel="http://schemas.microsoft.com/office/2019/extlst" xmlns:r="http://schemas.openxmlformats.org/officeDocument/2006/relationships" xmlns:m="http://schemas.openxmlformats.org/officeDocument/2006/math" xmlns:v="urn:schemas-microsoft-com:vml" xmlns:wp14="http://schemas.microsoft.com/office/word/2010/wordprocessingDrawing" xmlns:wp="http://schemas.openxmlformats.org/drawingml/2006/wordprocessingDrawing" xmlns:w10="urn:schemas-microsoft-com:office:word" xmlns:w="http://schemas.openxmlformats.org/wordprocessingml/2006/main" xmlns:w14="http://schemas.microsoft.com/office/word/2010/wordml" xmlns:w15="http://schemas.microsoft.com/office/word/2012/wordml" xmlns:w16cex="http://schemas.microsoft.com/office/word/2018/wordml/cex" xmlns:w16cid="http://schemas.microsoft.com/office/word/2016/wordml/cid" xmlns:w16="http://schemas.microsoft.com/office/word/2018/wordml" xmlns:w16sdtdh="http://schemas.microsoft.com/office/word/2020/wordml/sdtdatahash" xmlns:w16se="http://schemas.microsoft.com/office/word/2015/wordml/symex" xmlns:wpg="http://schemas.microsoft.com/office/word/2010/wordprocessingGroup" xmlns:wpi="http://schemas.microsoft.com/office/word/2010/wordprocessingInk" xmlns:wne="http://schemas.microsoft.com/office/word/2006/wordml" xmlns:wps="http://schemas.microsoft.com/office/word/2010/wordprocessingShape" mc:Ignorable="w14 w15 w16se w16cid w16 w16cex w16sdtdh wp14">
+<w:hdr xmlns:wpc="http://schemas.microsoft.com/office/word/2010/wordprocessingCanvas" xmlns:cx="http://schemas.microsoft.com/office/drawing/2014/chartex" xmlns:cx1="http://schemas.microsoft.com/office/drawing/2015/9/8/chartex" xmlns:cx2="http://schemas.microsoft.com/office/drawing/2015/10/21/chartex" xmlns:cx3="http://schemas.microsoft.com/office/drawing/2016/5/9/chartex" xmlns:cx4="http://schemas.microsoft.com/office/drawing/2016/5/10/chartex" xmlns:cx5="http://schemas.microsoft.com/office/drawing/2016/5/11/chartex" xmlns:cx6="http://schemas.microsoft.com/office/drawing/2016/5/12/chartex" xmlns:cx7="http://schemas.microsoft.com/office/drawing/2016/5/13/chartex" xmlns:cx8="http://schemas.microsoft.com/office/drawing/2016/5/14/chartex" xmlns:mc="http://schemas.openxmlformats.org/markup-compatibility/2006" xmlns:aink="http://schemas.microsoft.com/office/drawing/2016/ink" xmlns:am3d="http://schemas.microsoft.com/office/drawing/2017/model3d" xmlns:o="urn:schemas-microsoft-com:office:office" xmlns:oel="http://schemas.microsoft.com/office/2019/extlst" xmlns:r="http://schemas.openxmlformats.org/officeDocument/2006/relationships" xmlns:m="http://schemas.openxmlformats.org/officeDocument/2006/math" xmlns:v="urn:schemas-microsoft-com:vml" xmlns:wp14="http://schemas.microsoft.com/office/word/2010/wordprocessingDrawing" xmlns:wp="http://schemas.openxmlformats.org/drawingml/2006/wordprocessingDrawing" xmlns:w10="urn:schemas-microsoft-com:office:word" xmlns:w="http://schemas.openxmlformats.org/wordprocessingml/2006/main" xmlns:w14="http://schemas.microsoft.com/office/word/2010/wordml" xmlns:w15="http://schemas.microsoft.com/office/word/2012/wordml" xmlns:w16cex="http://schemas.microsoft.com/office/word/2018/wordml/cex" xmlns:w16cid="http://schemas.microsoft.com/office/word/2016/wordml/cid" xmlns:w16="http://schemas.microsoft.com/office/word/2018/wordml" xmlns:w16du="http://schemas.microsoft.com/office/word/2023/wordml/word16du" xmlns:w16sdtdh="http://schemas.microsoft.com/office/word/2020/wordml/sdtdatahash" xmlns:w16se="http://schemas.microsoft.com/office/word/2015/wordml/symex" xmlns:wpg="http://schemas.microsoft.com/office/word/2010/wordprocessingGroup" xmlns:wpi="http://schemas.microsoft.com/office/word/2010/wordprocessingInk" xmlns:wne="http://schemas.microsoft.com/office/word/2006/wordml" xmlns:wps="http://schemas.microsoft.com/office/word/2010/wordprocessingShape" mc:Ignorable="w14 w15 w16se w16cid w16 w16cex w16sdtdh wp14">
   <w:p>
     <w:pPr>
       <w:pStyle w:val="Header"/>
@@ -6548,7 +7748,7 @@
 </file>
 
 <file path=word/numbering.xml><?xml version="1.0" encoding="utf-8"?>
-<w:numbering xmlns:wpc="http://schemas.microsoft.com/office/word/2010/wordprocessingCanvas" xmlns:cx="http://schemas.microsoft.com/office/drawing/2014/chartex" xmlns:cx1="http://schemas.microsoft.com/office/drawing/2015/9/8/chartex" xmlns:cx2="http://schemas.microsoft.com/office/drawing/2015/10/21/chartex" xmlns:cx3="http://schemas.microsoft.com/office/drawing/2016/5/9/chartex" xmlns:cx4="http://schemas.microsoft.com/office/drawing/2016/5/10/chartex" xmlns:cx5="http://schemas.microsoft.com/office/drawing/2016/5/11/chartex" xmlns:cx6="http://schemas.microsoft.com/office/drawing/2016/5/12/chartex" xmlns:cx7="http://schemas.microsoft.com/office/drawing/2016/5/13/chartex" xmlns:cx8="http://schemas.microsoft.com/office/drawing/2016/5/14/chartex" xmlns:mc="http://schemas.openxmlformats.org/markup-compatibility/2006" xmlns:aink="http://schemas.microsoft.com/office/drawing/2016/ink" xmlns:am3d="http://schemas.microsoft.com/office/drawing/2017/model3d" xmlns:o="urn:schemas-microsoft-com:office:office" xmlns:oel="http://schemas.microsoft.com/office/2019/extlst" xmlns:r="http://schemas.openxmlformats.org/officeDocument/2006/relationships" xmlns:m="http://schemas.openxmlformats.org/officeDocument/2006/math" xmlns:v="urn:schemas-microsoft-com:vml" xmlns:wp14="http://schemas.microsoft.com/office/word/2010/wordprocessingDrawing" xmlns:wp="http://schemas.openxmlformats.org/drawingml/2006/wordprocessingDrawing" xmlns:w10="urn:schemas-microsoft-com:office:word" xmlns:w="http://schemas.openxmlformats.org/wordprocessingml/2006/main" xmlns:w14="http://schemas.microsoft.com/office/word/2010/wordml" xmlns:w15="http://schemas.microsoft.com/office/word/2012/wordml" xmlns:w16cex="http://schemas.microsoft.com/office/word/2018/wordml/cex" xmlns:w16cid="http://schemas.microsoft.com/office/word/2016/wordml/cid" xmlns:w16="http://schemas.microsoft.com/office/word/2018/wordml" xmlns:w16sdtdh="http://schemas.microsoft.com/office/word/2020/wordml/sdtdatahash" xmlns:w16se="http://schemas.microsoft.com/office/word/2015/wordml/symex" xmlns:wpg="http://schemas.microsoft.com/office/word/2010/wordprocessingGroup" xmlns:wpi="http://schemas.microsoft.com/office/word/2010/wordprocessingInk" xmlns:wne="http://schemas.microsoft.com/office/word/2006/wordml" xmlns:wps="http://schemas.microsoft.com/office/word/2010/wordprocessingShape" mc:Ignorable="w14 w15 w16se w16cid w16 w16cex w16sdtdh wp14">
+<w:numbering xmlns:wpc="http://schemas.microsoft.com/office/word/2010/wordprocessingCanvas" xmlns:cx="http://schemas.microsoft.com/office/drawing/2014/chartex" xmlns:cx1="http://schemas.microsoft.com/office/drawing/2015/9/8/chartex" xmlns:cx2="http://schemas.microsoft.com/office/drawing/2015/10/21/chartex" xmlns:cx3="http://schemas.microsoft.com/office/drawing/2016/5/9/chartex" xmlns:cx4="http://schemas.microsoft.com/office/drawing/2016/5/10/chartex" xmlns:cx5="http://schemas.microsoft.com/office/drawing/2016/5/11/chartex" xmlns:cx6="http://schemas.microsoft.com/office/drawing/2016/5/12/chartex" xmlns:cx7="http://schemas.microsoft.com/office/drawing/2016/5/13/chartex" xmlns:cx8="http://schemas.microsoft.com/office/drawing/2016/5/14/chartex" xmlns:mc="http://schemas.openxmlformats.org/markup-compatibility/2006" xmlns:aink="http://schemas.microsoft.com/office/drawing/2016/ink" xmlns:am3d="http://schemas.microsoft.com/office/drawing/2017/model3d" xmlns:o="urn:schemas-microsoft-com:office:office" xmlns:oel="http://schemas.microsoft.com/office/2019/extlst" xmlns:r="http://schemas.openxmlformats.org/officeDocument/2006/relationships" xmlns:m="http://schemas.openxmlformats.org/officeDocument/2006/math" xmlns:v="urn:schemas-microsoft-com:vml" xmlns:wp14="http://schemas.microsoft.com/office/word/2010/wordprocessingDrawing" xmlns:wp="http://schemas.openxmlformats.org/drawingml/2006/wordprocessingDrawing" xmlns:w10="urn:schemas-microsoft-com:office:word" xmlns:w="http://schemas.openxmlformats.org/wordprocessingml/2006/main" xmlns:w14="http://schemas.microsoft.com/office/word/2010/wordml" xmlns:w15="http://schemas.microsoft.com/office/word/2012/wordml" xmlns:w16cex="http://schemas.microsoft.com/office/word/2018/wordml/cex" xmlns:w16cid="http://schemas.microsoft.com/office/word/2016/wordml/cid" xmlns:w16="http://schemas.microsoft.com/office/word/2018/wordml" xmlns:w16du="http://schemas.microsoft.com/office/word/2023/wordml/word16du" xmlns:w16sdtdh="http://schemas.microsoft.com/office/word/2020/wordml/sdtdatahash" xmlns:w16se="http://schemas.microsoft.com/office/word/2015/wordml/symex" xmlns:wpg="http://schemas.microsoft.com/office/word/2010/wordprocessingGroup" xmlns:wpi="http://schemas.microsoft.com/office/word/2010/wordprocessingInk" xmlns:wne="http://schemas.microsoft.com/office/word/2006/wordml" xmlns:wps="http://schemas.microsoft.com/office/word/2010/wordprocessingShape" mc:Ignorable="w14 w15 w16se w16cid w16 w16cex w16sdtdh wp14">
   <w:abstractNum w:abstractNumId="0" w15:restartNumberingAfterBreak="0">
     <w:nsid w:val="009D2C7E"/>
     <w:multiLevelType w:val="hybridMultilevel"/>
@@ -6678,7 +7878,7 @@
         <w:rFonts w:ascii="Symbol" w:hAnsi="Symbol" w:hint="default"/>
       </w:rPr>
     </w:lvl>
-    <w:lvl w:ilvl="1" w:tplc="04020003" w:tentative="1">
+    <w:lvl w:ilvl="1" w:tplc="04020003">
       <w:start w:val="1"/>
       <w:numFmt w:val="bullet"/>
       <w:lvlText w:val="o"/>
@@ -7778,6 +8978,95 @@
     </w:lvl>
   </w:abstractNum>
   <w:abstractNum w:abstractNumId="12" w15:restartNumberingAfterBreak="0">
+    <w:nsid w:val="5C752B9F"/>
+    <w:multiLevelType w:val="hybridMultilevel"/>
+    <w:tmpl w:val="EC0C3492"/>
+    <w:lvl w:ilvl="0" w:tplc="0809000F">
+      <w:start w:val="1"/>
+      <w:numFmt w:val="decimal"/>
+      <w:lvlText w:val="%1."/>
+      <w:lvlJc w:val="left"/>
+      <w:pPr>
+        <w:ind w:left="720" w:hanging="360"/>
+      </w:pPr>
+      <w:rPr>
+        <w:rFonts w:hint="default"/>
+      </w:rPr>
+    </w:lvl>
+    <w:lvl w:ilvl="1" w:tplc="08090019" w:tentative="1">
+      <w:start w:val="1"/>
+      <w:numFmt w:val="lowerLetter"/>
+      <w:lvlText w:val="%2."/>
+      <w:lvlJc w:val="left"/>
+      <w:pPr>
+        <w:ind w:left="1440" w:hanging="360"/>
+      </w:pPr>
+    </w:lvl>
+    <w:lvl w:ilvl="2" w:tplc="0809001B" w:tentative="1">
+      <w:start w:val="1"/>
+      <w:numFmt w:val="lowerRoman"/>
+      <w:lvlText w:val="%3."/>
+      <w:lvlJc w:val="right"/>
+      <w:pPr>
+        <w:ind w:left="2160" w:hanging="180"/>
+      </w:pPr>
+    </w:lvl>
+    <w:lvl w:ilvl="3" w:tplc="0809000F" w:tentative="1">
+      <w:start w:val="1"/>
+      <w:numFmt w:val="decimal"/>
+      <w:lvlText w:val="%4."/>
+      <w:lvlJc w:val="left"/>
+      <w:pPr>
+        <w:ind w:left="2880" w:hanging="360"/>
+      </w:pPr>
+    </w:lvl>
+    <w:lvl w:ilvl="4" w:tplc="08090019" w:tentative="1">
+      <w:start w:val="1"/>
+      <w:numFmt w:val="lowerLetter"/>
+      <w:lvlText w:val="%5."/>
+      <w:lvlJc w:val="left"/>
+      <w:pPr>
+        <w:ind w:left="3600" w:hanging="360"/>
+      </w:pPr>
+    </w:lvl>
+    <w:lvl w:ilvl="5" w:tplc="0809001B" w:tentative="1">
+      <w:start w:val="1"/>
+      <w:numFmt w:val="lowerRoman"/>
+      <w:lvlText w:val="%6."/>
+      <w:lvlJc w:val="right"/>
+      <w:pPr>
+        <w:ind w:left="4320" w:hanging="180"/>
+      </w:pPr>
+    </w:lvl>
+    <w:lvl w:ilvl="6" w:tplc="0809000F" w:tentative="1">
+      <w:start w:val="1"/>
+      <w:numFmt w:val="decimal"/>
+      <w:lvlText w:val="%7."/>
+      <w:lvlJc w:val="left"/>
+      <w:pPr>
+        <w:ind w:left="5040" w:hanging="360"/>
+      </w:pPr>
+    </w:lvl>
+    <w:lvl w:ilvl="7" w:tplc="08090019" w:tentative="1">
+      <w:start w:val="1"/>
+      <w:numFmt w:val="lowerLetter"/>
+      <w:lvlText w:val="%8."/>
+      <w:lvlJc w:val="left"/>
+      <w:pPr>
+        <w:ind w:left="5760" w:hanging="360"/>
+      </w:pPr>
+    </w:lvl>
+    <w:lvl w:ilvl="8" w:tplc="0809001B" w:tentative="1">
+      <w:start w:val="1"/>
+      <w:numFmt w:val="lowerRoman"/>
+      <w:lvlText w:val="%9."/>
+      <w:lvlJc w:val="right"/>
+      <w:pPr>
+        <w:ind w:left="6480" w:hanging="180"/>
+      </w:pPr>
+    </w:lvl>
+  </w:abstractNum>
+  <w:abstractNum w:abstractNumId="13" w15:restartNumberingAfterBreak="0">
     <w:nsid w:val="612351B2"/>
     <w:multiLevelType w:val="hybridMultilevel"/>
     <w:tmpl w:val="991E97C2"/>
@@ -7863,7 +9152,7 @@
       </w:pPr>
     </w:lvl>
   </w:abstractNum>
-  <w:abstractNum w:abstractNumId="13" w15:restartNumberingAfterBreak="0">
+  <w:abstractNum w:abstractNumId="14" w15:restartNumberingAfterBreak="0">
     <w:nsid w:val="751B58EC"/>
     <w:multiLevelType w:val="hybridMultilevel"/>
     <w:tmpl w:val="7B38A304"/>
@@ -7952,7 +9241,7 @@
       </w:pPr>
     </w:lvl>
   </w:abstractNum>
-  <w:abstractNum w:abstractNumId="14" w15:restartNumberingAfterBreak="0">
+  <w:abstractNum w:abstractNumId="15" w15:restartNumberingAfterBreak="0">
     <w:nsid w:val="754658BE"/>
     <w:multiLevelType w:val="hybridMultilevel"/>
     <w:tmpl w:val="991E97C2"/>
@@ -8038,7 +9327,7 @@
       </w:pPr>
     </w:lvl>
   </w:abstractNum>
-  <w:abstractNum w:abstractNumId="15" w15:restartNumberingAfterBreak="0">
+  <w:abstractNum w:abstractNumId="16" w15:restartNumberingAfterBreak="0">
     <w:nsid w:val="75A9176C"/>
     <w:multiLevelType w:val="hybridMultilevel"/>
     <w:tmpl w:val="AAC837B2"/>
@@ -8127,7 +9416,7 @@
       </w:pPr>
     </w:lvl>
   </w:abstractNum>
-  <w:abstractNum w:abstractNumId="16" w15:restartNumberingAfterBreak="0">
+  <w:abstractNum w:abstractNumId="17" w15:restartNumberingAfterBreak="0">
     <w:nsid w:val="76CA056E"/>
     <w:multiLevelType w:val="hybridMultilevel"/>
     <w:tmpl w:val="B5EA77BE"/>
@@ -8216,7 +9505,7 @@
       </w:pPr>
     </w:lvl>
   </w:abstractNum>
-  <w:abstractNum w:abstractNumId="17" w15:restartNumberingAfterBreak="0">
+  <w:abstractNum w:abstractNumId="18" w15:restartNumberingAfterBreak="0">
     <w:nsid w:val="7BFC3C47"/>
     <w:multiLevelType w:val="hybridMultilevel"/>
     <w:tmpl w:val="3F10B1D0"/>
@@ -8330,19 +9619,19 @@
     <w:abstractNumId w:val="9"/>
   </w:num>
   <w:num w:numId="9" w16cid:durableId="1601838729">
+    <w:abstractNumId w:val="17"/>
+  </w:num>
+  <w:num w:numId="10" w16cid:durableId="862062089">
     <w:abstractNumId w:val="16"/>
   </w:num>
-  <w:num w:numId="10" w16cid:durableId="862062089">
-    <w:abstractNumId w:val="15"/>
-  </w:num>
   <w:num w:numId="11" w16cid:durableId="1450202808">
-    <w:abstractNumId w:val="17"/>
+    <w:abstractNumId w:val="18"/>
   </w:num>
   <w:num w:numId="12" w16cid:durableId="1422218681">
     <w:abstractNumId w:val="1"/>
   </w:num>
   <w:num w:numId="13" w16cid:durableId="26804628">
-    <w:abstractNumId w:val="14"/>
+    <w:abstractNumId w:val="15"/>
   </w:num>
   <w:num w:numId="14" w16cid:durableId="1978681387">
     <w:abstractNumId w:val="10"/>
@@ -8351,13 +9640,16 @@
     <w:abstractNumId w:val="6"/>
   </w:num>
   <w:num w:numId="16" w16cid:durableId="638800898">
-    <w:abstractNumId w:val="12"/>
+    <w:abstractNumId w:val="13"/>
   </w:num>
   <w:num w:numId="17" w16cid:durableId="161436676">
     <w:abstractNumId w:val="3"/>
   </w:num>
   <w:num w:numId="18" w16cid:durableId="656496663">
-    <w:abstractNumId w:val="13"/>
+    <w:abstractNumId w:val="14"/>
+  </w:num>
+  <w:num w:numId="19" w16cid:durableId="956718853">
+    <w:abstractNumId w:val="12"/>
   </w:num>
   <w:numIdMacAtCleanup w:val="16"/>
 </w:numbering>

</xml_diff>

<commit_message>
Fixed minor formatting issue
</commit_message>
<xml_diff>
--- a/Courses/Software-Sciences/Module-1-OOP-New/05.1-Methods-Basics/05.1-Methods-Basics-Exercises.docx
+++ b/Courses/Software-Sciences/Module-1-OOP-New/05.1-Methods-Basics/05.1-Methods-Basics-Exercises.docx
@@ -3211,18 +3211,14 @@
     <w:p>
       <w:pPr>
         <w:pStyle w:val="Heading3"/>
+      </w:pPr>
+      <w:r>
         <w:rPr>
           <w:lang w:val="en-US"/>
         </w:rPr>
-      </w:pPr>
-      <w:r>
-        <w:rPr>
-          <w:lang w:val="en-US"/>
-        </w:rPr>
-        <w:lastRenderedPageBreak/>
         <w:drawing>
-          <wp:inline distT="0" distB="0" distL="0" distR="0" wp14:anchorId="66133E84" wp14:editId="0B523D4D">
-            <wp:extent cx="3156368" cy="2826346"/>
+          <wp:inline distT="0" distB="0" distL="0" distR="0" wp14:anchorId="5D41ED41" wp14:editId="5EF2DDE6">
+            <wp:extent cx="3149242" cy="2819965"/>
             <wp:effectExtent l="0" t="0" r="0" b="0"/>
             <wp:docPr id="8" name="Picture 8" descr="Graphical user interface, application&#10;&#10;Description automatically generated"/>
             <wp:cNvGraphicFramePr>
@@ -3244,7 +3240,7 @@
                   <pic:spPr>
                     <a:xfrm>
                       <a:off x="0" y="0"/>
-                      <a:ext cx="3180843" cy="2848262"/>
+                      <a:ext cx="3228036" cy="2890520"/>
                     </a:xfrm>
                     <a:prstGeom prst="rect">
                       <a:avLst/>
@@ -3256,11 +3252,9 @@
           </wp:inline>
         </w:drawing>
       </w:r>
-    </w:p>
-    <w:p>
-      <w:pPr>
-        <w:pStyle w:val="Heading3"/>
-      </w:pPr>
+      <w:r>
+        <w:br/>
+      </w:r>
       <w:r>
         <w:t>Насоки</w:t>
       </w:r>
@@ -3358,6 +3352,7 @@
         <w:rPr>
           <w:lang w:val="bg-BG"/>
         </w:rPr>
+        <w:lastRenderedPageBreak/>
         <w:t xml:space="preserve">Променете </w:t>
       </w:r>
       <w:r>
@@ -4014,7 +4009,6 @@
         <w:rPr>
           <w:lang w:val="bg-BG"/>
         </w:rPr>
-        <w:lastRenderedPageBreak/>
         <w:t>"</w:t>
       </w:r>
       <w:proofErr w:type="spellStart"/>
@@ -4422,6 +4416,7 @@
           <w:noProof/>
           <w:lang w:val="bg-BG"/>
         </w:rPr>
+        <w:lastRenderedPageBreak/>
         <w:drawing>
           <wp:inline distT="0" distB="0" distL="0" distR="0" wp14:anchorId="6F42E216" wp14:editId="73E84765">
             <wp:extent cx="3156368" cy="2753627"/>
@@ -4949,7 +4944,6 @@
                 <w:bCs/>
                 <w:noProof/>
               </w:rPr>
-              <w:lastRenderedPageBreak/>
               <w:t>4</w:t>
             </w:r>
           </w:p>
@@ -5291,6 +5285,7 @@
                 <w:rFonts w:ascii="Consolas" w:eastAsia="Calibri" w:hAnsi="Consolas" w:cs="Times New Roman"/>
                 <w:noProof/>
               </w:rPr>
+              <w:lastRenderedPageBreak/>
               <w:t>123</w:t>
             </w:r>
           </w:p>
@@ -5314,6 +5309,7 @@
                 <w:bCs/>
                 <w:noProof/>
               </w:rPr>
+              <w:lastRenderedPageBreak/>
               <w:t>123</w:t>
             </w:r>
           </w:p>
@@ -6761,7 +6757,7 @@
                                   </pic:cNvPicPr>
                                 </pic:nvPicPr>
                                 <pic:blipFill>
-                                  <a:blip r:embed="rId2">
+                                  <a:blip r:embed="rId21">
                                     <a:extLst>
                                       <a:ext uri="{28A0092B-C50C-407E-A947-70E740481C1C}">
                                         <a14:useLocalDpi xmlns:a14="http://schemas.microsoft.com/office/drawing/2010/main" val="0"/>
@@ -6810,7 +6806,7 @@
                           <wp:extent cx="180000" cy="180000"/>
                           <wp:effectExtent l="0" t="0" r="0" b="0"/>
                           <wp:docPr id="2" name="Picture 2">
-                            <a:hlinkClick xmlns:a="http://schemas.openxmlformats.org/drawingml/2006/main" r:id="rId3"/>
+                            <a:hlinkClick xmlns:a="http://schemas.openxmlformats.org/drawingml/2006/main" r:id="rId22"/>
                           </wp:docPr>
                           <wp:cNvGraphicFramePr>
                             <a:graphicFrameLocks xmlns:a="http://schemas.openxmlformats.org/drawingml/2006/main" noChangeAspect="1"/>
@@ -6820,14 +6816,14 @@
                               <pic:pic xmlns:pic="http://schemas.openxmlformats.org/drawingml/2006/picture">
                                 <pic:nvPicPr>
                                   <pic:cNvPr id="2" name="Picture 2">
-                                    <a:hlinkClick r:id="rId3"/>
+                                    <a:hlinkClick r:id="rId22"/>
                                   </pic:cNvPr>
                                   <pic:cNvPicPr>
                                     <a:picLocks noChangeAspect="1" noChangeArrowheads="1"/>
                                   </pic:cNvPicPr>
                                 </pic:nvPicPr>
                                 <pic:blipFill>
-                                  <a:blip r:embed="rId4">
+                                  <a:blip r:embed="rId23">
                                     <a:extLst>
                                       <a:ext uri="{28A0092B-C50C-407E-A947-70E740481C1C}">
                                         <a14:useLocalDpi xmlns:a14="http://schemas.microsoft.com/office/drawing/2010/main" val="0"/>
@@ -6876,7 +6872,7 @@
                           <wp:extent cx="180000" cy="180000"/>
                           <wp:effectExtent l="0" t="0" r="0" b="0"/>
                           <wp:docPr id="5" name="Picture 5" title="Software University @ Facebook">
-                            <a:hlinkClick xmlns:a="http://schemas.openxmlformats.org/drawingml/2006/main" r:id="rId5"/>
+                            <a:hlinkClick xmlns:a="http://schemas.openxmlformats.org/drawingml/2006/main" r:id="rId24"/>
                           </wp:docPr>
                           <wp:cNvGraphicFramePr>
                             <a:graphicFrameLocks xmlns:a="http://schemas.openxmlformats.org/drawingml/2006/main" noChangeAspect="1"/>
@@ -6886,12 +6882,12 @@
                               <pic:pic xmlns:pic="http://schemas.openxmlformats.org/drawingml/2006/picture">
                                 <pic:nvPicPr>
                                   <pic:cNvPr id="5" name="Picture 5" title="Software University @ Facebook">
-                                    <a:hlinkClick r:id="rId5"/>
+                                    <a:hlinkClick r:id="rId24"/>
                                   </pic:cNvPr>
                                   <pic:cNvPicPr/>
                                 </pic:nvPicPr>
                                 <pic:blipFill>
-                                  <a:blip r:embed="rId6"/>
+                                  <a:blip r:embed="rId25"/>
                                   <a:stretch>
                                     <a:fillRect/>
                                   </a:stretch>
@@ -6929,7 +6925,7 @@
                           <wp:extent cx="180000" cy="180000"/>
                           <wp:effectExtent l="0" t="0" r="0" b="0"/>
                           <wp:docPr id="20" name="Picture 20">
-                            <a:hlinkClick xmlns:a="http://schemas.openxmlformats.org/drawingml/2006/main" r:id="rId7"/>
+                            <a:hlinkClick xmlns:a="http://schemas.openxmlformats.org/drawingml/2006/main" r:id="rId26"/>
                           </wp:docPr>
                           <wp:cNvGraphicFramePr>
                             <a:graphicFrameLocks xmlns:a="http://schemas.openxmlformats.org/drawingml/2006/main" noChangeAspect="1"/>
@@ -6939,20 +6935,20 @@
                               <pic:pic xmlns:pic="http://schemas.openxmlformats.org/drawingml/2006/picture">
                                 <pic:nvPicPr>
                                   <pic:cNvPr id="20" name="Picture 20">
-                                    <a:hlinkClick r:id="rId7"/>
+                                    <a:hlinkClick r:id="rId26"/>
                                   </pic:cNvPr>
                                   <pic:cNvPicPr>
                                     <a:picLocks noChangeAspect="1" noChangeArrowheads="1"/>
                                   </pic:cNvPicPr>
                                 </pic:nvPicPr>
                                 <pic:blipFill>
-                                  <a:blip r:embed="rId8">
+                                  <a:blip r:embed="rId27">
                                     <a:extLst>
                                       <a:ext uri="{28A0092B-C50C-407E-A947-70E740481C1C}">
                                         <a14:useLocalDpi xmlns:a14="http://schemas.microsoft.com/office/drawing/2010/main" val="0"/>
                                       </a:ext>
                                       <a:ext uri="{837473B0-CC2E-450A-ABE3-18F120FF3D39}">
-                                        <a1611:picAttrSrcUrl xmlns:a1611="http://schemas.microsoft.com/office/drawing/2016/11/main" r:id="rId9"/>
+                                        <a1611:picAttrSrcUrl xmlns:a1611="http://schemas.microsoft.com/office/drawing/2016/11/main" r:id="rId28"/>
                                       </a:ext>
                                     </a:extLst>
                                   </a:blip>
@@ -6998,7 +6994,7 @@
                           <wp:extent cx="180000" cy="180000"/>
                           <wp:effectExtent l="0" t="0" r="0" b="0"/>
                           <wp:docPr id="7" name="Picture 7" title="Software University @ Twitter">
-                            <a:hlinkClick xmlns:a="http://schemas.openxmlformats.org/drawingml/2006/main" r:id="rId10"/>
+                            <a:hlinkClick xmlns:a="http://schemas.openxmlformats.org/drawingml/2006/main" r:id="rId29"/>
                           </wp:docPr>
                           <wp:cNvGraphicFramePr>
                             <a:graphicFrameLocks xmlns:a="http://schemas.openxmlformats.org/drawingml/2006/main" noChangeAspect="1"/>
@@ -7008,12 +7004,12 @@
                               <pic:pic xmlns:pic="http://schemas.openxmlformats.org/drawingml/2006/picture">
                                 <pic:nvPicPr>
                                   <pic:cNvPr id="7" name="Picture 7" title="Software University @ Twitter">
-                                    <a:hlinkClick r:id="rId10"/>
+                                    <a:hlinkClick r:id="rId29"/>
                                   </pic:cNvPr>
                                   <pic:cNvPicPr/>
                                 </pic:nvPicPr>
                                 <pic:blipFill>
-                                  <a:blip r:embed="rId11"/>
+                                  <a:blip r:embed="rId30"/>
                                   <a:stretch>
                                     <a:fillRect/>
                                   </a:stretch>
@@ -7051,7 +7047,7 @@
                           <wp:extent cx="180000" cy="180000"/>
                           <wp:effectExtent l="0" t="0" r="0" b="0"/>
                           <wp:docPr id="17" name="Picture 17" title="Software University @ YouTube">
-                            <a:hlinkClick xmlns:a="http://schemas.openxmlformats.org/drawingml/2006/main" r:id="rId12"/>
+                            <a:hlinkClick xmlns:a="http://schemas.openxmlformats.org/drawingml/2006/main" r:id="rId31"/>
                           </wp:docPr>
                           <wp:cNvGraphicFramePr>
                             <a:graphicFrameLocks xmlns:a="http://schemas.openxmlformats.org/drawingml/2006/main" noChangeAspect="1"/>
@@ -7061,12 +7057,12 @@
                               <pic:pic xmlns:pic="http://schemas.openxmlformats.org/drawingml/2006/picture">
                                 <pic:nvPicPr>
                                   <pic:cNvPr id="17" name="Picture 17" title="Software University @ YouTube">
-                                    <a:hlinkClick r:id="rId12"/>
+                                    <a:hlinkClick r:id="rId31"/>
                                   </pic:cNvPr>
                                   <pic:cNvPicPr/>
                                 </pic:nvPicPr>
                                 <pic:blipFill>
-                                  <a:blip r:embed="rId13"/>
+                                  <a:blip r:embed="rId32"/>
                                   <a:stretch>
                                     <a:fillRect/>
                                   </a:stretch>
@@ -7104,7 +7100,7 @@
                           <wp:extent cx="180000" cy="180000"/>
                           <wp:effectExtent l="0" t="0" r="0" b="0"/>
                           <wp:docPr id="21" name="Picture 21">
-                            <a:hlinkClick xmlns:a="http://schemas.openxmlformats.org/drawingml/2006/main" r:id="rId14"/>
+                            <a:hlinkClick xmlns:a="http://schemas.openxmlformats.org/drawingml/2006/main" r:id="rId33"/>
                           </wp:docPr>
                           <wp:cNvGraphicFramePr>
                             <a:graphicFrameLocks xmlns:a="http://schemas.openxmlformats.org/drawingml/2006/main" noChangeAspect="1"/>
@@ -7114,14 +7110,14 @@
                               <pic:pic xmlns:pic="http://schemas.openxmlformats.org/drawingml/2006/picture">
                                 <pic:nvPicPr>
                                   <pic:cNvPr id="21" name="Picture 21">
-                                    <a:hlinkClick r:id="rId14"/>
+                                    <a:hlinkClick r:id="rId33"/>
                                   </pic:cNvPr>
                                   <pic:cNvPicPr>
                                     <a:picLocks noChangeAspect="1" noChangeArrowheads="1"/>
                                   </pic:cNvPicPr>
                                 </pic:nvPicPr>
                                 <pic:blipFill rotWithShape="1">
-                                  <a:blip r:embed="rId15">
+                                  <a:blip r:embed="rId34">
                                     <a:extLst>
                                       <a:ext uri="{28A0092B-C50C-407E-A947-70E740481C1C}">
                                         <a14:useLocalDpi xmlns:a14="http://schemas.microsoft.com/office/drawing/2010/main" val="0"/>
@@ -7173,7 +7169,7 @@
                           <wp:extent cx="180000" cy="180000"/>
                           <wp:effectExtent l="0" t="0" r="0" b="0"/>
                           <wp:docPr id="22" name="Picture 22">
-                            <a:hlinkClick xmlns:a="http://schemas.openxmlformats.org/drawingml/2006/main" r:id="rId16"/>
+                            <a:hlinkClick xmlns:a="http://schemas.openxmlformats.org/drawingml/2006/main" r:id="rId35"/>
                           </wp:docPr>
                           <wp:cNvGraphicFramePr>
                             <a:graphicFrameLocks xmlns:a="http://schemas.openxmlformats.org/drawingml/2006/main" noChangeAspect="1"/>
@@ -7183,14 +7179,14 @@
                               <pic:pic xmlns:pic="http://schemas.openxmlformats.org/drawingml/2006/picture">
                                 <pic:nvPicPr>
                                   <pic:cNvPr id="22" name="Picture 22">
-                                    <a:hlinkClick r:id="rId16"/>
+                                    <a:hlinkClick r:id="rId35"/>
                                   </pic:cNvPr>
                                   <pic:cNvPicPr>
                                     <a:picLocks noChangeAspect="1" noChangeArrowheads="1"/>
                                   </pic:cNvPicPr>
                                 </pic:nvPicPr>
                                 <pic:blipFill>
-                                  <a:blip r:embed="rId17">
+                                  <a:blip r:embed="rId36">
                                     <a:extLst>
                                       <a:ext uri="{28A0092B-C50C-407E-A947-70E740481C1C}">
                                         <a14:useLocalDpi xmlns:a14="http://schemas.microsoft.com/office/drawing/2010/main" val="0"/>
@@ -7239,7 +7235,7 @@
                           <wp:extent cx="180000" cy="180000"/>
                           <wp:effectExtent l="0" t="0" r="0" b="0"/>
                           <wp:docPr id="23" name="Picture 23" title="Software University: Email Us">
-                            <a:hlinkClick xmlns:a="http://schemas.openxmlformats.org/drawingml/2006/main" r:id="rId18"/>
+                            <a:hlinkClick xmlns:a="http://schemas.openxmlformats.org/drawingml/2006/main" r:id="rId37"/>
                           </wp:docPr>
                           <wp:cNvGraphicFramePr>
                             <a:graphicFrameLocks xmlns:a="http://schemas.openxmlformats.org/drawingml/2006/main" noChangeAspect="1"/>
@@ -7249,12 +7245,12 @@
                               <pic:pic xmlns:pic="http://schemas.openxmlformats.org/drawingml/2006/picture">
                                 <pic:nvPicPr>
                                   <pic:cNvPr id="23" name="Picture 23" title="Software University: Email Us">
-                                    <a:hlinkClick r:id="rId18"/>
+                                    <a:hlinkClick r:id="rId37"/>
                                   </pic:cNvPr>
                                   <pic:cNvPicPr/>
                                 </pic:nvPicPr>
                                 <pic:blipFill>
-                                  <a:blip r:embed="rId19"/>
+                                  <a:blip r:embed="rId38"/>
                                   <a:stretch>
                                     <a:fillRect/>
                                   </a:stretch>
@@ -7299,7 +7295,7 @@
           <wp:effectExtent l="0" t="0" r="0" b="5715"/>
           <wp:wrapSquare wrapText="bothSides"/>
           <wp:docPr id="1" name="Picture 1">
-            <a:hlinkClick xmlns:a="http://schemas.openxmlformats.org/drawingml/2006/main" r:id="rId20"/>
+            <a:hlinkClick xmlns:a="http://schemas.openxmlformats.org/drawingml/2006/main" r:id="rId1"/>
           </wp:docPr>
           <wp:cNvGraphicFramePr>
             <a:graphicFrameLocks xmlns:a="http://schemas.openxmlformats.org/drawingml/2006/main" noChangeAspect="1"/>
@@ -7316,7 +7312,7 @@
                   </pic:cNvPicPr>
                 </pic:nvPicPr>
                 <pic:blipFill>
-                  <a:blip r:embed="rId21">
+                  <a:blip r:embed="rId39">
                     <a:extLst>
                       <a:ext uri="{28A0092B-C50C-407E-A947-70E740481C1C}">
                         <a14:useLocalDpi xmlns:a14="http://schemas.microsoft.com/office/drawing/2010/main" val="0"/>

</xml_diff>